<commit_message>
Control display of questions in a logical order. Added additional logic to pre-select discovery questions.
</commit_message>
<xml_diff>
--- a/docassemble/MAEvictionDefense/data/templates/SummaryProcessAnswer_Finaledit.docx
+++ b/docassemble/MAEvictionDefense/data/templates/SummaryProcessAnswer_Finaledit.docx
@@ -1,10 +1,18 @@
 
 <file path=word/document.xml><?xml version="1.0" encoding="utf-8"?>
-<w:document xmlns:wpc="http://schemas.microsoft.com/office/word/2010/wordprocessingCanvas" xmlns:cx="http://schemas.microsoft.com/office/drawing/2014/chartex" xmlns:cx1="http://schemas.microsoft.com/office/drawing/2015/9/8/chartex" xmlns:mc="http://schemas.openxmlformats.org/markup-compatibility/2006" xmlns:o="urn:schemas-microsoft-com:office:office" xmlns:r="http://schemas.openxmlformats.org/officeDocument/2006/relationships" xmlns:m="http://schemas.openxmlformats.org/officeDocument/2006/math" xmlns:v="urn:schemas-microsoft-com:vml" xmlns:wp14="http://schemas.microsoft.com/office/word/2010/wordprocessingDrawing" xmlns:wp="http://schemas.openxmlformats.org/drawingml/2006/wordprocessingDrawing" xmlns:w10="urn:schemas-microsoft-com:office:word" xmlns:w="http://schemas.openxmlformats.org/wordprocessingml/2006/main" xmlns:w14="http://schemas.microsoft.com/office/word/2010/wordml" xmlns:w15="http://schemas.microsoft.com/office/word/2012/wordml" xmlns:w16se="http://schemas.microsoft.com/office/word/2015/wordml/symex" xmlns:wpg="http://schemas.microsoft.com/office/word/2010/wordprocessingGroup" xmlns:wpi="http://schemas.microsoft.com/office/word/2010/wordprocessingInk" xmlns:wne="http://schemas.microsoft.com/office/word/2006/wordml" xmlns:wps="http://schemas.microsoft.com/office/word/2010/wordprocessingShape" mc:Ignorable="w14 w15 w16se wp14">
+<w:document xmlns:wpc="http://schemas.microsoft.com/office/word/2010/wordprocessingCanvas" xmlns:cx="http://schemas.microsoft.com/office/drawing/2014/chartex" xmlns:cx1="http://schemas.microsoft.com/office/drawing/2015/9/8/chartex" xmlns:cx2="http://schemas.microsoft.com/office/drawing/2015/10/21/chartex" xmlns:cx3="http://schemas.microsoft.com/office/drawing/2016/5/9/chartex" xmlns:cx4="http://schemas.microsoft.com/office/drawing/2016/5/10/chartex" xmlns:cx5="http://schemas.microsoft.com/office/drawing/2016/5/11/chartex" xmlns:cx6="http://schemas.microsoft.com/office/drawing/2016/5/12/chartex" xmlns:cx7="http://schemas.microsoft.com/office/drawing/2016/5/13/chartex" xmlns:cx8="http://schemas.microsoft.com/office/drawing/2016/5/14/chartex" xmlns:mc="http://schemas.openxmlformats.org/markup-compatibility/2006" xmlns:aink="http://schemas.microsoft.com/office/drawing/2016/ink" xmlns:am3d="http://schemas.microsoft.com/office/drawing/2017/model3d" xmlns:o="urn:schemas-microsoft-com:office:office" xmlns:r="http://schemas.openxmlformats.org/officeDocument/2006/relationships" xmlns:m="http://schemas.openxmlformats.org/officeDocument/2006/math" xmlns:v="urn:schemas-microsoft-com:vml" xmlns:wp14="http://schemas.microsoft.com/office/word/2010/wordprocessingDrawing" xmlns:wp="http://schemas.openxmlformats.org/drawingml/2006/wordprocessingDrawing" xmlns:w10="urn:schemas-microsoft-com:office:word" xmlns:w="http://schemas.openxmlformats.org/wordprocessingml/2006/main" xmlns:w14="http://schemas.microsoft.com/office/word/2010/wordml" xmlns:w15="http://schemas.microsoft.com/office/word/2012/wordml" xmlns:w16cid="http://schemas.microsoft.com/office/word/2016/wordml/cid" xmlns:w16se="http://schemas.microsoft.com/office/word/2015/wordml/symex" xmlns:wpg="http://schemas.microsoft.com/office/word/2010/wordprocessingGroup" xmlns:wpi="http://schemas.microsoft.com/office/word/2010/wordprocessingInk" xmlns:wne="http://schemas.microsoft.com/office/word/2006/wordml" xmlns:wps="http://schemas.microsoft.com/office/word/2010/wordprocessingShape" mc:Ignorable="w14 w15 w16se w16cid wp14">
   <w:body>
     <w:p>
       <w:r>
-        <w:t>{% if show_instructions %}</w:t>
+        <w:t xml:space="preserve">{% if </w:t>
+      </w:r>
+      <w:proofErr w:type="spellStart"/>
+      <w:r>
+        <w:t>show_instructions</w:t>
+      </w:r>
+      <w:proofErr w:type="spellEnd"/>
+      <w:r>
+        <w:t xml:space="preserve"> %}</w:t>
       </w:r>
     </w:p>
     <w:p>
@@ -662,20 +670,54 @@
           <w:szCs w:val="24"/>
         </w:rPr>
       </w:pPr>
+      <w:proofErr w:type="gramStart"/>
       <w:r>
         <w:rPr>
           <w:rFonts w:ascii="Times New Roman" w:hAnsi="Times New Roman"/>
           <w:szCs w:val="24"/>
         </w:rPr>
-        <w:t>{{ court.county }}</w:t>
-      </w:r>
+        <w:t xml:space="preserve">{{ </w:t>
+      </w:r>
+      <w:proofErr w:type="spellStart"/>
       <w:r>
         <w:rPr>
           <w:rFonts w:ascii="Times New Roman" w:hAnsi="Times New Roman"/>
           <w:szCs w:val="24"/>
         </w:rPr>
-        <w:t>, ss</w:t>
-      </w:r>
+        <w:t>court</w:t>
+      </w:r>
+      <w:proofErr w:type="gramEnd"/>
+      <w:r>
+        <w:rPr>
+          <w:rFonts w:ascii="Times New Roman" w:hAnsi="Times New Roman"/>
+          <w:szCs w:val="24"/>
+        </w:rPr>
+        <w:t>.county</w:t>
+      </w:r>
+      <w:proofErr w:type="spellEnd"/>
+      <w:r>
+        <w:rPr>
+          <w:rFonts w:ascii="Times New Roman" w:hAnsi="Times New Roman"/>
+          <w:szCs w:val="24"/>
+        </w:rPr>
+        <w:t xml:space="preserve"> }}</w:t>
+      </w:r>
+      <w:r>
+        <w:rPr>
+          <w:rFonts w:ascii="Times New Roman" w:hAnsi="Times New Roman"/>
+          <w:szCs w:val="24"/>
+        </w:rPr>
+        <w:t xml:space="preserve">, </w:t>
+      </w:r>
+      <w:proofErr w:type="spellStart"/>
+      <w:r>
+        <w:rPr>
+          <w:rFonts w:ascii="Times New Roman" w:hAnsi="Times New Roman"/>
+          <w:szCs w:val="24"/>
+        </w:rPr>
+        <w:t>ss</w:t>
+      </w:r>
+      <w:proofErr w:type="spellEnd"/>
       <w:r>
         <w:rPr>
           <w:rFonts w:ascii="Times New Roman" w:hAnsi="Times New Roman"/>
@@ -743,12 +785,21 @@
           <w:szCs w:val="24"/>
         </w:rPr>
       </w:pPr>
+      <w:proofErr w:type="gramStart"/>
       <w:r>
         <w:rPr>
           <w:rFonts w:ascii="Times New Roman" w:hAnsi="Times New Roman"/>
           <w:szCs w:val="24"/>
         </w:rPr>
-        <w:t>{{ landlord.name }}</w:t>
+        <w:t>{{ landlord.name</w:t>
+      </w:r>
+      <w:proofErr w:type="gramEnd"/>
+      <w:r>
+        <w:rPr>
+          <w:rFonts w:ascii="Times New Roman" w:hAnsi="Times New Roman"/>
+          <w:szCs w:val="24"/>
+        </w:rPr>
+        <w:t xml:space="preserve"> }}</w:t>
       </w:r>
       <w:r>
         <w:rPr>
@@ -840,7 +891,21 @@
         <w:rPr>
           <w:b/>
         </w:rPr>
-        <w:t>{% if plead_counterclaims %}</w:t>
+        <w:t xml:space="preserve">{% if </w:t>
+      </w:r>
+      <w:proofErr w:type="spellStart"/>
+      <w:r>
+        <w:rPr>
+          <w:b/>
+        </w:rPr>
+        <w:t>plead_counterclaims</w:t>
+      </w:r>
+      <w:proofErr w:type="spellEnd"/>
+      <w:r>
+        <w:rPr>
+          <w:b/>
+        </w:rPr>
+        <w:t xml:space="preserve"> %}</w:t>
       </w:r>
       <w:r>
         <w:rPr>
@@ -880,7 +945,21 @@
         <w:rPr>
           <w:b/>
         </w:rPr>
-        <w:t>{% if claim_jurytrial %}</w:t>
+        <w:t xml:space="preserve">{% if </w:t>
+      </w:r>
+      <w:proofErr w:type="spellStart"/>
+      <w:r>
+        <w:rPr>
+          <w:b/>
+        </w:rPr>
+        <w:t>claim_jurytrial</w:t>
+      </w:r>
+      <w:proofErr w:type="spellEnd"/>
+      <w:r>
+        <w:rPr>
+          <w:b/>
+        </w:rPr>
+        <w:t xml:space="preserve"> %}</w:t>
       </w:r>
       <w:r>
         <w:rPr>
@@ -904,12 +983,37 @@
           <w:szCs w:val="24"/>
         </w:rPr>
       </w:pPr>
+      <w:proofErr w:type="gramStart"/>
       <w:r>
         <w:rPr>
           <w:rFonts w:ascii="Times New Roman" w:hAnsi="Times New Roman"/>
           <w:szCs w:val="24"/>
         </w:rPr>
-        <w:t>{{ tenant.name }}</w:t>
+        <w:t xml:space="preserve">{{ </w:t>
+      </w:r>
+      <w:proofErr w:type="spellStart"/>
+      <w:r>
+        <w:rPr>
+          <w:rFonts w:ascii="Times New Roman" w:hAnsi="Times New Roman"/>
+          <w:szCs w:val="24"/>
+        </w:rPr>
+        <w:t>defendants</w:t>
+      </w:r>
+      <w:proofErr w:type="gramEnd"/>
+      <w:r>
+        <w:rPr>
+          <w:rFonts w:ascii="Times New Roman" w:hAnsi="Times New Roman"/>
+          <w:szCs w:val="24"/>
+        </w:rPr>
+        <w:t>_name</w:t>
+      </w:r>
+      <w:proofErr w:type="spellEnd"/>
+      <w:r>
+        <w:rPr>
+          <w:rFonts w:ascii="Times New Roman" w:hAnsi="Times New Roman"/>
+          <w:szCs w:val="24"/>
+        </w:rPr>
+        <w:t xml:space="preserve"> }}</w:t>
       </w:r>
     </w:p>
     <w:p>
@@ -963,10 +1067,28 @@
         <w:t xml:space="preserve"> </w:t>
       </w:r>
       <w:r>
-        <w:t>{% if c</w:t>
-      </w:r>
-      <w:r>
-        <w:t>ase.status == "late" %} {{case.original_date}}</w:t>
+        <w:t xml:space="preserve">{% if </w:t>
+      </w:r>
+      <w:proofErr w:type="spellStart"/>
+      <w:proofErr w:type="gramStart"/>
+      <w:r>
+        <w:t>c</w:t>
+      </w:r>
+      <w:r>
+        <w:t>ase.status</w:t>
+      </w:r>
+      <w:proofErr w:type="spellEnd"/>
+      <w:proofErr w:type="gramEnd"/>
+      <w:r>
+        <w:t xml:space="preserve"> == "late" %} {{</w:t>
+      </w:r>
+      <w:proofErr w:type="spellStart"/>
+      <w:r>
+        <w:t>case.original_date</w:t>
+      </w:r>
+      <w:proofErr w:type="spellEnd"/>
+      <w:r>
+        <w:t>}}</w:t>
       </w:r>
       <w:r>
         <w:t xml:space="preserve">(No </w:t>
@@ -977,13 +1099,37 @@
     </w:p>
     <w:p>
       <w:r>
-        <w:t>{% endif %}</w:t>
-      </w:r>
-      <w:r>
-        <w:t xml:space="preserve">{% if case.status == "summons" %}Rescheduled Trial </w:t>
-      </w:r>
-      <w:r>
-        <w:t xml:space="preserve">Date: {{case.rescheduled_date}} </w:t>
+        <w:t xml:space="preserve">{% endif </w:t>
+      </w:r>
+      <w:proofErr w:type="gramStart"/>
+      <w:r>
+        <w:t>%}</w:t>
+      </w:r>
+      <w:r>
+        <w:t>{</w:t>
+      </w:r>
+      <w:proofErr w:type="gramEnd"/>
+      <w:r>
+        <w:t xml:space="preserve">% if </w:t>
+      </w:r>
+      <w:proofErr w:type="spellStart"/>
+      <w:r>
+        <w:t>case.status</w:t>
+      </w:r>
+      <w:proofErr w:type="spellEnd"/>
+      <w:r>
+        <w:t xml:space="preserve"> == "summons" %}Rescheduled Trial </w:t>
+      </w:r>
+      <w:r>
+        <w:t>Date: {{</w:t>
+      </w:r>
+      <w:proofErr w:type="spellStart"/>
+      <w:r>
+        <w:t>case.rescheduled_date</w:t>
+      </w:r>
+      <w:proofErr w:type="spellEnd"/>
+      <w:r>
+        <w:t xml:space="preserve">}} </w:t>
       </w:r>
       <w:r>
         <w:t xml:space="preserve">(Discovery requested) </w:t>
@@ -1022,7 +1168,15 @@
         </w:tabs>
       </w:pPr>
       <w:r>
-        <w:t>My name is {{ tenant.name }}.</w:t>
+        <w:t xml:space="preserve">My name is </w:t>
+      </w:r>
+      <w:proofErr w:type="gramStart"/>
+      <w:r>
+        <w:t>{{ tenant.name</w:t>
+      </w:r>
+      <w:proofErr w:type="gramEnd"/>
+      <w:r>
+        <w:t xml:space="preserve"> }}.</w:t>
       </w:r>
     </w:p>
     <w:p>
@@ -1036,21 +1190,50 @@
       <w:r>
         <w:t xml:space="preserve">I live at </w:t>
       </w:r>
+      <w:proofErr w:type="gramStart"/>
       <w:r>
         <w:rPr>
           <w:b/>
         </w:rPr>
-        <w:t>{{ tenant.address }}</w:t>
+        <w:t xml:space="preserve">{{ </w:t>
+      </w:r>
+      <w:proofErr w:type="spellStart"/>
+      <w:r>
+        <w:rPr>
+          <w:b/>
+        </w:rPr>
+        <w:t>tenant</w:t>
+      </w:r>
+      <w:proofErr w:type="gramEnd"/>
+      <w:r>
+        <w:rPr>
+          <w:b/>
+        </w:rPr>
+        <w:t>.address</w:t>
+      </w:r>
+      <w:proofErr w:type="spellEnd"/>
+      <w:r>
+        <w:rPr>
+          <w:b/>
+        </w:rPr>
+        <w:t xml:space="preserve"> }}</w:t>
       </w:r>
       <w:r>
         <w:t xml:space="preserve">. I moved in on or about </w:t>
       </w:r>
+      <w:proofErr w:type="gramStart"/>
       <w:r>
         <w:t xml:space="preserve">{{ </w:t>
       </w:r>
-      <w:r>
-        <w:t>facts.tenant_movein</w:t>
-      </w:r>
+      <w:proofErr w:type="spellStart"/>
+      <w:r>
+        <w:t>facts</w:t>
+      </w:r>
+      <w:proofErr w:type="gramEnd"/>
+      <w:r>
+        <w:t>.tenant_movein</w:t>
+      </w:r>
+      <w:proofErr w:type="spellEnd"/>
       <w:r>
         <w:t xml:space="preserve"> }}</w:t>
       </w:r>
@@ -1069,19 +1252,30 @@
       <w:r>
         <w:t xml:space="preserve">I pay $ </w:t>
       </w:r>
+      <w:proofErr w:type="gramStart"/>
       <w:r>
         <w:rPr>
           <w:b/>
         </w:rPr>
         <w:t xml:space="preserve">{{ </w:t>
       </w:r>
+      <w:proofErr w:type="spellStart"/>
       <w:r>
         <w:rPr>
           <w:rFonts w:ascii="Arial" w:hAnsi="Arial" w:cs="Arial"/>
           <w:sz w:val="20"/>
         </w:rPr>
-        <w:t>facts.tenant_rent_share</w:t>
-      </w:r>
+        <w:t>facts</w:t>
+      </w:r>
+      <w:proofErr w:type="gramEnd"/>
+      <w:r>
+        <w:rPr>
+          <w:rFonts w:ascii="Arial" w:hAnsi="Arial" w:cs="Arial"/>
+          <w:sz w:val="20"/>
+        </w:rPr>
+        <w:t>.tenant_rent_share</w:t>
+      </w:r>
+      <w:proofErr w:type="spellEnd"/>
       <w:r>
         <w:rPr>
           <w:b/>
@@ -1104,7 +1298,20 @@
         <w:t xml:space="preserve">{%p </w:t>
       </w:r>
       <w:r>
-        <w:t>if facts.tenant_has_subsidy %}</w:t>
+        <w:t xml:space="preserve">if </w:t>
+      </w:r>
+      <w:proofErr w:type="spellStart"/>
+      <w:proofErr w:type="gramStart"/>
+      <w:r>
+        <w:t>facts.tenant</w:t>
+      </w:r>
+      <w:proofErr w:type="gramEnd"/>
+      <w:r>
+        <w:t>_has_subsidy</w:t>
+      </w:r>
+      <w:proofErr w:type="spellEnd"/>
+      <w:r>
+        <w:t xml:space="preserve"> %}</w:t>
       </w:r>
     </w:p>
     <w:p>
@@ -1118,18 +1325,28 @@
       <w:r>
         <w:t xml:space="preserve">I receive a rent subsidy. The full contract rent is $ </w:t>
       </w:r>
+      <w:proofErr w:type="gramStart"/>
       <w:r>
         <w:rPr>
           <w:b/>
         </w:rPr>
         <w:t xml:space="preserve">{{ </w:t>
       </w:r>
+      <w:proofErr w:type="spellStart"/>
       <w:r>
         <w:rPr>
           <w:b/>
         </w:rPr>
-        <w:t>facts.tenant_contract_rent</w:t>
-      </w:r>
+        <w:t>facts</w:t>
+      </w:r>
+      <w:proofErr w:type="gramEnd"/>
+      <w:r>
+        <w:rPr>
+          <w:b/>
+        </w:rPr>
+        <w:t>.tenant_contract_rent</w:t>
+      </w:r>
+      <w:proofErr w:type="spellEnd"/>
       <w:r>
         <w:rPr>
           <w:b/>
@@ -1169,12 +1386,30 @@
       <w:r>
         <w:t xml:space="preserve">if </w:t>
       </w:r>
+      <w:proofErr w:type="spellStart"/>
+      <w:proofErr w:type="gramStart"/>
       <w:r>
         <w:rPr>
           <w:rFonts w:ascii="Arial" w:hAnsi="Arial" w:cs="Arial"/>
           <w:sz w:val="20"/>
         </w:rPr>
-        <w:t xml:space="preserve">facts.tenant_has_lease %} </w:t>
+        <w:t>facts.tenant</w:t>
+      </w:r>
+      <w:proofErr w:type="gramEnd"/>
+      <w:r>
+        <w:rPr>
+          <w:rFonts w:ascii="Arial" w:hAnsi="Arial" w:cs="Arial"/>
+          <w:sz w:val="20"/>
+        </w:rPr>
+        <w:t>_has_lease</w:t>
+      </w:r>
+      <w:proofErr w:type="spellEnd"/>
+      <w:r>
+        <w:rPr>
+          <w:rFonts w:ascii="Arial" w:hAnsi="Arial" w:cs="Arial"/>
+          <w:sz w:val="20"/>
+        </w:rPr>
+        <w:t xml:space="preserve"> %} </w:t>
       </w:r>
     </w:p>
     <w:p>
@@ -1228,7 +1463,15 @@
         <w:t xml:space="preserve">{%p </w:t>
       </w:r>
       <w:r>
-        <w:t>if eviction_reason== "nonpayment" %}</w:t>
+        <w:t xml:space="preserve">if </w:t>
+      </w:r>
+      <w:proofErr w:type="spellStart"/>
+      <w:r>
+        <w:t>eviction_reason</w:t>
+      </w:r>
+      <w:proofErr w:type="spellEnd"/>
+      <w:r>
+        <w:t>== "nonpayment" %}</w:t>
       </w:r>
     </w:p>
     <w:p>
@@ -1305,14 +1548,24 @@
         <w:t xml:space="preserve">{%p </w:t>
       </w:r>
       <w:r>
-        <w:t xml:space="preserve">if eviction_reason == </w:t>
+        <w:t xml:space="preserve">if </w:t>
+      </w:r>
+      <w:proofErr w:type="spellStart"/>
+      <w:r>
+        <w:t>eviction_reason</w:t>
+      </w:r>
+      <w:proofErr w:type="spellEnd"/>
+      <w:r>
+        <w:t xml:space="preserve"> == </w:t>
       </w:r>
       <w:r>
         <w:t>"</w:t>
       </w:r>
+      <w:proofErr w:type="spellStart"/>
       <w:r>
         <w:t>nontq</w:t>
       </w:r>
+      <w:proofErr w:type="spellEnd"/>
       <w:r>
         <w:t>"</w:t>
       </w:r>
@@ -1376,8 +1629,21 @@
         <w:t>i</w:t>
       </w:r>
       <w:r>
-        <w:t>f initial_defense.premature_commencement</w:t>
-      </w:r>
+        <w:t xml:space="preserve">f </w:t>
+      </w:r>
+      <w:proofErr w:type="spellStart"/>
+      <w:r>
+        <w:t>initial_</w:t>
+      </w:r>
+      <w:proofErr w:type="gramStart"/>
+      <w:r>
+        <w:t>defense.premature</w:t>
+      </w:r>
+      <w:proofErr w:type="gramEnd"/>
+      <w:r>
+        <w:t>_commencement</w:t>
+      </w:r>
+      <w:proofErr w:type="spellEnd"/>
       <w:r>
         <w:t xml:space="preserve"> %}</w:t>
       </w:r>
@@ -1388,7 +1654,15 @@
       </w:pPr>
       <w:r>
         <w:lastRenderedPageBreak/>
-        <w:t>The landlord started this case before the Notice to Quit expired.</w:t>
+        <w:t xml:space="preserve">The landlord started this case before the Notice to </w:t>
+      </w:r>
+      <w:proofErr w:type="gramStart"/>
+      <w:r>
+        <w:t>Quit</w:t>
+      </w:r>
+      <w:proofErr w:type="gramEnd"/>
+      <w:r>
+        <w:t xml:space="preserve"> expired.</w:t>
       </w:r>
       <w:r>
         <w:rPr>
@@ -1425,7 +1699,20 @@
         <w:t xml:space="preserve">{%p </w:t>
       </w:r>
       <w:r>
-        <w:t>if initial_defense.varney %}</w:t>
+        <w:t xml:space="preserve">if </w:t>
+      </w:r>
+      <w:proofErr w:type="spellStart"/>
+      <w:r>
+        <w:t>initial_</w:t>
+      </w:r>
+      <w:proofErr w:type="gramStart"/>
+      <w:r>
+        <w:t>defense.varney</w:t>
+      </w:r>
+      <w:proofErr w:type="spellEnd"/>
+      <w:proofErr w:type="gramEnd"/>
+      <w:r>
+        <w:t xml:space="preserve"> %}</w:t>
       </w:r>
     </w:p>
     <w:p>
@@ -1463,7 +1750,23 @@
         <w:t xml:space="preserve">{%p </w:t>
       </w:r>
       <w:r>
-        <w:t>if initial_defense.defective_summons %}</w:t>
+        <w:t xml:space="preserve">if </w:t>
+      </w:r>
+      <w:proofErr w:type="spellStart"/>
+      <w:r>
+        <w:t>initial_</w:t>
+      </w:r>
+      <w:proofErr w:type="gramStart"/>
+      <w:r>
+        <w:t>defense.defective</w:t>
+      </w:r>
+      <w:proofErr w:type="gramEnd"/>
+      <w:r>
+        <w:t>_summons</w:t>
+      </w:r>
+      <w:proofErr w:type="spellEnd"/>
+      <w:r>
+        <w:t xml:space="preserve"> %}</w:t>
       </w:r>
     </w:p>
     <w:p>
@@ -1508,7 +1811,20 @@
         <w:t xml:space="preserve">{%p </w:t>
       </w:r>
       <w:r>
-        <w:t>if initial_defense.cure %}</w:t>
+        <w:t xml:space="preserve">if </w:t>
+      </w:r>
+      <w:proofErr w:type="spellStart"/>
+      <w:r>
+        <w:t>initial_</w:t>
+      </w:r>
+      <w:proofErr w:type="gramStart"/>
+      <w:r>
+        <w:t>defense.cure</w:t>
+      </w:r>
+      <w:proofErr w:type="spellEnd"/>
+      <w:proofErr w:type="gramEnd"/>
+      <w:r>
+        <w:t xml:space="preserve"> %}</w:t>
       </w:r>
     </w:p>
     <w:p>
@@ -1553,7 +1869,15 @@
         <w:t xml:space="preserve">{%p </w:t>
       </w:r>
       <w:r>
-        <w:t>if initial_defense.new_tenancy %}</w:t>
+        <w:t xml:space="preserve">if </w:t>
+      </w:r>
+      <w:proofErr w:type="spellStart"/>
+      <w:r>
+        <w:t>initial_defense.new_tenancy</w:t>
+      </w:r>
+      <w:proofErr w:type="spellEnd"/>
+      <w:r>
+        <w:t xml:space="preserve"> %}</w:t>
       </w:r>
     </w:p>
     <w:p>
@@ -1594,7 +1918,23 @@
         <w:t xml:space="preserve">{%p </w:t>
       </w:r>
       <w:r>
-        <w:t>if initial_defense.inconsistent_reasons %}</w:t>
+        <w:t xml:space="preserve">if </w:t>
+      </w:r>
+      <w:proofErr w:type="spellStart"/>
+      <w:r>
+        <w:t>initial_</w:t>
+      </w:r>
+      <w:proofErr w:type="gramStart"/>
+      <w:r>
+        <w:t>defense.inconsistent</w:t>
+      </w:r>
+      <w:proofErr w:type="gramEnd"/>
+      <w:r>
+        <w:t>_reasons</w:t>
+      </w:r>
+      <w:proofErr w:type="spellEnd"/>
+      <w:r>
+        <w:t xml:space="preserve"> %}</w:t>
       </w:r>
     </w:p>
     <w:p>
@@ -1632,7 +1972,15 @@
         <w:t xml:space="preserve">{%p </w:t>
       </w:r>
       <w:r>
-        <w:t>if initial_defense.no_standing %}</w:t>
+        <w:t xml:space="preserve">if </w:t>
+      </w:r>
+      <w:proofErr w:type="spellStart"/>
+      <w:r>
+        <w:t>initial_defense.no_standing</w:t>
+      </w:r>
+      <w:proofErr w:type="spellEnd"/>
+      <w:r>
+        <w:t xml:space="preserve"> %}</w:t>
       </w:r>
     </w:p>
     <w:p>
@@ -1673,7 +2021,26 @@
         <w:t xml:space="preserve">{%p </w:t>
       </w:r>
       <w:r>
-        <w:t>if initial_defense.other %}</w:t>
+        <w:t xml:space="preserve">if </w:t>
+      </w:r>
+      <w:proofErr w:type="spellStart"/>
+      <w:r>
+        <w:t>initial_</w:t>
+      </w:r>
+      <w:proofErr w:type="gramStart"/>
+      <w:r>
+        <w:t>defense.</w:t>
+      </w:r>
+      <w:r>
+        <w:t>custom</w:t>
+      </w:r>
+      <w:proofErr w:type="gramEnd"/>
+      <w:r>
+        <w:t>_reason_for_dismissal</w:t>
+      </w:r>
+      <w:proofErr w:type="spellEnd"/>
+      <w:r>
+        <w:t xml:space="preserve"> %}</w:t>
       </w:r>
     </w:p>
     <w:p>
@@ -1684,7 +2051,32 @@
         <w:t>The landlord’s case should be dismissed because</w:t>
       </w:r>
       <w:r>
-        <w:t xml:space="preserve"> {{initial_defense.other_reason}}.</w:t>
+        <w:t xml:space="preserve"> </w:t>
+      </w:r>
+      <w:proofErr w:type="gramStart"/>
+      <w:r>
+        <w:t>{{</w:t>
+      </w:r>
+      <w:r>
+        <w:t xml:space="preserve"> </w:t>
+      </w:r>
+      <w:proofErr w:type="spellStart"/>
+      <w:r>
+        <w:t>initial</w:t>
+      </w:r>
+      <w:proofErr w:type="gramEnd"/>
+      <w:r>
+        <w:t>_defense.</w:t>
+      </w:r>
+      <w:r>
+        <w:t>custom_reason_for_dismissal</w:t>
+      </w:r>
+      <w:proofErr w:type="spellEnd"/>
+      <w:r>
+        <w:t xml:space="preserve"> </w:t>
+      </w:r>
+      <w:r>
+        <w:t>}}.</w:t>
       </w:r>
     </w:p>
     <w:p>
@@ -1719,11 +2111,27 @@
         </w:rPr>
         <w:t xml:space="preserve">if </w:t>
       </w:r>
+      <w:proofErr w:type="spellStart"/>
+      <w:proofErr w:type="gramStart"/>
       <w:r>
         <w:rPr>
           <w:i w:val="0"/>
         </w:rPr>
-        <w:t xml:space="preserve">facts.tenant_has_subsidy </w:t>
+        <w:t>facts.tenant</w:t>
+      </w:r>
+      <w:proofErr w:type="gramEnd"/>
+      <w:r>
+        <w:rPr>
+          <w:i w:val="0"/>
+        </w:rPr>
+        <w:t>_has_subsidy</w:t>
+      </w:r>
+      <w:proofErr w:type="spellEnd"/>
+      <w:r>
+        <w:rPr>
+          <w:i w:val="0"/>
+        </w:rPr>
+        <w:t xml:space="preserve"> </w:t>
       </w:r>
       <w:r>
         <w:rPr>
@@ -1781,7 +2189,15 @@
         <w:t xml:space="preserve">{%p </w:t>
       </w:r>
       <w:r>
-        <w:t>if subsidized_housing.no_proper_termination %}</w:t>
+        <w:t xml:space="preserve">if </w:t>
+      </w:r>
+      <w:proofErr w:type="spellStart"/>
+      <w:r>
+        <w:t>subsidized_housing.no_proper_termination</w:t>
+      </w:r>
+      <w:proofErr w:type="spellEnd"/>
+      <w:r>
+        <w:t xml:space="preserve"> %}</w:t>
       </w:r>
     </w:p>
     <w:p>
@@ -1823,7 +2239,15 @@
         <w:t xml:space="preserve">{%p </w:t>
       </w:r>
       <w:r>
-        <w:t>if subsidized_housing.no_ntq_to_agency %}</w:t>
+        <w:t xml:space="preserve">if </w:t>
+      </w:r>
+      <w:proofErr w:type="spellStart"/>
+      <w:r>
+        <w:t>subsidized_housing.no_ntq_to_agency</w:t>
+      </w:r>
+      <w:proofErr w:type="spellEnd"/>
+      <w:r>
+        <w:t xml:space="preserve"> %}</w:t>
       </w:r>
     </w:p>
     <w:p>
@@ -1864,7 +2288,15 @@
         <w:t xml:space="preserve">{%p </w:t>
       </w:r>
       <w:r>
-        <w:t>if subsidized_housing.no_just_cause %}</w:t>
+        <w:t xml:space="preserve">if </w:t>
+      </w:r>
+      <w:proofErr w:type="spellStart"/>
+      <w:r>
+        <w:t>subsidized_housing.no_just_cause</w:t>
+      </w:r>
+      <w:proofErr w:type="spellEnd"/>
+      <w:r>
+        <w:t xml:space="preserve"> %}</w:t>
       </w:r>
     </w:p>
     <w:p>
@@ -1900,10 +2332,18 @@
         <w:pStyle w:val="LetterList2"/>
       </w:pPr>
       <w:r>
-        <w:t xml:space="preserve">{%p </w:t>
-      </w:r>
-      <w:r>
-        <w:t>if subsidized_housing.no_hearing_or_conference %}</w:t>
+        <w:t>{%p</w:t>
+      </w:r>
+      <w:proofErr w:type="spellStart"/>
+      <w:r>
+        <w:t xml:space="preserve"> </w:t>
+      </w:r>
+      <w:r>
+        <w:t>if subsidized_housing.no_hearing_or_conference</w:t>
+      </w:r>
+      <w:proofErr w:type="spellEnd"/>
+      <w:r>
+        <w:t xml:space="preserve"> %}</w:t>
       </w:r>
     </w:p>
     <w:p>
@@ -1942,7 +2382,20 @@
         <w:t xml:space="preserve">{%p </w:t>
       </w:r>
       <w:r>
-        <w:t>if subsidized_housing.vawa %}</w:t>
+        <w:t xml:space="preserve">if </w:t>
+      </w:r>
+      <w:proofErr w:type="spellStart"/>
+      <w:r>
+        <w:t>subsidized_</w:t>
+      </w:r>
+      <w:proofErr w:type="gramStart"/>
+      <w:r>
+        <w:t>housing.vawa</w:t>
+      </w:r>
+      <w:proofErr w:type="spellEnd"/>
+      <w:proofErr w:type="gramEnd"/>
+      <w:r>
+        <w:t xml:space="preserve"> %}</w:t>
       </w:r>
     </w:p>
     <w:p>
@@ -1992,18 +2445,39 @@
         <w:t xml:space="preserve">{%p </w:t>
       </w:r>
       <w:r>
-        <w:t>if retaliation.is_retaliated %}</w:t>
+        <w:t xml:space="preserve">if </w:t>
+      </w:r>
+      <w:proofErr w:type="spellStart"/>
+      <w:r>
+        <w:t>retaliation.is_retaliated</w:t>
+      </w:r>
+      <w:proofErr w:type="spellEnd"/>
+      <w:r>
+        <w:t xml:space="preserve"> %}</w:t>
       </w:r>
     </w:p>
     <w:p>
       <w:pPr>
         <w:pStyle w:val="CenterItal"/>
       </w:pPr>
+      <w:proofErr w:type="gramStart"/>
       <w:r>
         <w:t>Defense</w:t>
       </w:r>
       <w:r>
-        <w:t>{% if plead_counterclaims %} and Counterclaim{% endif %}</w:t>
+        <w:t>{</w:t>
+      </w:r>
+      <w:proofErr w:type="gramEnd"/>
+      <w:r>
+        <w:t xml:space="preserve">% if </w:t>
+      </w:r>
+      <w:proofErr w:type="spellStart"/>
+      <w:r>
+        <w:t>plead_counterclaims</w:t>
+      </w:r>
+      <w:proofErr w:type="spellEnd"/>
+      <w:r>
+        <w:t xml:space="preserve"> %} and Counterclaim{% endif %}</w:t>
       </w:r>
     </w:p>
     <w:p>
@@ -2052,7 +2526,20 @@
         <w:t xml:space="preserve">{%p </w:t>
       </w:r>
       <w:r>
-        <w:t>if retaliation.withheld_rent %}</w:t>
+        <w:t xml:space="preserve">if </w:t>
+      </w:r>
+      <w:proofErr w:type="spellStart"/>
+      <w:proofErr w:type="gramStart"/>
+      <w:r>
+        <w:t>retaliation.withheld</w:t>
+      </w:r>
+      <w:proofErr w:type="gramEnd"/>
+      <w:r>
+        <w:t>_rent</w:t>
+      </w:r>
+      <w:proofErr w:type="spellEnd"/>
+      <w:r>
+        <w:t xml:space="preserve"> %}</w:t>
       </w:r>
     </w:p>
     <w:p>
@@ -2102,7 +2589,20 @@
         <w:t xml:space="preserve">{%p </w:t>
       </w:r>
       <w:r>
-        <w:t>if retaliation.badconditions_to_landlord %}</w:t>
+        <w:t xml:space="preserve">if </w:t>
+      </w:r>
+      <w:proofErr w:type="spellStart"/>
+      <w:proofErr w:type="gramStart"/>
+      <w:r>
+        <w:t>retaliation.badconditions</w:t>
+      </w:r>
+      <w:proofErr w:type="gramEnd"/>
+      <w:r>
+        <w:t>_to_landlord</w:t>
+      </w:r>
+      <w:proofErr w:type="spellEnd"/>
+      <w:r>
+        <w:t xml:space="preserve"> %}</w:t>
       </w:r>
     </w:p>
     <w:p>
@@ -2144,7 +2644,20 @@
         <w:t xml:space="preserve">{%p </w:t>
       </w:r>
       <w:r>
-        <w:t>if retaliation.badconditions_to_agency %}</w:t>
+        <w:t xml:space="preserve">if </w:t>
+      </w:r>
+      <w:proofErr w:type="spellStart"/>
+      <w:proofErr w:type="gramStart"/>
+      <w:r>
+        <w:t>retaliation.badconditions</w:t>
+      </w:r>
+      <w:proofErr w:type="gramEnd"/>
+      <w:r>
+        <w:t>_to_agency</w:t>
+      </w:r>
+      <w:proofErr w:type="spellEnd"/>
+      <w:r>
+        <w:t xml:space="preserve"> %}</w:t>
       </w:r>
     </w:p>
     <w:p>
@@ -2186,7 +2699,20 @@
         <w:t xml:space="preserve">{%p </w:t>
       </w:r>
       <w:r>
-        <w:t>if retaliation.tenant_union %}</w:t>
+        <w:t xml:space="preserve">if </w:t>
+      </w:r>
+      <w:proofErr w:type="spellStart"/>
+      <w:proofErr w:type="gramStart"/>
+      <w:r>
+        <w:t>retaliation.tenant</w:t>
+      </w:r>
+      <w:proofErr w:type="gramEnd"/>
+      <w:r>
+        <w:t>_union</w:t>
+      </w:r>
+      <w:proofErr w:type="spellEnd"/>
+      <w:r>
+        <w:t xml:space="preserve"> %}</w:t>
       </w:r>
     </w:p>
     <w:p>
@@ -2228,7 +2754,20 @@
         <w:t xml:space="preserve">{%p </w:t>
       </w:r>
       <w:r>
-        <w:t>if retaliation.brought_claim %}</w:t>
+        <w:t xml:space="preserve">if </w:t>
+      </w:r>
+      <w:proofErr w:type="spellStart"/>
+      <w:proofErr w:type="gramStart"/>
+      <w:r>
+        <w:t>retaliation.brought</w:t>
+      </w:r>
+      <w:proofErr w:type="gramEnd"/>
+      <w:r>
+        <w:t>_claim</w:t>
+      </w:r>
+      <w:proofErr w:type="spellEnd"/>
+      <w:r>
+        <w:t xml:space="preserve"> %}</w:t>
       </w:r>
     </w:p>
     <w:p>
@@ -2270,7 +2809,20 @@
         <w:t xml:space="preserve">{%p </w:t>
       </w:r>
       <w:r>
-        <w:t>if retaliation.protection_or_prevention_order %}</w:t>
+        <w:t xml:space="preserve">if </w:t>
+      </w:r>
+      <w:proofErr w:type="spellStart"/>
+      <w:proofErr w:type="gramStart"/>
+      <w:r>
+        <w:t>retaliation.protection</w:t>
+      </w:r>
+      <w:proofErr w:type="gramEnd"/>
+      <w:r>
+        <w:t>_or_prevention_order</w:t>
+      </w:r>
+      <w:proofErr w:type="spellEnd"/>
+      <w:r>
+        <w:t xml:space="preserve"> %}</w:t>
       </w:r>
     </w:p>
     <w:p>
@@ -2315,7 +2867,20 @@
         <w:t xml:space="preserve">{%p </w:t>
       </w:r>
       <w:r>
-        <w:t>if retaliation.domestic_violence %}</w:t>
+        <w:t xml:space="preserve">if </w:t>
+      </w:r>
+      <w:proofErr w:type="spellStart"/>
+      <w:proofErr w:type="gramStart"/>
+      <w:r>
+        <w:t>retaliation.domestic</w:t>
+      </w:r>
+      <w:proofErr w:type="gramEnd"/>
+      <w:r>
+        <w:t>_violence</w:t>
+      </w:r>
+      <w:proofErr w:type="spellEnd"/>
+      <w:r>
+        <w:t xml:space="preserve"> %}</w:t>
       </w:r>
     </w:p>
     <w:p>
@@ -2357,7 +2922,20 @@
         <w:t xml:space="preserve">{%p </w:t>
       </w:r>
       <w:r>
-        <w:t>if retaliation.survivor_rights %}</w:t>
+        <w:t xml:space="preserve">if </w:t>
+      </w:r>
+      <w:proofErr w:type="spellStart"/>
+      <w:proofErr w:type="gramStart"/>
+      <w:r>
+        <w:t>retaliation.survivor</w:t>
+      </w:r>
+      <w:proofErr w:type="gramEnd"/>
+      <w:r>
+        <w:t>_rights</w:t>
+      </w:r>
+      <w:proofErr w:type="spellEnd"/>
+      <w:r>
+        <w:t xml:space="preserve"> %}</w:t>
       </w:r>
     </w:p>
     <w:p>
@@ -2399,8 +2977,15 @@
         <w:t xml:space="preserve">{%p </w:t>
       </w:r>
       <w:r>
-        <w:t>if retaliation.other</w:t>
-      </w:r>
+        <w:t xml:space="preserve">if </w:t>
+      </w:r>
+      <w:proofErr w:type="spellStart"/>
+      <w:proofErr w:type="gramStart"/>
+      <w:r>
+        <w:t>retaliation.other</w:t>
+      </w:r>
+      <w:proofErr w:type="spellEnd"/>
+      <w:proofErr w:type="gramEnd"/>
       <w:r>
         <w:t xml:space="preserve"> %}</w:t>
       </w:r>
@@ -2413,11 +2998,24 @@
         </w:tabs>
         <w:ind w:left="1008"/>
       </w:pPr>
-      <w:r>
-        <w:t>{{ retaliat</w:t>
-      </w:r>
-      <w:r>
-        <w:t>ion.other }}</w:t>
+      <w:proofErr w:type="gramStart"/>
+      <w:r>
+        <w:t xml:space="preserve">{{ </w:t>
+      </w:r>
+      <w:proofErr w:type="spellStart"/>
+      <w:r>
+        <w:t>retaliat</w:t>
+      </w:r>
+      <w:r>
+        <w:t>ion</w:t>
+      </w:r>
+      <w:proofErr w:type="gramEnd"/>
+      <w:r>
+        <w:t>.other</w:t>
+      </w:r>
+      <w:proofErr w:type="spellEnd"/>
+      <w:r>
+        <w:t xml:space="preserve"> }}</w:t>
       </w:r>
     </w:p>
     <w:p>
@@ -2476,7 +3074,21 @@
         <w:rPr>
           <w:szCs w:val="24"/>
         </w:rPr>
-        <w:t>if retaliation.within_6_months %}</w:t>
+        <w:t xml:space="preserve">if </w:t>
+      </w:r>
+      <w:proofErr w:type="gramStart"/>
+      <w:r>
+        <w:rPr>
+          <w:szCs w:val="24"/>
+        </w:rPr>
+        <w:t>retaliation.within</w:t>
+      </w:r>
+      <w:proofErr w:type="gramEnd"/>
+      <w:r>
+        <w:rPr>
+          <w:szCs w:val="24"/>
+        </w:rPr>
+        <w:t>_6_months %}</w:t>
       </w:r>
     </w:p>
     <w:p>
@@ -2556,12 +3168,14 @@
         </w:rPr>
         <w:t xml:space="preserve">if </w:t>
       </w:r>
+      <w:proofErr w:type="spellStart"/>
       <w:r>
         <w:rPr>
           <w:i w:val="0"/>
         </w:rPr>
         <w:t>tenant.is_discriminated</w:t>
       </w:r>
+      <w:proofErr w:type="spellEnd"/>
       <w:r>
         <w:rPr>
           <w:i w:val="0"/>
@@ -2573,11 +3187,24 @@
       <w:pPr>
         <w:pStyle w:val="CenterItal"/>
       </w:pPr>
+      <w:proofErr w:type="gramStart"/>
       <w:r>
         <w:t>Defense</w:t>
       </w:r>
       <w:r>
-        <w:t>{% if plead_counterclaims %} and Counterclaim{% endif %}</w:t>
+        <w:t>{</w:t>
+      </w:r>
+      <w:proofErr w:type="gramEnd"/>
+      <w:r>
+        <w:t xml:space="preserve">% if </w:t>
+      </w:r>
+      <w:proofErr w:type="spellStart"/>
+      <w:r>
+        <w:t>plead_counterclaims</w:t>
+      </w:r>
+      <w:proofErr w:type="spellEnd"/>
+      <w:r>
+        <w:t xml:space="preserve"> %} and Counterclaim{% endif %}</w:t>
       </w:r>
     </w:p>
     <w:p>
@@ -2644,11 +3271,27 @@
         </w:rPr>
         <w:t xml:space="preserve">{%p for class in </w:t>
       </w:r>
+      <w:proofErr w:type="spellStart"/>
+      <w:proofErr w:type="gramStart"/>
       <w:r>
         <w:rPr>
           <w:sz w:val="22"/>
         </w:rPr>
-        <w:t>discrimination.protected_classes.true_values() %}</w:t>
+        <w:t>discrimination.protected</w:t>
+      </w:r>
+      <w:proofErr w:type="gramEnd"/>
+      <w:r>
+        <w:rPr>
+          <w:sz w:val="22"/>
+        </w:rPr>
+        <w:t>_classes.true_values</w:t>
+      </w:r>
+      <w:proofErr w:type="spellEnd"/>
+      <w:r>
+        <w:rPr>
+          <w:sz w:val="22"/>
+        </w:rPr>
+        <w:t>() %}</w:t>
       </w:r>
     </w:p>
     <w:p>
@@ -2676,6 +3319,7 @@
           <w:sz w:val="22"/>
         </w:rPr>
       </w:pPr>
+      <w:proofErr w:type="gramStart"/>
       <w:r>
         <w:rPr>
           <w:sz w:val="22"/>
@@ -2698,7 +3342,14 @@
         <w:rPr>
           <w:sz w:val="22"/>
         </w:rPr>
-        <w:t xml:space="preserve">class </w:t>
+        <w:t>class</w:t>
+      </w:r>
+      <w:proofErr w:type="gramEnd"/>
+      <w:r>
+        <w:rPr>
+          <w:sz w:val="22"/>
+        </w:rPr>
+        <w:t xml:space="preserve"> </w:t>
       </w:r>
       <w:r>
         <w:rPr>
@@ -2738,7 +3389,21 @@
           <w:sz w:val="22"/>
         </w:rPr>
         <w:tab/>
-        <w:t>{%p endfor %}</w:t>
+        <w:t xml:space="preserve">{%p </w:t>
+      </w:r>
+      <w:proofErr w:type="spellStart"/>
+      <w:r>
+        <w:rPr>
+          <w:sz w:val="22"/>
+        </w:rPr>
+        <w:t>endfor</w:t>
+      </w:r>
+      <w:proofErr w:type="spellEnd"/>
+      <w:r>
+        <w:rPr>
+          <w:sz w:val="22"/>
+        </w:rPr>
+        <w:t xml:space="preserve"> %}</w:t>
       </w:r>
     </w:p>
     <w:p>
@@ -2771,7 +3436,21 @@
         <w:rPr>
           <w:sz w:val="22"/>
         </w:rPr>
-        <w:t>{%p if tenant.is_disabled %}</w:t>
+        <w:t xml:space="preserve">{%p if </w:t>
+      </w:r>
+      <w:proofErr w:type="spellStart"/>
+      <w:r>
+        <w:rPr>
+          <w:sz w:val="22"/>
+        </w:rPr>
+        <w:t>tenant.is_disabled</w:t>
+      </w:r>
+      <w:proofErr w:type="spellEnd"/>
+      <w:r>
+        <w:rPr>
+          <w:sz w:val="22"/>
+        </w:rPr>
+        <w:t xml:space="preserve"> %}</w:t>
       </w:r>
     </w:p>
     <w:p>
@@ -2801,7 +3480,20 @@
         <w:t xml:space="preserve">{%p </w:t>
       </w:r>
       <w:r>
-        <w:t>if disability.request_reasonable_accommodation %}</w:t>
+        <w:t xml:space="preserve">if </w:t>
+      </w:r>
+      <w:proofErr w:type="spellStart"/>
+      <w:proofErr w:type="gramStart"/>
+      <w:r>
+        <w:t>disability.request</w:t>
+      </w:r>
+      <w:proofErr w:type="gramEnd"/>
+      <w:r>
+        <w:t>_reasonable_accommodation</w:t>
+      </w:r>
+      <w:proofErr w:type="spellEnd"/>
+      <w:r>
+        <w:t xml:space="preserve"> %}</w:t>
       </w:r>
     </w:p>
     <w:p>
@@ -2863,8 +3555,17 @@
           <w:i/>
           <w:szCs w:val="24"/>
         </w:rPr>
-        <w:t>See BHA vs. Bridgewaters</w:t>
-      </w:r>
+        <w:t xml:space="preserve">See BHA vs. </w:t>
+      </w:r>
+      <w:proofErr w:type="spellStart"/>
+      <w:r>
+        <w:rPr>
+          <w:i/>
+          <w:szCs w:val="24"/>
+        </w:rPr>
+        <w:t>Bridgewaters</w:t>
+      </w:r>
+      <w:proofErr w:type="spellEnd"/>
       <w:r>
         <w:rPr>
           <w:szCs w:val="24"/>
@@ -2954,14 +3655,22 @@
         <w:rPr>
           <w:b/>
         </w:rPr>
-        <w:t>if discrimination.sexual_harassment</w:t>
-      </w:r>
+        <w:t xml:space="preserve">if </w:t>
+      </w:r>
+      <w:proofErr w:type="spellStart"/>
       <w:r>
         <w:rPr>
           <w:b/>
         </w:rPr>
+        <w:t>discrimination.sexual_harassment</w:t>
+      </w:r>
+      <w:r>
+        <w:rPr>
+          <w:b/>
+        </w:rPr>
         <w:t>.is_harassed</w:t>
       </w:r>
+      <w:proofErr w:type="spellEnd"/>
       <w:r>
         <w:rPr>
           <w:b/>
@@ -3003,12 +3712,21 @@
         </w:rPr>
         <w:t xml:space="preserve"> </w:t>
       </w:r>
+      <w:proofErr w:type="spellStart"/>
       <w:r>
         <w:rPr>
           <w:i/>
           <w:szCs w:val="24"/>
         </w:rPr>
-        <w:t xml:space="preserve">Gnerre v. MCAD, </w:t>
+        <w:t>Gnerre</w:t>
+      </w:r>
+      <w:proofErr w:type="spellEnd"/>
+      <w:r>
+        <w:rPr>
+          <w:i/>
+          <w:szCs w:val="24"/>
+        </w:rPr>
+        <w:t xml:space="preserve"> v. MCAD, </w:t>
       </w:r>
       <w:r>
         <w:rPr>
@@ -3058,7 +3776,20 @@
         <w:t xml:space="preserve">{%p </w:t>
       </w:r>
       <w:r>
-        <w:t>if discrimination.sexual_harassment.pressured_sexual_favors %}</w:t>
+        <w:t xml:space="preserve">if </w:t>
+      </w:r>
+      <w:proofErr w:type="spellStart"/>
+      <w:proofErr w:type="gramStart"/>
+      <w:r>
+        <w:t>discrimination.sexual</w:t>
+      </w:r>
+      <w:proofErr w:type="gramEnd"/>
+      <w:r>
+        <w:t>_harassment.pressured_sexual_favors</w:t>
+      </w:r>
+      <w:proofErr w:type="spellEnd"/>
+      <w:r>
+        <w:t xml:space="preserve"> %}</w:t>
       </w:r>
     </w:p>
     <w:p>
@@ -3100,7 +3831,20 @@
         <w:t xml:space="preserve">{%p </w:t>
       </w:r>
       <w:r>
-        <w:t>if discrimination.sexual_harassment.tenancy_terms_changed %}</w:t>
+        <w:t xml:space="preserve">if </w:t>
+      </w:r>
+      <w:proofErr w:type="spellStart"/>
+      <w:proofErr w:type="gramStart"/>
+      <w:r>
+        <w:t>discrimination.sexual</w:t>
+      </w:r>
+      <w:proofErr w:type="gramEnd"/>
+      <w:r>
+        <w:t>_harassment.tenancy_terms_changed</w:t>
+      </w:r>
+      <w:proofErr w:type="spellEnd"/>
+      <w:r>
+        <w:t xml:space="preserve"> %}</w:t>
       </w:r>
     </w:p>
     <w:p>
@@ -3145,7 +3889,20 @@
         <w:t xml:space="preserve">{%p </w:t>
       </w:r>
       <w:r>
-        <w:t>if discrimination.sexual_harassment.unsafe_or_uncomfortable %}</w:t>
+        <w:t xml:space="preserve">if </w:t>
+      </w:r>
+      <w:proofErr w:type="spellStart"/>
+      <w:proofErr w:type="gramStart"/>
+      <w:r>
+        <w:t>discrimination.sexual</w:t>
+      </w:r>
+      <w:proofErr w:type="gramEnd"/>
+      <w:r>
+        <w:t>_harassment.unsafe_or_uncomfortable</w:t>
+      </w:r>
+      <w:proofErr w:type="spellEnd"/>
+      <w:r>
+        <w:t xml:space="preserve"> %}</w:t>
       </w:r>
     </w:p>
     <w:p>
@@ -3203,8 +3960,13 @@
       <w:r>
         <w:t xml:space="preserve">{% if </w:t>
       </w:r>
-      <w:r>
-        <w:t>eviction_reason == "fault"</w:t>
+      <w:proofErr w:type="spellStart"/>
+      <w:r>
+        <w:t>eviction_reason</w:t>
+      </w:r>
+      <w:proofErr w:type="spellEnd"/>
+      <w:r>
+        <w:t xml:space="preserve"> == "fault"</w:t>
       </w:r>
       <w:r>
         <w:t xml:space="preserve"> %}</w:t>
@@ -3243,7 +4005,15 @@
         <w:t xml:space="preserve">{%p </w:t>
       </w:r>
       <w:r>
-        <w:t>if fault.did_not_occur %}</w:t>
+        <w:t xml:space="preserve">if </w:t>
+      </w:r>
+      <w:proofErr w:type="spellStart"/>
+      <w:r>
+        <w:t>fault.did_not_occur</w:t>
+      </w:r>
+      <w:proofErr w:type="spellEnd"/>
+      <w:r>
+        <w:t xml:space="preserve"> %}</w:t>
       </w:r>
     </w:p>
     <w:p>
@@ -3283,7 +4053,15 @@
         <w:t xml:space="preserve">{%p </w:t>
       </w:r>
       <w:r>
-        <w:t>if fault.not_violation_of_agreement %}</w:t>
+        <w:t xml:space="preserve">if </w:t>
+      </w:r>
+      <w:proofErr w:type="spellStart"/>
+      <w:r>
+        <w:t>fault.not_violation_of_agreement</w:t>
+      </w:r>
+      <w:proofErr w:type="spellEnd"/>
+      <w:r>
+        <w:t xml:space="preserve"> %}</w:t>
       </w:r>
     </w:p>
     <w:p>
@@ -3323,7 +4101,15 @@
         <w:t xml:space="preserve">{%p </w:t>
       </w:r>
       <w:r>
-        <w:t>if fault.no_control_of_guest %}</w:t>
+        <w:t xml:space="preserve">if </w:t>
+      </w:r>
+      <w:proofErr w:type="spellStart"/>
+      <w:r>
+        <w:t>fault.no_control_of_guest</w:t>
+      </w:r>
+      <w:proofErr w:type="spellEnd"/>
+      <w:r>
+        <w:t xml:space="preserve"> %}</w:t>
       </w:r>
     </w:p>
     <w:p>
@@ -3370,7 +4156,15 @@
         <w:pStyle w:val="CenterTitle3"/>
       </w:pPr>
       <w:r>
-        <w:t>Tenant Should Not Lose His/Her Apartment</w:t>
+        <w:t xml:space="preserve">Tenant Should Not Lose </w:t>
+      </w:r>
+      <w:proofErr w:type="spellStart"/>
+      <w:r>
+        <w:t>His/Her</w:t>
+      </w:r>
+      <w:proofErr w:type="spellEnd"/>
+      <w:r>
+        <w:t xml:space="preserve"> Apartment</w:t>
       </w:r>
       <w:r>
         <w:br/>
@@ -3407,7 +4201,15 @@
     </w:p>
     <w:p>
       <w:r>
-        <w:t>{%p if plead_counterclaims %}</w:t>
+        <w:t xml:space="preserve">{%p if </w:t>
+      </w:r>
+      <w:proofErr w:type="spellStart"/>
+      <w:r>
+        <w:t>plead_counterclaims</w:t>
+      </w:r>
+      <w:proofErr w:type="spellEnd"/>
+      <w:r>
+        <w:t xml:space="preserve"> %}</w:t>
       </w:r>
     </w:p>
     <w:p>
@@ -3418,7 +4220,23 @@
         <w:t xml:space="preserve">{%p </w:t>
       </w:r>
       <w:r>
-        <w:t>if bad_conditions.have_conditions %}</w:t>
+        <w:t xml:space="preserve">if </w:t>
+      </w:r>
+      <w:proofErr w:type="spellStart"/>
+      <w:r>
+        <w:t>bad_</w:t>
+      </w:r>
+      <w:proofErr w:type="gramStart"/>
+      <w:r>
+        <w:t>conditions.have</w:t>
+      </w:r>
+      <w:proofErr w:type="gramEnd"/>
+      <w:r>
+        <w:t>_conditions</w:t>
+      </w:r>
+      <w:proofErr w:type="spellEnd"/>
+      <w:r>
+        <w:t xml:space="preserve"> %}</w:t>
       </w:r>
     </w:p>
     <w:p>
@@ -3460,8 +4278,21 @@
       <w:r>
         <w:t xml:space="preserve">{% for condition in </w:t>
       </w:r>
-      <w:r>
-        <w:t>bad_conditions.conditions.true_values() %}</w:t>
+      <w:proofErr w:type="spellStart"/>
+      <w:r>
+        <w:t>bad_</w:t>
+      </w:r>
+      <w:proofErr w:type="gramStart"/>
+      <w:r>
+        <w:t>conditions.conditions</w:t>
+      </w:r>
+      <w:proofErr w:type="gramEnd"/>
+      <w:r>
+        <w:t>.true_values</w:t>
+      </w:r>
+      <w:proofErr w:type="spellEnd"/>
+      <w:r>
+        <w:t>() %}</w:t>
       </w:r>
     </w:p>
     <w:p>
@@ -3477,19 +4308,29 @@
         </w:tabs>
         <w:ind w:left="720"/>
       </w:pPr>
+      <w:proofErr w:type="gramStart"/>
       <w:r>
         <w:t xml:space="preserve">{{ </w:t>
       </w:r>
       <w:r>
         <w:t>condition</w:t>
       </w:r>
+      <w:proofErr w:type="gramEnd"/>
       <w:r>
         <w:t xml:space="preserve"> }}</w:t>
       </w:r>
     </w:p>
     <w:p>
       <w:r>
-        <w:t xml:space="preserve">       {% endfor %}</w:t>
+        <w:t xml:space="preserve">       {% </w:t>
+      </w:r>
+      <w:proofErr w:type="spellStart"/>
+      <w:r>
+        <w:t>endfor</w:t>
+      </w:r>
+      <w:proofErr w:type="spellEnd"/>
+      <w:r>
+        <w:t xml:space="preserve"> %}</w:t>
       </w:r>
     </w:p>
     <w:p/>
@@ -3524,6 +4365,7 @@
         </w:rPr>
         <w:t xml:space="preserve"> </w:t>
       </w:r>
+      <w:proofErr w:type="spellStart"/>
       <w:r>
         <w:rPr>
           <w:szCs w:val="24"/>
@@ -3548,17 +4390,26 @@
         </w:rPr>
         <w:t>_</w:t>
       </w:r>
+      <w:proofErr w:type="gramStart"/>
       <w:r>
         <w:rPr>
           <w:szCs w:val="24"/>
         </w:rPr>
         <w:t>true</w:t>
       </w:r>
+      <w:proofErr w:type="spellEnd"/>
       <w:r>
         <w:rPr>
           <w:szCs w:val="24"/>
         </w:rPr>
-        <w:t xml:space="preserve">() </w:t>
+        <w:t>(</w:t>
+      </w:r>
+      <w:proofErr w:type="gramEnd"/>
+      <w:r>
+        <w:rPr>
+          <w:szCs w:val="24"/>
+        </w:rPr>
+        <w:t xml:space="preserve">) </w:t>
       </w:r>
       <w:r>
         <w:rPr>
@@ -3582,15 +4433,6 @@
       </w:pPr>
       <w:r>
         <w:t>The landlord knew or should have known about the bad conditions because:</w:t>
-      </w:r>
-      <w:r>
-        <w:br/>
-      </w:r>
-      <w:r>
-        <w:t xml:space="preserve">{%p for </w:t>
-      </w:r>
-      <w:r>
-        <w:t>condition in bad_conditions.landlord_notified.true_values() %}</w:t>
       </w:r>
     </w:p>
     <w:p>
@@ -3606,13 +4448,23 @@
         <w:ind w:left="1008"/>
       </w:pPr>
       <w:r>
-        <w:t xml:space="preserve">{{ </w:t>
-      </w:r>
-      <w:r>
-        <w:t xml:space="preserve">condition </w:t>
-      </w:r>
-      <w:r>
-        <w:t>}}</w:t>
+        <w:t xml:space="preserve">{%p for condition in </w:t>
+      </w:r>
+      <w:proofErr w:type="spellStart"/>
+      <w:r>
+        <w:t>bad_</w:t>
+      </w:r>
+      <w:proofErr w:type="gramStart"/>
+      <w:r>
+        <w:t>conditions.landlord</w:t>
+      </w:r>
+      <w:proofErr w:type="gramEnd"/>
+      <w:r>
+        <w:t>_notified.true_values</w:t>
+      </w:r>
+      <w:proofErr w:type="spellEnd"/>
+      <w:r>
+        <w:t>() %}</w:t>
       </w:r>
     </w:p>
     <w:p>
@@ -3620,12 +4472,50 @@
         <w:pStyle w:val="LetterList2"/>
         <w:numPr>
           <w:ilvl w:val="0"/>
-          <w:numId w:val="0"/>
+          <w:numId w:val="8"/>
         </w:numPr>
-        <w:ind w:left="72"/>
-      </w:pPr>
-      <w:r>
-        <w:t>{%p endfor %}</w:t>
+        <w:tabs>
+          <w:tab w:val="num" w:pos="792"/>
+        </w:tabs>
+        <w:ind w:left="1008"/>
+      </w:pPr>
+      <w:proofErr w:type="gramStart"/>
+      <w:r>
+        <w:t xml:space="preserve">{{ </w:t>
+      </w:r>
+      <w:r>
+        <w:t>condition</w:t>
+      </w:r>
+      <w:proofErr w:type="gramEnd"/>
+      <w:r>
+        <w:t xml:space="preserve"> </w:t>
+      </w:r>
+      <w:r>
+        <w:t>}}</w:t>
+      </w:r>
+    </w:p>
+    <w:p>
+      <w:pPr>
+        <w:pStyle w:val="LetterList2"/>
+        <w:numPr>
+          <w:ilvl w:val="0"/>
+          <w:numId w:val="8"/>
+        </w:numPr>
+        <w:tabs>
+          <w:tab w:val="num" w:pos="792"/>
+        </w:tabs>
+        <w:ind w:left="1008"/>
+      </w:pPr>
+      <w:r>
+        <w:t xml:space="preserve">{%p </w:t>
+      </w:r>
+      <w:proofErr w:type="spellStart"/>
+      <w:r>
+        <w:t>endfor</w:t>
+      </w:r>
+      <w:proofErr w:type="spellEnd"/>
+      <w:r>
+        <w:t xml:space="preserve"> %}</w:t>
       </w:r>
     </w:p>
     <w:p>
@@ -3712,6 +4602,7 @@
         </w:rPr>
         <w:t xml:space="preserve">if </w:t>
       </w:r>
+      <w:proofErr w:type="spellStart"/>
       <w:r>
         <w:rPr>
           <w:i/>
@@ -3719,6 +4610,7 @@
         </w:rPr>
         <w:t>paid_deposit_or_lmr</w:t>
       </w:r>
+      <w:proofErr w:type="spellEnd"/>
       <w:r>
         <w:rPr>
           <w:i/>
@@ -3760,14 +4652,24 @@
       <w:r>
         <w:t xml:space="preserve">I paid a security deposit of $ </w:t>
       </w:r>
+      <w:proofErr w:type="gramStart"/>
       <w:r>
         <w:t>{{</w:t>
       </w:r>
       <w:r>
         <w:t xml:space="preserve"> </w:t>
       </w:r>
-      <w:r>
-        <w:t>security_deposit.amount }</w:t>
+      <w:proofErr w:type="spellStart"/>
+      <w:r>
+        <w:t>security</w:t>
+      </w:r>
+      <w:proofErr w:type="gramEnd"/>
+      <w:r>
+        <w:t>_deposit.amount</w:t>
+      </w:r>
+      <w:proofErr w:type="spellEnd"/>
+      <w:r>
+        <w:t xml:space="preserve"> }</w:t>
       </w:r>
       <w:r>
         <w:t xml:space="preserve">} </w:t>
@@ -3790,7 +4692,20 @@
     </w:p>
     <w:p>
       <w:r>
-        <w:t>{% if security_deposit.violated %}</w:t>
+        <w:t xml:space="preserve">{% if </w:t>
+      </w:r>
+      <w:proofErr w:type="spellStart"/>
+      <w:r>
+        <w:t>security_</w:t>
+      </w:r>
+      <w:proofErr w:type="gramStart"/>
+      <w:r>
+        <w:t>deposit.violated</w:t>
+      </w:r>
+      <w:proofErr w:type="spellEnd"/>
+      <w:proofErr w:type="gramEnd"/>
+      <w:r>
+        <w:t xml:space="preserve"> %}</w:t>
       </w:r>
     </w:p>
     <w:p>
@@ -3817,14 +4732,64 @@
         </w:numPr>
       </w:pPr>
       <w:r>
-        <w:t xml:space="preserve">{{ </w:t>
-      </w:r>
-      <w:r>
-        <w:t>security_deposit.violations</w:t>
-      </w:r>
-      <w:r>
-        <w:t>.true_values() }}</w:t>
-      </w:r>
+        <w:t xml:space="preserve">{%p for violation in </w:t>
+      </w:r>
+      <w:proofErr w:type="spellStart"/>
+      <w:r>
+        <w:t>security_</w:t>
+      </w:r>
+      <w:proofErr w:type="gramStart"/>
+      <w:r>
+        <w:t>deposit.violations</w:t>
+      </w:r>
+      <w:proofErr w:type="gramEnd"/>
+      <w:r>
+        <w:t>.true_values</w:t>
+      </w:r>
+      <w:proofErr w:type="spellEnd"/>
+      <w:r>
+        <w:t xml:space="preserve">() </w:t>
+      </w:r>
+      <w:r>
+        <w:t>%</w:t>
+      </w:r>
+      <w:r>
+        <w:t>}</w:t>
+      </w:r>
+    </w:p>
+    <w:p>
+      <w:pPr>
+        <w:pStyle w:val="LetterList2"/>
+        <w:numPr>
+          <w:ilvl w:val="0"/>
+          <w:numId w:val="20"/>
+        </w:numPr>
+      </w:pPr>
+      <w:r>
+        <w:t>{{violation}}</w:t>
+      </w:r>
+    </w:p>
+    <w:p>
+      <w:pPr>
+        <w:pStyle w:val="LetterList2"/>
+        <w:numPr>
+          <w:ilvl w:val="0"/>
+          <w:numId w:val="20"/>
+        </w:numPr>
+      </w:pPr>
+      <w:r>
+        <w:t xml:space="preserve">{%p </w:t>
+      </w:r>
+      <w:proofErr w:type="spellStart"/>
+      <w:r>
+        <w:t>endfor</w:t>
+      </w:r>
+      <w:proofErr w:type="spellEnd"/>
+      <w:r>
+        <w:t xml:space="preserve"> %}</w:t>
+      </w:r>
+      <w:bookmarkStart w:id="1" w:name="_GoBack"/>
+      <w:bookmarkEnd w:id="1"/>
     </w:p>
     <w:p>
       <w:pPr>
@@ -3875,9 +4840,11 @@
       <w:r>
         <w:t xml:space="preserve">if </w:t>
       </w:r>
+      <w:proofErr w:type="spellStart"/>
       <w:r>
         <w:t>paid_deposit_or_lmr</w:t>
       </w:r>
+      <w:proofErr w:type="spellEnd"/>
       <w:r>
         <w:t xml:space="preserve"> %}</w:t>
       </w:r>
@@ -3915,8 +4882,21 @@
       <w:r>
         <w:t xml:space="preserve">I paid last month’s rent of $ </w:t>
       </w:r>
-      <w:r>
-        <w:t>{{ last_months_rent.amount }</w:t>
+      <w:proofErr w:type="gramStart"/>
+      <w:r>
+        <w:t xml:space="preserve">{{ </w:t>
+      </w:r>
+      <w:proofErr w:type="spellStart"/>
+      <w:r>
+        <w:t>last</w:t>
+      </w:r>
+      <w:proofErr w:type="gramEnd"/>
+      <w:r>
+        <w:t>_months_rent.amount</w:t>
+      </w:r>
+      <w:proofErr w:type="spellEnd"/>
+      <w:r>
+        <w:t xml:space="preserve"> }</w:t>
       </w:r>
       <w:r>
         <w:t xml:space="preserve">} </w:t>
@@ -3948,11 +4928,18 @@
         <w:t xml:space="preserve">{%p </w:t>
       </w:r>
       <w:r>
-        <w:t>if bqe.</w:t>
+        <w:t xml:space="preserve">if </w:t>
+      </w:r>
+      <w:proofErr w:type="spellStart"/>
+      <w:proofErr w:type="gramStart"/>
+      <w:r>
+        <w:t>bqe.</w:t>
       </w:r>
       <w:r>
         <w:t>violated</w:t>
       </w:r>
+      <w:proofErr w:type="spellEnd"/>
+      <w:proofErr w:type="gramEnd"/>
       <w:r>
         <w:t xml:space="preserve"> %}</w:t>
       </w:r>
@@ -4012,8 +4999,15 @@
         <w:t xml:space="preserve">{%p </w:t>
       </w:r>
       <w:r>
-        <w:t>if bqe.heat</w:t>
-      </w:r>
+        <w:t xml:space="preserve">if </w:t>
+      </w:r>
+      <w:proofErr w:type="spellStart"/>
+      <w:proofErr w:type="gramStart"/>
+      <w:r>
+        <w:t>bqe.heat</w:t>
+      </w:r>
+      <w:proofErr w:type="spellEnd"/>
+      <w:proofErr w:type="gramEnd"/>
       <w:r>
         <w:t xml:space="preserve"> %}</w:t>
       </w:r>
@@ -4053,7 +5047,15 @@
         <w:t xml:space="preserve">{%p </w:t>
       </w:r>
       <w:r>
-        <w:t>if bqe.hot_water %}</w:t>
+        <w:t xml:space="preserve">if </w:t>
+      </w:r>
+      <w:proofErr w:type="spellStart"/>
+      <w:r>
+        <w:t>bqe.hot_water</w:t>
+      </w:r>
+      <w:proofErr w:type="spellEnd"/>
+      <w:r>
+        <w:t xml:space="preserve"> %}</w:t>
       </w:r>
     </w:p>
     <w:p>
@@ -4086,7 +5088,20 @@
         <w:t xml:space="preserve">{%p </w:t>
       </w:r>
       <w:r>
-        <w:t>if bqe.unpaid_utilities %}</w:t>
+        <w:t xml:space="preserve">if </w:t>
+      </w:r>
+      <w:proofErr w:type="spellStart"/>
+      <w:proofErr w:type="gramStart"/>
+      <w:r>
+        <w:t>bqe.unpaid</w:t>
+      </w:r>
+      <w:proofErr w:type="gramEnd"/>
+      <w:r>
+        <w:t>_utilities</w:t>
+      </w:r>
+      <w:proofErr w:type="spellEnd"/>
+      <w:r>
+        <w:t xml:space="preserve"> %}</w:t>
       </w:r>
     </w:p>
     <w:p>
@@ -4119,7 +5134,20 @@
         <w:t xml:space="preserve">{%p </w:t>
       </w:r>
       <w:r>
-        <w:t>if bqe.shutoff_utilities %}</w:t>
+        <w:t xml:space="preserve">if </w:t>
+      </w:r>
+      <w:proofErr w:type="spellStart"/>
+      <w:proofErr w:type="gramStart"/>
+      <w:r>
+        <w:t>bqe.shutoff</w:t>
+      </w:r>
+      <w:proofErr w:type="gramEnd"/>
+      <w:r>
+        <w:t>_utilities</w:t>
+      </w:r>
+      <w:proofErr w:type="spellEnd"/>
+      <w:r>
+        <w:t xml:space="preserve"> %}</w:t>
       </w:r>
     </w:p>
     <w:p>
@@ -4152,7 +5180,20 @@
         <w:t xml:space="preserve">{%p </w:t>
       </w:r>
       <w:r>
-        <w:t>if bqe.locked_out %}</w:t>
+        <w:t xml:space="preserve">if </w:t>
+      </w:r>
+      <w:proofErr w:type="spellStart"/>
+      <w:proofErr w:type="gramStart"/>
+      <w:r>
+        <w:t>bqe.locked</w:t>
+      </w:r>
+      <w:proofErr w:type="gramEnd"/>
+      <w:r>
+        <w:t>_out</w:t>
+      </w:r>
+      <w:proofErr w:type="spellEnd"/>
+      <w:r>
+        <w:t xml:space="preserve"> %}</w:t>
       </w:r>
     </w:p>
     <w:p>
@@ -4185,7 +5226,20 @@
         <w:t xml:space="preserve">{%p </w:t>
       </w:r>
       <w:r>
-        <w:t>if bqe.removed_possessions %}</w:t>
+        <w:t xml:space="preserve">if </w:t>
+      </w:r>
+      <w:proofErr w:type="spellStart"/>
+      <w:proofErr w:type="gramStart"/>
+      <w:r>
+        <w:t>bqe.removed</w:t>
+      </w:r>
+      <w:proofErr w:type="gramEnd"/>
+      <w:r>
+        <w:t>_possessions</w:t>
+      </w:r>
+      <w:proofErr w:type="spellEnd"/>
+      <w:r>
+        <w:t xml:space="preserve"> %}</w:t>
       </w:r>
     </w:p>
     <w:p>
@@ -4218,7 +5272,15 @@
         <w:t xml:space="preserve">{%p </w:t>
       </w:r>
       <w:r>
-        <w:t>if bqe.bad_conditions %}</w:t>
+        <w:t xml:space="preserve">if </w:t>
+      </w:r>
+      <w:proofErr w:type="spellStart"/>
+      <w:r>
+        <w:t>bqe.bad_conditions</w:t>
+      </w:r>
+      <w:proofErr w:type="spellEnd"/>
+      <w:r>
+        <w:t xml:space="preserve"> %}</w:t>
       </w:r>
     </w:p>
     <w:p>
@@ -4226,6 +5288,7 @@
         <w:pStyle w:val="LetterList2"/>
       </w:pPr>
       <w:r>
+        <w:lastRenderedPageBreak/>
         <w:t>Allowed bad conditions to exist in my home.</w:t>
       </w:r>
       <w:r>
@@ -4248,11 +5311,23 @@
         <w:pStyle w:val="LetterList2"/>
       </w:pPr>
       <w:r>
-        <w:lastRenderedPageBreak/>
-        <w:t xml:space="preserve">{%p </w:t>
-      </w:r>
-      <w:r>
-        <w:t>if bqe.entered_without_permission %}</w:t>
+        <w:t xml:space="preserve">{%p </w:t>
+      </w:r>
+      <w:r>
+        <w:t xml:space="preserve">if </w:t>
+      </w:r>
+      <w:proofErr w:type="spellStart"/>
+      <w:proofErr w:type="gramStart"/>
+      <w:r>
+        <w:t>bqe.entered</w:t>
+      </w:r>
+      <w:proofErr w:type="gramEnd"/>
+      <w:r>
+        <w:t>_without_permission</w:t>
+      </w:r>
+      <w:proofErr w:type="spellEnd"/>
+      <w:r>
+        <w:t xml:space="preserve"> %}</w:t>
       </w:r>
     </w:p>
     <w:p>
@@ -4285,7 +5360,17 @@
         <w:t xml:space="preserve">{%p </w:t>
       </w:r>
       <w:r>
-        <w:t>if bqe.other %}</w:t>
+        <w:t xml:space="preserve">if </w:t>
+      </w:r>
+      <w:proofErr w:type="spellStart"/>
+      <w:proofErr w:type="gramStart"/>
+      <w:r>
+        <w:t>bqe.other</w:t>
+      </w:r>
+      <w:proofErr w:type="spellEnd"/>
+      <w:proofErr w:type="gramEnd"/>
+      <w:r>
+        <w:t xml:space="preserve"> %}</w:t>
       </w:r>
     </w:p>
     <w:p>
@@ -4296,7 +5381,23 @@
         <w:t>Interfered with my right to enjoy my home in</w:t>
       </w:r>
       <w:r>
-        <w:t xml:space="preserve"> other ways by {{ bqe.other }</w:t>
+        <w:t xml:space="preserve"> other ways by </w:t>
+      </w:r>
+      <w:proofErr w:type="gramStart"/>
+      <w:r>
+        <w:t xml:space="preserve">{{ </w:t>
+      </w:r>
+      <w:proofErr w:type="spellStart"/>
+      <w:r>
+        <w:t>bqe</w:t>
+      </w:r>
+      <w:proofErr w:type="gramEnd"/>
+      <w:r>
+        <w:t>.other</w:t>
+      </w:r>
+      <w:proofErr w:type="spellEnd"/>
+      <w:r>
+        <w:t xml:space="preserve"> }</w:t>
       </w:r>
       <w:r>
         <w:t>}</w:t>
@@ -4340,7 +5441,20 @@
         <w:t xml:space="preserve">{%p </w:t>
       </w:r>
       <w:r>
-        <w:t>if bqe.billed_no_agreement %}</w:t>
+        <w:t xml:space="preserve">if </w:t>
+      </w:r>
+      <w:proofErr w:type="spellStart"/>
+      <w:proofErr w:type="gramStart"/>
+      <w:r>
+        <w:t>bqe.billed</w:t>
+      </w:r>
+      <w:proofErr w:type="gramEnd"/>
+      <w:r>
+        <w:t>_no_agreement</w:t>
+      </w:r>
+      <w:proofErr w:type="spellEnd"/>
+      <w:r>
+        <w:t xml:space="preserve"> %}</w:t>
       </w:r>
     </w:p>
     <w:p>
@@ -4394,7 +5508,20 @@
         <w:t xml:space="preserve">{%p </w:t>
       </w:r>
       <w:r>
-        <w:t>if bqe.billed_for_others %}</w:t>
+        <w:t xml:space="preserve">if </w:t>
+      </w:r>
+      <w:proofErr w:type="spellStart"/>
+      <w:proofErr w:type="gramStart"/>
+      <w:r>
+        <w:t>bqe.billed</w:t>
+      </w:r>
+      <w:proofErr w:type="gramEnd"/>
+      <w:r>
+        <w:t>_for_others</w:t>
+      </w:r>
+      <w:proofErr w:type="spellEnd"/>
+      <w:r>
+        <w:t xml:space="preserve"> %}</w:t>
       </w:r>
     </w:p>
     <w:p>
@@ -4460,9 +5587,16 @@
       <w:r>
         <w:t xml:space="preserve">{% if </w:t>
       </w:r>
-      <w:r>
-        <w:t>facts.tenant_has_subsidy</w:t>
-      </w:r>
+      <w:proofErr w:type="spellStart"/>
+      <w:proofErr w:type="gramStart"/>
+      <w:r>
+        <w:t>facts.tenant</w:t>
+      </w:r>
+      <w:proofErr w:type="gramEnd"/>
+      <w:r>
+        <w:t>_has_subsidy</w:t>
+      </w:r>
+      <w:proofErr w:type="spellEnd"/>
       <w:r>
         <w:t xml:space="preserve"> %}</w:t>
       </w:r>
@@ -4499,7 +5633,15 @@
         <w:t xml:space="preserve">{%p </w:t>
       </w:r>
       <w:r>
-        <w:t>if subsidized_housing.pha_pays_rent %}</w:t>
+        <w:t xml:space="preserve">if </w:t>
+      </w:r>
+      <w:proofErr w:type="spellStart"/>
+      <w:r>
+        <w:t>subsidized_housing.pha_pays_rent</w:t>
+      </w:r>
+      <w:proofErr w:type="spellEnd"/>
+      <w:r>
+        <w:t xml:space="preserve"> %}</w:t>
       </w:r>
     </w:p>
     <w:p>
@@ -4541,7 +5683,23 @@
         <w:t xml:space="preserve">{%p </w:t>
       </w:r>
       <w:r>
-        <w:t>if subsidized_housing.stopped_payment %}</w:t>
+        <w:t xml:space="preserve">if </w:t>
+      </w:r>
+      <w:proofErr w:type="spellStart"/>
+      <w:r>
+        <w:t>subsidized_</w:t>
+      </w:r>
+      <w:proofErr w:type="gramStart"/>
+      <w:r>
+        <w:t>housing.stopped</w:t>
+      </w:r>
+      <w:proofErr w:type="gramEnd"/>
+      <w:r>
+        <w:t>_payment</w:t>
+      </w:r>
+      <w:proofErr w:type="spellEnd"/>
+      <w:r>
+        <w:t xml:space="preserve"> %}</w:t>
       </w:r>
     </w:p>
     <w:p>
@@ -4583,13 +5741,29 @@
         <w:t xml:space="preserve">{%p </w:t>
       </w:r>
       <w:r>
-        <w:t>if sub</w:t>
-      </w:r>
-      <w:r>
-        <w:t>sidized_housing.improper_rent_</w:t>
-      </w:r>
-      <w:r>
-        <w:t>calculation %}</w:t>
+        <w:t xml:space="preserve">if </w:t>
+      </w:r>
+      <w:proofErr w:type="spellStart"/>
+      <w:r>
+        <w:t>sub</w:t>
+      </w:r>
+      <w:r>
+        <w:t>sidized_</w:t>
+      </w:r>
+      <w:proofErr w:type="gramStart"/>
+      <w:r>
+        <w:t>housing.improper</w:t>
+      </w:r>
+      <w:proofErr w:type="gramEnd"/>
+      <w:r>
+        <w:t>_rent_</w:t>
+      </w:r>
+      <w:r>
+        <w:t>calculation</w:t>
+      </w:r>
+      <w:proofErr w:type="spellEnd"/>
+      <w:r>
+        <w:t xml:space="preserve"> %}</w:t>
       </w:r>
     </w:p>
     <w:p>
@@ -4631,7 +5805,23 @@
         <w:t xml:space="preserve">{%p </w:t>
       </w:r>
       <w:r>
-        <w:t>if subsidized_housing.landlord_overcharged %}</w:t>
+        <w:t xml:space="preserve">if </w:t>
+      </w:r>
+      <w:proofErr w:type="spellStart"/>
+      <w:r>
+        <w:t>subsidized_</w:t>
+      </w:r>
+      <w:proofErr w:type="gramStart"/>
+      <w:r>
+        <w:t>housing.landlord</w:t>
+      </w:r>
+      <w:proofErr w:type="gramEnd"/>
+      <w:r>
+        <w:t>_overcharged</w:t>
+      </w:r>
+      <w:proofErr w:type="spellEnd"/>
+      <w:r>
+        <w:t xml:space="preserve"> %}</w:t>
       </w:r>
     </w:p>
     <w:p>
@@ -4688,7 +5878,6 @@
         <w:rPr>
           <w:i/>
         </w:rPr>
-        <w:lastRenderedPageBreak/>
         <w:t>Defense &amp; Counterclaim</w:t>
       </w:r>
       <w:r>
@@ -4753,9 +5942,19 @@
       <w:r>
         <w:t xml:space="preserve"> if </w:t>
       </w:r>
-      <w:r>
-        <w:t>consumer_protection.late_fees</w:t>
-      </w:r>
+      <w:proofErr w:type="spellStart"/>
+      <w:r>
+        <w:t>consumer_</w:t>
+      </w:r>
+      <w:proofErr w:type="gramStart"/>
+      <w:r>
+        <w:t>protection.late</w:t>
+      </w:r>
+      <w:proofErr w:type="gramEnd"/>
+      <w:r>
+        <w:t>_fees</w:t>
+      </w:r>
+      <w:proofErr w:type="spellEnd"/>
       <w:r>
         <w:t xml:space="preserve"> %}</w:t>
       </w:r>
@@ -4798,9 +5997,19 @@
       <w:r>
         <w:t xml:space="preserve">if </w:t>
       </w:r>
-      <w:r>
-        <w:t>consumer_protection.nonagreed_rent</w:t>
-      </w:r>
+      <w:proofErr w:type="spellStart"/>
+      <w:r>
+        <w:t>consumer_</w:t>
+      </w:r>
+      <w:proofErr w:type="gramStart"/>
+      <w:r>
+        <w:t>protection.nonagreed</w:t>
+      </w:r>
+      <w:proofErr w:type="gramEnd"/>
+      <w:r>
+        <w:t>_rent</w:t>
+      </w:r>
+      <w:proofErr w:type="spellEnd"/>
       <w:r>
         <w:t xml:space="preserve"> %}</w:t>
       </w:r>
@@ -4828,9 +6037,19 @@
       <w:r>
         <w:t xml:space="preserve">{%p if </w:t>
       </w:r>
-      <w:r>
-        <w:t>consumer_protection.unlawful_court_fees</w:t>
-      </w:r>
+      <w:proofErr w:type="spellStart"/>
+      <w:r>
+        <w:t>consumer_</w:t>
+      </w:r>
+      <w:proofErr w:type="gramStart"/>
+      <w:r>
+        <w:t>protection.unlawful</w:t>
+      </w:r>
+      <w:proofErr w:type="gramEnd"/>
+      <w:r>
+        <w:t>_court_fees</w:t>
+      </w:r>
+      <w:proofErr w:type="spellEnd"/>
       <w:r>
         <w:t xml:space="preserve"> %}</w:t>
       </w:r>
@@ -4858,9 +6077,19 @@
       <w:r>
         <w:t xml:space="preserve">{%p if </w:t>
       </w:r>
-      <w:r>
-        <w:t>consumer_protection.unlawful_lease_terms</w:t>
-      </w:r>
+      <w:proofErr w:type="spellStart"/>
+      <w:r>
+        <w:t>consumer_</w:t>
+      </w:r>
+      <w:proofErr w:type="gramStart"/>
+      <w:r>
+        <w:t>protection.unlawful</w:t>
+      </w:r>
+      <w:proofErr w:type="gramEnd"/>
+      <w:r>
+        <w:t>_lease_terms</w:t>
+      </w:r>
+      <w:proofErr w:type="spellEnd"/>
       <w:r>
         <w:t xml:space="preserve"> %}</w:t>
       </w:r>
@@ -4892,10 +6121,55 @@
         <w:pStyle w:val="LetterList2"/>
       </w:pPr>
       <w:r>
+        <w:t xml:space="preserve">{%p if </w:t>
+      </w:r>
+      <w:proofErr w:type="spellStart"/>
+      <w:r>
+        <w:t>consumer_</w:t>
+      </w:r>
+      <w:proofErr w:type="gramStart"/>
+      <w:r>
+        <w:t>protection.other</w:t>
+      </w:r>
+      <w:proofErr w:type="spellEnd"/>
+      <w:proofErr w:type="gramEnd"/>
+      <w:r>
+        <w:t xml:space="preserve"> %}</w:t>
+      </w:r>
+    </w:p>
+    <w:p>
+      <w:pPr>
+        <w:pStyle w:val="LetterList2"/>
+      </w:pPr>
+      <w:r>
         <w:t xml:space="preserve">Other: </w:t>
       </w:r>
-      <w:r>
-        <w:t>{{ consumer_protection.other }}</w:t>
+      <w:proofErr w:type="gramStart"/>
+      <w:r>
+        <w:t xml:space="preserve">{{ </w:t>
+      </w:r>
+      <w:proofErr w:type="spellStart"/>
+      <w:r>
+        <w:t>consumer</w:t>
+      </w:r>
+      <w:proofErr w:type="gramEnd"/>
+      <w:r>
+        <w:t>_protection.other</w:t>
+      </w:r>
+      <w:r>
+        <w:t>_reason</w:t>
+      </w:r>
+      <w:proofErr w:type="spellEnd"/>
+      <w:r>
+        <w:t xml:space="preserve"> }}</w:t>
+      </w:r>
+    </w:p>
+    <w:p>
+      <w:pPr>
+        <w:pStyle w:val="LetterList2"/>
+      </w:pPr>
+      <w:r>
+        <w:t>{%p endif %}</w:t>
       </w:r>
     </w:p>
     <w:p>
@@ -4941,7 +6215,20 @@
         <w:t xml:space="preserve">{%p </w:t>
       </w:r>
       <w:r>
-        <w:t>if other.vendor_payments %}</w:t>
+        <w:t xml:space="preserve">if </w:t>
+      </w:r>
+      <w:proofErr w:type="spellStart"/>
+      <w:proofErr w:type="gramStart"/>
+      <w:r>
+        <w:t>other.vendor</w:t>
+      </w:r>
+      <w:proofErr w:type="gramEnd"/>
+      <w:r>
+        <w:t>_payments</w:t>
+      </w:r>
+      <w:proofErr w:type="spellEnd"/>
+      <w:r>
+        <w:t xml:space="preserve"> %}</w:t>
       </w:r>
     </w:p>
     <w:p>
@@ -4974,7 +6261,20 @@
         <w:t xml:space="preserve">{%p </w:t>
       </w:r>
       <w:r>
-        <w:t>if other.repair_and_deduct_statute %}</w:t>
+        <w:t xml:space="preserve">if </w:t>
+      </w:r>
+      <w:proofErr w:type="spellStart"/>
+      <w:proofErr w:type="gramStart"/>
+      <w:r>
+        <w:t>other.repair</w:t>
+      </w:r>
+      <w:proofErr w:type="gramEnd"/>
+      <w:r>
+        <w:t>_and_deduct_statute</w:t>
+      </w:r>
+      <w:proofErr w:type="spellEnd"/>
+      <w:r>
+        <w:t xml:space="preserve"> %}</w:t>
       </w:r>
     </w:p>
     <w:p>
@@ -5007,7 +6307,20 @@
         <w:t xml:space="preserve">{%p </w:t>
       </w:r>
       <w:r>
-        <w:t>if other.water_violation %}</w:t>
+        <w:t xml:space="preserve">if </w:t>
+      </w:r>
+      <w:proofErr w:type="spellStart"/>
+      <w:proofErr w:type="gramStart"/>
+      <w:r>
+        <w:t>other.water</w:t>
+      </w:r>
+      <w:proofErr w:type="gramEnd"/>
+      <w:r>
+        <w:t>_violation</w:t>
+      </w:r>
+      <w:proofErr w:type="spellEnd"/>
+      <w:r>
+        <w:t xml:space="preserve"> %}</w:t>
       </w:r>
     </w:p>
     <w:p>
@@ -5040,7 +6353,11 @@
         <w:t xml:space="preserve">{%p </w:t>
       </w:r>
       <w:r>
-        <w:t>if post</w:t>
+        <w:t xml:space="preserve">if </w:t>
+      </w:r>
+      <w:proofErr w:type="spellStart"/>
+      <w:r>
+        <w:t>post</w:t>
       </w:r>
       <w:r>
         <w:t>foreclosure</w:t>
@@ -5048,6 +6365,7 @@
       <w:r>
         <w:t>.is_foreclosed</w:t>
       </w:r>
+      <w:proofErr w:type="spellEnd"/>
       <w:r>
         <w:t xml:space="preserve"> %}</w:t>
       </w:r>
@@ -5079,11 +6397,21 @@
       <w:r>
         <w:t xml:space="preserve">if </w:t>
       </w:r>
+      <w:proofErr w:type="spellStart"/>
+      <w:proofErr w:type="gramStart"/>
       <w:r>
         <w:t>post</w:t>
       </w:r>
       <w:r>
-        <w:t>foreclosure.failure_to_comply %}</w:t>
+        <w:t>foreclosure.failure</w:t>
+      </w:r>
+      <w:proofErr w:type="gramEnd"/>
+      <w:r>
+        <w:t>_to_comply</w:t>
+      </w:r>
+      <w:proofErr w:type="spellEnd"/>
+      <w:r>
+        <w:t xml:space="preserve"> %}</w:t>
       </w:r>
     </w:p>
     <w:p>
@@ -5106,7 +6434,15 @@
         <w:t xml:space="preserve">to failure to comply with the: </w:t>
       </w:r>
       <w:r>
-        <w:t>(i) power of sale in the mortgage contract, (ii) statutory or regulatory foreclosure requirements, and/or (iii) Note holding/transfer requirements pursuant to applicable law.</w:t>
+        <w:t>(</w:t>
+      </w:r>
+      <w:proofErr w:type="spellStart"/>
+      <w:r>
+        <w:t>i</w:t>
+      </w:r>
+      <w:proofErr w:type="spellEnd"/>
+      <w:r>
+        <w:t>) power of sale in the mortgage contract, (ii) statutory or regulatory foreclosure requirements, and/or (iii) Note holding/transfer requirements pursuant to applicable law.</w:t>
       </w:r>
       <w:r>
         <w:t xml:space="preserve"> </w:t>
@@ -5153,11 +6489,21 @@
       <w:r>
         <w:t xml:space="preserve">if </w:t>
       </w:r>
+      <w:proofErr w:type="spellStart"/>
+      <w:proofErr w:type="gramStart"/>
       <w:r>
         <w:t>post</w:t>
       </w:r>
       <w:r>
-        <w:t>foreclosure.unfair_loan_mod %}</w:t>
+        <w:t>foreclosure.unfair</w:t>
+      </w:r>
+      <w:proofErr w:type="gramEnd"/>
+      <w:r>
+        <w:t>_loan_mod</w:t>
+      </w:r>
+      <w:proofErr w:type="spellEnd"/>
+      <w:r>
+        <w:t xml:space="preserve"> %}</w:t>
       </w:r>
     </w:p>
     <w:p>
@@ -5198,6 +6544,7 @@
         </w:tabs>
       </w:pPr>
       <w:r>
+        <w:lastRenderedPageBreak/>
         <w:t xml:space="preserve">{%p </w:t>
       </w:r>
       <w:r>
@@ -5225,11 +6572,21 @@
       <w:r>
         <w:t xml:space="preserve">if </w:t>
       </w:r>
+      <w:proofErr w:type="spellStart"/>
+      <w:proofErr w:type="gramStart"/>
       <w:r>
         <w:t>post</w:t>
       </w:r>
       <w:r>
-        <w:t>foreclosure.unfair_notices %}</w:t>
+        <w:t>foreclosure.unfair</w:t>
+      </w:r>
+      <w:proofErr w:type="gramEnd"/>
+      <w:r>
+        <w:t>_notices</w:t>
+      </w:r>
+      <w:proofErr w:type="spellEnd"/>
+      <w:r>
+        <w:t xml:space="preserve"> %}</w:t>
       </w:r>
     </w:p>
     <w:p>
@@ -5270,7 +6627,6 @@
         </w:tabs>
       </w:pPr>
       <w:r>
-        <w:lastRenderedPageBreak/>
         <w:t xml:space="preserve">{%p </w:t>
       </w:r>
       <w:r>
@@ -5298,11 +6654,21 @@
       <w:r>
         <w:t xml:space="preserve">if </w:t>
       </w:r>
+      <w:proofErr w:type="spellStart"/>
+      <w:proofErr w:type="gramStart"/>
       <w:r>
         <w:t>post</w:t>
       </w:r>
       <w:r>
-        <w:t>foreclosure.unfair_loan_based_on_income %}</w:t>
+        <w:t>foreclosure.unfair</w:t>
+      </w:r>
+      <w:proofErr w:type="gramEnd"/>
+      <w:r>
+        <w:t>_loan_based_on_income</w:t>
+      </w:r>
+      <w:proofErr w:type="spellEnd"/>
+      <w:r>
+        <w:t xml:space="preserve"> %}</w:t>
       </w:r>
     </w:p>
     <w:p>
@@ -5350,7 +6716,7 @@
       </w:r>
     </w:p>
     <w:p>
-      <w:bookmarkStart w:id="1" w:name="_Hlk496985765"/>
+      <w:bookmarkStart w:id="2" w:name="_Hlk496985765"/>
       <w:r>
         <w:t xml:space="preserve">{%p </w:t>
       </w:r>
@@ -5358,19 +6724,38 @@
         <w:t>endif %}</w:t>
       </w:r>
     </w:p>
-    <w:bookmarkEnd w:id="1"/>
-    <w:p>
-      <w:pPr>
-        <w:pStyle w:val="ListNumber"/>
-        <w:tabs>
-          <w:tab w:val="num" w:pos="432"/>
-        </w:tabs>
-      </w:pPr>
-      <w:r>
-        <w:t xml:space="preserve">{%p </w:t>
-      </w:r>
-      <w:r>
-        <w:t>if other.other %}</w:t>
+    <w:bookmarkEnd w:id="2"/>
+    <w:p>
+      <w:pPr>
+        <w:pStyle w:val="ListNumber"/>
+      </w:pPr>
+      <w:r>
+        <w:t xml:space="preserve">{%p </w:t>
+      </w:r>
+      <w:r>
+        <w:t xml:space="preserve">if </w:t>
+      </w:r>
+      <w:proofErr w:type="spellStart"/>
+      <w:r>
+        <w:t>initial_</w:t>
+      </w:r>
+      <w:proofErr w:type="gramStart"/>
+      <w:r>
+        <w:t>defense.</w:t>
+      </w:r>
+      <w:r>
+        <w:t>custom</w:t>
+      </w:r>
+      <w:proofErr w:type="gramEnd"/>
+      <w:r>
+        <w:t>_other</w:t>
+      </w:r>
+      <w:proofErr w:type="spellEnd"/>
+      <w:r>
+        <w:t xml:space="preserve"> </w:t>
+      </w:r>
+      <w:r>
+        <w:t>%}</w:t>
       </w:r>
     </w:p>
     <w:p>
@@ -5394,7 +6779,26 @@
         <w:ind w:left="864"/>
       </w:pPr>
       <w:r>
-        <w:t>{{other.other}}</w:t>
+        <w:t>{{</w:t>
+      </w:r>
+      <w:proofErr w:type="spellStart"/>
+      <w:r>
+        <w:t>initial_</w:t>
+      </w:r>
+      <w:proofErr w:type="gramStart"/>
+      <w:r>
+        <w:t>defense.</w:t>
+      </w:r>
+      <w:r>
+        <w:t>custom</w:t>
+      </w:r>
+      <w:proofErr w:type="gramEnd"/>
+      <w:r>
+        <w:t>_other</w:t>
+      </w:r>
+      <w:proofErr w:type="spellEnd"/>
+      <w:r>
+        <w:t>}}</w:t>
       </w:r>
       <w:r>
         <w:br/>
@@ -5427,7 +6831,11 @@
         </w:numPr>
       </w:pPr>
       <w:r>
-        <w:t>{%p if post</w:t>
+        <w:t xml:space="preserve">{%p if </w:t>
+      </w:r>
+      <w:proofErr w:type="spellStart"/>
+      <w:r>
+        <w:t>post</w:t>
       </w:r>
       <w:r>
         <w:t>foreclosure</w:t>
@@ -5435,6 +6843,7 @@
       <w:r>
         <w:t>.is_foreclosed</w:t>
       </w:r>
+      <w:proofErr w:type="spellEnd"/>
       <w:r>
         <w:t xml:space="preserve"> %}</w:t>
       </w:r>
@@ -5519,7 +6928,23 @@
         <w:t xml:space="preserve">{%p </w:t>
       </w:r>
       <w:r>
-        <w:t>if postforeclosure.no_just_cause.bona_fide_protections %}</w:t>
+        <w:t xml:space="preserve">if </w:t>
+      </w:r>
+      <w:proofErr w:type="spellStart"/>
+      <w:r>
+        <w:t>postforeclosure.no_just_</w:t>
+      </w:r>
+      <w:proofErr w:type="gramStart"/>
+      <w:r>
+        <w:t>cause.bona</w:t>
+      </w:r>
+      <w:proofErr w:type="gramEnd"/>
+      <w:r>
+        <w:t>_fide_protections</w:t>
+      </w:r>
+      <w:proofErr w:type="spellEnd"/>
+      <w:r>
+        <w:t xml:space="preserve"> %}</w:t>
       </w:r>
     </w:p>
     <w:p>
@@ -5570,7 +6995,15 @@
         <w:t xml:space="preserve">{%p </w:t>
       </w:r>
       <w:r>
-        <w:t>if postforeclosure.no_just_cause.no_binding_purchase %}</w:t>
+        <w:t xml:space="preserve">if </w:t>
+      </w:r>
+      <w:proofErr w:type="spellStart"/>
+      <w:r>
+        <w:t>postforeclosure.no_just_cause.no_binding_purchase</w:t>
+      </w:r>
+      <w:proofErr w:type="spellEnd"/>
+      <w:r>
+        <w:t xml:space="preserve"> %}</w:t>
       </w:r>
     </w:p>
     <w:p>
@@ -5609,7 +7042,15 @@
         <w:t xml:space="preserve">{%p </w:t>
       </w:r>
       <w:r>
-        <w:t>if postforeclosure.no_just_cause.ntq_or_other_actions %}</w:t>
+        <w:t xml:space="preserve">if </w:t>
+      </w:r>
+      <w:proofErr w:type="spellStart"/>
+      <w:r>
+        <w:t>postforeclosure.no_just_cause.ntq_or_other_actions</w:t>
+      </w:r>
+      <w:proofErr w:type="spellEnd"/>
+      <w:r>
+        <w:t xml:space="preserve"> %}</w:t>
       </w:r>
     </w:p>
     <w:p>
@@ -5655,7 +7096,23 @@
         <w:t xml:space="preserve">{%p </w:t>
       </w:r>
       <w:r>
-        <w:t>if postforeclosure.no_just_cause.possession_and_damages %}</w:t>
+        <w:t xml:space="preserve">if </w:t>
+      </w:r>
+      <w:proofErr w:type="spellStart"/>
+      <w:r>
+        <w:t>postforeclosure.no_just_</w:t>
+      </w:r>
+      <w:proofErr w:type="gramStart"/>
+      <w:r>
+        <w:t>cause.possession</w:t>
+      </w:r>
+      <w:proofErr w:type="gramEnd"/>
+      <w:r>
+        <w:t>_and_damages</w:t>
+      </w:r>
+      <w:proofErr w:type="spellEnd"/>
+      <w:r>
+        <w:t xml:space="preserve"> %}</w:t>
       </w:r>
     </w:p>
     <w:p>
@@ -5780,7 +7237,15 @@
         <w:t xml:space="preserve">{%p </w:t>
       </w:r>
       <w:r>
-        <w:t>if postforeclosure.notice_provisions.no_plaintiff_info %}</w:t>
+        <w:t xml:space="preserve">if </w:t>
+      </w:r>
+      <w:proofErr w:type="spellStart"/>
+      <w:r>
+        <w:t>postforeclosure.notice_provisions.no_plaintiff_info</w:t>
+      </w:r>
+      <w:proofErr w:type="spellEnd"/>
+      <w:r>
+        <w:t xml:space="preserve"> %}</w:t>
       </w:r>
     </w:p>
     <w:p>
@@ -5804,6 +7269,7 @@
         </w:numPr>
       </w:pPr>
       <w:r>
+        <w:lastRenderedPageBreak/>
         <w:t xml:space="preserve">{%p </w:t>
       </w:r>
       <w:r>
@@ -5822,10 +7288,16 @@
         <w:t xml:space="preserve">{%p </w:t>
       </w:r>
       <w:r>
-        <w:t>if postforeclosure.notice_provisions.less_than_30_days %}</w:t>
-      </w:r>
-      <w:bookmarkStart w:id="2" w:name="_GoBack"/>
-      <w:bookmarkEnd w:id="2"/>
+        <w:t xml:space="preserve">if </w:t>
+      </w:r>
+      <w:proofErr w:type="gramStart"/>
+      <w:r>
+        <w:t>postforeclosure.notice</w:t>
+      </w:r>
+      <w:proofErr w:type="gramEnd"/>
+      <w:r>
+        <w:t>_provisions.less_than_30_days %}</w:t>
+      </w:r>
     </w:p>
     <w:p>
       <w:pPr>
@@ -5835,7 +7307,6 @@
         </w:tabs>
       </w:pPr>
       <w:r>
-        <w:lastRenderedPageBreak/>
         <w:t>The plaintiff served me with a Notice to Quit less than 30 days after it posted and delivered the required contact information in violation of G.L. c. 186A, §§3 and 4.</w:t>
       </w:r>
       <w:r>
@@ -5867,7 +7338,15 @@
         <w:t xml:space="preserve">{%p </w:t>
       </w:r>
       <w:r>
-        <w:t>if postforeclosure.notice_provisions.no_right_to_court_notice %}</w:t>
+        <w:t xml:space="preserve">if </w:t>
+      </w:r>
+      <w:proofErr w:type="spellStart"/>
+      <w:r>
+        <w:t>postforeclosure.notice_provisions.no_right_to_court_notice</w:t>
+      </w:r>
+      <w:proofErr w:type="spellEnd"/>
+      <w:r>
+        <w:t xml:space="preserve"> %}</w:t>
       </w:r>
     </w:p>
     <w:p>
@@ -5993,7 +7472,15 @@
         <w:t xml:space="preserve">{%p </w:t>
       </w:r>
       <w:r>
-        <w:t>if postforeclosure.notice_provisions.plaintiff_did_not_inform_amount %}</w:t>
+        <w:t xml:space="preserve">if </w:t>
+      </w:r>
+      <w:proofErr w:type="gramStart"/>
+      <w:r>
+        <w:t>postforeclosure.notice</w:t>
+      </w:r>
+      <w:proofErr w:type="gramEnd"/>
+      <w:r>
+        <w:t>_provisions.plaintiff_did_not_inform_amount %}</w:t>
       </w:r>
     </w:p>
     <w:p>
@@ -6035,7 +7522,15 @@
         <w:t xml:space="preserve">{%p </w:t>
       </w:r>
       <w:r>
-        <w:t>if postforeclosure.notice_provisions.plaintiff_did_not_comply_with_requirements %}</w:t>
+        <w:t xml:space="preserve">if </w:t>
+      </w:r>
+      <w:proofErr w:type="gramStart"/>
+      <w:r>
+        <w:t>postforeclosure.notice</w:t>
+      </w:r>
+      <w:proofErr w:type="gramEnd"/>
+      <w:r>
+        <w:t>_provisions.plaintiff_did_not_comply_with_requirements %}</w:t>
       </w:r>
     </w:p>
     <w:p>
@@ -6080,7 +7575,20 @@
         <w:t xml:space="preserve">{%p </w:t>
       </w:r>
       <w:r>
-        <w:t>if postforeclosure.notice_provisions.possession_and_damages %}</w:t>
+        <w:t xml:space="preserve">if </w:t>
+      </w:r>
+      <w:proofErr w:type="spellStart"/>
+      <w:proofErr w:type="gramStart"/>
+      <w:r>
+        <w:t>postforeclosure.notice</w:t>
+      </w:r>
+      <w:proofErr w:type="gramEnd"/>
+      <w:r>
+        <w:t>_provisions.possession_and_damages</w:t>
+      </w:r>
+      <w:proofErr w:type="spellEnd"/>
+      <w:r>
+        <w:t xml:space="preserve"> %}</w:t>
       </w:r>
     </w:p>
     <w:p>
@@ -6171,7 +7679,15 @@
         <w:t xml:space="preserve">{%p </w:t>
       </w:r>
       <w:r>
-        <w:t>if postforeclosure.no_standing %}</w:t>
+        <w:t xml:space="preserve">if </w:t>
+      </w:r>
+      <w:proofErr w:type="spellStart"/>
+      <w:r>
+        <w:t>postforeclosure.no_standing</w:t>
+      </w:r>
+      <w:proofErr w:type="spellEnd"/>
+      <w:r>
+        <w:t xml:space="preserve"> %}</w:t>
       </w:r>
     </w:p>
     <w:p>
@@ -6273,7 +7789,11 @@
         <w:pStyle w:val="ListNumber"/>
       </w:pPr>
       <w:r>
-        <w:t>{%p if post</w:t>
+        <w:t xml:space="preserve">{%p if </w:t>
+      </w:r>
+      <w:proofErr w:type="spellStart"/>
+      <w:r>
+        <w:t>post</w:t>
       </w:r>
       <w:r>
         <w:t>foreclosure</w:t>
@@ -6281,6 +7801,7 @@
       <w:r>
         <w:t>.is_foreclosed</w:t>
       </w:r>
+      <w:proofErr w:type="spellEnd"/>
       <w:r>
         <w:t xml:space="preserve"> %}</w:t>
       </w:r>
@@ -6304,6 +7825,7 @@
         <w:rPr>
           <w:sz w:val="22"/>
         </w:rPr>
+        <w:lastRenderedPageBreak/>
         <w:t>{%p endif %}</w:t>
       </w:r>
     </w:p>
@@ -6315,7 +7837,6 @@
         </w:tabs>
       </w:pPr>
       <w:r>
-        <w:lastRenderedPageBreak/>
         <w:sym w:font="Wingdings" w:char="F0A8"/>
       </w:r>
       <w:r>
@@ -6342,7 +7863,15 @@
         <w:t>p</w:t>
       </w:r>
       <w:r>
-        <w:t xml:space="preserve"> if plead_counterclaims %}</w:t>
+        <w:t xml:space="preserve"> if </w:t>
+      </w:r>
+      <w:proofErr w:type="spellStart"/>
+      <w:r>
+        <w:t>plead_counterclaims</w:t>
+      </w:r>
+      <w:proofErr w:type="spellEnd"/>
+      <w:r>
+        <w:t xml:space="preserve"> %}</w:t>
       </w:r>
     </w:p>
     <w:p>
@@ -6462,7 +7991,23 @@
         <w:t xml:space="preserve">{%p </w:t>
       </w:r>
       <w:r>
-        <w:t>if bad_conditions.have_conditions %}</w:t>
+        <w:t xml:space="preserve">if </w:t>
+      </w:r>
+      <w:proofErr w:type="spellStart"/>
+      <w:r>
+        <w:t>bad_</w:t>
+      </w:r>
+      <w:proofErr w:type="gramStart"/>
+      <w:r>
+        <w:t>conditions.have</w:t>
+      </w:r>
+      <w:proofErr w:type="gramEnd"/>
+      <w:r>
+        <w:t>_conditions</w:t>
+      </w:r>
+      <w:proofErr w:type="spellEnd"/>
+      <w:r>
+        <w:t xml:space="preserve"> %}</w:t>
       </w:r>
     </w:p>
     <w:p>
@@ -6503,9 +8048,11 @@
       <w:r>
         <w:t xml:space="preserve">{%p if </w:t>
       </w:r>
+      <w:proofErr w:type="spellStart"/>
       <w:r>
         <w:t>tenant.is_disabled</w:t>
       </w:r>
+      <w:proofErr w:type="spellEnd"/>
       <w:r>
         <w:t xml:space="preserve"> %}</w:t>
       </w:r>
@@ -6551,8 +8098,13 @@
       <w:r>
         <w:t xml:space="preserve">{% if </w:t>
       </w:r>
-      <w:r>
-        <w:t>eviction_reason == "fault"</w:t>
+      <w:proofErr w:type="spellStart"/>
+      <w:r>
+        <w:t>eviction_reason</w:t>
+      </w:r>
+      <w:proofErr w:type="spellEnd"/>
+      <w:r>
+        <w:t xml:space="preserve"> == "fault"</w:t>
       </w:r>
       <w:r>
         <w:t xml:space="preserve"> %}</w:t>
@@ -6563,7 +8115,15 @@
         <w:pStyle w:val="CenterTitle3"/>
       </w:pPr>
       <w:r>
-        <w:t xml:space="preserve">The Court Should Find That I Was Not At </w:t>
+        <w:t xml:space="preserve">The Court Should Find That I Was Not </w:t>
+      </w:r>
+      <w:proofErr w:type="gramStart"/>
+      <w:r>
+        <w:t>At</w:t>
+      </w:r>
+      <w:proofErr w:type="gramEnd"/>
+      <w:r>
+        <w:t xml:space="preserve"> </w:t>
       </w:r>
       <w:r>
         <w:rPr>
@@ -6672,11 +8232,14 @@
         <w:ind w:left="1296"/>
       </w:pPr>
       <w:r>
+        <w:lastRenderedPageBreak/>
         <w:t xml:space="preserve">{%p if </w:t>
       </w:r>
+      <w:proofErr w:type="spellStart"/>
       <w:r>
         <w:t>tenant.is_disabled</w:t>
       </w:r>
+      <w:proofErr w:type="spellEnd"/>
       <w:r>
         <w:t xml:space="preserve"> or tenant.is_over60 %}</w:t>
       </w:r>
@@ -6695,7 +8258,6 @@
         <w:ind w:left="1944"/>
       </w:pPr>
       <w:r>
-        <w:lastRenderedPageBreak/>
         <w:t>I am and/or a member of my household is elderly (over 60) or disabled.</w:t>
       </w:r>
     </w:p>
@@ -6770,7 +8332,15 @@
         </w:numPr>
       </w:pPr>
       <w:r>
-        <w:t>{% if claim_jurytrial %}</w:t>
+        <w:t xml:space="preserve">{% if </w:t>
+      </w:r>
+      <w:proofErr w:type="spellStart"/>
+      <w:r>
+        <w:t>claim_jurytrial</w:t>
+      </w:r>
+      <w:proofErr w:type="spellEnd"/>
+      <w:r>
+        <w:t xml:space="preserve"> %}</w:t>
       </w:r>
     </w:p>
     <w:p>
@@ -6913,11 +8483,19 @@
           <w:szCs w:val="24"/>
         </w:rPr>
       </w:pPr>
+      <w:proofErr w:type="gramStart"/>
       <w:r>
         <w:rPr>
           <w:szCs w:val="24"/>
         </w:rPr>
-        <w:t>{{ tenant.name }}, DEFENDANT</w:t>
+        <w:t>{{ tenant.name</w:t>
+      </w:r>
+      <w:proofErr w:type="gramEnd"/>
+      <w:r>
+        <w:rPr>
+          <w:szCs w:val="24"/>
+        </w:rPr>
+        <w:t xml:space="preserve"> }}, DEFENDANT</w:t>
       </w:r>
     </w:p>
     <w:p>
@@ -6971,11 +8549,33 @@
           <w:szCs w:val="24"/>
         </w:rPr>
       </w:pPr>
+      <w:proofErr w:type="gramStart"/>
       <w:r>
         <w:rPr>
           <w:szCs w:val="24"/>
         </w:rPr>
-        <w:t>{{ tenant.signature }}</w:t>
+        <w:t xml:space="preserve">{{ </w:t>
+      </w:r>
+      <w:proofErr w:type="spellStart"/>
+      <w:r>
+        <w:rPr>
+          <w:szCs w:val="24"/>
+        </w:rPr>
+        <w:t>tenant</w:t>
+      </w:r>
+      <w:proofErr w:type="gramEnd"/>
+      <w:r>
+        <w:rPr>
+          <w:szCs w:val="24"/>
+        </w:rPr>
+        <w:t>.signature</w:t>
+      </w:r>
+      <w:proofErr w:type="spellEnd"/>
+      <w:r>
+        <w:rPr>
+          <w:szCs w:val="24"/>
+        </w:rPr>
+        <w:t xml:space="preserve"> }}</w:t>
       </w:r>
     </w:p>
     <w:p>
@@ -7035,11 +8635,33 @@
           <w:szCs w:val="24"/>
         </w:rPr>
       </w:pPr>
+      <w:proofErr w:type="gramStart"/>
       <w:r>
         <w:rPr>
           <w:szCs w:val="24"/>
         </w:rPr>
-        <w:t>{{ tenant.address_block() }}</w:t>
+        <w:t xml:space="preserve">{{ </w:t>
+      </w:r>
+      <w:proofErr w:type="spellStart"/>
+      <w:r>
+        <w:rPr>
+          <w:szCs w:val="24"/>
+        </w:rPr>
+        <w:t>tenant</w:t>
+      </w:r>
+      <w:proofErr w:type="gramEnd"/>
+      <w:r>
+        <w:rPr>
+          <w:szCs w:val="24"/>
+        </w:rPr>
+        <w:t>.address_block</w:t>
+      </w:r>
+      <w:proofErr w:type="spellEnd"/>
+      <w:r>
+        <w:rPr>
+          <w:szCs w:val="24"/>
+        </w:rPr>
+        <w:t>() }}</w:t>
       </w:r>
     </w:p>
     <w:p>
@@ -7236,7 +8858,7 @@
 </file>
 
 <file path=word/endnotes.xml><?xml version="1.0" encoding="utf-8"?>
-<w:endnotes xmlns:wpc="http://schemas.microsoft.com/office/word/2010/wordprocessingCanvas" xmlns:cx="http://schemas.microsoft.com/office/drawing/2014/chartex" xmlns:cx1="http://schemas.microsoft.com/office/drawing/2015/9/8/chartex" xmlns:mc="http://schemas.openxmlformats.org/markup-compatibility/2006" xmlns:o="urn:schemas-microsoft-com:office:office" xmlns:r="http://schemas.openxmlformats.org/officeDocument/2006/relationships" xmlns:m="http://schemas.openxmlformats.org/officeDocument/2006/math" xmlns:v="urn:schemas-microsoft-com:vml" xmlns:wp14="http://schemas.microsoft.com/office/word/2010/wordprocessingDrawing" xmlns:wp="http://schemas.openxmlformats.org/drawingml/2006/wordprocessingDrawing" xmlns:w10="urn:schemas-microsoft-com:office:word" xmlns:w="http://schemas.openxmlformats.org/wordprocessingml/2006/main" xmlns:w14="http://schemas.microsoft.com/office/word/2010/wordml" xmlns:w15="http://schemas.microsoft.com/office/word/2012/wordml" xmlns:w16se="http://schemas.microsoft.com/office/word/2015/wordml/symex" xmlns:wpg="http://schemas.microsoft.com/office/word/2010/wordprocessingGroup" xmlns:wpi="http://schemas.microsoft.com/office/word/2010/wordprocessingInk" xmlns:wne="http://schemas.microsoft.com/office/word/2006/wordml" xmlns:wps="http://schemas.microsoft.com/office/word/2010/wordprocessingShape" mc:Ignorable="w14 w15 w16se wp14">
+<w:endnotes xmlns:wpc="http://schemas.microsoft.com/office/word/2010/wordprocessingCanvas" xmlns:cx="http://schemas.microsoft.com/office/drawing/2014/chartex" xmlns:cx1="http://schemas.microsoft.com/office/drawing/2015/9/8/chartex" xmlns:cx2="http://schemas.microsoft.com/office/drawing/2015/10/21/chartex" xmlns:cx3="http://schemas.microsoft.com/office/drawing/2016/5/9/chartex" xmlns:cx4="http://schemas.microsoft.com/office/drawing/2016/5/10/chartex" xmlns:cx5="http://schemas.microsoft.com/office/drawing/2016/5/11/chartex" xmlns:cx6="http://schemas.microsoft.com/office/drawing/2016/5/12/chartex" xmlns:cx7="http://schemas.microsoft.com/office/drawing/2016/5/13/chartex" xmlns:cx8="http://schemas.microsoft.com/office/drawing/2016/5/14/chartex" xmlns:mc="http://schemas.openxmlformats.org/markup-compatibility/2006" xmlns:aink="http://schemas.microsoft.com/office/drawing/2016/ink" xmlns:am3d="http://schemas.microsoft.com/office/drawing/2017/model3d" xmlns:o="urn:schemas-microsoft-com:office:office" xmlns:r="http://schemas.openxmlformats.org/officeDocument/2006/relationships" xmlns:m="http://schemas.openxmlformats.org/officeDocument/2006/math" xmlns:v="urn:schemas-microsoft-com:vml" xmlns:wp14="http://schemas.microsoft.com/office/word/2010/wordprocessingDrawing" xmlns:wp="http://schemas.openxmlformats.org/drawingml/2006/wordprocessingDrawing" xmlns:w10="urn:schemas-microsoft-com:office:word" xmlns:w="http://schemas.openxmlformats.org/wordprocessingml/2006/main" xmlns:w14="http://schemas.microsoft.com/office/word/2010/wordml" xmlns:w15="http://schemas.microsoft.com/office/word/2012/wordml" xmlns:w16cid="http://schemas.microsoft.com/office/word/2016/wordml/cid" xmlns:w16se="http://schemas.microsoft.com/office/word/2015/wordml/symex" xmlns:wpg="http://schemas.microsoft.com/office/word/2010/wordprocessingGroup" xmlns:wpi="http://schemas.microsoft.com/office/word/2010/wordprocessingInk" xmlns:wne="http://schemas.microsoft.com/office/word/2006/wordml" xmlns:wps="http://schemas.microsoft.com/office/word/2010/wordprocessingShape" mc:Ignorable="w14 w15 w16se w16cid wp14">
   <w:endnote w:type="separator" w:id="-1">
     <w:p>
       <w:r>
@@ -7255,19 +8877,30 @@
 </file>
 
 <file path=word/footer1.xml><?xml version="1.0" encoding="utf-8"?>
-<w:ftr xmlns:wpc="http://schemas.microsoft.com/office/word/2010/wordprocessingCanvas" xmlns:cx="http://schemas.microsoft.com/office/drawing/2014/chartex" xmlns:cx1="http://schemas.microsoft.com/office/drawing/2015/9/8/chartex" xmlns:mc="http://schemas.openxmlformats.org/markup-compatibility/2006" xmlns:o="urn:schemas-microsoft-com:office:office" xmlns:r="http://schemas.openxmlformats.org/officeDocument/2006/relationships" xmlns:m="http://schemas.openxmlformats.org/officeDocument/2006/math" xmlns:v="urn:schemas-microsoft-com:vml" xmlns:wp14="http://schemas.microsoft.com/office/word/2010/wordprocessingDrawing" xmlns:wp="http://schemas.openxmlformats.org/drawingml/2006/wordprocessingDrawing" xmlns:w10="urn:schemas-microsoft-com:office:word" xmlns:w="http://schemas.openxmlformats.org/wordprocessingml/2006/main" xmlns:w14="http://schemas.microsoft.com/office/word/2010/wordml" xmlns:w15="http://schemas.microsoft.com/office/word/2012/wordml" xmlns:w16se="http://schemas.microsoft.com/office/word/2015/wordml/symex" xmlns:wpg="http://schemas.microsoft.com/office/word/2010/wordprocessingGroup" xmlns:wpi="http://schemas.microsoft.com/office/word/2010/wordprocessingInk" xmlns:wne="http://schemas.microsoft.com/office/word/2006/wordml" xmlns:wps="http://schemas.microsoft.com/office/word/2010/wordprocessingShape" mc:Ignorable="w14 w15 w16se wp14">
+<w:ftr xmlns:wpc="http://schemas.microsoft.com/office/word/2010/wordprocessingCanvas" xmlns:cx="http://schemas.microsoft.com/office/drawing/2014/chartex" xmlns:cx1="http://schemas.microsoft.com/office/drawing/2015/9/8/chartex" xmlns:cx2="http://schemas.microsoft.com/office/drawing/2015/10/21/chartex" xmlns:cx3="http://schemas.microsoft.com/office/drawing/2016/5/9/chartex" xmlns:cx4="http://schemas.microsoft.com/office/drawing/2016/5/10/chartex" xmlns:cx5="http://schemas.microsoft.com/office/drawing/2016/5/11/chartex" xmlns:cx6="http://schemas.microsoft.com/office/drawing/2016/5/12/chartex" xmlns:cx7="http://schemas.microsoft.com/office/drawing/2016/5/13/chartex" xmlns:cx8="http://schemas.microsoft.com/office/drawing/2016/5/14/chartex" xmlns:mc="http://schemas.openxmlformats.org/markup-compatibility/2006" xmlns:aink="http://schemas.microsoft.com/office/drawing/2016/ink" xmlns:am3d="http://schemas.microsoft.com/office/drawing/2017/model3d" xmlns:o="urn:schemas-microsoft-com:office:office" xmlns:r="http://schemas.openxmlformats.org/officeDocument/2006/relationships" xmlns:m="http://schemas.openxmlformats.org/officeDocument/2006/math" xmlns:v="urn:schemas-microsoft-com:vml" xmlns:wp14="http://schemas.microsoft.com/office/word/2010/wordprocessingDrawing" xmlns:wp="http://schemas.openxmlformats.org/drawingml/2006/wordprocessingDrawing" xmlns:w10="urn:schemas-microsoft-com:office:word" xmlns:w="http://schemas.openxmlformats.org/wordprocessingml/2006/main" xmlns:w14="http://schemas.microsoft.com/office/word/2010/wordml" xmlns:w15="http://schemas.microsoft.com/office/word/2012/wordml" xmlns:w16cid="http://schemas.microsoft.com/office/word/2016/wordml/cid" xmlns:w16se="http://schemas.microsoft.com/office/word/2015/wordml/symex" xmlns:wpg="http://schemas.microsoft.com/office/word/2010/wordprocessingGroup" xmlns:wpi="http://schemas.microsoft.com/office/word/2010/wordprocessingInk" xmlns:wne="http://schemas.microsoft.com/office/word/2006/wordml" xmlns:wps="http://schemas.microsoft.com/office/word/2010/wordprocessingShape" mc:Ignorable="w14 w15 w16se w16cid wp14">
   <w:p>
     <w:pPr>
       <w:pStyle w:val="FooterRight"/>
     </w:pPr>
     <w:r>
-      <w:t xml:space="preserve">Booklet 3  </w:t>
+      <w:t xml:space="preserve">Booklet </w:t>
+    </w:r>
+    <w:proofErr w:type="gramStart"/>
+    <w:r>
+      <w:t xml:space="preserve">3  </w:t>
     </w:r>
     <w:r>
       <w:rPr>
         <w:rFonts w:ascii="Segoe UI" w:hAnsi="Segoe UI" w:cs="Segoe UI"/>
       </w:rPr>
-      <w:t xml:space="preserve">▲  </w:t>
+      <w:t>▲</w:t>
+    </w:r>
+    <w:proofErr w:type="gramEnd"/>
+    <w:r>
+      <w:rPr>
+        <w:rFonts w:ascii="Segoe UI" w:hAnsi="Segoe UI" w:cs="Segoe UI"/>
+      </w:rPr>
+      <w:t xml:space="preserve">  </w:t>
     </w:r>
     <w:r>
       <w:rPr>
@@ -7292,7 +8925,7 @@
         <w:b/>
         <w:noProof/>
       </w:rPr>
-      <w:t>469</w:t>
+      <w:t>471</w:t>
     </w:r>
     <w:r>
       <w:rPr>
@@ -7305,7 +8938,7 @@
 </file>
 
 <file path=word/footnotes.xml><?xml version="1.0" encoding="utf-8"?>
-<w:footnotes xmlns:wpc="http://schemas.microsoft.com/office/word/2010/wordprocessingCanvas" xmlns:cx="http://schemas.microsoft.com/office/drawing/2014/chartex" xmlns:cx1="http://schemas.microsoft.com/office/drawing/2015/9/8/chartex" xmlns:mc="http://schemas.openxmlformats.org/markup-compatibility/2006" xmlns:o="urn:schemas-microsoft-com:office:office" xmlns:r="http://schemas.openxmlformats.org/officeDocument/2006/relationships" xmlns:m="http://schemas.openxmlformats.org/officeDocument/2006/math" xmlns:v="urn:schemas-microsoft-com:vml" xmlns:wp14="http://schemas.microsoft.com/office/word/2010/wordprocessingDrawing" xmlns:wp="http://schemas.openxmlformats.org/drawingml/2006/wordprocessingDrawing" xmlns:w10="urn:schemas-microsoft-com:office:word" xmlns:w="http://schemas.openxmlformats.org/wordprocessingml/2006/main" xmlns:w14="http://schemas.microsoft.com/office/word/2010/wordml" xmlns:w15="http://schemas.microsoft.com/office/word/2012/wordml" xmlns:w16se="http://schemas.microsoft.com/office/word/2015/wordml/symex" xmlns:wpg="http://schemas.microsoft.com/office/word/2010/wordprocessingGroup" xmlns:wpi="http://schemas.microsoft.com/office/word/2010/wordprocessingInk" xmlns:wne="http://schemas.microsoft.com/office/word/2006/wordml" xmlns:wps="http://schemas.microsoft.com/office/word/2010/wordprocessingShape" mc:Ignorable="w14 w15 w16se wp14">
+<w:footnotes xmlns:wpc="http://schemas.microsoft.com/office/word/2010/wordprocessingCanvas" xmlns:cx="http://schemas.microsoft.com/office/drawing/2014/chartex" xmlns:cx1="http://schemas.microsoft.com/office/drawing/2015/9/8/chartex" xmlns:cx2="http://schemas.microsoft.com/office/drawing/2015/10/21/chartex" xmlns:cx3="http://schemas.microsoft.com/office/drawing/2016/5/9/chartex" xmlns:cx4="http://schemas.microsoft.com/office/drawing/2016/5/10/chartex" xmlns:cx5="http://schemas.microsoft.com/office/drawing/2016/5/11/chartex" xmlns:cx6="http://schemas.microsoft.com/office/drawing/2016/5/12/chartex" xmlns:cx7="http://schemas.microsoft.com/office/drawing/2016/5/13/chartex" xmlns:cx8="http://schemas.microsoft.com/office/drawing/2016/5/14/chartex" xmlns:mc="http://schemas.openxmlformats.org/markup-compatibility/2006" xmlns:aink="http://schemas.microsoft.com/office/drawing/2016/ink" xmlns:am3d="http://schemas.microsoft.com/office/drawing/2017/model3d" xmlns:o="urn:schemas-microsoft-com:office:office" xmlns:r="http://schemas.openxmlformats.org/officeDocument/2006/relationships" xmlns:m="http://schemas.openxmlformats.org/officeDocument/2006/math" xmlns:v="urn:schemas-microsoft-com:vml" xmlns:wp14="http://schemas.microsoft.com/office/word/2010/wordprocessingDrawing" xmlns:wp="http://schemas.openxmlformats.org/drawingml/2006/wordprocessingDrawing" xmlns:w10="urn:schemas-microsoft-com:office:word" xmlns:w="http://schemas.openxmlformats.org/wordprocessingml/2006/main" xmlns:w14="http://schemas.microsoft.com/office/word/2010/wordml" xmlns:w15="http://schemas.microsoft.com/office/word/2012/wordml" xmlns:w16cid="http://schemas.microsoft.com/office/word/2016/wordml/cid" xmlns:w16se="http://schemas.microsoft.com/office/word/2015/wordml/symex" xmlns:wpg="http://schemas.microsoft.com/office/word/2010/wordprocessingGroup" xmlns:wpi="http://schemas.microsoft.com/office/word/2010/wordprocessingInk" xmlns:wne="http://schemas.microsoft.com/office/word/2006/wordml" xmlns:wps="http://schemas.microsoft.com/office/word/2010/wordprocessingShape" mc:Ignorable="w14 w15 w16se w16cid wp14">
   <w:footnote w:type="separator" w:id="-1">
     <w:p>
       <w:r>
@@ -7324,7 +8957,7 @@
 </file>
 
 <file path=word/numbering.xml><?xml version="1.0" encoding="utf-8"?>
-<w:numbering xmlns:wpc="http://schemas.microsoft.com/office/word/2010/wordprocessingCanvas" xmlns:cx="http://schemas.microsoft.com/office/drawing/2014/chartex" xmlns:cx1="http://schemas.microsoft.com/office/drawing/2015/9/8/chartex" xmlns:mc="http://schemas.openxmlformats.org/markup-compatibility/2006" xmlns:o="urn:schemas-microsoft-com:office:office" xmlns:r="http://schemas.openxmlformats.org/officeDocument/2006/relationships" xmlns:m="http://schemas.openxmlformats.org/officeDocument/2006/math" xmlns:v="urn:schemas-microsoft-com:vml" xmlns:wp14="http://schemas.microsoft.com/office/word/2010/wordprocessingDrawing" xmlns:wp="http://schemas.openxmlformats.org/drawingml/2006/wordprocessingDrawing" xmlns:w10="urn:schemas-microsoft-com:office:word" xmlns:w="http://schemas.openxmlformats.org/wordprocessingml/2006/main" xmlns:w14="http://schemas.microsoft.com/office/word/2010/wordml" xmlns:w15="http://schemas.microsoft.com/office/word/2012/wordml" xmlns:w16se="http://schemas.microsoft.com/office/word/2015/wordml/symex" xmlns:wpg="http://schemas.microsoft.com/office/word/2010/wordprocessingGroup" xmlns:wpi="http://schemas.microsoft.com/office/word/2010/wordprocessingInk" xmlns:wne="http://schemas.microsoft.com/office/word/2006/wordml" xmlns:wps="http://schemas.microsoft.com/office/word/2010/wordprocessingShape" mc:Ignorable="w14 w15 w16se wp14">
+<w:numbering xmlns:wpc="http://schemas.microsoft.com/office/word/2010/wordprocessingCanvas" xmlns:cx="http://schemas.microsoft.com/office/drawing/2014/chartex" xmlns:cx1="http://schemas.microsoft.com/office/drawing/2015/9/8/chartex" xmlns:cx2="http://schemas.microsoft.com/office/drawing/2015/10/21/chartex" xmlns:cx3="http://schemas.microsoft.com/office/drawing/2016/5/9/chartex" xmlns:cx4="http://schemas.microsoft.com/office/drawing/2016/5/10/chartex" xmlns:cx5="http://schemas.microsoft.com/office/drawing/2016/5/11/chartex" xmlns:cx6="http://schemas.microsoft.com/office/drawing/2016/5/12/chartex" xmlns:cx7="http://schemas.microsoft.com/office/drawing/2016/5/13/chartex" xmlns:cx8="http://schemas.microsoft.com/office/drawing/2016/5/14/chartex" xmlns:mc="http://schemas.openxmlformats.org/markup-compatibility/2006" xmlns:aink="http://schemas.microsoft.com/office/drawing/2016/ink" xmlns:am3d="http://schemas.microsoft.com/office/drawing/2017/model3d" xmlns:o="urn:schemas-microsoft-com:office:office" xmlns:r="http://schemas.openxmlformats.org/officeDocument/2006/relationships" xmlns:m="http://schemas.openxmlformats.org/officeDocument/2006/math" xmlns:v="urn:schemas-microsoft-com:vml" xmlns:wp14="http://schemas.microsoft.com/office/word/2010/wordprocessingDrawing" xmlns:wp="http://schemas.openxmlformats.org/drawingml/2006/wordprocessingDrawing" xmlns:w10="urn:schemas-microsoft-com:office:word" xmlns:w="http://schemas.openxmlformats.org/wordprocessingml/2006/main" xmlns:w14="http://schemas.microsoft.com/office/word/2010/wordml" xmlns:w15="http://schemas.microsoft.com/office/word/2012/wordml" xmlns:w16cid="http://schemas.microsoft.com/office/word/2016/wordml/cid" xmlns:w16se="http://schemas.microsoft.com/office/word/2015/wordml/symex" xmlns:wpg="http://schemas.microsoft.com/office/word/2010/wordprocessingGroup" xmlns:wpi="http://schemas.microsoft.com/office/word/2010/wordprocessingInk" xmlns:wne="http://schemas.microsoft.com/office/word/2006/wordml" xmlns:wps="http://schemas.microsoft.com/office/word/2010/wordprocessingShape" mc:Ignorable="w14 w15 w16se w16cid wp14">
   <w:abstractNum w:abstractNumId="0" w15:restartNumberingAfterBreak="0">
     <w:nsid w:val="FFFFFF89"/>
     <w:multiLevelType w:val="singleLevel"/>
@@ -8778,7 +10411,7 @@
 </file>
 
 <file path=word/styles.xml><?xml version="1.0" encoding="utf-8"?>
-<w:styles xmlns:mc="http://schemas.openxmlformats.org/markup-compatibility/2006" xmlns:r="http://schemas.openxmlformats.org/officeDocument/2006/relationships" xmlns:w="http://schemas.openxmlformats.org/wordprocessingml/2006/main" xmlns:w14="http://schemas.microsoft.com/office/word/2010/wordml" xmlns:w15="http://schemas.microsoft.com/office/word/2012/wordml" xmlns:w16se="http://schemas.microsoft.com/office/word/2015/wordml/symex" mc:Ignorable="w14 w15 w16se">
+<w:styles xmlns:mc="http://schemas.openxmlformats.org/markup-compatibility/2006" xmlns:r="http://schemas.openxmlformats.org/officeDocument/2006/relationships" xmlns:w="http://schemas.openxmlformats.org/wordprocessingml/2006/main" xmlns:w14="http://schemas.microsoft.com/office/word/2010/wordml" xmlns:w15="http://schemas.microsoft.com/office/word/2012/wordml" xmlns:w16cid="http://schemas.microsoft.com/office/word/2016/wordml/cid" xmlns:w16se="http://schemas.microsoft.com/office/word/2015/wordml/symex" mc:Ignorable="w14 w15 w16se w16cid">
   <w:docDefaults>
     <w:rPrDefault>
       <w:rPr>
@@ -8788,7 +10421,7 @@
     </w:rPrDefault>
     <w:pPrDefault/>
   </w:docDefaults>
-  <w:latentStyles w:defLockedState="0" w:defUIPriority="0" w:defSemiHidden="0" w:defUnhideWhenUsed="0" w:defQFormat="0" w:count="371">
+  <w:latentStyles w:defLockedState="0" w:defUIPriority="0" w:defSemiHidden="0" w:defUnhideWhenUsed="0" w:defQFormat="0" w:count="375">
     <w:lsdException w:name="Normal" w:qFormat="1"/>
     <w:lsdException w:name="heading 1" w:qFormat="1"/>
     <w:lsdException w:name="heading 2" w:qFormat="1"/>
@@ -8888,7 +10521,6 @@
     <w:lsdException w:name="HTML Sample" w:semiHidden="1" w:unhideWhenUsed="1"/>
     <w:lsdException w:name="HTML Typewriter" w:semiHidden="1" w:unhideWhenUsed="1"/>
     <w:lsdException w:name="HTML Variable" w:semiHidden="1" w:unhideWhenUsed="1"/>
-    <w:lsdException w:name="Normal Table" w:semiHidden="1" w:unhideWhenUsed="1"/>
     <w:lsdException w:name="annotation subject" w:semiHidden="1" w:unhideWhenUsed="1"/>
     <w:lsdException w:name="No List" w:semiHidden="1" w:uiPriority="99" w:unhideWhenUsed="1"/>
     <w:lsdException w:name="Outline List 1" w:semiHidden="1" w:unhideWhenUsed="1"/>
@@ -8932,10 +10564,8 @@
     <w:lsdException w:name="Table Elegant" w:semiHidden="1" w:unhideWhenUsed="1"/>
     <w:lsdException w:name="Table Professional" w:semiHidden="1" w:unhideWhenUsed="1"/>
     <w:lsdException w:name="Table Subtle 1" w:semiHidden="1" w:unhideWhenUsed="1"/>
-    <w:lsdException w:name="Table Subtle 2" w:semiHidden="1" w:unhideWhenUsed="1"/>
     <w:lsdException w:name="Table Web 1" w:semiHidden="1" w:unhideWhenUsed="1"/>
     <w:lsdException w:name="Table Web 2" w:semiHidden="1" w:unhideWhenUsed="1"/>
-    <w:lsdException w:name="Table Web 3" w:semiHidden="1" w:unhideWhenUsed="1"/>
     <w:lsdException w:name="Balloon Text" w:semiHidden="1" w:unhideWhenUsed="1"/>
     <w:lsdException w:name="Table Theme" w:semiHidden="1" w:unhideWhenUsed="1"/>
     <w:lsdException w:name="Placeholder Text" w:semiHidden="1" w:uiPriority="99"/>
@@ -9153,6 +10783,10 @@
     <w:lsdException w:name="List Table 5 Dark Accent 6" w:uiPriority="50"/>
     <w:lsdException w:name="List Table 6 Colorful Accent 6" w:uiPriority="51"/>
     <w:lsdException w:name="List Table 7 Colorful Accent 6" w:uiPriority="52"/>
+    <w:lsdException w:name="Mention" w:semiHidden="1" w:uiPriority="99" w:unhideWhenUsed="1"/>
+    <w:lsdException w:name="Smart Hyperlink" w:semiHidden="1" w:uiPriority="99" w:unhideWhenUsed="1"/>
+    <w:lsdException w:name="Hashtag" w:semiHidden="1" w:uiPriority="99" w:unhideWhenUsed="1"/>
+    <w:lsdException w:name="Unresolved Mention" w:semiHidden="1" w:uiPriority="99" w:unhideWhenUsed="1"/>
   </w:latentStyles>
   <w:style w:type="paragraph" w:default="1" w:styleId="Normal">
     <w:name w:val="Normal"/>
@@ -11188,7 +12822,7 @@
 </file>
 
 <file path=customXml/itemProps1.xml><?xml version="1.0" encoding="utf-8"?>
-<ds:datastoreItem xmlns:ds="http://schemas.openxmlformats.org/officeDocument/2006/customXml" ds:itemID="{706A2ED3-2C5D-4A6A-A90D-EA13749FA510}">
+<ds:datastoreItem xmlns:ds="http://schemas.openxmlformats.org/officeDocument/2006/customXml" ds:itemID="{3E7F1AD9-9432-43D7-A07F-058854846E34}">
   <ds:schemaRefs>
     <ds:schemaRef ds:uri="http://schemas.openxmlformats.org/officeDocument/2006/bibliography"/>
   </ds:schemaRefs>

</xml_diff>

<commit_message>
Detail check - minor improvements to formatting; added service method; filled in more of motion to compel discovery.
</commit_message>
<xml_diff>
--- a/docassemble/MAEvictionDefense/data/templates/SummaryProcessAnswer_Finaledit.docx
+++ b/docassemble/MAEvictionDefense/data/templates/SummaryProcessAnswer_Finaledit.docx
@@ -3,6 +3,7 @@
 <w:document xmlns:wpc="http://schemas.microsoft.com/office/word/2010/wordprocessingCanvas" xmlns:cx="http://schemas.microsoft.com/office/drawing/2014/chartex" xmlns:cx1="http://schemas.microsoft.com/office/drawing/2015/9/8/chartex" xmlns:cx2="http://schemas.microsoft.com/office/drawing/2015/10/21/chartex" xmlns:cx3="http://schemas.microsoft.com/office/drawing/2016/5/9/chartex" xmlns:cx4="http://schemas.microsoft.com/office/drawing/2016/5/10/chartex" xmlns:cx5="http://schemas.microsoft.com/office/drawing/2016/5/11/chartex" xmlns:cx6="http://schemas.microsoft.com/office/drawing/2016/5/12/chartex" xmlns:cx7="http://schemas.microsoft.com/office/drawing/2016/5/13/chartex" xmlns:cx8="http://schemas.microsoft.com/office/drawing/2016/5/14/chartex" xmlns:mc="http://schemas.openxmlformats.org/markup-compatibility/2006" xmlns:aink="http://schemas.microsoft.com/office/drawing/2016/ink" xmlns:am3d="http://schemas.microsoft.com/office/drawing/2017/model3d" xmlns:o="urn:schemas-microsoft-com:office:office" xmlns:r="http://schemas.openxmlformats.org/officeDocument/2006/relationships" xmlns:m="http://schemas.openxmlformats.org/officeDocument/2006/math" xmlns:v="urn:schemas-microsoft-com:vml" xmlns:wp14="http://schemas.microsoft.com/office/word/2010/wordprocessingDrawing" xmlns:wp="http://schemas.openxmlformats.org/drawingml/2006/wordprocessingDrawing" xmlns:w10="urn:schemas-microsoft-com:office:word" xmlns:w="http://schemas.openxmlformats.org/wordprocessingml/2006/main" xmlns:w14="http://schemas.microsoft.com/office/word/2010/wordml" xmlns:w15="http://schemas.microsoft.com/office/word/2012/wordml" xmlns:w16cid="http://schemas.microsoft.com/office/word/2016/wordml/cid" xmlns:w16se="http://schemas.microsoft.com/office/word/2015/wordml/symex" xmlns:wpg="http://schemas.microsoft.com/office/word/2010/wordprocessingGroup" xmlns:wpi="http://schemas.microsoft.com/office/word/2010/wordprocessingInk" xmlns:wne="http://schemas.microsoft.com/office/word/2006/wordml" xmlns:wps="http://schemas.microsoft.com/office/word/2010/wordprocessingShape" mc:Ignorable="w14 w15 w16se w16cid wp14">
   <w:body>
     <w:p>
+      <w:bookmarkStart w:id="0" w:name="_Hlk507877183"/>
       <w:r>
         <w:t xml:space="preserve">{% if </w:t>
       </w:r>
@@ -15,6 +16,7 @@
         <w:t xml:space="preserve"> %}</w:t>
       </w:r>
     </w:p>
+    <w:bookmarkEnd w:id="0"/>
     <w:p>
       <w:pPr>
         <w:pStyle w:val="BkltTitleUnderline"/>
@@ -27,6 +29,7 @@
       <w:pPr>
         <w:pStyle w:val="BkltCoverBody"/>
       </w:pPr>
+      <w:bookmarkStart w:id="1" w:name="_Hlk507877150"/>
       <w:r>
         <w:t xml:space="preserve">As a tenant, you have many rights that you may use to defend yourself against an eviction. The </w:t>
       </w:r>
@@ -43,6 +46,7 @@
         <w:t>u tell your story to the judge.</w:t>
       </w:r>
     </w:p>
+    <w:bookmarkEnd w:id="1"/>
     <w:p>
       <w:pPr>
         <w:pStyle w:val="BkltTitleUnderline"/>
@@ -61,6 +65,7 @@
       <w:pPr>
         <w:pStyle w:val="BkltCoverBody"/>
       </w:pPr>
+      <w:bookmarkStart w:id="2" w:name="_Hlk507877301"/>
       <w:r>
         <w:t xml:space="preserve">This Answer form includes basic </w:t>
       </w:r>
@@ -166,6 +171,7 @@
       <w:r>
         <w:t>claims.</w:t>
       </w:r>
+      <w:bookmarkEnd w:id="2"/>
     </w:p>
     <w:p>
       <w:pPr>
@@ -197,6 +203,7 @@
       <w:pPr>
         <w:pStyle w:val="BkltCoverBody"/>
       </w:pPr>
+      <w:bookmarkStart w:id="3" w:name="_Hlk507877378"/>
       <w:r>
         <w:t>This form does not take the place of a lawyer. If you can, you should try to g</w:t>
       </w:r>
@@ -225,6 +232,7 @@
         <w:t>u do not have your own lawyer.</w:t>
       </w:r>
     </w:p>
+    <w:bookmarkEnd w:id="3"/>
     <w:p>
       <w:pPr>
         <w:pStyle w:val="BkltTitleUnderline"/>
@@ -277,26 +285,9 @@
     </w:p>
     <w:p>
       <w:pPr>
-        <w:pStyle w:val="BoxBotRight"/>
-        <w:framePr w:wrap="around" w:x="9541" w:y="13297"/>
-      </w:pPr>
-      <w:r>
-        <w:t>BOOKLET</w:t>
-      </w:r>
-      <w:r>
-        <w:br/>
-      </w:r>
-      <w:r>
-        <w:rPr>
-          <w:rStyle w:val="BoxtBotRight"/>
-        </w:rPr>
-        <w:t>3</w:t>
-      </w:r>
-    </w:p>
-    <w:p>
-      <w:pPr>
         <w:pStyle w:val="BkltCoverBody"/>
       </w:pPr>
+      <w:bookmarkStart w:id="4" w:name="_Hlk507877454"/>
       <w:r>
         <w:t xml:space="preserve">You must get your Answer to the court and the landlord (or the landlord’s attorney) on or before the </w:t>
       </w:r>
@@ -389,6 +380,7 @@
         <w:t>. Both the court and your landlord (or the landlord’s attorney, if the attorney signed the eviction complaint) must receive it on or before that date. Hand-deliver it if you are not sure it will be received by that date. Sometimes landlords or their attorneys will accept service by fax or email—you can ask.</w:t>
       </w:r>
     </w:p>
+    <w:bookmarkEnd w:id="4"/>
     <w:p>
       <w:pPr>
         <w:pStyle w:val="BkltCoverBody"/>
@@ -1190,28 +1182,18 @@
       <w:r>
         <w:t xml:space="preserve">I live at </w:t>
       </w:r>
-      <w:proofErr w:type="gramStart"/>
       <w:r>
         <w:rPr>
           <w:b/>
         </w:rPr>
-        <w:t xml:space="preserve">{{ </w:t>
-      </w:r>
-      <w:proofErr w:type="spellStart"/>
+        <w:t>{{ tenant.address</w:t>
+      </w:r>
       <w:r>
         <w:rPr>
           <w:b/>
         </w:rPr>
-        <w:t>tenant</w:t>
-      </w:r>
-      <w:proofErr w:type="gramEnd"/>
-      <w:r>
-        <w:rPr>
-          <w:b/>
-        </w:rPr>
-        <w:t>.address</w:t>
-      </w:r>
-      <w:proofErr w:type="spellEnd"/>
+        <w:t>.one_line</w:t>
+      </w:r>
       <w:r>
         <w:rPr>
           <w:b/>
@@ -2332,14 +2314,14 @@
         <w:pStyle w:val="LetterList2"/>
       </w:pPr>
       <w:r>
-        <w:t>{%p</w:t>
-      </w:r>
-      <w:proofErr w:type="spellStart"/>
-      <w:r>
-        <w:t xml:space="preserve"> </w:t>
-      </w:r>
-      <w:r>
-        <w:t>if subsidized_housing.no_hearing_or_conference</w:t>
+        <w:t xml:space="preserve">{%p </w:t>
+      </w:r>
+      <w:r>
+        <w:t xml:space="preserve">if </w:t>
+      </w:r>
+      <w:proofErr w:type="spellStart"/>
+      <w:r>
+        <w:t>subsidized_housing.no_hearing_or_conference</w:t>
       </w:r>
       <w:proofErr w:type="spellEnd"/>
       <w:r>
@@ -2439,23 +2421,23 @@
         <w:t>endif %}</w:t>
       </w:r>
     </w:p>
+    <w:p>
+      <w:r>
+        <w:t xml:space="preserve">{%p </w:t>
+      </w:r>
+      <w:r>
+        <w:t xml:space="preserve">if </w:t>
+      </w:r>
+      <w:proofErr w:type="spellStart"/>
+      <w:r>
+        <w:t>retaliation.is_retaliated</w:t>
+      </w:r>
+      <w:proofErr w:type="spellEnd"/>
+      <w:r>
+        <w:t xml:space="preserve"> %}</w:t>
+      </w:r>
+    </w:p>
     <w:p/>
-    <w:p>
-      <w:r>
-        <w:t xml:space="preserve">{%p </w:t>
-      </w:r>
-      <w:r>
-        <w:t xml:space="preserve">if </w:t>
-      </w:r>
-      <w:proofErr w:type="spellStart"/>
-      <w:r>
-        <w:t>retaliation.is_retaliated</w:t>
-      </w:r>
-      <w:proofErr w:type="spellEnd"/>
-      <w:r>
-        <w:t xml:space="preserve"> %}</w:t>
-      </w:r>
-    </w:p>
     <w:p>
       <w:pPr>
         <w:pStyle w:val="CenterItal"/>
@@ -3126,7 +3108,6 @@
         <w:t>endif %}</w:t>
       </w:r>
     </w:p>
-    <w:p/>
     <w:p>
       <w:pPr>
         <w:pStyle w:val="CenterItal"/>
@@ -3411,7 +3392,6 @@
         <w:t>{%p endif %}</w:t>
       </w:r>
     </w:p>
-    <w:p/>
     <w:p>
       <w:pPr>
         <w:tabs>
@@ -3620,14 +3600,6 @@
       </w:r>
     </w:p>
     <w:p>
-      <w:pPr>
-        <w:rPr>
-          <w:sz w:val="14"/>
-          <w:szCs w:val="14"/>
-        </w:rPr>
-      </w:pPr>
-    </w:p>
-    <w:p>
       <w:r>
         <w:t>{%</w:t>
       </w:r>
@@ -3939,26 +3911,24 @@
       <w:pPr>
         <w:ind w:left="1224"/>
       </w:pPr>
-      <w:bookmarkStart w:id="0" w:name="_Hlk495920767"/>
+      <w:bookmarkStart w:id="5" w:name="_Hlk495920767"/>
       <w:r>
         <w:t xml:space="preserve">{%p </w:t>
       </w:r>
       <w:r>
         <w:t>endif %}</w:t>
       </w:r>
-    </w:p>
-    <w:bookmarkEnd w:id="0"/>
-    <w:p>
-      <w:pPr>
-        <w:rPr>
-          <w:sz w:val="14"/>
-          <w:szCs w:val="14"/>
-        </w:rPr>
-      </w:pPr>
-    </w:p>
-    <w:p>
-      <w:r>
-        <w:t xml:space="preserve">{% if </w:t>
+      <w:bookmarkEnd w:id="5"/>
+    </w:p>
+    <w:p>
+      <w:r>
+        <w:t>{%</w:t>
+      </w:r>
+      <w:r>
+        <w:t>p</w:t>
+      </w:r>
+      <w:r>
+        <w:t xml:space="preserve"> if </w:t>
       </w:r>
       <w:proofErr w:type="spellStart"/>
       <w:r>
@@ -3972,6 +3942,7 @@
         <w:t xml:space="preserve"> %}</w:t>
       </w:r>
     </w:p>
+    <w:p/>
     <w:p>
       <w:pPr>
         <w:pStyle w:val="CenterItal"/>
@@ -4001,15 +3972,62 @@
         </w:tabs>
       </w:pPr>
       <w:r>
+        <w:t xml:space="preserve">{%p </w:t>
+      </w:r>
+      <w:r>
+        <w:t xml:space="preserve">if </w:t>
+      </w:r>
+      <w:proofErr w:type="spellStart"/>
+      <w:r>
+        <w:t>fault.did_not_occur</w:t>
+      </w:r>
+      <w:proofErr w:type="spellEnd"/>
+      <w:r>
+        <w:t xml:space="preserve"> %}</w:t>
+      </w:r>
+    </w:p>
+    <w:p>
+      <w:pPr>
+        <w:pStyle w:val="ListNumber"/>
+        <w:tabs>
+          <w:tab w:val="num" w:pos="432"/>
+        </w:tabs>
+      </w:pPr>
+      <w:r>
+        <w:t>I/a household member/guest did not do what my landlord alleges is the reason for eviction.</w:t>
+      </w:r>
+    </w:p>
+    <w:p>
+      <w:pPr>
+        <w:pStyle w:val="ListNumber"/>
+        <w:tabs>
+          <w:tab w:val="num" w:pos="432"/>
+        </w:tabs>
+      </w:pPr>
+      <w:r>
         <w:lastRenderedPageBreak/>
         <w:t xml:space="preserve">{%p </w:t>
       </w:r>
       <w:r>
+        <w:t>endif %}</w:t>
+      </w:r>
+    </w:p>
+    <w:p>
+      <w:pPr>
+        <w:pStyle w:val="ListNumber"/>
+        <w:tabs>
+          <w:tab w:val="num" w:pos="432"/>
+        </w:tabs>
+      </w:pPr>
+      <w:r>
+        <w:t xml:space="preserve">{%p </w:t>
+      </w:r>
+      <w:r>
         <w:t xml:space="preserve">if </w:t>
       </w:r>
       <w:proofErr w:type="spellStart"/>
       <w:r>
-        <w:t>fault.did_not_occur</w:t>
+        <w:t>fault.not_violation_of_agreement</w:t>
       </w:r>
       <w:proofErr w:type="spellEnd"/>
       <w:r>
@@ -4024,7 +4042,7 @@
         </w:tabs>
       </w:pPr>
       <w:r>
-        <w:t>I/a household member/guest did not do what my landlord alleges is the reason for eviction.</w:t>
+        <w:t>What my landlord is claiming is not a violation of the rental agreement.</w:t>
       </w:r>
     </w:p>
     <w:p>
@@ -4041,7 +4059,6 @@
         <w:t>endif %}</w:t>
       </w:r>
     </w:p>
-    <w:p/>
     <w:p>
       <w:pPr>
         <w:pStyle w:val="ListNumber"/>
@@ -4057,7 +4074,7 @@
       </w:r>
       <w:proofErr w:type="spellStart"/>
       <w:r>
-        <w:t>fault.not_violation_of_agreement</w:t>
+        <w:t>fault.no_control_of_guest</w:t>
       </w:r>
       <w:proofErr w:type="spellEnd"/>
       <w:r>
@@ -4072,7 +4089,7 @@
         </w:tabs>
       </w:pPr>
       <w:r>
-        <w:t>What my landlord is claiming is not a violation of the rental agreement.</w:t>
+        <w:t>I am a tenant in state public housing and the landlord is evicting me for alleged behavior of a household member, guest, or someone over whom I had no control. I did not violate my lease or any law. I had no way to control or no reason to know about the alleged behavior.</w:t>
       </w:r>
     </w:p>
     <w:p>
@@ -4089,60 +4106,17 @@
         <w:t>endif %}</w:t>
       </w:r>
     </w:p>
-    <w:p/>
-    <w:p>
-      <w:pPr>
-        <w:pStyle w:val="ListNumber"/>
-        <w:tabs>
-          <w:tab w:val="num" w:pos="432"/>
-        </w:tabs>
-      </w:pPr>
-      <w:r>
-        <w:t xml:space="preserve">{%p </w:t>
-      </w:r>
-      <w:r>
-        <w:t xml:space="preserve">if </w:t>
-      </w:r>
-      <w:proofErr w:type="spellStart"/>
-      <w:r>
-        <w:t>fault.no_control_of_guest</w:t>
-      </w:r>
-      <w:proofErr w:type="spellEnd"/>
-      <w:r>
-        <w:t xml:space="preserve"> %}</w:t>
-      </w:r>
-    </w:p>
-    <w:p>
-      <w:pPr>
-        <w:pStyle w:val="ListNumber"/>
-        <w:tabs>
-          <w:tab w:val="num" w:pos="432"/>
-        </w:tabs>
-      </w:pPr>
-      <w:r>
-        <w:t>I am a tenant in state public housing and the landlord is evicting me for alleged behavior of a household member, guest, or someone over whom I had no control. I did not violate my lease or any law. I had no way to control or no reason to know about the alleged behavior.</w:t>
-      </w:r>
-    </w:p>
-    <w:p>
-      <w:pPr>
-        <w:pStyle w:val="ListNumber"/>
-        <w:tabs>
-          <w:tab w:val="num" w:pos="432"/>
-        </w:tabs>
-      </w:pPr>
-      <w:r>
-        <w:t xml:space="preserve">{%p </w:t>
-      </w:r>
-      <w:r>
-        <w:t>endif %}</w:t>
-      </w:r>
-    </w:p>
-    <w:p>
-      <w:r>
-        <w:t>{% endif %}</w:t>
-      </w:r>
-    </w:p>
-    <w:p/>
+    <w:p>
+      <w:r>
+        <w:t>{%</w:t>
+      </w:r>
+      <w:r>
+        <w:t>p</w:t>
+      </w:r>
+      <w:r>
+        <w:t xml:space="preserve"> endif %}</w:t>
+      </w:r>
+    </w:p>
     <w:p>
       <w:pPr>
         <w:pStyle w:val="CenterItal"/>
@@ -4423,6 +4397,39 @@
         <w:pStyle w:val="6ptPadding"/>
         <w:ind w:left="0"/>
       </w:pPr>
+    </w:p>
+    <w:p>
+      <w:pPr>
+        <w:pStyle w:val="6ptPadding"/>
+        <w:ind w:left="0"/>
+      </w:pPr>
+      <w:r>
+        <w:t xml:space="preserve">{%p if </w:t>
+      </w:r>
+      <w:proofErr w:type="spellStart"/>
+      <w:r>
+        <w:t>len</w:t>
+      </w:r>
+      <w:proofErr w:type="spellEnd"/>
+      <w:r>
+        <w:t>(</w:t>
+      </w:r>
+      <w:proofErr w:type="spellStart"/>
+      <w:r>
+        <w:t>bad_</w:t>
+      </w:r>
+      <w:proofErr w:type="gramStart"/>
+      <w:r>
+        <w:t>conditions.landlord</w:t>
+      </w:r>
+      <w:proofErr w:type="gramEnd"/>
+      <w:r>
+        <w:t>_notified.true_values</w:t>
+      </w:r>
+      <w:proofErr w:type="spellEnd"/>
+      <w:r>
+        <w:t>()) &gt; 0 %}</w:t>
+      </w:r>
     </w:p>
     <w:p>
       <w:pPr>
@@ -4523,6 +4530,11 @@
         <w:pStyle w:val="6ptPadding"/>
         <w:ind w:left="0"/>
       </w:pPr>
+      <w:r>
+        <w:t>{%p endif %}</w:t>
+      </w:r>
+      <w:bookmarkStart w:id="6" w:name="_GoBack"/>
+      <w:bookmarkEnd w:id="6"/>
     </w:p>
     <w:p>
       <w:pPr>
@@ -4592,7 +4604,6 @@
           <w:i/>
           <w:color w:val="000000"/>
         </w:rPr>
-        <w:lastRenderedPageBreak/>
         <w:t xml:space="preserve">{%p </w:t>
       </w:r>
       <w:r>
@@ -4650,6 +4661,7 @@
         <w:pStyle w:val="ListNumber"/>
       </w:pPr>
       <w:r>
+        <w:lastRenderedPageBreak/>
         <w:t xml:space="preserve">I paid a security deposit of $ </w:t>
       </w:r>
       <w:proofErr w:type="gramStart"/>
@@ -4788,8 +4800,6 @@
       <w:r>
         <w:t xml:space="preserve"> %}</w:t>
       </w:r>
-      <w:bookmarkStart w:id="1" w:name="_GoBack"/>
-      <w:bookmarkEnd w:id="1"/>
     </w:p>
     <w:p>
       <w:pPr>
@@ -5288,64 +5298,64 @@
         <w:pStyle w:val="LetterList2"/>
       </w:pPr>
       <w:r>
+        <w:t>Allowed bad conditions to exist in my home.</w:t>
+      </w:r>
+      <w:r>
+        <w:t xml:space="preserve"> </w:t>
+      </w:r>
+    </w:p>
+    <w:p>
+      <w:pPr>
+        <w:pStyle w:val="LetterList2"/>
+      </w:pPr>
+      <w:r>
+        <w:t xml:space="preserve">{%p </w:t>
+      </w:r>
+      <w:r>
+        <w:t>endif %}</w:t>
+      </w:r>
+    </w:p>
+    <w:p>
+      <w:pPr>
+        <w:pStyle w:val="LetterList2"/>
+      </w:pPr>
+      <w:r>
+        <w:t xml:space="preserve">{%p </w:t>
+      </w:r>
+      <w:r>
+        <w:t xml:space="preserve">if </w:t>
+      </w:r>
+      <w:proofErr w:type="spellStart"/>
+      <w:proofErr w:type="gramStart"/>
+      <w:r>
+        <w:t>bqe.entered</w:t>
+      </w:r>
+      <w:proofErr w:type="gramEnd"/>
+      <w:r>
+        <w:t>_without_permission</w:t>
+      </w:r>
+      <w:proofErr w:type="spellEnd"/>
+      <w:r>
+        <w:t xml:space="preserve"> %}</w:t>
+      </w:r>
+    </w:p>
+    <w:p>
+      <w:pPr>
+        <w:pStyle w:val="LetterList2"/>
+      </w:pPr>
+      <w:r>
+        <w:t>Entered my home without my permission and/or notice.</w:t>
+      </w:r>
+      <w:r>
+        <w:t xml:space="preserve"> </w:t>
+      </w:r>
+    </w:p>
+    <w:p>
+      <w:pPr>
+        <w:pStyle w:val="LetterList2"/>
+      </w:pPr>
+      <w:r>
         <w:lastRenderedPageBreak/>
-        <w:t>Allowed bad conditions to exist in my home.</w:t>
-      </w:r>
-      <w:r>
-        <w:t xml:space="preserve"> </w:t>
-      </w:r>
-    </w:p>
-    <w:p>
-      <w:pPr>
-        <w:pStyle w:val="LetterList2"/>
-      </w:pPr>
-      <w:r>
-        <w:t xml:space="preserve">{%p </w:t>
-      </w:r>
-      <w:r>
-        <w:t>endif %}</w:t>
-      </w:r>
-    </w:p>
-    <w:p>
-      <w:pPr>
-        <w:pStyle w:val="LetterList2"/>
-      </w:pPr>
-      <w:r>
-        <w:t xml:space="preserve">{%p </w:t>
-      </w:r>
-      <w:r>
-        <w:t xml:space="preserve">if </w:t>
-      </w:r>
-      <w:proofErr w:type="spellStart"/>
-      <w:proofErr w:type="gramStart"/>
-      <w:r>
-        <w:t>bqe.entered</w:t>
-      </w:r>
-      <w:proofErr w:type="gramEnd"/>
-      <w:r>
-        <w:t>_without_permission</w:t>
-      </w:r>
-      <w:proofErr w:type="spellEnd"/>
-      <w:r>
-        <w:t xml:space="preserve"> %}</w:t>
-      </w:r>
-    </w:p>
-    <w:p>
-      <w:pPr>
-        <w:pStyle w:val="LetterList2"/>
-      </w:pPr>
-      <w:r>
-        <w:t>Entered my home without my permission and/or notice.</w:t>
-      </w:r>
-      <w:r>
-        <w:t xml:space="preserve"> </w:t>
-      </w:r>
-    </w:p>
-    <w:p>
-      <w:pPr>
-        <w:pStyle w:val="LetterList2"/>
-      </w:pPr>
-      <w:r>
         <w:t xml:space="preserve">{%p </w:t>
       </w:r>
       <w:r>
@@ -5901,6 +5911,7 @@
         <w:pStyle w:val="CenterTitle4"/>
       </w:pPr>
       <w:r>
+        <w:lastRenderedPageBreak/>
         <w:t>Mass. Gen. Laws c. 239 §8A, and/or c. 93A</w:t>
       </w:r>
     </w:p>
@@ -6544,7 +6555,6 @@
         </w:tabs>
       </w:pPr>
       <w:r>
-        <w:lastRenderedPageBreak/>
         <w:t xml:space="preserve">{%p </w:t>
       </w:r>
       <w:r>
@@ -6649,6 +6659,7 @@
         </w:tabs>
       </w:pPr>
       <w:r>
+        <w:lastRenderedPageBreak/>
         <w:t xml:space="preserve">{%p </w:t>
       </w:r>
       <w:r>
@@ -6716,7 +6727,7 @@
       </w:r>
     </w:p>
     <w:p>
-      <w:bookmarkStart w:id="2" w:name="_Hlk496985765"/>
+      <w:bookmarkStart w:id="7" w:name="_Hlk496985765"/>
       <w:r>
         <w:t xml:space="preserve">{%p </w:t>
       </w:r>
@@ -6724,7 +6735,7 @@
         <w:t>endif %}</w:t>
       </w:r>
     </w:p>
-    <w:bookmarkEnd w:id="2"/>
+    <w:bookmarkEnd w:id="7"/>
     <w:p>
       <w:pPr>
         <w:pStyle w:val="ListNumber"/>
@@ -7269,7 +7280,6 @@
         </w:numPr>
       </w:pPr>
       <w:r>
-        <w:lastRenderedPageBreak/>
         <w:t xml:space="preserve">{%p </w:t>
       </w:r>
       <w:r>
@@ -7321,6 +7331,7 @@
         </w:tabs>
       </w:pPr>
       <w:r>
+        <w:lastRenderedPageBreak/>
         <w:t xml:space="preserve">{%p </w:t>
       </w:r>
       <w:r>
@@ -7825,7 +7836,6 @@
         <w:rPr>
           <w:sz w:val="22"/>
         </w:rPr>
-        <w:lastRenderedPageBreak/>
         <w:t>{%p endif %}</w:t>
       </w:r>
     </w:p>
@@ -7849,6 +7859,9 @@
       </w:r>
       <w:r>
         <w:br/>
+      </w:r>
+      <w:r>
+        <w:lastRenderedPageBreak/>
         <w:t>_____________________________________________________________________________</w:t>
       </w:r>
       <w:r>
@@ -7958,7 +7971,6 @@
           <w:tab w:val="left" w:pos="432"/>
           <w:tab w:val="left" w:pos="864"/>
         </w:tabs>
-        <w:ind w:left="576"/>
         <w:rPr>
           <w:color w:val="000000"/>
         </w:rPr>
@@ -7966,6 +7978,36 @@
     </w:p>
     <w:p>
       <w:pPr>
+        <w:tabs>
+          <w:tab w:val="left" w:pos="432"/>
+          <w:tab w:val="left" w:pos="864"/>
+        </w:tabs>
+        <w:rPr>
+          <w:color w:val="000000"/>
+        </w:rPr>
+      </w:pPr>
+      <w:r>
+        <w:t xml:space="preserve">{%p if </w:t>
+      </w:r>
+      <w:proofErr w:type="spellStart"/>
+      <w:r>
+        <w:t>bad_</w:t>
+      </w:r>
+      <w:proofErr w:type="gramStart"/>
+      <w:r>
+        <w:t>conditions.have</w:t>
+      </w:r>
+      <w:proofErr w:type="gramEnd"/>
+      <w:r>
+        <w:t>_conditions</w:t>
+      </w:r>
+      <w:proofErr w:type="spellEnd"/>
+      <w:r>
+        <w:t xml:space="preserve"> %}</w:t>
+      </w:r>
+    </w:p>
+    <w:p>
+      <w:pPr>
         <w:pStyle w:val="CenterTitle3"/>
       </w:pPr>
       <w:r>
@@ -7978,36 +8020,6 @@
       </w:pPr>
       <w:r>
         <w:t>Mass. Gen. Laws c. 239, §8A (4th para.), and/or c. 111, §127I</w:t>
-      </w:r>
-    </w:p>
-    <w:p>
-      <w:pPr>
-        <w:pStyle w:val="ListNumber"/>
-        <w:tabs>
-          <w:tab w:val="num" w:pos="432"/>
-        </w:tabs>
-      </w:pPr>
-      <w:r>
-        <w:t xml:space="preserve">{%p </w:t>
-      </w:r>
-      <w:r>
-        <w:t xml:space="preserve">if </w:t>
-      </w:r>
-      <w:proofErr w:type="spellStart"/>
-      <w:r>
-        <w:t>bad_</w:t>
-      </w:r>
-      <w:proofErr w:type="gramStart"/>
-      <w:r>
-        <w:t>conditions.have</w:t>
-      </w:r>
-      <w:proofErr w:type="gramEnd"/>
-      <w:r>
-        <w:t>_conditions</w:t>
-      </w:r>
-      <w:proofErr w:type="spellEnd"/>
-      <w:r>
-        <w:t xml:space="preserve"> %}</w:t>
       </w:r>
     </w:p>
     <w:p>
@@ -8232,7 +8244,6 @@
         <w:ind w:left="1296"/>
       </w:pPr>
       <w:r>
-        <w:lastRenderedPageBreak/>
         <w:t xml:space="preserve">{%p if </w:t>
       </w:r>
       <w:proofErr w:type="spellStart"/>
@@ -8291,6 +8302,7 @@
         </w:rPr>
       </w:pPr>
       <w:r>
+        <w:lastRenderedPageBreak/>
         <w:sym w:font="Wingdings" w:char="F0A8"/>
       </w:r>
       <w:r>
@@ -8395,42 +8407,79 @@
           <w:szCs w:val="24"/>
         </w:rPr>
       </w:pPr>
+      <w:bookmarkStart w:id="8" w:name="_Hlk507956324"/>
       <w:r>
         <w:rPr>
           <w:szCs w:val="24"/>
         </w:rPr>
-        <w:t>I hereby certify that I delivered or mailed (</w:t>
-      </w:r>
-      <w:r>
-        <w:rPr>
-          <w:rStyle w:val="Italic"/>
-        </w:rPr>
-        <w:t>circle which one</w:t>
-      </w:r>
+        <w:t xml:space="preserve">I hereby certify that I </w:t>
+      </w:r>
+      <w:proofErr w:type="gramStart"/>
       <w:r>
         <w:rPr>
           <w:szCs w:val="24"/>
         </w:rPr>
-        <w:t xml:space="preserve">) a copy of this Answer to the landlord </w:t>
-      </w:r>
+        <w:t xml:space="preserve">{{ </w:t>
+      </w:r>
+      <w:proofErr w:type="spellStart"/>
       <w:r>
         <w:rPr>
           <w:szCs w:val="24"/>
         </w:rPr>
+        <w:t>method</w:t>
+      </w:r>
+      <w:proofErr w:type="gramEnd"/>
+      <w:r>
+        <w:rPr>
+          <w:szCs w:val="24"/>
+        </w:rPr>
+        <w:t>_of_service</w:t>
+      </w:r>
+      <w:proofErr w:type="spellEnd"/>
+      <w:r>
+        <w:rPr>
+          <w:szCs w:val="24"/>
+        </w:rPr>
+        <w:t xml:space="preserve"> }} </w:t>
+      </w:r>
+      <w:r>
+        <w:rPr>
+          <w:szCs w:val="24"/>
+        </w:rPr>
+        <w:t xml:space="preserve">a copy of this Answer to the landlord </w:t>
+      </w:r>
+      <w:r>
+        <w:rPr>
+          <w:szCs w:val="24"/>
+        </w:rPr>
         <w:br/>
-        <w:t>or his/her lawyer on _______________________ (</w:t>
-      </w:r>
-      <w:r>
-        <w:rPr>
-          <w:rStyle w:val="Italic"/>
-        </w:rPr>
-        <w:t>date</w:t>
+        <w:t>or his/her lawyer on</w:t>
       </w:r>
       <w:r>
         <w:rPr>
           <w:szCs w:val="24"/>
         </w:rPr>
-        <w:t>).</w:t>
+        <w:t xml:space="preserve"> {{ </w:t>
+      </w:r>
+      <w:proofErr w:type="spellStart"/>
+      <w:r>
+        <w:rPr>
+          <w:szCs w:val="24"/>
+        </w:rPr>
+        <w:t>service_date</w:t>
+      </w:r>
+      <w:proofErr w:type="spellEnd"/>
+      <w:r>
+        <w:rPr>
+          <w:szCs w:val="24"/>
+        </w:rPr>
+        <w:t xml:space="preserve"> }}</w:t>
+      </w:r>
+      <w:r>
+        <w:rPr>
+          <w:szCs w:val="24"/>
+        </w:rPr>
+        <w:t>.</w:t>
       </w:r>
     </w:p>
     <w:p>
@@ -8478,7 +8527,7 @@
           <w:tab w:val="left" w:pos="9270"/>
           <w:tab w:val="left" w:pos="9990"/>
         </w:tabs>
-        <w:ind w:firstLine="5130"/>
+        <w:ind w:left="5040"/>
         <w:rPr>
           <w:szCs w:val="24"/>
         </w:rPr>
@@ -8518,7 +8567,7 @@
           <w:tab w:val="left" w:pos="9270"/>
           <w:tab w:val="left" w:pos="9990"/>
         </w:tabs>
-        <w:ind w:firstLine="5130"/>
+        <w:ind w:left="5040" w:firstLine="5130"/>
         <w:rPr>
           <w:szCs w:val="24"/>
         </w:rPr>
@@ -8544,7 +8593,7 @@
           <w:tab w:val="left" w:pos="9270"/>
           <w:tab w:val="left" w:pos="9990"/>
         </w:tabs>
-        <w:ind w:firstLine="5130"/>
+        <w:ind w:left="5040"/>
         <w:rPr>
           <w:szCs w:val="24"/>
         </w:rPr>
@@ -8598,7 +8647,7 @@
           <w:tab w:val="left" w:pos="9270"/>
           <w:tab w:val="left" w:pos="9990"/>
         </w:tabs>
-        <w:ind w:firstLine="5130"/>
+        <w:ind w:left="5040"/>
         <w:rPr>
           <w:szCs w:val="24"/>
         </w:rPr>
@@ -8630,7 +8679,7 @@
           <w:tab w:val="left" w:pos="9270"/>
           <w:tab w:val="left" w:pos="9990"/>
         </w:tabs>
-        <w:ind w:firstLine="5130"/>
+        <w:ind w:left="5040"/>
         <w:rPr>
           <w:szCs w:val="24"/>
         </w:rPr>
@@ -8666,6 +8715,8 @@
     </w:p>
     <w:p>
       <w:pPr>
+        <w:keepNext/>
+        <w:keepLines/>
         <w:tabs>
           <w:tab w:val="left" w:pos="270"/>
           <w:tab w:val="left" w:pos="540"/>
@@ -8682,129 +8733,43 @@
           <w:tab w:val="left" w:pos="9270"/>
           <w:tab w:val="left" w:pos="9990"/>
         </w:tabs>
+        <w:ind w:left="5040"/>
         <w:rPr>
           <w:szCs w:val="24"/>
         </w:rPr>
       </w:pPr>
-    </w:p>
-    <w:tbl>
-      <w:tblPr>
-        <w:tblStyle w:val="TableGrid"/>
-        <w:tblW w:w="0" w:type="auto"/>
-        <w:tblLook w:val="04A0" w:firstRow="1" w:lastRow="0" w:firstColumn="1" w:lastColumn="0" w:noHBand="0" w:noVBand="1"/>
-      </w:tblPr>
-      <w:tblGrid>
-        <w:gridCol w:w="4905"/>
-        <w:gridCol w:w="4905"/>
-      </w:tblGrid>
-      <w:tr>
-        <w:tc>
-          <w:tcPr>
-            <w:tcW w:w="5013" w:type="dxa"/>
-          </w:tcPr>
-          <w:p>
-            <w:pPr>
-              <w:tabs>
-                <w:tab w:val="left" w:pos="270"/>
-                <w:tab w:val="left" w:pos="540"/>
-                <w:tab w:val="left" w:pos="810"/>
-                <w:tab w:val="left" w:pos="1080"/>
-                <w:tab w:val="left" w:pos="4230"/>
-                <w:tab w:val="left" w:pos="4500"/>
-                <w:tab w:val="left" w:pos="5130"/>
-                <w:tab w:val="left" w:pos="6660"/>
-                <w:tab w:val="left" w:pos="6930"/>
-                <w:tab w:val="left" w:pos="7290"/>
-                <w:tab w:val="left" w:pos="7830"/>
-                <w:tab w:val="left" w:pos="8550"/>
-                <w:tab w:val="left" w:pos="9270"/>
-                <w:tab w:val="left" w:pos="9990"/>
-              </w:tabs>
-              <w:rPr>
-                <w:szCs w:val="24"/>
-              </w:rPr>
-            </w:pPr>
-          </w:p>
-        </w:tc>
-        <w:tc>
-          <w:tcPr>
-            <w:tcW w:w="5013" w:type="dxa"/>
-          </w:tcPr>
-          <w:p>
-            <w:pPr>
-              <w:tabs>
-                <w:tab w:val="left" w:pos="270"/>
-                <w:tab w:val="left" w:pos="540"/>
-                <w:tab w:val="left" w:pos="810"/>
-                <w:tab w:val="left" w:pos="1080"/>
-                <w:tab w:val="left" w:pos="4230"/>
-                <w:tab w:val="left" w:pos="4500"/>
-                <w:tab w:val="left" w:pos="5130"/>
-                <w:tab w:val="left" w:pos="6660"/>
-                <w:tab w:val="left" w:pos="6930"/>
-                <w:tab w:val="left" w:pos="7290"/>
-                <w:tab w:val="left" w:pos="7830"/>
-                <w:tab w:val="left" w:pos="8550"/>
-                <w:tab w:val="left" w:pos="9270"/>
-                <w:tab w:val="left" w:pos="9990"/>
-              </w:tabs>
-              <w:rPr>
-                <w:szCs w:val="24"/>
-              </w:rPr>
-            </w:pPr>
-          </w:p>
-        </w:tc>
-      </w:tr>
-    </w:tbl>
-    <w:p>
-      <w:pPr>
-        <w:tabs>
-          <w:tab w:val="left" w:pos="270"/>
-          <w:tab w:val="left" w:pos="540"/>
-          <w:tab w:val="left" w:pos="810"/>
-          <w:tab w:val="left" w:pos="1080"/>
-          <w:tab w:val="left" w:pos="4230"/>
-          <w:tab w:val="left" w:pos="4500"/>
-          <w:tab w:val="left" w:pos="5130"/>
-          <w:tab w:val="left" w:pos="6660"/>
-          <w:tab w:val="left" w:pos="6930"/>
-          <w:tab w:val="left" w:pos="7290"/>
-          <w:tab w:val="left" w:pos="7830"/>
-          <w:tab w:val="left" w:pos="8550"/>
-          <w:tab w:val="left" w:pos="9270"/>
-          <w:tab w:val="left" w:pos="9990"/>
-        </w:tabs>
+      <w:proofErr w:type="gramStart"/>
+      <w:r>
         <w:rPr>
           <w:szCs w:val="24"/>
         </w:rPr>
-      </w:pPr>
-    </w:p>
-    <w:p>
-      <w:pPr>
-        <w:tabs>
-          <w:tab w:val="left" w:pos="270"/>
-          <w:tab w:val="left" w:pos="540"/>
-          <w:tab w:val="left" w:pos="810"/>
-          <w:tab w:val="left" w:pos="1080"/>
-          <w:tab w:val="left" w:pos="4230"/>
-          <w:tab w:val="left" w:pos="4500"/>
-          <w:tab w:val="left" w:pos="5130"/>
-          <w:tab w:val="left" w:pos="6660"/>
-          <w:tab w:val="left" w:pos="6930"/>
-          <w:tab w:val="left" w:pos="7290"/>
-          <w:tab w:val="left" w:pos="7830"/>
-          <w:tab w:val="left" w:pos="8550"/>
-          <w:tab w:val="left" w:pos="9270"/>
-          <w:tab w:val="left" w:pos="9990"/>
-        </w:tabs>
+        <w:t xml:space="preserve">{{ </w:t>
+      </w:r>
+      <w:proofErr w:type="spellStart"/>
+      <w:r>
         <w:rPr>
           <w:szCs w:val="24"/>
         </w:rPr>
-      </w:pPr>
+        <w:t>tenant</w:t>
+      </w:r>
+      <w:proofErr w:type="gramEnd"/>
       <w:r>
         <w:rPr>
           <w:szCs w:val="24"/>
         </w:rPr>
+        <w:t>.phone_number</w:t>
+      </w:r>
+      <w:proofErr w:type="spellEnd"/>
+      <w:r>
+        <w:rPr>
+          <w:szCs w:val="24"/>
+        </w:rPr>
+        <w:t xml:space="preserve"> }}</w:t>
+      </w:r>
+      <w:r>
+        <w:rPr>
+          <w:szCs w:val="24"/>
+        </w:rPr>
         <w:tab/>
       </w:r>
       <w:r>
@@ -8837,12 +8802,7 @@
         </w:rPr>
         <w:tab/>
       </w:r>
-      <w:r>
-        <w:rPr>
-          <w:szCs w:val="24"/>
-        </w:rPr>
-        <w:tab/>
-      </w:r>
+      <w:bookmarkEnd w:id="8"/>
     </w:p>
     <w:sectPr>
       <w:footerReference w:type="default" r:id="rId8"/>
@@ -10521,6 +10481,7 @@
     <w:lsdException w:name="HTML Sample" w:semiHidden="1" w:unhideWhenUsed="1"/>
     <w:lsdException w:name="HTML Typewriter" w:semiHidden="1" w:unhideWhenUsed="1"/>
     <w:lsdException w:name="HTML Variable" w:semiHidden="1" w:unhideWhenUsed="1"/>
+    <w:lsdException w:name="Normal Table" w:semiHidden="1" w:unhideWhenUsed="1"/>
     <w:lsdException w:name="annotation subject" w:semiHidden="1" w:unhideWhenUsed="1"/>
     <w:lsdException w:name="No List" w:semiHidden="1" w:uiPriority="99" w:unhideWhenUsed="1"/>
     <w:lsdException w:name="Outline List 1" w:semiHidden="1" w:unhideWhenUsed="1"/>
@@ -10564,8 +10525,10 @@
     <w:lsdException w:name="Table Elegant" w:semiHidden="1" w:unhideWhenUsed="1"/>
     <w:lsdException w:name="Table Professional" w:semiHidden="1" w:unhideWhenUsed="1"/>
     <w:lsdException w:name="Table Subtle 1" w:semiHidden="1" w:unhideWhenUsed="1"/>
+    <w:lsdException w:name="Table Subtle 2" w:semiHidden="1" w:unhideWhenUsed="1"/>
     <w:lsdException w:name="Table Web 1" w:semiHidden="1" w:unhideWhenUsed="1"/>
     <w:lsdException w:name="Table Web 2" w:semiHidden="1" w:unhideWhenUsed="1"/>
+    <w:lsdException w:name="Table Web 3" w:semiHidden="1" w:unhideWhenUsed="1"/>
     <w:lsdException w:name="Balloon Text" w:semiHidden="1" w:unhideWhenUsed="1"/>
     <w:lsdException w:name="Table Theme" w:semiHidden="1" w:unhideWhenUsed="1"/>
     <w:lsdException w:name="Placeholder Text" w:semiHidden="1" w:uiPriority="99"/>
@@ -12822,7 +12785,7 @@
 </file>
 
 <file path=customXml/itemProps1.xml><?xml version="1.0" encoding="utf-8"?>
-<ds:datastoreItem xmlns:ds="http://schemas.openxmlformats.org/officeDocument/2006/customXml" ds:itemID="{3E7F1AD9-9432-43D7-A07F-058854846E34}">
+<ds:datastoreItem xmlns:ds="http://schemas.openxmlformats.org/officeDocument/2006/customXml" ds:itemID="{B9D52DCD-A890-4C39-BA06-985D619A6DC7}">
   <ds:schemaRefs>
     <ds:schemaRef ds:uri="http://schemas.openxmlformats.org/officeDocument/2006/bibliography"/>
   </ds:schemaRefs>

</xml_diff>

<commit_message>
wording corrections and added zoomed screenshots
</commit_message>
<xml_diff>
--- a/docassemble/MAEvictionDefense/data/templates/SummaryProcessAnswer_Finaledit.docx
+++ b/docassemble/MAEvictionDefense/data/templates/SummaryProcessAnswer_Finaledit.docx
@@ -1,11 +1,19 @@
 
 <file path=word/document.xml><?xml version="1.0" encoding="utf-8"?>
-<w:document xmlns:wpc="http://schemas.microsoft.com/office/word/2010/wordprocessingCanvas" xmlns:cx="http://schemas.microsoft.com/office/drawing/2014/chartex" xmlns:cx1="http://schemas.microsoft.com/office/drawing/2015/9/8/chartex" xmlns:mc="http://schemas.openxmlformats.org/markup-compatibility/2006" xmlns:o="urn:schemas-microsoft-com:office:office" xmlns:r="http://schemas.openxmlformats.org/officeDocument/2006/relationships" xmlns:m="http://schemas.openxmlformats.org/officeDocument/2006/math" xmlns:v="urn:schemas-microsoft-com:vml" xmlns:wp14="http://schemas.microsoft.com/office/word/2010/wordprocessingDrawing" xmlns:wp="http://schemas.openxmlformats.org/drawingml/2006/wordprocessingDrawing" xmlns:w10="urn:schemas-microsoft-com:office:word" xmlns:w="http://schemas.openxmlformats.org/wordprocessingml/2006/main" xmlns:w14="http://schemas.microsoft.com/office/word/2010/wordml" xmlns:w15="http://schemas.microsoft.com/office/word/2012/wordml" xmlns:w16se="http://schemas.microsoft.com/office/word/2015/wordml/symex" xmlns:wpg="http://schemas.microsoft.com/office/word/2010/wordprocessingGroup" xmlns:wpi="http://schemas.microsoft.com/office/word/2010/wordprocessingInk" xmlns:wne="http://schemas.microsoft.com/office/word/2006/wordml" xmlns:wps="http://schemas.microsoft.com/office/word/2010/wordprocessingShape" mc:Ignorable="w14 w15 w16se wp14">
+<w:document xmlns:wpc="http://schemas.microsoft.com/office/word/2010/wordprocessingCanvas" xmlns:cx="http://schemas.microsoft.com/office/drawing/2014/chartex" xmlns:cx1="http://schemas.microsoft.com/office/drawing/2015/9/8/chartex" xmlns:cx2="http://schemas.microsoft.com/office/drawing/2015/10/21/chartex" xmlns:cx3="http://schemas.microsoft.com/office/drawing/2016/5/9/chartex" xmlns:cx4="http://schemas.microsoft.com/office/drawing/2016/5/10/chartex" xmlns:cx5="http://schemas.microsoft.com/office/drawing/2016/5/11/chartex" xmlns:cx6="http://schemas.microsoft.com/office/drawing/2016/5/12/chartex" xmlns:cx7="http://schemas.microsoft.com/office/drawing/2016/5/13/chartex" xmlns:cx8="http://schemas.microsoft.com/office/drawing/2016/5/14/chartex" xmlns:mc="http://schemas.openxmlformats.org/markup-compatibility/2006" xmlns:aink="http://schemas.microsoft.com/office/drawing/2016/ink" xmlns:am3d="http://schemas.microsoft.com/office/drawing/2017/model3d" xmlns:o="urn:schemas-microsoft-com:office:office" xmlns:r="http://schemas.openxmlformats.org/officeDocument/2006/relationships" xmlns:m="http://schemas.openxmlformats.org/officeDocument/2006/math" xmlns:v="urn:schemas-microsoft-com:vml" xmlns:wp14="http://schemas.microsoft.com/office/word/2010/wordprocessingDrawing" xmlns:wp="http://schemas.openxmlformats.org/drawingml/2006/wordprocessingDrawing" xmlns:w10="urn:schemas-microsoft-com:office:word" xmlns:w="http://schemas.openxmlformats.org/wordprocessingml/2006/main" xmlns:w14="http://schemas.microsoft.com/office/word/2010/wordml" xmlns:w15="http://schemas.microsoft.com/office/word/2012/wordml" xmlns:w16cid="http://schemas.microsoft.com/office/word/2016/wordml/cid" xmlns:w16se="http://schemas.microsoft.com/office/word/2015/wordml/symex" xmlns:wpg="http://schemas.microsoft.com/office/word/2010/wordprocessingGroup" xmlns:wpi="http://schemas.microsoft.com/office/word/2010/wordprocessingInk" xmlns:wne="http://schemas.microsoft.com/office/word/2006/wordml" xmlns:wps="http://schemas.microsoft.com/office/word/2010/wordprocessingShape" mc:Ignorable="w14 w15 w16se w16cid wp14">
   <w:body>
     <w:p>
       <w:bookmarkStart w:id="0" w:name="_Hlk507877183"/>
       <w:r>
-        <w:t>{% if show_instructions %}</w:t>
+        <w:t xml:space="preserve">{% if </w:t>
+      </w:r>
+      <w:proofErr w:type="spellStart"/>
+      <w:r>
+        <w:t>show_instructions</w:t>
+      </w:r>
+      <w:proofErr w:type="spellEnd"/>
+      <w:r>
+        <w:t xml:space="preserve"> %}</w:t>
       </w:r>
     </w:p>
     <w:bookmarkEnd w:id="0"/>
@@ -588,27 +596,16 @@
         <w:rPr>
           <w:b w:val="0"/>
           <w:smallCaps w:val="0"/>
-        </w:rPr>
-        <w:sectPr>
-          <w:footerReference w:type="default" r:id="rId8"/>
-          <w:pgSz w:w="12240" w:h="15840" w:code="1"/>
-          <w:pgMar w:top="864" w:right="990" w:bottom="720" w:left="1080" w:header="115" w:footer="475" w:gutter="360"/>
-          <w:pgNumType w:start="1"/>
-          <w:cols w:space="720"/>
-          <w:noEndnote/>
-          <w:docGrid w:linePitch="326"/>
-        </w:sectPr>
-      </w:pPr>
-    </w:p>
-    <w:p>
-      <w:pPr>
-        <w:pStyle w:val="CenterTitle1"/>
+          <w:sz w:val="24"/>
+        </w:rPr>
+      </w:pPr>
+      <w:r>
         <w:rPr>
           <w:b w:val="0"/>
           <w:smallCaps w:val="0"/>
-          <w:sz w:val="24"/>
-        </w:rPr>
-      </w:pPr>
+        </w:rPr>
+        <w:br w:type="page"/>
+      </w:r>
       <w:r>
         <w:rPr>
           <w:b w:val="0"/>
@@ -665,20 +662,54 @@
           <w:szCs w:val="24"/>
         </w:rPr>
       </w:pPr>
+      <w:proofErr w:type="gramStart"/>
       <w:r>
         <w:rPr>
           <w:rFonts w:ascii="Times New Roman" w:hAnsi="Times New Roman"/>
           <w:szCs w:val="24"/>
         </w:rPr>
-        <w:t>{{ court.county }}</w:t>
-      </w:r>
+        <w:t xml:space="preserve">{{ </w:t>
+      </w:r>
+      <w:proofErr w:type="spellStart"/>
       <w:r>
         <w:rPr>
           <w:rFonts w:ascii="Times New Roman" w:hAnsi="Times New Roman"/>
           <w:szCs w:val="24"/>
         </w:rPr>
-        <w:t>, ss</w:t>
-      </w:r>
+        <w:t>court</w:t>
+      </w:r>
+      <w:proofErr w:type="gramEnd"/>
+      <w:r>
+        <w:rPr>
+          <w:rFonts w:ascii="Times New Roman" w:hAnsi="Times New Roman"/>
+          <w:szCs w:val="24"/>
+        </w:rPr>
+        <w:t>.county</w:t>
+      </w:r>
+      <w:proofErr w:type="spellEnd"/>
+      <w:r>
+        <w:rPr>
+          <w:rFonts w:ascii="Times New Roman" w:hAnsi="Times New Roman"/>
+          <w:szCs w:val="24"/>
+        </w:rPr>
+        <w:t xml:space="preserve"> }}</w:t>
+      </w:r>
+      <w:r>
+        <w:rPr>
+          <w:rFonts w:ascii="Times New Roman" w:hAnsi="Times New Roman"/>
+          <w:szCs w:val="24"/>
+        </w:rPr>
+        <w:t xml:space="preserve">, </w:t>
+      </w:r>
+      <w:proofErr w:type="spellStart"/>
+      <w:r>
+        <w:rPr>
+          <w:rFonts w:ascii="Times New Roman" w:hAnsi="Times New Roman"/>
+          <w:szCs w:val="24"/>
+        </w:rPr>
+        <w:t>ss</w:t>
+      </w:r>
+      <w:proofErr w:type="spellEnd"/>
       <w:r>
         <w:rPr>
           <w:rFonts w:ascii="Times New Roman" w:hAnsi="Times New Roman"/>
@@ -746,12 +777,21 @@
           <w:szCs w:val="24"/>
         </w:rPr>
       </w:pPr>
+      <w:proofErr w:type="gramStart"/>
       <w:r>
         <w:rPr>
           <w:rFonts w:ascii="Times New Roman" w:hAnsi="Times New Roman"/>
           <w:szCs w:val="24"/>
         </w:rPr>
-        <w:t>{{ landlord.name }}</w:t>
+        <w:t>{{ landlord.name</w:t>
+      </w:r>
+      <w:proofErr w:type="gramEnd"/>
+      <w:r>
+        <w:rPr>
+          <w:rFonts w:ascii="Times New Roman" w:hAnsi="Times New Roman"/>
+          <w:szCs w:val="24"/>
+        </w:rPr>
+        <w:t xml:space="preserve"> }}</w:t>
       </w:r>
       <w:r>
         <w:rPr>
@@ -843,7 +883,21 @@
         <w:rPr>
           <w:b/>
         </w:rPr>
-        <w:t>{% if plead_counterclaims %}</w:t>
+        <w:t xml:space="preserve">{% if </w:t>
+      </w:r>
+      <w:proofErr w:type="spellStart"/>
+      <w:r>
+        <w:rPr>
+          <w:b/>
+        </w:rPr>
+        <w:t>plead_counterclaims</w:t>
+      </w:r>
+      <w:proofErr w:type="spellEnd"/>
+      <w:r>
+        <w:rPr>
+          <w:b/>
+        </w:rPr>
+        <w:t xml:space="preserve"> %}</w:t>
       </w:r>
       <w:r>
         <w:rPr>
@@ -883,7 +937,21 @@
         <w:rPr>
           <w:b/>
         </w:rPr>
-        <w:t>{% if claim_jurytrial %}</w:t>
+        <w:t xml:space="preserve">{% if </w:t>
+      </w:r>
+      <w:proofErr w:type="spellStart"/>
+      <w:r>
+        <w:rPr>
+          <w:b/>
+        </w:rPr>
+        <w:t>claim_jurytrial</w:t>
+      </w:r>
+      <w:proofErr w:type="spellEnd"/>
+      <w:r>
+        <w:rPr>
+          <w:b/>
+        </w:rPr>
+        <w:t xml:space="preserve"> %}</w:t>
       </w:r>
       <w:r>
         <w:rPr>
@@ -907,6 +975,7 @@
           <w:szCs w:val="24"/>
         </w:rPr>
       </w:pPr>
+      <w:proofErr w:type="gramStart"/>
       <w:r>
         <w:rPr>
           <w:rFonts w:ascii="Times New Roman" w:hAnsi="Times New Roman"/>
@@ -914,13 +983,23 @@
         </w:rPr>
         <w:t xml:space="preserve">{{ </w:t>
       </w:r>
+      <w:proofErr w:type="spellStart"/>
       <w:r>
         <w:rPr>
           <w:rFonts w:ascii="Times New Roman" w:hAnsi="Times New Roman"/>
           <w:szCs w:val="24"/>
         </w:rPr>
-        <w:t>defendants_name</w:t>
-      </w:r>
+        <w:t>defendants</w:t>
+      </w:r>
+      <w:proofErr w:type="gramEnd"/>
+      <w:r>
+        <w:rPr>
+          <w:rFonts w:ascii="Times New Roman" w:hAnsi="Times New Roman"/>
+          <w:szCs w:val="24"/>
+        </w:rPr>
+        <w:t>_name</w:t>
+      </w:r>
+      <w:proofErr w:type="spellEnd"/>
       <w:r>
         <w:rPr>
           <w:rFonts w:ascii="Times New Roman" w:hAnsi="Times New Roman"/>
@@ -980,10 +1059,28 @@
         <w:t xml:space="preserve"> </w:t>
       </w:r>
       <w:r>
-        <w:t>{% if c</w:t>
-      </w:r>
-      <w:r>
-        <w:t>ase.status == "late" %} {{case.original_date}}</w:t>
+        <w:t xml:space="preserve">{% if </w:t>
+      </w:r>
+      <w:proofErr w:type="spellStart"/>
+      <w:proofErr w:type="gramStart"/>
+      <w:r>
+        <w:t>c</w:t>
+      </w:r>
+      <w:r>
+        <w:t>ase.status</w:t>
+      </w:r>
+      <w:proofErr w:type="spellEnd"/>
+      <w:proofErr w:type="gramEnd"/>
+      <w:r>
+        <w:t xml:space="preserve"> == "late" %} {{</w:t>
+      </w:r>
+      <w:proofErr w:type="spellStart"/>
+      <w:r>
+        <w:t>case.original_date</w:t>
+      </w:r>
+      <w:proofErr w:type="spellEnd"/>
+      <w:r>
+        <w:t>}}</w:t>
       </w:r>
       <w:r>
         <w:t xml:space="preserve">(No </w:t>
@@ -994,13 +1091,37 @@
     </w:p>
     <w:p>
       <w:r>
-        <w:t>{% endif %}</w:t>
-      </w:r>
-      <w:r>
-        <w:t xml:space="preserve">{% if case.status == "summons" %}Rescheduled Trial </w:t>
-      </w:r>
-      <w:r>
-        <w:t xml:space="preserve">Date: {{case.rescheduled_date}} </w:t>
+        <w:t xml:space="preserve">{% endif </w:t>
+      </w:r>
+      <w:proofErr w:type="gramStart"/>
+      <w:r>
+        <w:t>%}</w:t>
+      </w:r>
+      <w:r>
+        <w:t>{</w:t>
+      </w:r>
+      <w:proofErr w:type="gramEnd"/>
+      <w:r>
+        <w:t xml:space="preserve">% if </w:t>
+      </w:r>
+      <w:proofErr w:type="spellStart"/>
+      <w:r>
+        <w:t>case.status</w:t>
+      </w:r>
+      <w:proofErr w:type="spellEnd"/>
+      <w:r>
+        <w:t xml:space="preserve"> == "summons" %}Rescheduled Trial </w:t>
+      </w:r>
+      <w:r>
+        <w:t>Date: {{</w:t>
+      </w:r>
+      <w:proofErr w:type="spellStart"/>
+      <w:r>
+        <w:t>case.rescheduled_date</w:t>
+      </w:r>
+      <w:proofErr w:type="spellEnd"/>
+      <w:r>
+        <w:t xml:space="preserve">}} </w:t>
       </w:r>
       <w:r>
         <w:t xml:space="preserve">(Discovery requested) </w:t>
@@ -1039,7 +1160,15 @@
         </w:tabs>
       </w:pPr>
       <w:r>
-        <w:t>My name is {{ tenant.name }}.</w:t>
+        <w:t xml:space="preserve">My name is </w:t>
+      </w:r>
+      <w:proofErr w:type="gramStart"/>
+      <w:r>
+        <w:t>{{ tenant.name</w:t>
+      </w:r>
+      <w:proofErr w:type="gramEnd"/>
+      <w:r>
+        <w:t xml:space="preserve"> }}.</w:t>
       </w:r>
     </w:p>
     <w:p>
@@ -1074,12 +1203,19 @@
       <w:r>
         <w:t xml:space="preserve">. I moved in on or about </w:t>
       </w:r>
+      <w:proofErr w:type="gramStart"/>
       <w:r>
         <w:t xml:space="preserve">{{ </w:t>
       </w:r>
-      <w:r>
-        <w:t>facts.tenant_movein</w:t>
-      </w:r>
+      <w:proofErr w:type="spellStart"/>
+      <w:r>
+        <w:t>facts</w:t>
+      </w:r>
+      <w:proofErr w:type="gramEnd"/>
+      <w:r>
+        <w:t>.tenant_movein</w:t>
+      </w:r>
+      <w:proofErr w:type="spellEnd"/>
       <w:r>
         <w:t xml:space="preserve"> }}</w:t>
       </w:r>
@@ -1098,19 +1234,30 @@
       <w:r>
         <w:t xml:space="preserve">I pay $ </w:t>
       </w:r>
+      <w:proofErr w:type="gramStart"/>
       <w:r>
         <w:rPr>
           <w:b/>
         </w:rPr>
         <w:t xml:space="preserve">{{ </w:t>
       </w:r>
+      <w:proofErr w:type="spellStart"/>
       <w:r>
         <w:rPr>
           <w:rFonts w:ascii="Arial" w:hAnsi="Arial" w:cs="Arial"/>
           <w:sz w:val="20"/>
         </w:rPr>
-        <w:t>facts.tenant_rent_share</w:t>
-      </w:r>
+        <w:t>facts</w:t>
+      </w:r>
+      <w:proofErr w:type="gramEnd"/>
+      <w:r>
+        <w:rPr>
+          <w:rFonts w:ascii="Arial" w:hAnsi="Arial" w:cs="Arial"/>
+          <w:sz w:val="20"/>
+        </w:rPr>
+        <w:t>.tenant_rent_share</w:t>
+      </w:r>
+      <w:proofErr w:type="spellEnd"/>
       <w:r>
         <w:rPr>
           <w:b/>
@@ -1133,7 +1280,20 @@
         <w:t xml:space="preserve">{%p </w:t>
       </w:r>
       <w:r>
-        <w:t>if facts.tenant_has_subsidy %}</w:t>
+        <w:t xml:space="preserve">if </w:t>
+      </w:r>
+      <w:proofErr w:type="spellStart"/>
+      <w:proofErr w:type="gramStart"/>
+      <w:r>
+        <w:t>facts.tenant</w:t>
+      </w:r>
+      <w:proofErr w:type="gramEnd"/>
+      <w:r>
+        <w:t>_has_subsidy</w:t>
+      </w:r>
+      <w:proofErr w:type="spellEnd"/>
+      <w:r>
+        <w:t xml:space="preserve"> %}</w:t>
       </w:r>
     </w:p>
     <w:p>
@@ -1147,18 +1307,28 @@
       <w:r>
         <w:t xml:space="preserve">I receive a rent subsidy. The full contract rent is $ </w:t>
       </w:r>
+      <w:proofErr w:type="gramStart"/>
       <w:r>
         <w:rPr>
           <w:b/>
         </w:rPr>
         <w:t xml:space="preserve">{{ </w:t>
       </w:r>
+      <w:proofErr w:type="spellStart"/>
       <w:r>
         <w:rPr>
           <w:b/>
         </w:rPr>
-        <w:t>facts.tenant_contract_rent</w:t>
-      </w:r>
+        <w:t>facts</w:t>
+      </w:r>
+      <w:proofErr w:type="gramEnd"/>
+      <w:r>
+        <w:rPr>
+          <w:b/>
+        </w:rPr>
+        <w:t>.tenant_contract_rent</w:t>
+      </w:r>
+      <w:proofErr w:type="spellEnd"/>
       <w:r>
         <w:rPr>
           <w:b/>
@@ -1198,12 +1368,30 @@
       <w:r>
         <w:t xml:space="preserve">if </w:t>
       </w:r>
+      <w:proofErr w:type="spellStart"/>
+      <w:proofErr w:type="gramStart"/>
       <w:r>
         <w:rPr>
           <w:rFonts w:ascii="Arial" w:hAnsi="Arial" w:cs="Arial"/>
           <w:sz w:val="20"/>
         </w:rPr>
-        <w:t xml:space="preserve">facts.tenant_has_lease %} </w:t>
+        <w:t>facts.tenant</w:t>
+      </w:r>
+      <w:proofErr w:type="gramEnd"/>
+      <w:r>
+        <w:rPr>
+          <w:rFonts w:ascii="Arial" w:hAnsi="Arial" w:cs="Arial"/>
+          <w:sz w:val="20"/>
+        </w:rPr>
+        <w:t>_has_lease</w:t>
+      </w:r>
+      <w:proofErr w:type="spellEnd"/>
+      <w:r>
+        <w:rPr>
+          <w:rFonts w:ascii="Arial" w:hAnsi="Arial" w:cs="Arial"/>
+          <w:sz w:val="20"/>
+        </w:rPr>
+        <w:t xml:space="preserve"> %} </w:t>
       </w:r>
     </w:p>
     <w:p>
@@ -1257,7 +1445,15 @@
         <w:t xml:space="preserve">{%p </w:t>
       </w:r>
       <w:r>
-        <w:t>if eviction_reason== "nonpayment" %}</w:t>
+        <w:t xml:space="preserve">if </w:t>
+      </w:r>
+      <w:proofErr w:type="spellStart"/>
+      <w:r>
+        <w:t>eviction_reason</w:t>
+      </w:r>
+      <w:proofErr w:type="spellEnd"/>
+      <w:r>
+        <w:t>== "nonpayment" %}</w:t>
       </w:r>
     </w:p>
     <w:p>
@@ -1334,14 +1530,24 @@
         <w:t xml:space="preserve">{%p </w:t>
       </w:r>
       <w:r>
-        <w:t xml:space="preserve">if eviction_reason == </w:t>
+        <w:t xml:space="preserve">if </w:t>
+      </w:r>
+      <w:proofErr w:type="spellStart"/>
+      <w:r>
+        <w:t>eviction_reason</w:t>
+      </w:r>
+      <w:proofErr w:type="spellEnd"/>
+      <w:r>
+        <w:t xml:space="preserve"> == </w:t>
       </w:r>
       <w:r>
         <w:t>"</w:t>
       </w:r>
+      <w:proofErr w:type="spellStart"/>
       <w:r>
         <w:t>nontq</w:t>
       </w:r>
+      <w:proofErr w:type="spellEnd"/>
       <w:r>
         <w:t>"</w:t>
       </w:r>
@@ -1388,36 +1594,57 @@
         </w:tabs>
       </w:pPr>
       <w:r>
+        <w:t>The landlord did not terminate my tenancy properly.</w:t>
+      </w:r>
+    </w:p>
+    <w:p>
+      <w:pPr>
+        <w:pStyle w:val="ListNumber"/>
+        <w:tabs>
+          <w:tab w:val="num" w:pos="432"/>
+        </w:tabs>
+      </w:pPr>
+      <w:r>
+        <w:t xml:space="preserve">{%p </w:t>
+      </w:r>
+      <w:r>
+        <w:t>i</w:t>
+      </w:r>
+      <w:r>
+        <w:t xml:space="preserve">f </w:t>
+      </w:r>
+      <w:proofErr w:type="spellStart"/>
+      <w:r>
+        <w:t>initial_</w:t>
+      </w:r>
+      <w:proofErr w:type="gramStart"/>
+      <w:r>
+        <w:t>defense.premature</w:t>
+      </w:r>
+      <w:proofErr w:type="gramEnd"/>
+      <w:r>
+        <w:t>_commencement</w:t>
+      </w:r>
+      <w:proofErr w:type="spellEnd"/>
+      <w:r>
+        <w:t xml:space="preserve"> %}</w:t>
+      </w:r>
+    </w:p>
+    <w:p>
+      <w:pPr>
+        <w:pStyle w:val="ListNumber"/>
+      </w:pPr>
+      <w:r>
         <w:lastRenderedPageBreak/>
-        <w:t>The landlord did not terminate my tenancy properly.</w:t>
-      </w:r>
-    </w:p>
-    <w:p>
-      <w:pPr>
-        <w:pStyle w:val="ListNumber"/>
-        <w:tabs>
-          <w:tab w:val="num" w:pos="432"/>
-        </w:tabs>
-      </w:pPr>
-      <w:r>
-        <w:t xml:space="preserve">{%p </w:t>
-      </w:r>
-      <w:r>
-        <w:t>i</w:t>
-      </w:r>
-      <w:r>
-        <w:t>f initial_defense.premature_commencement</w:t>
-      </w:r>
-      <w:r>
-        <w:t xml:space="preserve"> %}</w:t>
-      </w:r>
-    </w:p>
-    <w:p>
-      <w:pPr>
-        <w:pStyle w:val="ListNumber"/>
-      </w:pPr>
-      <w:r>
-        <w:t>The landlord started this case before the Notice to Quit expired.</w:t>
+        <w:t xml:space="preserve">The landlord started this case before the Notice to </w:t>
+      </w:r>
+      <w:proofErr w:type="gramStart"/>
+      <w:r>
+        <w:t>Quit</w:t>
+      </w:r>
+      <w:proofErr w:type="gramEnd"/>
+      <w:r>
+        <w:t xml:space="preserve"> expired.</w:t>
       </w:r>
       <w:r>
         <w:rPr>
@@ -1454,7 +1681,20 @@
         <w:t xml:space="preserve">{%p </w:t>
       </w:r>
       <w:r>
-        <w:t>if initial_defense.varney %}</w:t>
+        <w:t xml:space="preserve">if </w:t>
+      </w:r>
+      <w:proofErr w:type="spellStart"/>
+      <w:r>
+        <w:t>initial_</w:t>
+      </w:r>
+      <w:proofErr w:type="gramStart"/>
+      <w:r>
+        <w:t>defense.varney</w:t>
+      </w:r>
+      <w:proofErr w:type="spellEnd"/>
+      <w:proofErr w:type="gramEnd"/>
+      <w:r>
+        <w:t xml:space="preserve"> %}</w:t>
       </w:r>
     </w:p>
     <w:p>
@@ -1492,7 +1732,23 @@
         <w:t xml:space="preserve">{%p </w:t>
       </w:r>
       <w:r>
-        <w:t>if initial_defense.defective_summons %}</w:t>
+        <w:t xml:space="preserve">if </w:t>
+      </w:r>
+      <w:proofErr w:type="spellStart"/>
+      <w:r>
+        <w:t>initial_</w:t>
+      </w:r>
+      <w:proofErr w:type="gramStart"/>
+      <w:r>
+        <w:t>defense.defective</w:t>
+      </w:r>
+      <w:proofErr w:type="gramEnd"/>
+      <w:r>
+        <w:t>_summons</w:t>
+      </w:r>
+      <w:proofErr w:type="spellEnd"/>
+      <w:r>
+        <w:t xml:space="preserve"> %}</w:t>
       </w:r>
     </w:p>
     <w:p>
@@ -1537,7 +1793,20 @@
         <w:t xml:space="preserve">{%p </w:t>
       </w:r>
       <w:r>
-        <w:t>if initial_defense.cure %}</w:t>
+        <w:t xml:space="preserve">if </w:t>
+      </w:r>
+      <w:proofErr w:type="spellStart"/>
+      <w:r>
+        <w:t>initial_</w:t>
+      </w:r>
+      <w:proofErr w:type="gramStart"/>
+      <w:r>
+        <w:t>defense.cure</w:t>
+      </w:r>
+      <w:proofErr w:type="spellEnd"/>
+      <w:proofErr w:type="gramEnd"/>
+      <w:r>
+        <w:t xml:space="preserve"> %}</w:t>
       </w:r>
     </w:p>
     <w:p>
@@ -1582,7 +1851,15 @@
         <w:t xml:space="preserve">{%p </w:t>
       </w:r>
       <w:r>
-        <w:t>if initial_defense.new_tenancy %}</w:t>
+        <w:t xml:space="preserve">if </w:t>
+      </w:r>
+      <w:proofErr w:type="spellStart"/>
+      <w:r>
+        <w:t>initial_defense.new_tenancy</w:t>
+      </w:r>
+      <w:proofErr w:type="spellEnd"/>
+      <w:r>
+        <w:t xml:space="preserve"> %}</w:t>
       </w:r>
     </w:p>
     <w:p>
@@ -1623,7 +1900,23 @@
         <w:t xml:space="preserve">{%p </w:t>
       </w:r>
       <w:r>
-        <w:t>if initial_defense.inconsistent_reasons %}</w:t>
+        <w:t xml:space="preserve">if </w:t>
+      </w:r>
+      <w:proofErr w:type="spellStart"/>
+      <w:r>
+        <w:t>initial_</w:t>
+      </w:r>
+      <w:proofErr w:type="gramStart"/>
+      <w:r>
+        <w:t>defense.inconsistent</w:t>
+      </w:r>
+      <w:proofErr w:type="gramEnd"/>
+      <w:r>
+        <w:t>_reasons</w:t>
+      </w:r>
+      <w:proofErr w:type="spellEnd"/>
+      <w:r>
+        <w:t xml:space="preserve"> %}</w:t>
       </w:r>
     </w:p>
     <w:p>
@@ -1661,7 +1954,15 @@
         <w:t xml:space="preserve">{%p </w:t>
       </w:r>
       <w:r>
-        <w:t>if initial_defense.no_standing %}</w:t>
+        <w:t xml:space="preserve">if </w:t>
+      </w:r>
+      <w:proofErr w:type="spellStart"/>
+      <w:r>
+        <w:t>initial_defense.no_standing</w:t>
+      </w:r>
+      <w:proofErr w:type="spellEnd"/>
+      <w:r>
+        <w:t xml:space="preserve"> %}</w:t>
       </w:r>
     </w:p>
     <w:p>
@@ -1702,38 +2003,61 @@
         <w:t xml:space="preserve">{%p </w:t>
       </w:r>
       <w:r>
-        <w:t>if initial_defense.</w:t>
+        <w:t xml:space="preserve">if </w:t>
+      </w:r>
+      <w:proofErr w:type="spellStart"/>
+      <w:r>
+        <w:t>initial_</w:t>
+      </w:r>
+      <w:proofErr w:type="gramStart"/>
+      <w:r>
+        <w:t>defense.</w:t>
+      </w:r>
+      <w:r>
+        <w:t>custom</w:t>
+      </w:r>
+      <w:proofErr w:type="gramEnd"/>
+      <w:r>
+        <w:t>_reason_for_dismissal</w:t>
+      </w:r>
+      <w:proofErr w:type="spellEnd"/>
+      <w:r>
+        <w:t xml:space="preserve"> %}</w:t>
+      </w:r>
+    </w:p>
+    <w:p>
+      <w:pPr>
+        <w:pStyle w:val="ListNumber"/>
+      </w:pPr>
+      <w:r>
+        <w:t>The landlord’s case should be dismissed because</w:t>
+      </w:r>
+      <w:r>
+        <w:t xml:space="preserve"> </w:t>
+      </w:r>
+      <w:proofErr w:type="gramStart"/>
+      <w:r>
+        <w:t>{{</w:t>
+      </w:r>
+      <w:r>
+        <w:t xml:space="preserve"> </w:t>
+      </w:r>
+      <w:proofErr w:type="spellStart"/>
+      <w:r>
+        <w:t>initial</w:t>
+      </w:r>
+      <w:proofErr w:type="gramEnd"/>
+      <w:r>
+        <w:t>_defense.</w:t>
       </w:r>
       <w:r>
         <w:t>custom_reason_for_dismissal</w:t>
       </w:r>
-      <w:r>
-        <w:t xml:space="preserve"> %}</w:t>
-      </w:r>
-    </w:p>
-    <w:p>
-      <w:pPr>
-        <w:pStyle w:val="ListNumber"/>
-      </w:pPr>
-      <w:r>
-        <w:t>The landlord’s case should be dismissed because</w:t>
-      </w:r>
-      <w:r>
-        <w:t xml:space="preserve"> {{</w:t>
-      </w:r>
+      <w:proofErr w:type="spellEnd"/>
       <w:r>
         <w:t xml:space="preserve"> </w:t>
       </w:r>
       <w:r>
-        <w:t>initial_defense.</w:t>
-      </w:r>
-      <w:r>
-        <w:t>custom_reason_for_dismissal</w:t>
-      </w:r>
-      <w:r>
-        <w:t xml:space="preserve"> </w:t>
-      </w:r>
-      <w:r>
         <w:t>}}.</w:t>
       </w:r>
     </w:p>
@@ -1748,6 +2072,7 @@
         <w:t>endif %}</w:t>
       </w:r>
     </w:p>
+    <w:p/>
     <w:p>
       <w:pPr>
         <w:pStyle w:val="CenterItal"/>
@@ -1768,27 +2093,34 @@
         </w:rPr>
         <w:t xml:space="preserve">if </w:t>
       </w:r>
+      <w:proofErr w:type="spellStart"/>
+      <w:proofErr w:type="gramStart"/>
       <w:r>
         <w:rPr>
           <w:i w:val="0"/>
         </w:rPr>
-        <w:t xml:space="preserve">facts.tenant_has_subsidy </w:t>
-      </w:r>
+        <w:t>facts.tenant</w:t>
+      </w:r>
+      <w:proofErr w:type="gramEnd"/>
       <w:r>
         <w:rPr>
           <w:i w:val="0"/>
         </w:rPr>
+        <w:t>_has_subsidy</w:t>
+      </w:r>
+      <w:proofErr w:type="spellEnd"/>
+      <w:r>
+        <w:rPr>
+          <w:i w:val="0"/>
+        </w:rPr>
+        <w:t xml:space="preserve"> </w:t>
+      </w:r>
+      <w:r>
+        <w:rPr>
+          <w:i w:val="0"/>
+        </w:rPr>
         <w:t>%}</w:t>
       </w:r>
-    </w:p>
-    <w:p>
-      <w:pPr>
-        <w:pStyle w:val="CenterItal"/>
-        <w:jc w:val="left"/>
-        <w:rPr>
-          <w:i w:val="0"/>
-        </w:rPr>
-      </w:pPr>
     </w:p>
     <w:p>
       <w:pPr>
@@ -1839,7 +2171,15 @@
         <w:t xml:space="preserve">{%p </w:t>
       </w:r>
       <w:r>
-        <w:t>if subsidized_housing.no_proper_termination %}</w:t>
+        <w:t xml:space="preserve">if </w:t>
+      </w:r>
+      <w:proofErr w:type="spellStart"/>
+      <w:r>
+        <w:t>subsidized_housing.no_proper_termination</w:t>
+      </w:r>
+      <w:proofErr w:type="spellEnd"/>
+      <w:r>
+        <w:t xml:space="preserve"> %}</w:t>
       </w:r>
     </w:p>
     <w:p>
@@ -1883,26 +2223,13 @@
       <w:r>
         <w:t xml:space="preserve">if </w:t>
       </w:r>
-      <w:r>
-        <w:t>showifdef(</w:t>
-      </w:r>
-      <w:r>
-        <w:t>'</w:t>
-      </w:r>
+      <w:proofErr w:type="spellStart"/>
       <w:r>
         <w:t>subsidized_housing.no_ntq_to_agency</w:t>
       </w:r>
-      <w:r>
-        <w:t>'</w:t>
-      </w:r>
-      <w:r>
-        <w:t>)</w:t>
-      </w:r>
-      <w:r>
-        <w:t xml:space="preserve"> </w:t>
-      </w:r>
-      <w:r>
-        <w:t>%}</w:t>
+      <w:proofErr w:type="spellEnd"/>
+      <w:r>
+        <w:t xml:space="preserve"> %}</w:t>
       </w:r>
     </w:p>
     <w:p>
@@ -1943,7 +2270,15 @@
         <w:t xml:space="preserve">{%p </w:t>
       </w:r>
       <w:r>
-        <w:t>if subsidized_housing.no_just_cause %}</w:t>
+        <w:t xml:space="preserve">if </w:t>
+      </w:r>
+      <w:proofErr w:type="spellStart"/>
+      <w:r>
+        <w:t>subsidized_housing.no_just_cause</w:t>
+      </w:r>
+      <w:proofErr w:type="spellEnd"/>
+      <w:r>
+        <w:t xml:space="preserve"> %}</w:t>
       </w:r>
     </w:p>
     <w:p>
@@ -1984,64 +2319,73 @@
       <w:r>
         <w:t xml:space="preserve">if </w:t>
       </w:r>
-      <w:r>
-        <w:t>showifdef('</w:t>
-      </w:r>
+      <w:proofErr w:type="spellStart"/>
       <w:r>
         <w:t>subsidized_housing.no_hearing_or_conference</w:t>
       </w:r>
-      <w:r>
-        <w:t>')</w:t>
+      <w:proofErr w:type="spellEnd"/>
+      <w:r>
+        <w:t xml:space="preserve"> %}</w:t>
+      </w:r>
+    </w:p>
+    <w:p>
+      <w:pPr>
+        <w:pStyle w:val="LetterList2"/>
+      </w:pPr>
+      <w:r>
+        <w:t xml:space="preserve">I am a tenant in public or subsidized housing and the landlord did not give me my right to a grievance hearing or conference as required by the lease and/or program rules or I requested a </w:t>
+      </w:r>
+      <w:r>
+        <w:t>h</w:t>
+      </w:r>
+      <w:r>
+        <w:t>earing/conference and the process was not completed before I received the complaint.</w:t>
       </w:r>
       <w:r>
         <w:t xml:space="preserve"> </w:t>
       </w:r>
-      <w:r>
-        <w:t>%}</w:t>
-      </w:r>
     </w:p>
     <w:p>
       <w:pPr>
         <w:pStyle w:val="LetterList2"/>
       </w:pPr>
       <w:r>
+        <w:t xml:space="preserve">{%p </w:t>
+      </w:r>
+      <w:r>
+        <w:t>endif %}</w:t>
+      </w:r>
+    </w:p>
+    <w:p>
+      <w:pPr>
+        <w:pStyle w:val="LetterList2"/>
+      </w:pPr>
+      <w:r>
+        <w:t xml:space="preserve">{%p </w:t>
+      </w:r>
+      <w:r>
+        <w:t xml:space="preserve">if </w:t>
+      </w:r>
+      <w:proofErr w:type="spellStart"/>
+      <w:r>
+        <w:t>subsidized_</w:t>
+      </w:r>
+      <w:proofErr w:type="gramStart"/>
+      <w:r>
+        <w:t>housing.vawa</w:t>
+      </w:r>
+      <w:proofErr w:type="spellEnd"/>
+      <w:proofErr w:type="gramEnd"/>
+      <w:r>
+        <w:t xml:space="preserve"> %}</w:t>
+      </w:r>
+    </w:p>
+    <w:p>
+      <w:pPr>
+        <w:pStyle w:val="LetterList2"/>
+      </w:pPr>
+      <w:r>
         <w:lastRenderedPageBreak/>
-        <w:t xml:space="preserve">I am a tenant in public or subsidized housing and the landlord did not give me my right to a grievance hearing or conference as required by the lease and/or program rules or I requested a </w:t>
-      </w:r>
-      <w:r>
-        <w:t>h</w:t>
-      </w:r>
-      <w:r>
-        <w:t>earing/conference and the process was not completed before I received the complaint.</w:t>
-      </w:r>
-      <w:r>
-        <w:t xml:space="preserve"> </w:t>
-      </w:r>
-    </w:p>
-    <w:p>
-      <w:pPr>
-        <w:pStyle w:val="LetterList2"/>
-      </w:pPr>
-      <w:r>
-        <w:t>{%p endif %}</w:t>
-      </w:r>
-    </w:p>
-    <w:p>
-      <w:pPr>
-        <w:pStyle w:val="LetterList2"/>
-      </w:pPr>
-      <w:r>
-        <w:t xml:space="preserve">{%p </w:t>
-      </w:r>
-      <w:r>
-        <w:t>if subsidized_housing.vawa %}</w:t>
-      </w:r>
-    </w:p>
-    <w:p>
-      <w:pPr>
-        <w:pStyle w:val="LetterList2"/>
-      </w:pPr>
-      <w:r>
         <w:t xml:space="preserve">I reside in federal public housing or subsidized Section 8 or other covered federal housing and have a defense under the Violence Against Women Act </w:t>
       </w:r>
       <w:r>
@@ -2082,7 +2426,15 @@
         <w:t xml:space="preserve">{%p </w:t>
       </w:r>
       <w:r>
-        <w:t>if retaliation.is_retaliated %}</w:t>
+        <w:t xml:space="preserve">if </w:t>
+      </w:r>
+      <w:proofErr w:type="spellStart"/>
+      <w:r>
+        <w:t>retaliation.is_retaliated</w:t>
+      </w:r>
+      <w:proofErr w:type="spellEnd"/>
+      <w:r>
+        <w:t xml:space="preserve"> %}</w:t>
       </w:r>
     </w:p>
     <w:p/>
@@ -2090,11 +2442,24 @@
       <w:pPr>
         <w:pStyle w:val="CenterItal"/>
       </w:pPr>
+      <w:proofErr w:type="gramStart"/>
       <w:r>
         <w:t>Defense</w:t>
       </w:r>
       <w:r>
-        <w:t>{% if plead_counterclaims %} and Counterclaim{% endif %}</w:t>
+        <w:t>{</w:t>
+      </w:r>
+      <w:proofErr w:type="gramEnd"/>
+      <w:r>
+        <w:t xml:space="preserve">% if </w:t>
+      </w:r>
+      <w:proofErr w:type="spellStart"/>
+      <w:r>
+        <w:t>plead_counterclaims</w:t>
+      </w:r>
+      <w:proofErr w:type="spellEnd"/>
+      <w:r>
+        <w:t xml:space="preserve"> %} and Counterclaim{% endif %}</w:t>
       </w:r>
     </w:p>
     <w:p>
@@ -2143,7 +2508,20 @@
         <w:t xml:space="preserve">{%p </w:t>
       </w:r>
       <w:r>
-        <w:t>if retaliation.withheld_rent %}</w:t>
+        <w:t xml:space="preserve">if </w:t>
+      </w:r>
+      <w:proofErr w:type="spellStart"/>
+      <w:proofErr w:type="gramStart"/>
+      <w:r>
+        <w:t>retaliation.withheld</w:t>
+      </w:r>
+      <w:proofErr w:type="gramEnd"/>
+      <w:r>
+        <w:t>_rent</w:t>
+      </w:r>
+      <w:proofErr w:type="spellEnd"/>
+      <w:r>
+        <w:t xml:space="preserve"> %}</w:t>
       </w:r>
     </w:p>
     <w:p>
@@ -2193,7 +2571,20 @@
         <w:t xml:space="preserve">{%p </w:t>
       </w:r>
       <w:r>
-        <w:t>if retaliation.badconditions_to_landlord %}</w:t>
+        <w:t xml:space="preserve">if </w:t>
+      </w:r>
+      <w:proofErr w:type="spellStart"/>
+      <w:proofErr w:type="gramStart"/>
+      <w:r>
+        <w:t>retaliation.badconditions</w:t>
+      </w:r>
+      <w:proofErr w:type="gramEnd"/>
+      <w:r>
+        <w:t>_to_landlord</w:t>
+      </w:r>
+      <w:proofErr w:type="spellEnd"/>
+      <w:r>
+        <w:t xml:space="preserve"> %}</w:t>
       </w:r>
     </w:p>
     <w:p>
@@ -2235,7 +2626,20 @@
         <w:t xml:space="preserve">{%p </w:t>
       </w:r>
       <w:r>
-        <w:t>if retaliation.badconditions_to_agency %}</w:t>
+        <w:t xml:space="preserve">if </w:t>
+      </w:r>
+      <w:proofErr w:type="spellStart"/>
+      <w:proofErr w:type="gramStart"/>
+      <w:r>
+        <w:t>retaliation.badconditions</w:t>
+      </w:r>
+      <w:proofErr w:type="gramEnd"/>
+      <w:r>
+        <w:t>_to_agency</w:t>
+      </w:r>
+      <w:proofErr w:type="spellEnd"/>
+      <w:r>
+        <w:t xml:space="preserve"> %}</w:t>
       </w:r>
     </w:p>
     <w:p>
@@ -2277,7 +2681,20 @@
         <w:t xml:space="preserve">{%p </w:t>
       </w:r>
       <w:r>
-        <w:t>if retaliation.tenant_union %}</w:t>
+        <w:t xml:space="preserve">if </w:t>
+      </w:r>
+      <w:proofErr w:type="spellStart"/>
+      <w:proofErr w:type="gramStart"/>
+      <w:r>
+        <w:t>retaliation.tenant</w:t>
+      </w:r>
+      <w:proofErr w:type="gramEnd"/>
+      <w:r>
+        <w:t>_union</w:t>
+      </w:r>
+      <w:proofErr w:type="spellEnd"/>
+      <w:r>
+        <w:t xml:space="preserve"> %}</w:t>
       </w:r>
     </w:p>
     <w:p>
@@ -2319,7 +2736,20 @@
         <w:t xml:space="preserve">{%p </w:t>
       </w:r>
       <w:r>
-        <w:t>if retaliation.brought_claim %}</w:t>
+        <w:t xml:space="preserve">if </w:t>
+      </w:r>
+      <w:proofErr w:type="spellStart"/>
+      <w:proofErr w:type="gramStart"/>
+      <w:r>
+        <w:t>retaliation.brought</w:t>
+      </w:r>
+      <w:proofErr w:type="gramEnd"/>
+      <w:r>
+        <w:t>_claim</w:t>
+      </w:r>
+      <w:proofErr w:type="spellEnd"/>
+      <w:r>
+        <w:t xml:space="preserve"> %}</w:t>
       </w:r>
     </w:p>
     <w:p>
@@ -2361,7 +2791,20 @@
         <w:t xml:space="preserve">{%p </w:t>
       </w:r>
       <w:r>
-        <w:t>if retaliation.protection_or_prevention_order %}</w:t>
+        <w:t xml:space="preserve">if </w:t>
+      </w:r>
+      <w:proofErr w:type="spellStart"/>
+      <w:proofErr w:type="gramStart"/>
+      <w:r>
+        <w:t>retaliation.protection</w:t>
+      </w:r>
+      <w:proofErr w:type="gramEnd"/>
+      <w:r>
+        <w:t>_or_prevention_order</w:t>
+      </w:r>
+      <w:proofErr w:type="spellEnd"/>
+      <w:r>
+        <w:t xml:space="preserve"> %}</w:t>
       </w:r>
     </w:p>
     <w:p>
@@ -2406,7 +2849,20 @@
         <w:t xml:space="preserve">{%p </w:t>
       </w:r>
       <w:r>
-        <w:t>if retaliation.domestic_violence %}</w:t>
+        <w:t xml:space="preserve">if </w:t>
+      </w:r>
+      <w:proofErr w:type="spellStart"/>
+      <w:proofErr w:type="gramStart"/>
+      <w:r>
+        <w:t>retaliation.domestic</w:t>
+      </w:r>
+      <w:proofErr w:type="gramEnd"/>
+      <w:r>
+        <w:t>_violence</w:t>
+      </w:r>
+      <w:proofErr w:type="spellEnd"/>
+      <w:r>
+        <w:t xml:space="preserve"> %}</w:t>
       </w:r>
     </w:p>
     <w:p>
@@ -2448,7 +2904,20 @@
         <w:t xml:space="preserve">{%p </w:t>
       </w:r>
       <w:r>
-        <w:t>if retaliation.survivor_rights %}</w:t>
+        <w:t xml:space="preserve">if </w:t>
+      </w:r>
+      <w:proofErr w:type="spellStart"/>
+      <w:proofErr w:type="gramStart"/>
+      <w:r>
+        <w:t>retaliation.survivor</w:t>
+      </w:r>
+      <w:proofErr w:type="gramEnd"/>
+      <w:r>
+        <w:t>_rights</w:t>
+      </w:r>
+      <w:proofErr w:type="spellEnd"/>
+      <w:r>
+        <w:t xml:space="preserve"> %}</w:t>
       </w:r>
     </w:p>
     <w:p>
@@ -2490,8 +2959,15 @@
         <w:t xml:space="preserve">{%p </w:t>
       </w:r>
       <w:r>
-        <w:t>if retaliation.other</w:t>
-      </w:r>
+        <w:t xml:space="preserve">if </w:t>
+      </w:r>
+      <w:proofErr w:type="spellStart"/>
+      <w:proofErr w:type="gramStart"/>
+      <w:r>
+        <w:t>retaliation.other</w:t>
+      </w:r>
+      <w:proofErr w:type="spellEnd"/>
+      <w:proofErr w:type="gramEnd"/>
       <w:r>
         <w:t xml:space="preserve"> %}</w:t>
       </w:r>
@@ -2504,11 +2980,24 @@
         </w:tabs>
         <w:ind w:left="1008"/>
       </w:pPr>
-      <w:r>
-        <w:t>{{ retaliat</w:t>
-      </w:r>
-      <w:r>
-        <w:t>ion.other }}</w:t>
+      <w:proofErr w:type="gramStart"/>
+      <w:r>
+        <w:t xml:space="preserve">{{ </w:t>
+      </w:r>
+      <w:proofErr w:type="spellStart"/>
+      <w:r>
+        <w:t>retaliat</w:t>
+      </w:r>
+      <w:r>
+        <w:t>ion</w:t>
+      </w:r>
+      <w:proofErr w:type="gramEnd"/>
+      <w:r>
+        <w:t>.other</w:t>
+      </w:r>
+      <w:proofErr w:type="spellEnd"/>
+      <w:r>
+        <w:t xml:space="preserve"> }}</w:t>
       </w:r>
     </w:p>
     <w:p>
@@ -2567,7 +3056,21 @@
         <w:rPr>
           <w:szCs w:val="24"/>
         </w:rPr>
-        <w:t>if retaliation.within_6_months %}</w:t>
+        <w:t xml:space="preserve">if </w:t>
+      </w:r>
+      <w:proofErr w:type="gramStart"/>
+      <w:r>
+        <w:rPr>
+          <w:szCs w:val="24"/>
+        </w:rPr>
+        <w:t>retaliation.within</w:t>
+      </w:r>
+      <w:proofErr w:type="gramEnd"/>
+      <w:r>
+        <w:rPr>
+          <w:szCs w:val="24"/>
+        </w:rPr>
+        <w:t>_6_months %}</w:t>
       </w:r>
     </w:p>
     <w:p>
@@ -2598,6 +3101,7 @@
         <w:pStyle w:val="ListNumber"/>
       </w:pPr>
       <w:r>
+        <w:lastRenderedPageBreak/>
         <w:t xml:space="preserve">{%p </w:t>
       </w:r>
       <w:r>
@@ -2645,12 +3149,14 @@
         </w:rPr>
         <w:t xml:space="preserve">if </w:t>
       </w:r>
+      <w:proofErr w:type="spellStart"/>
       <w:r>
         <w:rPr>
           <w:i w:val="0"/>
         </w:rPr>
         <w:t>tenant.is_discriminated</w:t>
       </w:r>
+      <w:proofErr w:type="spellEnd"/>
       <w:r>
         <w:rPr>
           <w:i w:val="0"/>
@@ -2661,21 +3167,25 @@
     <w:p>
       <w:pPr>
         <w:pStyle w:val="CenterItal"/>
-        <w:jc w:val="left"/>
-        <w:rPr>
-          <w:i w:val="0"/>
-        </w:rPr>
-      </w:pPr>
-    </w:p>
-    <w:p>
-      <w:pPr>
-        <w:pStyle w:val="CenterItal"/>
-      </w:pPr>
+      </w:pPr>
+      <w:proofErr w:type="gramStart"/>
       <w:r>
         <w:t>Defense</w:t>
       </w:r>
       <w:r>
-        <w:t>{% if plead_counterclaims %} and Counterclaim{% endif %}</w:t>
+        <w:t>{</w:t>
+      </w:r>
+      <w:proofErr w:type="gramEnd"/>
+      <w:r>
+        <w:t xml:space="preserve">% if </w:t>
+      </w:r>
+      <w:proofErr w:type="spellStart"/>
+      <w:r>
+        <w:t>plead_counterclaims</w:t>
+      </w:r>
+      <w:proofErr w:type="spellEnd"/>
+      <w:r>
+        <w:t xml:space="preserve"> %} and Counterclaim{% endif %}</w:t>
       </w:r>
     </w:p>
     <w:p>
@@ -2742,11 +3252,27 @@
         </w:rPr>
         <w:t xml:space="preserve">{%p for class in </w:t>
       </w:r>
+      <w:proofErr w:type="spellStart"/>
+      <w:proofErr w:type="gramStart"/>
       <w:r>
         <w:rPr>
           <w:sz w:val="22"/>
         </w:rPr>
-        <w:t>discrimination.protected_classes.true_values() %}</w:t>
+        <w:t>discrimination.protected</w:t>
+      </w:r>
+      <w:proofErr w:type="gramEnd"/>
+      <w:r>
+        <w:rPr>
+          <w:sz w:val="22"/>
+        </w:rPr>
+        <w:t>_classes.true_values</w:t>
+      </w:r>
+      <w:proofErr w:type="spellEnd"/>
+      <w:r>
+        <w:rPr>
+          <w:sz w:val="22"/>
+        </w:rPr>
+        <w:t>() %}</w:t>
       </w:r>
     </w:p>
     <w:p>
@@ -2774,6 +3300,7 @@
           <w:sz w:val="22"/>
         </w:rPr>
       </w:pPr>
+      <w:proofErr w:type="gramStart"/>
       <w:r>
         <w:rPr>
           <w:sz w:val="22"/>
@@ -2796,7 +3323,14 @@
         <w:rPr>
           <w:sz w:val="22"/>
         </w:rPr>
-        <w:t xml:space="preserve">class </w:t>
+        <w:t>class</w:t>
+      </w:r>
+      <w:proofErr w:type="gramEnd"/>
+      <w:r>
+        <w:rPr>
+          <w:sz w:val="22"/>
+        </w:rPr>
+        <w:t xml:space="preserve"> </w:t>
       </w:r>
       <w:r>
         <w:rPr>
@@ -2836,7 +3370,21 @@
           <w:sz w:val="22"/>
         </w:rPr>
         <w:tab/>
-        <w:t>{%p endfor %}</w:t>
+        <w:t xml:space="preserve">{%p </w:t>
+      </w:r>
+      <w:proofErr w:type="spellStart"/>
+      <w:r>
+        <w:rPr>
+          <w:sz w:val="22"/>
+        </w:rPr>
+        <w:t>endfor</w:t>
+      </w:r>
+      <w:proofErr w:type="spellEnd"/>
+      <w:r>
+        <w:rPr>
+          <w:sz w:val="22"/>
+        </w:rPr>
+        <w:t xml:space="preserve"> %}</w:t>
       </w:r>
     </w:p>
     <w:p>
@@ -2868,7 +3416,21 @@
         <w:rPr>
           <w:sz w:val="22"/>
         </w:rPr>
-        <w:t>{%p if tenant.is_disabled %}</w:t>
+        <w:t xml:space="preserve">{%p if </w:t>
+      </w:r>
+      <w:proofErr w:type="spellStart"/>
+      <w:r>
+        <w:rPr>
+          <w:sz w:val="22"/>
+        </w:rPr>
+        <w:t>tenant.is_disabled</w:t>
+      </w:r>
+      <w:proofErr w:type="spellEnd"/>
+      <w:r>
+        <w:rPr>
+          <w:sz w:val="22"/>
+        </w:rPr>
+        <w:t xml:space="preserve"> %}</w:t>
       </w:r>
     </w:p>
     <w:p>
@@ -2887,10 +3449,32 @@
           <w:tab w:val="left" w:pos="9270"/>
           <w:tab w:val="left" w:pos="9990"/>
         </w:tabs>
-        <w:rPr>
-          <w:sz w:val="22"/>
-        </w:rPr>
-      </w:pPr>
+        <w:ind w:left="810"/>
+        <w:jc w:val="center"/>
+        <w:rPr>
+          <w:b/>
+          <w:szCs w:val="24"/>
+        </w:rPr>
+      </w:pPr>
+      <w:r>
+        <w:t xml:space="preserve">{%p </w:t>
+      </w:r>
+      <w:r>
+        <w:t xml:space="preserve">if </w:t>
+      </w:r>
+      <w:proofErr w:type="spellStart"/>
+      <w:proofErr w:type="gramStart"/>
+      <w:r>
+        <w:t>disability.request</w:t>
+      </w:r>
+      <w:proofErr w:type="gramEnd"/>
+      <w:r>
+        <w:t>_reasonable_accommodation</w:t>
+      </w:r>
+      <w:proofErr w:type="spellEnd"/>
+      <w:r>
+        <w:t xml:space="preserve"> %}</w:t>
+      </w:r>
     </w:p>
     <w:p>
       <w:pPr>
@@ -2916,10 +3500,11 @@
         </w:rPr>
       </w:pPr>
       <w:r>
-        <w:t xml:space="preserve">{%p </w:t>
-      </w:r>
-      <w:r>
-        <w:t>if disability.request_reasonable_accommodation %}</w:t>
+        <w:rPr>
+          <w:b/>
+          <w:szCs w:val="24"/>
+        </w:rPr>
+        <w:t>“Reasonable Accommodation” Based on Disability (Physical and/or Mental)</w:t>
       </w:r>
     </w:p>
     <w:p>
@@ -2941,37 +3526,6 @@
         <w:ind w:left="810"/>
         <w:jc w:val="center"/>
         <w:rPr>
-          <w:b/>
-          <w:szCs w:val="24"/>
-        </w:rPr>
-      </w:pPr>
-      <w:r>
-        <w:rPr>
-          <w:b/>
-          <w:szCs w:val="24"/>
-        </w:rPr>
-        <w:t>“Reasonable Accommodation” Based on Disability (Physical and/or Mental)</w:t>
-      </w:r>
-    </w:p>
-    <w:p>
-      <w:pPr>
-        <w:tabs>
-          <w:tab w:val="left" w:pos="270"/>
-          <w:tab w:val="left" w:pos="840"/>
-          <w:tab w:val="left" w:pos="1080"/>
-          <w:tab w:val="left" w:pos="4230"/>
-          <w:tab w:val="left" w:pos="4500"/>
-          <w:tab w:val="left" w:pos="6660"/>
-          <w:tab w:val="left" w:pos="6930"/>
-          <w:tab w:val="left" w:pos="7290"/>
-          <w:tab w:val="left" w:pos="7830"/>
-          <w:tab w:val="left" w:pos="8550"/>
-          <w:tab w:val="left" w:pos="9270"/>
-          <w:tab w:val="left" w:pos="9990"/>
-        </w:tabs>
-        <w:ind w:left="810"/>
-        <w:jc w:val="center"/>
-        <w:rPr>
           <w:szCs w:val="24"/>
           <w:u w:val="single"/>
         </w:rPr>
@@ -2981,8 +3535,17 @@
           <w:i/>
           <w:szCs w:val="24"/>
         </w:rPr>
-        <w:t>See BHA vs. Bridgewaters</w:t>
-      </w:r>
+        <w:t xml:space="preserve">See BHA vs. </w:t>
+      </w:r>
+      <w:proofErr w:type="spellStart"/>
+      <w:r>
+        <w:rPr>
+          <w:i/>
+          <w:szCs w:val="24"/>
+        </w:rPr>
+        <w:t>Bridgewaters</w:t>
+      </w:r>
+      <w:proofErr w:type="spellEnd"/>
       <w:r>
         <w:rPr>
           <w:szCs w:val="24"/>
@@ -3064,28 +3627,28 @@
         <w:rPr>
           <w:b/>
         </w:rPr>
-        <w:t>if discrimination.sexual_harassment</w:t>
-      </w:r>
+        <w:t xml:space="preserve">if </w:t>
+      </w:r>
+      <w:proofErr w:type="spellStart"/>
       <w:r>
         <w:rPr>
           <w:b/>
         </w:rPr>
+        <w:t>discrimination.sexual_harassment</w:t>
+      </w:r>
+      <w:r>
+        <w:rPr>
+          <w:b/>
+        </w:rPr>
         <w:t>.is_harassed</w:t>
       </w:r>
+      <w:proofErr w:type="spellEnd"/>
       <w:r>
         <w:rPr>
           <w:b/>
         </w:rPr>
         <w:t xml:space="preserve"> %}</w:t>
       </w:r>
-    </w:p>
-    <w:p>
-      <w:pPr>
-        <w:jc w:val="center"/>
-        <w:rPr>
-          <w:b/>
-        </w:rPr>
-      </w:pPr>
     </w:p>
     <w:p>
       <w:pPr>
@@ -3121,12 +3684,21 @@
         </w:rPr>
         <w:t xml:space="preserve"> </w:t>
       </w:r>
+      <w:proofErr w:type="spellStart"/>
       <w:r>
         <w:rPr>
           <w:i/>
           <w:szCs w:val="24"/>
         </w:rPr>
-        <w:t xml:space="preserve">Gnerre v. MCAD, </w:t>
+        <w:t>Gnerre</w:t>
+      </w:r>
+      <w:proofErr w:type="spellEnd"/>
+      <w:r>
+        <w:rPr>
+          <w:i/>
+          <w:szCs w:val="24"/>
+        </w:rPr>
+        <w:t xml:space="preserve"> v. MCAD, </w:t>
       </w:r>
       <w:r>
         <w:rPr>
@@ -3176,7 +3748,20 @@
         <w:t xml:space="preserve">{%p </w:t>
       </w:r>
       <w:r>
-        <w:t>if discrimination.sexual_harassment.pressured_sexual_favors %}</w:t>
+        <w:t xml:space="preserve">if </w:t>
+      </w:r>
+      <w:proofErr w:type="spellStart"/>
+      <w:proofErr w:type="gramStart"/>
+      <w:r>
+        <w:t>discrimination.sexual</w:t>
+      </w:r>
+      <w:proofErr w:type="gramEnd"/>
+      <w:r>
+        <w:t>_harassment.pressured_sexual_favors</w:t>
+      </w:r>
+      <w:proofErr w:type="spellEnd"/>
+      <w:r>
+        <w:t xml:space="preserve"> %}</w:t>
       </w:r>
     </w:p>
     <w:p>
@@ -3218,7 +3803,20 @@
         <w:t xml:space="preserve">{%p </w:t>
       </w:r>
       <w:r>
-        <w:t>if discrimination.sexual_harassment.tenancy_terms_changed %}</w:t>
+        <w:t xml:space="preserve">if </w:t>
+      </w:r>
+      <w:proofErr w:type="spellStart"/>
+      <w:proofErr w:type="gramStart"/>
+      <w:r>
+        <w:t>discrimination.sexual</w:t>
+      </w:r>
+      <w:proofErr w:type="gramEnd"/>
+      <w:r>
+        <w:t>_harassment.tenancy_terms_changed</w:t>
+      </w:r>
+      <w:proofErr w:type="spellEnd"/>
+      <w:r>
+        <w:t xml:space="preserve"> %}</w:t>
       </w:r>
     </w:p>
     <w:p>
@@ -3230,7 +3828,6 @@
         </w:numPr>
       </w:pPr>
       <w:r>
-        <w:lastRenderedPageBreak/>
         <w:t>Terms of my tenancy were changed because of my res</w:t>
       </w:r>
       <w:r>
@@ -3264,7 +3861,20 @@
         <w:t xml:space="preserve">{%p </w:t>
       </w:r>
       <w:r>
-        <w:t>if discrimination.sexual_harassment.unsafe_or_uncomfortable %}</w:t>
+        <w:t xml:space="preserve">if </w:t>
+      </w:r>
+      <w:proofErr w:type="spellStart"/>
+      <w:proofErr w:type="gramStart"/>
+      <w:r>
+        <w:t>discrimination.sexual</w:t>
+      </w:r>
+      <w:proofErr w:type="gramEnd"/>
+      <w:r>
+        <w:t>_harassment.unsafe_or_uncomfortable</w:t>
+      </w:r>
+      <w:proofErr w:type="spellEnd"/>
+      <w:r>
+        <w:t xml:space="preserve"> %}</w:t>
       </w:r>
     </w:p>
     <w:p>
@@ -3320,8 +3930,13 @@
       <w:r>
         <w:t xml:space="preserve"> if </w:t>
       </w:r>
-      <w:r>
-        <w:t>eviction_reason == "fault"</w:t>
+      <w:proofErr w:type="spellStart"/>
+      <w:r>
+        <w:t>eviction_reason</w:t>
+      </w:r>
+      <w:proofErr w:type="spellEnd"/>
+      <w:r>
+        <w:t xml:space="preserve"> == "fault"</w:t>
       </w:r>
       <w:r>
         <w:t xml:space="preserve"> %}</w:t>
@@ -3360,7 +3975,15 @@
         <w:t xml:space="preserve">{%p </w:t>
       </w:r>
       <w:r>
-        <w:t>if fault.did_not_occur %}</w:t>
+        <w:t xml:space="preserve">if </w:t>
+      </w:r>
+      <w:proofErr w:type="spellStart"/>
+      <w:r>
+        <w:t>fault.did_not_occur</w:t>
+      </w:r>
+      <w:proofErr w:type="spellEnd"/>
+      <w:r>
+        <w:t xml:space="preserve"> %}</w:t>
       </w:r>
     </w:p>
     <w:p>
@@ -3382,6 +4005,7 @@
         </w:tabs>
       </w:pPr>
       <w:r>
+        <w:lastRenderedPageBreak/>
         <w:t xml:space="preserve">{%p </w:t>
       </w:r>
       <w:r>
@@ -3399,7 +4023,15 @@
         <w:t xml:space="preserve">{%p </w:t>
       </w:r>
       <w:r>
-        <w:t>if fault.not_violation_of_agreement %}</w:t>
+        <w:t xml:space="preserve">if </w:t>
+      </w:r>
+      <w:proofErr w:type="spellStart"/>
+      <w:r>
+        <w:t>fault.not_violation_of_agreement</w:t>
+      </w:r>
+      <w:proofErr w:type="spellEnd"/>
+      <w:r>
+        <w:t xml:space="preserve"> %}</w:t>
       </w:r>
     </w:p>
     <w:p>
@@ -3438,7 +4070,15 @@
         <w:t xml:space="preserve">{%p </w:t>
       </w:r>
       <w:r>
-        <w:t>if fault.no_control_of_guest %}</w:t>
+        <w:t xml:space="preserve">if </w:t>
+      </w:r>
+      <w:proofErr w:type="spellStart"/>
+      <w:r>
+        <w:t>fault.no_control_of_guest</w:t>
+      </w:r>
+      <w:proofErr w:type="spellEnd"/>
+      <w:r>
+        <w:t xml:space="preserve"> %}</w:t>
       </w:r>
     </w:p>
     <w:p>
@@ -3477,7 +4117,6 @@
         <w:t xml:space="preserve"> endif %}</w:t>
       </w:r>
     </w:p>
-    <w:p/>
     <w:p>
       <w:pPr>
         <w:pStyle w:val="CenterItal"/>
@@ -3491,7 +4130,15 @@
         <w:pStyle w:val="CenterTitle3"/>
       </w:pPr>
       <w:r>
-        <w:t>Tenant Should Not Lose His/Her Apartment</w:t>
+        <w:t xml:space="preserve">Tenant Should Not Lose </w:t>
+      </w:r>
+      <w:proofErr w:type="spellStart"/>
+      <w:r>
+        <w:t>His/Her</w:t>
+      </w:r>
+      <w:proofErr w:type="spellEnd"/>
+      <w:r>
+        <w:t xml:space="preserve"> Apartment</w:t>
       </w:r>
       <w:r>
         <w:br/>
@@ -3528,7 +4175,15 @@
     </w:p>
     <w:p>
       <w:r>
-        <w:t>{%p if plead_counterclaims %}</w:t>
+        <w:t xml:space="preserve">{%p if </w:t>
+      </w:r>
+      <w:proofErr w:type="spellStart"/>
+      <w:r>
+        <w:t>plead_counterclaims</w:t>
+      </w:r>
+      <w:proofErr w:type="spellEnd"/>
+      <w:r>
+        <w:t xml:space="preserve"> %}</w:t>
       </w:r>
     </w:p>
     <w:p>
@@ -3539,18 +4194,29 @@
         <w:t xml:space="preserve">{%p </w:t>
       </w:r>
       <w:r>
-        <w:t>if bad_conditions.have_conditions %}</w:t>
+        <w:t xml:space="preserve">if </w:t>
+      </w:r>
+      <w:proofErr w:type="spellStart"/>
+      <w:r>
+        <w:t>bad_</w:t>
+      </w:r>
+      <w:proofErr w:type="gramStart"/>
+      <w:r>
+        <w:t>conditions.have</w:t>
+      </w:r>
+      <w:proofErr w:type="gramEnd"/>
+      <w:r>
+        <w:t>_conditions</w:t>
+      </w:r>
+      <w:proofErr w:type="spellEnd"/>
+      <w:r>
+        <w:t xml:space="preserve"> %}</w:t>
       </w:r>
     </w:p>
     <w:p>
       <w:pPr>
         <w:pStyle w:val="CenterItal"/>
       </w:pPr>
-    </w:p>
-    <w:p>
-      <w:pPr>
-        <w:pStyle w:val="CenterItal"/>
-      </w:pPr>
       <w:r>
         <w:t>Defense &amp; Counterclaim or Former Owner’s Offset to Any Claim for Use and Occupancy</w:t>
       </w:r>
@@ -3586,8 +4252,21 @@
       <w:r>
         <w:t xml:space="preserve">{% for condition in </w:t>
       </w:r>
-      <w:r>
-        <w:t>bad_conditions.conditions.true_values() %}</w:t>
+      <w:proofErr w:type="spellStart"/>
+      <w:r>
+        <w:t>bad_</w:t>
+      </w:r>
+      <w:proofErr w:type="gramStart"/>
+      <w:r>
+        <w:t>conditions.conditions</w:t>
+      </w:r>
+      <w:proofErr w:type="gramEnd"/>
+      <w:r>
+        <w:t>.true_values</w:t>
+      </w:r>
+      <w:proofErr w:type="spellEnd"/>
+      <w:r>
+        <w:t>() %}</w:t>
       </w:r>
     </w:p>
     <w:p>
@@ -3603,19 +4282,29 @@
         </w:tabs>
         <w:ind w:left="720"/>
       </w:pPr>
+      <w:proofErr w:type="gramStart"/>
       <w:r>
         <w:t xml:space="preserve">{{ </w:t>
       </w:r>
       <w:r>
         <w:t>condition</w:t>
       </w:r>
+      <w:proofErr w:type="gramEnd"/>
       <w:r>
         <w:t xml:space="preserve"> }}</w:t>
       </w:r>
     </w:p>
     <w:p>
       <w:r>
-        <w:t xml:space="preserve">       {% endfor %}</w:t>
+        <w:t xml:space="preserve">       {% </w:t>
+      </w:r>
+      <w:proofErr w:type="spellStart"/>
+      <w:r>
+        <w:t>endfor</w:t>
+      </w:r>
+      <w:proofErr w:type="spellEnd"/>
+      <w:r>
+        <w:t xml:space="preserve"> %}</w:t>
       </w:r>
     </w:p>
     <w:p/>
@@ -3650,6 +4339,7 @@
         </w:rPr>
         <w:t xml:space="preserve"> </w:t>
       </w:r>
+      <w:proofErr w:type="spellStart"/>
       <w:r>
         <w:rPr>
           <w:szCs w:val="24"/>
@@ -3674,17 +4364,26 @@
         </w:rPr>
         <w:t>_</w:t>
       </w:r>
+      <w:proofErr w:type="gramStart"/>
       <w:r>
         <w:rPr>
           <w:szCs w:val="24"/>
         </w:rPr>
         <w:t>true</w:t>
       </w:r>
+      <w:proofErr w:type="spellEnd"/>
       <w:r>
         <w:rPr>
           <w:szCs w:val="24"/>
         </w:rPr>
-        <w:t xml:space="preserve">() </w:t>
+        <w:t>(</w:t>
+      </w:r>
+      <w:proofErr w:type="gramEnd"/>
+      <w:r>
+        <w:rPr>
+          <w:szCs w:val="24"/>
+        </w:rPr>
+        <w:t xml:space="preserve">) </w:t>
       </w:r>
       <w:r>
         <w:rPr>
@@ -3723,8 +4422,23 @@
         <w:ind w:left="1008"/>
       </w:pPr>
       <w:r>
-        <w:lastRenderedPageBreak/>
-        <w:t>{%p for condition in bad_conditions.landlord_notified.true_values() %}</w:t>
+        <w:t xml:space="preserve">{%p for condition in </w:t>
+      </w:r>
+      <w:proofErr w:type="spellStart"/>
+      <w:r>
+        <w:t>bad_</w:t>
+      </w:r>
+      <w:proofErr w:type="gramStart"/>
+      <w:r>
+        <w:t>conditions.landlord</w:t>
+      </w:r>
+      <w:proofErr w:type="gramEnd"/>
+      <w:r>
+        <w:t>_notified.true_values</w:t>
+      </w:r>
+      <w:proofErr w:type="spellEnd"/>
+      <w:r>
+        <w:t>() %}</w:t>
       </w:r>
     </w:p>
     <w:p>
@@ -3739,11 +4453,16 @@
         </w:tabs>
         <w:ind w:left="1008"/>
       </w:pPr>
+      <w:proofErr w:type="gramStart"/>
       <w:r>
         <w:t xml:space="preserve">{{ </w:t>
       </w:r>
       <w:r>
-        <w:t xml:space="preserve">condition </w:t>
+        <w:t>condition</w:t>
+      </w:r>
+      <w:proofErr w:type="gramEnd"/>
+      <w:r>
+        <w:t xml:space="preserve"> </w:t>
       </w:r>
       <w:r>
         <w:t>}}</w:t>
@@ -3762,13 +4481,23 @@
         <w:ind w:left="1008"/>
       </w:pPr>
       <w:r>
-        <w:t>{%p endfor %}</w:t>
+        <w:t xml:space="preserve">{%p </w:t>
+      </w:r>
+      <w:proofErr w:type="spellStart"/>
+      <w:r>
+        <w:t>endfor</w:t>
+      </w:r>
+      <w:proofErr w:type="spellEnd"/>
+      <w:r>
+        <w:t xml:space="preserve"> %}</w:t>
       </w:r>
     </w:p>
     <w:p>
       <w:pPr>
         <w:pStyle w:val="6ptPadding"/>
       </w:pPr>
+      <w:bookmarkStart w:id="6" w:name="_GoBack"/>
+      <w:bookmarkEnd w:id="6"/>
     </w:p>
     <w:p>
       <w:pPr>
@@ -3819,52 +4548,6 @@
       <w:pPr>
         <w:ind w:left="432"/>
       </w:pPr>
-    </w:p>
-    <w:p>
-      <w:pPr>
-        <w:rPr>
-          <w:color w:val="000000"/>
-        </w:rPr>
-      </w:pPr>
-      <w:r>
-        <w:rPr>
-          <w:color w:val="000000"/>
-        </w:rPr>
-        <w:t xml:space="preserve">{%p </w:t>
-      </w:r>
-      <w:r>
-        <w:rPr>
-          <w:color w:val="000000"/>
-        </w:rPr>
-        <w:t xml:space="preserve">if </w:t>
-      </w:r>
-      <w:r>
-        <w:rPr>
-          <w:color w:val="000000"/>
-        </w:rPr>
-        <w:t>paid_deposit_or_lmr</w:t>
-      </w:r>
-      <w:r>
-        <w:rPr>
-          <w:color w:val="000000"/>
-        </w:rPr>
-        <w:t xml:space="preserve"> </w:t>
-      </w:r>
-      <w:r>
-        <w:rPr>
-          <w:color w:val="000000"/>
-        </w:rPr>
-        <w:t xml:space="preserve">and </w:t>
-      </w:r>
-      <w:r>
-        <w:t xml:space="preserve">security_deposit.violated </w:t>
-      </w:r>
-      <w:r>
-        <w:rPr>
-          <w:color w:val="000000"/>
-        </w:rPr>
-        <w:t>%}</w:t>
-      </w:r>
     </w:p>
     <w:p>
       <w:pPr>
@@ -3874,6 +4557,36 @@
           <w:color w:val="000000"/>
         </w:rPr>
       </w:pPr>
+      <w:r>
+        <w:rPr>
+          <w:i/>
+          <w:color w:val="000000"/>
+        </w:rPr>
+        <w:t xml:space="preserve">{%p </w:t>
+      </w:r>
+      <w:r>
+        <w:rPr>
+          <w:i/>
+          <w:color w:val="000000"/>
+        </w:rPr>
+        <w:t xml:space="preserve">if </w:t>
+      </w:r>
+      <w:proofErr w:type="spellStart"/>
+      <w:r>
+        <w:rPr>
+          <w:i/>
+          <w:color w:val="000000"/>
+        </w:rPr>
+        <w:t>paid_deposit_or_lmr</w:t>
+      </w:r>
+      <w:proofErr w:type="spellEnd"/>
+      <w:r>
+        <w:rPr>
+          <w:i/>
+          <w:color w:val="000000"/>
+        </w:rPr>
+        <w:t xml:space="preserve"> %}</w:t>
+      </w:r>
     </w:p>
     <w:p>
       <w:pPr>
@@ -3906,16 +4619,27 @@
         <w:pStyle w:val="ListNumber"/>
       </w:pPr>
       <w:r>
+        <w:lastRenderedPageBreak/>
         <w:t xml:space="preserve">I paid a security deposit of $ </w:t>
       </w:r>
+      <w:proofErr w:type="gramStart"/>
       <w:r>
         <w:t>{{</w:t>
       </w:r>
       <w:r>
         <w:t xml:space="preserve"> </w:t>
       </w:r>
-      <w:r>
-        <w:t>security_deposit.amount }</w:t>
+      <w:proofErr w:type="spellStart"/>
+      <w:r>
+        <w:t>security</w:t>
+      </w:r>
+      <w:proofErr w:type="gramEnd"/>
+      <w:r>
+        <w:t>_deposit.amount</w:t>
+      </w:r>
+      <w:proofErr w:type="spellEnd"/>
+      <w:r>
+        <w:t xml:space="preserve"> }</w:t>
       </w:r>
       <w:r>
         <w:t xml:space="preserve">} </w:t>
@@ -3934,6 +4658,24 @@
       </w:r>
       <w:r>
         <w:br/>
+      </w:r>
+    </w:p>
+    <w:p>
+      <w:r>
+        <w:t xml:space="preserve">{% if </w:t>
+      </w:r>
+      <w:proofErr w:type="spellStart"/>
+      <w:r>
+        <w:t>security_</w:t>
+      </w:r>
+      <w:proofErr w:type="gramStart"/>
+      <w:r>
+        <w:t>deposit.violated</w:t>
+      </w:r>
+      <w:proofErr w:type="spellEnd"/>
+      <w:proofErr w:type="gramEnd"/>
+      <w:r>
+        <w:t xml:space="preserve"> %}</w:t>
       </w:r>
     </w:p>
     <w:p>
@@ -3962,11 +4704,21 @@
       <w:r>
         <w:t xml:space="preserve">{%p for violation in </w:t>
       </w:r>
-      <w:r>
-        <w:t>security_deposit.violations</w:t>
-      </w:r>
-      <w:r>
-        <w:t xml:space="preserve">.true_values() </w:t>
+      <w:proofErr w:type="spellStart"/>
+      <w:r>
+        <w:t>security_</w:t>
+      </w:r>
+      <w:proofErr w:type="gramStart"/>
+      <w:r>
+        <w:t>deposit.violations</w:t>
+      </w:r>
+      <w:proofErr w:type="gramEnd"/>
+      <w:r>
+        <w:t>.true_values</w:t>
+      </w:r>
+      <w:proofErr w:type="spellEnd"/>
+      <w:r>
+        <w:t xml:space="preserve">() </w:t>
       </w:r>
       <w:r>
         <w:t>%</w:t>
@@ -3996,7 +4748,27 @@
         </w:numPr>
       </w:pPr>
       <w:r>
-        <w:t>{%p endfor %}</w:t>
+        <w:t xml:space="preserve">{%p </w:t>
+      </w:r>
+      <w:proofErr w:type="spellStart"/>
+      <w:r>
+        <w:t>endfor</w:t>
+      </w:r>
+      <w:proofErr w:type="spellEnd"/>
+      <w:r>
+        <w:t xml:space="preserve"> %}</w:t>
+      </w:r>
+    </w:p>
+    <w:p>
+      <w:pPr>
+        <w:pStyle w:val="LetterList2"/>
+        <w:numPr>
+          <w:ilvl w:val="0"/>
+          <w:numId w:val="0"/>
+        </w:numPr>
+      </w:pPr>
+      <w:r>
+        <w:t>{% endif %}</w:t>
       </w:r>
     </w:p>
     <w:p>
@@ -4007,18 +4779,27 @@
           <w:numId w:val="0"/>
         </w:numPr>
         <w:spacing w:line="216" w:lineRule="auto"/>
+      </w:pPr>
+      <w:r>
+        <w:t xml:space="preserve">{%p </w:t>
+      </w:r>
+      <w:r>
+        <w:t>endif %}</w:t>
+      </w:r>
+    </w:p>
+    <w:p>
+      <w:pPr>
+        <w:pStyle w:val="LetterList2"/>
+        <w:numPr>
+          <w:ilvl w:val="0"/>
+          <w:numId w:val="0"/>
+        </w:numPr>
+        <w:spacing w:line="216" w:lineRule="auto"/>
         <w:rPr>
           <w:sz w:val="22"/>
           <w:szCs w:val="22"/>
         </w:rPr>
       </w:pPr>
-      <w:r>
-        <w:rPr>
-          <w:sz w:val="22"/>
-          <w:szCs w:val="22"/>
-        </w:rPr>
-        <w:t>{%p endif %}</w:t>
-      </w:r>
     </w:p>
     <w:p>
       <w:r>
@@ -4027,20 +4808,15 @@
       <w:r>
         <w:t xml:space="preserve">if </w:t>
       </w:r>
+      <w:proofErr w:type="spellStart"/>
       <w:r>
         <w:t>paid_deposit_or_lmr</w:t>
       </w:r>
-      <w:r>
-        <w:t xml:space="preserve"> </w:t>
-      </w:r>
-      <w:r>
-        <w:t xml:space="preserve">and last_months_rent_amount </w:t>
-      </w:r>
-      <w:r>
-        <w:t>%}</w:t>
-      </w:r>
-    </w:p>
-    <w:p/>
+      <w:proofErr w:type="spellEnd"/>
+      <w:r>
+        <w:t xml:space="preserve"> %}</w:t>
+      </w:r>
+    </w:p>
     <w:p>
       <w:pPr>
         <w:pStyle w:val="CenterItal"/>
@@ -4074,8 +4850,21 @@
       <w:r>
         <w:t xml:space="preserve">I paid last month’s rent of $ </w:t>
       </w:r>
-      <w:r>
-        <w:t>{{ last_months_rent.amount }</w:t>
+      <w:proofErr w:type="gramStart"/>
+      <w:r>
+        <w:t xml:space="preserve">{{ </w:t>
+      </w:r>
+      <w:proofErr w:type="spellStart"/>
+      <w:r>
+        <w:t>last</w:t>
+      </w:r>
+      <w:proofErr w:type="gramEnd"/>
+      <w:r>
+        <w:t>_months_rent.amount</w:t>
+      </w:r>
+      <w:proofErr w:type="spellEnd"/>
+      <w:r>
+        <w:t xml:space="preserve"> }</w:t>
       </w:r>
       <w:r>
         <w:t xml:space="preserve">} </w:t>
@@ -4101,21 +4890,28 @@
         <w:t>endif %}</w:t>
       </w:r>
     </w:p>
-    <w:p>
-      <w:r>
-        <w:t xml:space="preserve">{%p </w:t>
-      </w:r>
-      <w:r>
-        <w:t>if bqe.</w:t>
+    <w:p/>
+    <w:p>
+      <w:r>
+        <w:t xml:space="preserve">{%p </w:t>
+      </w:r>
+      <w:r>
+        <w:t xml:space="preserve">if </w:t>
+      </w:r>
+      <w:proofErr w:type="spellStart"/>
+      <w:proofErr w:type="gramStart"/>
+      <w:r>
+        <w:t>bqe.</w:t>
       </w:r>
       <w:r>
         <w:t>violated</w:t>
       </w:r>
+      <w:proofErr w:type="spellEnd"/>
+      <w:proofErr w:type="gramEnd"/>
       <w:r>
         <w:t xml:space="preserve"> %}</w:t>
       </w:r>
     </w:p>
-    <w:p/>
     <w:p>
       <w:pPr>
         <w:pStyle w:val="CenterItal"/>
@@ -4171,8 +4967,15 @@
         <w:t xml:space="preserve">{%p </w:t>
       </w:r>
       <w:r>
-        <w:t>if bqe.heat</w:t>
-      </w:r>
+        <w:t xml:space="preserve">if </w:t>
+      </w:r>
+      <w:proofErr w:type="spellStart"/>
+      <w:proofErr w:type="gramStart"/>
+      <w:r>
+        <w:t>bqe.heat</w:t>
+      </w:r>
+      <w:proofErr w:type="spellEnd"/>
+      <w:proofErr w:type="gramEnd"/>
       <w:r>
         <w:t xml:space="preserve"> %}</w:t>
       </w:r>
@@ -4212,7 +5015,15 @@
         <w:t xml:space="preserve">{%p </w:t>
       </w:r>
       <w:r>
-        <w:t>if bqe.hot_water %}</w:t>
+        <w:t xml:space="preserve">if </w:t>
+      </w:r>
+      <w:proofErr w:type="spellStart"/>
+      <w:r>
+        <w:t>bqe.hot_water</w:t>
+      </w:r>
+      <w:proofErr w:type="spellEnd"/>
+      <w:r>
+        <w:t xml:space="preserve"> %}</w:t>
       </w:r>
     </w:p>
     <w:p>
@@ -4220,11 +5031,293 @@
         <w:pStyle w:val="LetterList2"/>
       </w:pPr>
       <w:r>
+        <w:t>Did not provide adequate hot wa</w:t>
+      </w:r>
+      <w:r>
+        <w:t>ter.</w:t>
+      </w:r>
+    </w:p>
+    <w:p>
+      <w:pPr>
+        <w:pStyle w:val="LetterList2"/>
+      </w:pPr>
+      <w:r>
+        <w:t xml:space="preserve">{%p </w:t>
+      </w:r>
+      <w:r>
+        <w:t>endif %}</w:t>
+      </w:r>
+    </w:p>
+    <w:p>
+      <w:pPr>
+        <w:pStyle w:val="LetterList2"/>
+      </w:pPr>
+      <w:r>
+        <w:t xml:space="preserve">{%p </w:t>
+      </w:r>
+      <w:r>
+        <w:t xml:space="preserve">if </w:t>
+      </w:r>
+      <w:proofErr w:type="spellStart"/>
+      <w:proofErr w:type="gramStart"/>
+      <w:r>
+        <w:t>bqe.unpaid</w:t>
+      </w:r>
+      <w:proofErr w:type="gramEnd"/>
+      <w:r>
+        <w:t>_utilities</w:t>
+      </w:r>
+      <w:proofErr w:type="spellEnd"/>
+      <w:r>
+        <w:t xml:space="preserve"> %}</w:t>
+      </w:r>
+    </w:p>
+    <w:p>
+      <w:pPr>
+        <w:pStyle w:val="LetterList2"/>
+      </w:pPr>
+      <w:r>
+        <w:t>Did not pay for utilities that were the landlord’s responsibility.</w:t>
+      </w:r>
+      <w:r>
+        <w:t xml:space="preserve"> </w:t>
+      </w:r>
+    </w:p>
+    <w:p>
+      <w:pPr>
+        <w:pStyle w:val="LetterList2"/>
+      </w:pPr>
+      <w:r>
+        <w:t xml:space="preserve">{%p </w:t>
+      </w:r>
+      <w:r>
+        <w:t>endif %}</w:t>
+      </w:r>
+    </w:p>
+    <w:p>
+      <w:pPr>
+        <w:pStyle w:val="LetterList2"/>
+      </w:pPr>
+      <w:r>
+        <w:t xml:space="preserve">{%p </w:t>
+      </w:r>
+      <w:r>
+        <w:t xml:space="preserve">if </w:t>
+      </w:r>
+      <w:proofErr w:type="spellStart"/>
+      <w:proofErr w:type="gramStart"/>
+      <w:r>
+        <w:t>bqe.shutoff</w:t>
+      </w:r>
+      <w:proofErr w:type="gramEnd"/>
+      <w:r>
+        <w:t>_utilities</w:t>
+      </w:r>
+      <w:proofErr w:type="spellEnd"/>
+      <w:r>
+        <w:t xml:space="preserve"> %}</w:t>
+      </w:r>
+    </w:p>
+    <w:p>
+      <w:pPr>
+        <w:pStyle w:val="LetterList2"/>
+      </w:pPr>
+      <w:r>
+        <w:t>Shut off my utilities.</w:t>
+      </w:r>
+      <w:r>
+        <w:t xml:space="preserve"> </w:t>
+      </w:r>
+    </w:p>
+    <w:p>
+      <w:pPr>
+        <w:pStyle w:val="LetterList2"/>
+      </w:pPr>
+      <w:r>
+        <w:t xml:space="preserve">{%p </w:t>
+      </w:r>
+      <w:r>
+        <w:t>endif %}</w:t>
+      </w:r>
+    </w:p>
+    <w:p>
+      <w:pPr>
+        <w:pStyle w:val="LetterList2"/>
+      </w:pPr>
+      <w:r>
+        <w:t xml:space="preserve">{%p </w:t>
+      </w:r>
+      <w:r>
+        <w:t xml:space="preserve">if </w:t>
+      </w:r>
+      <w:proofErr w:type="spellStart"/>
+      <w:proofErr w:type="gramStart"/>
+      <w:r>
+        <w:t>bqe.locked</w:t>
+      </w:r>
+      <w:proofErr w:type="gramEnd"/>
+      <w:r>
+        <w:t>_out</w:t>
+      </w:r>
+      <w:proofErr w:type="spellEnd"/>
+      <w:r>
+        <w:t xml:space="preserve"> %}</w:t>
+      </w:r>
+    </w:p>
+    <w:p>
+      <w:pPr>
+        <w:pStyle w:val="LetterList2"/>
+      </w:pPr>
+      <w:r>
+        <w:t>Locked me out of my home.</w:t>
+      </w:r>
+      <w:r>
+        <w:t xml:space="preserve"> </w:t>
+      </w:r>
+    </w:p>
+    <w:p>
+      <w:pPr>
+        <w:pStyle w:val="LetterList2"/>
+      </w:pPr>
+      <w:r>
+        <w:t xml:space="preserve">{%p </w:t>
+      </w:r>
+      <w:r>
+        <w:t>endif %}</w:t>
+      </w:r>
+    </w:p>
+    <w:p>
+      <w:pPr>
+        <w:pStyle w:val="LetterList2"/>
+      </w:pPr>
+      <w:r>
+        <w:t xml:space="preserve">{%p </w:t>
+      </w:r>
+      <w:r>
+        <w:t xml:space="preserve">if </w:t>
+      </w:r>
+      <w:proofErr w:type="spellStart"/>
+      <w:proofErr w:type="gramStart"/>
+      <w:r>
+        <w:t>bqe.removed</w:t>
+      </w:r>
+      <w:proofErr w:type="gramEnd"/>
+      <w:r>
+        <w:t>_possessions</w:t>
+      </w:r>
+      <w:proofErr w:type="spellEnd"/>
+      <w:r>
+        <w:t xml:space="preserve"> %}</w:t>
+      </w:r>
+    </w:p>
+    <w:p>
+      <w:pPr>
+        <w:pStyle w:val="LetterList2"/>
+      </w:pPr>
+      <w:r>
+        <w:t>Put my possessions out without a court order.</w:t>
+      </w:r>
+      <w:r>
+        <w:t xml:space="preserve"> </w:t>
+      </w:r>
+    </w:p>
+    <w:p>
+      <w:pPr>
+        <w:pStyle w:val="LetterList2"/>
+      </w:pPr>
+      <w:r>
+        <w:t xml:space="preserve">{%p </w:t>
+      </w:r>
+      <w:r>
+        <w:t>endif %}</w:t>
+      </w:r>
+    </w:p>
+    <w:p>
+      <w:pPr>
+        <w:pStyle w:val="LetterList2"/>
+      </w:pPr>
+      <w:r>
+        <w:t xml:space="preserve">{%p </w:t>
+      </w:r>
+      <w:r>
+        <w:t xml:space="preserve">if </w:t>
+      </w:r>
+      <w:proofErr w:type="spellStart"/>
+      <w:r>
+        <w:t>bqe.bad_conditions</w:t>
+      </w:r>
+      <w:proofErr w:type="spellEnd"/>
+      <w:r>
+        <w:t xml:space="preserve"> %}</w:t>
+      </w:r>
+    </w:p>
+    <w:p>
+      <w:pPr>
+        <w:pStyle w:val="LetterList2"/>
+      </w:pPr>
+      <w:r>
+        <w:t>Allowed bad conditions to exist in my home.</w:t>
+      </w:r>
+      <w:r>
+        <w:t xml:space="preserve"> </w:t>
+      </w:r>
+    </w:p>
+    <w:p>
+      <w:pPr>
+        <w:pStyle w:val="LetterList2"/>
+      </w:pPr>
+      <w:r>
+        <w:t xml:space="preserve">{%p </w:t>
+      </w:r>
+      <w:r>
+        <w:t>endif %}</w:t>
+      </w:r>
+    </w:p>
+    <w:p>
+      <w:pPr>
+        <w:pStyle w:val="LetterList2"/>
+      </w:pPr>
+      <w:r>
+        <w:t xml:space="preserve">{%p </w:t>
+      </w:r>
+      <w:r>
+        <w:t xml:space="preserve">if </w:t>
+      </w:r>
+      <w:proofErr w:type="spellStart"/>
+      <w:proofErr w:type="gramStart"/>
+      <w:r>
+        <w:t>bqe.entered</w:t>
+      </w:r>
+      <w:proofErr w:type="gramEnd"/>
+      <w:r>
+        <w:t>_without_permission</w:t>
+      </w:r>
+      <w:proofErr w:type="spellEnd"/>
+      <w:r>
+        <w:t xml:space="preserve"> %}</w:t>
+      </w:r>
+    </w:p>
+    <w:p>
+      <w:pPr>
+        <w:pStyle w:val="LetterList2"/>
+      </w:pPr>
+      <w:r>
+        <w:t>Entered my home without my permission and/or notice.</w:t>
+      </w:r>
+      <w:r>
+        <w:t xml:space="preserve"> </w:t>
+      </w:r>
+    </w:p>
+    <w:p>
+      <w:pPr>
+        <w:pStyle w:val="LetterList2"/>
+      </w:pPr>
+      <w:r>
         <w:lastRenderedPageBreak/>
-        <w:t>Did not provide adequate hot wa</w:t>
-      </w:r>
-      <w:r>
-        <w:t>ter.</w:t>
+        <w:t xml:space="preserve">{%p </w:t>
+      </w:r>
+      <w:r>
+        <w:t>endif %}</w:t>
       </w:r>
     </w:p>
     <w:p>
@@ -4235,7 +5328,17 @@
         <w:t xml:space="preserve">{%p </w:t>
       </w:r>
       <w:r>
-        <w:t>endif %}</w:t>
+        <w:t xml:space="preserve">if </w:t>
+      </w:r>
+      <w:proofErr w:type="spellStart"/>
+      <w:proofErr w:type="gramStart"/>
+      <w:r>
+        <w:t>bqe.other</w:t>
+      </w:r>
+      <w:proofErr w:type="spellEnd"/>
+      <w:proofErr w:type="gramEnd"/>
+      <w:r>
+        <w:t xml:space="preserve"> %}</w:t>
       </w:r>
     </w:p>
     <w:p>
@@ -4243,219 +5346,26 @@
         <w:pStyle w:val="LetterList2"/>
       </w:pPr>
       <w:r>
-        <w:t xml:space="preserve">{%p </w:t>
-      </w:r>
-      <w:r>
-        <w:t>if bqe.unpaid_utilities %}</w:t>
-      </w:r>
-    </w:p>
-    <w:p>
-      <w:pPr>
-        <w:pStyle w:val="LetterList2"/>
-      </w:pPr>
-      <w:r>
-        <w:t>Did not pay for utilities that were the landlord’s responsibility.</w:t>
-      </w:r>
-      <w:r>
-        <w:t xml:space="preserve"> </w:t>
-      </w:r>
-    </w:p>
-    <w:p>
-      <w:pPr>
-        <w:pStyle w:val="LetterList2"/>
-      </w:pPr>
-      <w:r>
-        <w:t xml:space="preserve">{%p </w:t>
-      </w:r>
-      <w:r>
-        <w:t>endif %}</w:t>
-      </w:r>
-    </w:p>
-    <w:p>
-      <w:pPr>
-        <w:pStyle w:val="LetterList2"/>
-      </w:pPr>
-      <w:r>
-        <w:t xml:space="preserve">{%p </w:t>
-      </w:r>
-      <w:r>
-        <w:t>if bqe.shutoff_utilities %}</w:t>
-      </w:r>
-    </w:p>
-    <w:p>
-      <w:pPr>
-        <w:pStyle w:val="LetterList2"/>
-      </w:pPr>
-      <w:r>
-        <w:t>Shut off my utilities.</w:t>
-      </w:r>
-      <w:r>
-        <w:t xml:space="preserve"> </w:t>
-      </w:r>
-    </w:p>
-    <w:p>
-      <w:pPr>
-        <w:pStyle w:val="LetterList2"/>
-      </w:pPr>
-      <w:r>
-        <w:t xml:space="preserve">{%p </w:t>
-      </w:r>
-      <w:r>
-        <w:t>endif %}</w:t>
-      </w:r>
-    </w:p>
-    <w:p>
-      <w:pPr>
-        <w:pStyle w:val="LetterList2"/>
-      </w:pPr>
-      <w:r>
-        <w:t xml:space="preserve">{%p </w:t>
-      </w:r>
-      <w:r>
-        <w:t>if bqe.locked_out %}</w:t>
-      </w:r>
-    </w:p>
-    <w:p>
-      <w:pPr>
-        <w:pStyle w:val="LetterList2"/>
-      </w:pPr>
-      <w:r>
-        <w:t>Locked me out of my home.</w:t>
-      </w:r>
-      <w:r>
-        <w:t xml:space="preserve"> </w:t>
-      </w:r>
-    </w:p>
-    <w:p>
-      <w:pPr>
-        <w:pStyle w:val="LetterList2"/>
-      </w:pPr>
-      <w:r>
-        <w:t xml:space="preserve">{%p </w:t>
-      </w:r>
-      <w:r>
-        <w:t>endif %}</w:t>
-      </w:r>
-    </w:p>
-    <w:p>
-      <w:pPr>
-        <w:pStyle w:val="LetterList2"/>
-      </w:pPr>
-      <w:r>
-        <w:t xml:space="preserve">{%p </w:t>
-      </w:r>
-      <w:r>
-        <w:t>if bqe.removed_possessions %}</w:t>
-      </w:r>
-    </w:p>
-    <w:p>
-      <w:pPr>
-        <w:pStyle w:val="LetterList2"/>
-      </w:pPr>
-      <w:r>
-        <w:t>Put my possessions out without a court order.</w:t>
-      </w:r>
-      <w:r>
-        <w:t xml:space="preserve"> </w:t>
-      </w:r>
-    </w:p>
-    <w:p>
-      <w:pPr>
-        <w:pStyle w:val="LetterList2"/>
-      </w:pPr>
-      <w:r>
-        <w:t xml:space="preserve">{%p </w:t>
-      </w:r>
-      <w:r>
-        <w:t>endif %}</w:t>
-      </w:r>
-    </w:p>
-    <w:p>
-      <w:pPr>
-        <w:pStyle w:val="LetterList2"/>
-      </w:pPr>
-      <w:r>
-        <w:t xml:space="preserve">{%p </w:t>
-      </w:r>
-      <w:r>
-        <w:t>if bqe.bad_conditions %}</w:t>
-      </w:r>
-    </w:p>
-    <w:p>
-      <w:pPr>
-        <w:pStyle w:val="LetterList2"/>
-      </w:pPr>
-      <w:r>
-        <w:t>Allowed bad conditions to exist in my home.</w:t>
-      </w:r>
-      <w:r>
-        <w:t xml:space="preserve"> </w:t>
-      </w:r>
-    </w:p>
-    <w:p>
-      <w:pPr>
-        <w:pStyle w:val="LetterList2"/>
-      </w:pPr>
-      <w:r>
-        <w:t xml:space="preserve">{%p </w:t>
-      </w:r>
-      <w:r>
-        <w:t>endif %}</w:t>
-      </w:r>
-    </w:p>
-    <w:p>
-      <w:pPr>
-        <w:pStyle w:val="LetterList2"/>
-      </w:pPr>
-      <w:r>
-        <w:t xml:space="preserve">{%p </w:t>
-      </w:r>
-      <w:r>
-        <w:t>if bqe.entered_without_permission %}</w:t>
-      </w:r>
-    </w:p>
-    <w:p>
-      <w:pPr>
-        <w:pStyle w:val="LetterList2"/>
-      </w:pPr>
-      <w:r>
-        <w:t>Entered my home without my permission and/or notice.</w:t>
-      </w:r>
-      <w:r>
-        <w:t xml:space="preserve"> </w:t>
-      </w:r>
-    </w:p>
-    <w:p>
-      <w:pPr>
-        <w:pStyle w:val="LetterList2"/>
-      </w:pPr>
-      <w:r>
-        <w:t xml:space="preserve">{%p </w:t>
-      </w:r>
-      <w:r>
-        <w:t>endif %}</w:t>
-      </w:r>
-    </w:p>
-    <w:p>
-      <w:pPr>
-        <w:pStyle w:val="LetterList2"/>
-      </w:pPr>
-      <w:r>
-        <w:t xml:space="preserve">{%p </w:t>
-      </w:r>
-      <w:r>
-        <w:t>if bqe.other %}</w:t>
-      </w:r>
-    </w:p>
-    <w:p>
-      <w:pPr>
-        <w:pStyle w:val="LetterList2"/>
-      </w:pPr>
-      <w:r>
         <w:t>Interfered with my right to enjoy my home in</w:t>
       </w:r>
       <w:r>
-        <w:t xml:space="preserve"> other ways by {{ bqe.other }</w:t>
+        <w:t xml:space="preserve"> other ways by </w:t>
+      </w:r>
+      <w:proofErr w:type="gramStart"/>
+      <w:r>
+        <w:t xml:space="preserve">{{ </w:t>
+      </w:r>
+      <w:proofErr w:type="spellStart"/>
+      <w:r>
+        <w:t>bqe</w:t>
+      </w:r>
+      <w:proofErr w:type="gramEnd"/>
+      <w:r>
+        <w:t>.other</w:t>
+      </w:r>
+      <w:proofErr w:type="spellEnd"/>
+      <w:r>
+        <w:t xml:space="preserve"> }</w:t>
       </w:r>
       <w:r>
         <w:t>}</w:t>
@@ -4499,7 +5409,20 @@
         <w:t xml:space="preserve">{%p </w:t>
       </w:r>
       <w:r>
-        <w:t>if bqe.billed_no_agreement %}</w:t>
+        <w:t xml:space="preserve">if </w:t>
+      </w:r>
+      <w:proofErr w:type="spellStart"/>
+      <w:proofErr w:type="gramStart"/>
+      <w:r>
+        <w:t>bqe.billed</w:t>
+      </w:r>
+      <w:proofErr w:type="gramEnd"/>
+      <w:r>
+        <w:t>_no_agreement</w:t>
+      </w:r>
+      <w:proofErr w:type="spellEnd"/>
+      <w:r>
+        <w:t xml:space="preserve"> %}</w:t>
       </w:r>
     </w:p>
     <w:p>
@@ -4538,6 +5461,9 @@
       <w:r>
         <w:t>endif %}</w:t>
       </w:r>
+      <w:r>
+        <w:br/>
+      </w:r>
     </w:p>
     <w:p>
       <w:pPr>
@@ -4550,7 +5476,20 @@
         <w:t xml:space="preserve">{%p </w:t>
       </w:r>
       <w:r>
-        <w:t>if bqe.billed_for_others %}</w:t>
+        <w:t xml:space="preserve">if </w:t>
+      </w:r>
+      <w:proofErr w:type="spellStart"/>
+      <w:proofErr w:type="gramStart"/>
+      <w:r>
+        <w:t>bqe.billed</w:t>
+      </w:r>
+      <w:proofErr w:type="gramEnd"/>
+      <w:r>
+        <w:t>_for_others</w:t>
+      </w:r>
+      <w:proofErr w:type="spellEnd"/>
+      <w:r>
+        <w:t xml:space="preserve"> %}</w:t>
       </w:r>
     </w:p>
     <w:p>
@@ -4570,22 +5509,24 @@
     <w:p>
       <w:pPr>
         <w:pStyle w:val="ListNumber"/>
-        <w:numPr>
-          <w:ilvl w:val="0"/>
-          <w:numId w:val="0"/>
-        </w:numPr>
-      </w:pPr>
-      <w:r>
-        <w:t>{</w:t>
-      </w:r>
-      <w:r>
-        <w:t xml:space="preserve">%p </w:t>
+        <w:tabs>
+          <w:tab w:val="num" w:pos="-720"/>
+        </w:tabs>
+      </w:pPr>
+      <w:r>
+        <w:t xml:space="preserve">{%p </w:t>
       </w:r>
       <w:r>
         <w:t>endif %}</w:t>
       </w:r>
     </w:p>
     <w:p>
+      <w:pPr>
+        <w:pStyle w:val="6ptPadding"/>
+        <w:ind w:left="0"/>
+      </w:pPr>
+    </w:p>
+    <w:p>
       <w:r>
         <w:t>This defense and counterclaim entitles me to three times the rent (calculated at the full contract rent for tenants with subsidies) or my actual damages, whichever is greater.</w:t>
       </w:r>
@@ -4598,6 +5539,7 @@
         <w:t>endif %}</w:t>
       </w:r>
     </w:p>
+    <w:p/>
     <w:p>
       <w:r>
         <w:t>{%p endif %}</w:t>
@@ -4608,246 +5550,286 @@
         <w:t>{# End Counterclaims #}</w:t>
       </w:r>
     </w:p>
-    <w:p>
-      <w:r>
-        <w:t>{%</w:t>
-      </w:r>
-      <w:r>
-        <w:t>p</w:t>
-      </w:r>
-      <w:r>
-        <w:t xml:space="preserve"> if </w:t>
-      </w:r>
-      <w:r>
-        <w:t>facts.tenant_has_subsidy</w:t>
-      </w:r>
+    <w:p/>
+    <w:p>
+      <w:r>
+        <w:t xml:space="preserve">{% if </w:t>
+      </w:r>
+      <w:proofErr w:type="spellStart"/>
+      <w:proofErr w:type="gramStart"/>
+      <w:r>
+        <w:t>facts.tenant</w:t>
+      </w:r>
+      <w:proofErr w:type="gramEnd"/>
+      <w:r>
+        <w:t>_has_subsidy</w:t>
+      </w:r>
+      <w:proofErr w:type="spellEnd"/>
       <w:r>
         <w:t xml:space="preserve"> %}</w:t>
       </w:r>
     </w:p>
+    <w:p>
+      <w:pPr>
+        <w:pStyle w:val="CenterItal"/>
+      </w:pPr>
+      <w:r>
+        <w:t>Defense &amp; Counterclaim</w:t>
+      </w:r>
+    </w:p>
+    <w:p>
+      <w:pPr>
+        <w:pStyle w:val="CenterTitle3"/>
+      </w:pPr>
+      <w:r>
+        <w:t>Rent Liability in Public and Subsidized Housing</w:t>
+      </w:r>
+    </w:p>
+    <w:p>
+      <w:pPr>
+        <w:pStyle w:val="6ptPadding"/>
+      </w:pPr>
+    </w:p>
+    <w:p>
+      <w:pPr>
+        <w:pStyle w:val="ListNumber"/>
+        <w:tabs>
+          <w:tab w:val="num" w:pos="432"/>
+        </w:tabs>
+      </w:pPr>
+      <w:r>
+        <w:t xml:space="preserve">{%p </w:t>
+      </w:r>
+      <w:r>
+        <w:t xml:space="preserve">if </w:t>
+      </w:r>
+      <w:proofErr w:type="spellStart"/>
+      <w:r>
+        <w:t>subsidized_housing.pha_pays_rent</w:t>
+      </w:r>
+      <w:proofErr w:type="spellEnd"/>
+      <w:r>
+        <w:t xml:space="preserve"> %}</w:t>
+      </w:r>
+    </w:p>
+    <w:p>
+      <w:pPr>
+        <w:pStyle w:val="ListNumber"/>
+        <w:tabs>
+          <w:tab w:val="num" w:pos="432"/>
+        </w:tabs>
+      </w:pPr>
+      <w:r>
+        <w:t>The housing authority is responsible for rent.</w:t>
+      </w:r>
+      <w:r>
+        <w:t xml:space="preserve"> </w:t>
+      </w:r>
+    </w:p>
+    <w:p>
+      <w:pPr>
+        <w:pStyle w:val="ListNumber"/>
+        <w:tabs>
+          <w:tab w:val="num" w:pos="432"/>
+        </w:tabs>
+      </w:pPr>
+      <w:r>
+        <w:t xml:space="preserve">{%p </w:t>
+      </w:r>
+      <w:r>
+        <w:t>endif %}</w:t>
+      </w:r>
+    </w:p>
+    <w:p>
+      <w:pPr>
+        <w:pStyle w:val="ListNumber"/>
+        <w:tabs>
+          <w:tab w:val="num" w:pos="432"/>
+        </w:tabs>
+      </w:pPr>
+      <w:r>
+        <w:t xml:space="preserve">{%p </w:t>
+      </w:r>
+      <w:r>
+        <w:t xml:space="preserve">if </w:t>
+      </w:r>
+      <w:proofErr w:type="spellStart"/>
+      <w:r>
+        <w:t>subsidized_</w:t>
+      </w:r>
+      <w:proofErr w:type="gramStart"/>
+      <w:r>
+        <w:t>housing.stopped</w:t>
+      </w:r>
+      <w:proofErr w:type="gramEnd"/>
+      <w:r>
+        <w:t>_payment</w:t>
+      </w:r>
+      <w:proofErr w:type="spellEnd"/>
+      <w:r>
+        <w:t xml:space="preserve"> %}</w:t>
+      </w:r>
+    </w:p>
+    <w:p>
+      <w:pPr>
+        <w:pStyle w:val="ListNumber"/>
+        <w:tabs>
+          <w:tab w:val="num" w:pos="432"/>
+        </w:tabs>
+      </w:pPr>
+      <w:r>
+        <w:t>The housing authority stopped payments to the landlord because repairs were not made.</w:t>
+      </w:r>
+      <w:r>
+        <w:t xml:space="preserve"> </w:t>
+      </w:r>
+    </w:p>
+    <w:p>
+      <w:pPr>
+        <w:pStyle w:val="ListNumber"/>
+        <w:tabs>
+          <w:tab w:val="num" w:pos="432"/>
+        </w:tabs>
+      </w:pPr>
+      <w:r>
+        <w:t xml:space="preserve">{%p </w:t>
+      </w:r>
+      <w:r>
+        <w:t>endif %}</w:t>
+      </w:r>
+    </w:p>
+    <w:p>
+      <w:pPr>
+        <w:pStyle w:val="ListNumber"/>
+        <w:tabs>
+          <w:tab w:val="num" w:pos="432"/>
+        </w:tabs>
+      </w:pPr>
+      <w:r>
+        <w:t xml:space="preserve">{%p </w:t>
+      </w:r>
+      <w:r>
+        <w:t xml:space="preserve">if </w:t>
+      </w:r>
+      <w:proofErr w:type="spellStart"/>
+      <w:r>
+        <w:t>sub</w:t>
+      </w:r>
+      <w:r>
+        <w:t>sidized_</w:t>
+      </w:r>
+      <w:proofErr w:type="gramStart"/>
+      <w:r>
+        <w:t>housing.improper</w:t>
+      </w:r>
+      <w:proofErr w:type="gramEnd"/>
+      <w:r>
+        <w:t>_rent_</w:t>
+      </w:r>
+      <w:r>
+        <w:t>calculation</w:t>
+      </w:r>
+      <w:proofErr w:type="spellEnd"/>
+      <w:r>
+        <w:t xml:space="preserve"> %}</w:t>
+      </w:r>
+    </w:p>
+    <w:p>
+      <w:pPr>
+        <w:pStyle w:val="ListNumber"/>
+        <w:tabs>
+          <w:tab w:val="num" w:pos="432"/>
+        </w:tabs>
+      </w:pPr>
+      <w:r>
+        <w:t>The housing authority/owner failed to properly calculate rent or to adjust the rent, and therefore I am entitled to a recalculation of rent.</w:t>
+      </w:r>
+      <w:r>
+        <w:t xml:space="preserve"> </w:t>
+      </w:r>
+    </w:p>
+    <w:p>
+      <w:pPr>
+        <w:pStyle w:val="ListNumber"/>
+        <w:tabs>
+          <w:tab w:val="num" w:pos="432"/>
+        </w:tabs>
+      </w:pPr>
+      <w:r>
+        <w:t xml:space="preserve">{%p </w:t>
+      </w:r>
+      <w:r>
+        <w:t>endif %}</w:t>
+      </w:r>
+    </w:p>
+    <w:p>
+      <w:pPr>
+        <w:pStyle w:val="ListNumber"/>
+        <w:tabs>
+          <w:tab w:val="num" w:pos="432"/>
+        </w:tabs>
+      </w:pPr>
+      <w:r>
+        <w:t xml:space="preserve">{%p </w:t>
+      </w:r>
+      <w:r>
+        <w:t xml:space="preserve">if </w:t>
+      </w:r>
+      <w:proofErr w:type="spellStart"/>
+      <w:r>
+        <w:t>subsidized_</w:t>
+      </w:r>
+      <w:proofErr w:type="gramStart"/>
+      <w:r>
+        <w:t>housing.landlord</w:t>
+      </w:r>
+      <w:proofErr w:type="gramEnd"/>
+      <w:r>
+        <w:t>_overcharged</w:t>
+      </w:r>
+      <w:proofErr w:type="spellEnd"/>
+      <w:r>
+        <w:t xml:space="preserve"> %}</w:t>
+      </w:r>
+    </w:p>
+    <w:p>
+      <w:pPr>
+        <w:pStyle w:val="ListNumber"/>
+        <w:tabs>
+          <w:tab w:val="num" w:pos="432"/>
+        </w:tabs>
+      </w:pPr>
+      <w:r>
+        <w:t>The landlord charged me more rent than the amount approved by the housing agency.</w:t>
+      </w:r>
+      <w:r>
+        <w:t xml:space="preserve"> </w:t>
+      </w:r>
+    </w:p>
+    <w:p>
+      <w:pPr>
+        <w:pStyle w:val="ListNumber"/>
+        <w:tabs>
+          <w:tab w:val="num" w:pos="432"/>
+        </w:tabs>
+      </w:pPr>
+      <w:r>
+        <w:t xml:space="preserve">{%p </w:t>
+      </w:r>
+      <w:r>
+        <w:t>endif %}</w:t>
+      </w:r>
+    </w:p>
     <w:p/>
     <w:p>
-      <w:pPr>
-        <w:pStyle w:val="CenterItal"/>
-      </w:pPr>
-      <w:r>
-        <w:t>Defense &amp; Counterclaim</w:t>
-      </w:r>
-    </w:p>
-    <w:p>
-      <w:pPr>
-        <w:pStyle w:val="CenterTitle3"/>
-      </w:pPr>
-      <w:r>
-        <w:t>Rent Liability in Public and Subsidized Housing</w:t>
-      </w:r>
-    </w:p>
-    <w:p>
-      <w:pPr>
-        <w:pStyle w:val="6ptPadding"/>
-      </w:pPr>
-    </w:p>
-    <w:p>
-      <w:pPr>
-        <w:pStyle w:val="ListNumber"/>
-        <w:tabs>
-          <w:tab w:val="num" w:pos="432"/>
-        </w:tabs>
-      </w:pPr>
-      <w:r>
-        <w:t xml:space="preserve">{%p </w:t>
-      </w:r>
-      <w:r>
-        <w:t>if subsidized_housing.pha_pays_rent %}</w:t>
-      </w:r>
-      <w:r>
-        <w:t xml:space="preserve"> </w:t>
-      </w:r>
-      <w:bookmarkStart w:id="6" w:name="_GoBack"/>
-      <w:bookmarkEnd w:id="6"/>
-    </w:p>
-    <w:p>
-      <w:pPr>
-        <w:pStyle w:val="ListNumber"/>
-        <w:tabs>
-          <w:tab w:val="num" w:pos="432"/>
-        </w:tabs>
-      </w:pPr>
-      <w:r>
-        <w:t>The housing authority is responsible for rent.</w:t>
-      </w:r>
-      <w:r>
-        <w:t xml:space="preserve"> </w:t>
-      </w:r>
-    </w:p>
-    <w:p>
-      <w:pPr>
-        <w:pStyle w:val="ListNumber"/>
-        <w:tabs>
-          <w:tab w:val="num" w:pos="432"/>
-        </w:tabs>
-      </w:pPr>
-      <w:r>
-        <w:t xml:space="preserve">{%p </w:t>
-      </w:r>
-      <w:r>
-        <w:t>endif %}</w:t>
-      </w:r>
-    </w:p>
-    <w:p>
-      <w:pPr>
-        <w:pStyle w:val="ListNumber"/>
-        <w:tabs>
-          <w:tab w:val="num" w:pos="432"/>
-        </w:tabs>
-      </w:pPr>
-      <w:r>
-        <w:t xml:space="preserve">{%p </w:t>
-      </w:r>
-      <w:r>
-        <w:t>if subsidized_housing.stopped_payment %}</w:t>
-      </w:r>
-    </w:p>
-    <w:p>
-      <w:pPr>
-        <w:pStyle w:val="ListNumber"/>
-        <w:tabs>
-          <w:tab w:val="num" w:pos="432"/>
-        </w:tabs>
-      </w:pPr>
-      <w:r>
-        <w:lastRenderedPageBreak/>
-        <w:t>The housing authority stopped payments to the landlord because repairs were not made.</w:t>
-      </w:r>
-      <w:r>
-        <w:t xml:space="preserve"> </w:t>
-      </w:r>
-    </w:p>
-    <w:p>
-      <w:pPr>
-        <w:pStyle w:val="ListNumber"/>
-        <w:tabs>
-          <w:tab w:val="num" w:pos="432"/>
-        </w:tabs>
-      </w:pPr>
-      <w:r>
-        <w:t xml:space="preserve">{%p </w:t>
-      </w:r>
-      <w:r>
-        <w:t>endif %}</w:t>
-      </w:r>
-    </w:p>
-    <w:p>
-      <w:pPr>
-        <w:pStyle w:val="ListNumber"/>
-        <w:tabs>
-          <w:tab w:val="num" w:pos="432"/>
-        </w:tabs>
-      </w:pPr>
-      <w:r>
-        <w:t xml:space="preserve">{%p </w:t>
-      </w:r>
-      <w:r>
-        <w:t>if sub</w:t>
-      </w:r>
-      <w:r>
-        <w:t>sidized_housing.improper_rent_</w:t>
-      </w:r>
-      <w:r>
-        <w:t>calculation %}</w:t>
-      </w:r>
-    </w:p>
-    <w:p>
-      <w:pPr>
-        <w:pStyle w:val="ListNumber"/>
-        <w:tabs>
-          <w:tab w:val="num" w:pos="432"/>
-        </w:tabs>
-      </w:pPr>
-      <w:r>
-        <w:t>The housing authority/owner failed to properly calculate rent or to adjust the rent, and therefore I am entitled to a recalculation of rent.</w:t>
-      </w:r>
-      <w:r>
-        <w:t xml:space="preserve"> </w:t>
-      </w:r>
-    </w:p>
-    <w:p>
-      <w:pPr>
-        <w:pStyle w:val="ListNumber"/>
-        <w:tabs>
-          <w:tab w:val="num" w:pos="432"/>
-        </w:tabs>
-      </w:pPr>
-      <w:r>
-        <w:t xml:space="preserve">{%p </w:t>
-      </w:r>
-      <w:r>
-        <w:t>endif %}</w:t>
-      </w:r>
-    </w:p>
-    <w:p>
-      <w:pPr>
-        <w:pStyle w:val="ListNumber"/>
-        <w:tabs>
-          <w:tab w:val="num" w:pos="432"/>
-        </w:tabs>
-      </w:pPr>
-      <w:r>
-        <w:t xml:space="preserve">{%p </w:t>
-      </w:r>
-      <w:r>
-        <w:t>if subsidized_housing.landlord_overcharged %}</w:t>
-      </w:r>
-    </w:p>
-    <w:p>
-      <w:pPr>
-        <w:pStyle w:val="ListNumber"/>
-        <w:tabs>
-          <w:tab w:val="num" w:pos="432"/>
-        </w:tabs>
-      </w:pPr>
-      <w:r>
-        <w:t>The landlord charged me more rent than the amount approved by the housing agency.</w:t>
-      </w:r>
-      <w:r>
-        <w:t xml:space="preserve"> </w:t>
-      </w:r>
-    </w:p>
-    <w:p>
-      <w:pPr>
-        <w:pStyle w:val="ListNumber"/>
-        <w:tabs>
-          <w:tab w:val="num" w:pos="432"/>
-        </w:tabs>
-      </w:pPr>
-      <w:r>
-        <w:t xml:space="preserve">{%p </w:t>
-      </w:r>
-      <w:r>
-        <w:t>endif %}</w:t>
-      </w:r>
-    </w:p>
-    <w:p>
-      <w:r>
-        <w:t>{%</w:t>
-      </w:r>
-      <w:r>
-        <w:t>p</w:t>
-      </w:r>
-      <w:r>
-        <w:t xml:space="preserve"> endif %}</w:t>
+      <w:r>
+        <w:t>{% endif %}</w:t>
       </w:r>
     </w:p>
     <w:p/>
     <w:p>
       <w:r>
-        <w:t>{%</w:t>
-      </w:r>
-      <w:r>
-        <w:t>p</w:t>
-      </w:r>
-      <w:r>
-        <w:t xml:space="preserve"> if plead_93a %}</w:t>
+        <w:t>{% if plead_93a %}</w:t>
       </w:r>
     </w:p>
     <w:p/>
@@ -4887,6 +5869,7 @@
         <w:pStyle w:val="CenterTitle4"/>
       </w:pPr>
       <w:r>
+        <w:lastRenderedPageBreak/>
         <w:t>Mass. Gen. Laws c. 239 §8A, and/or c. 93A</w:t>
       </w:r>
     </w:p>
@@ -4928,9 +5911,19 @@
       <w:r>
         <w:t xml:space="preserve"> if </w:t>
       </w:r>
-      <w:r>
-        <w:t>consumer_protection.late_fees</w:t>
-      </w:r>
+      <w:proofErr w:type="spellStart"/>
+      <w:r>
+        <w:t>consumer_</w:t>
+      </w:r>
+      <w:proofErr w:type="gramStart"/>
+      <w:r>
+        <w:t>protection.late</w:t>
+      </w:r>
+      <w:proofErr w:type="gramEnd"/>
+      <w:r>
+        <w:t>_fees</w:t>
+      </w:r>
+      <w:proofErr w:type="spellEnd"/>
       <w:r>
         <w:t xml:space="preserve"> %}</w:t>
       </w:r>
@@ -4973,9 +5966,19 @@
       <w:r>
         <w:t xml:space="preserve">if </w:t>
       </w:r>
-      <w:r>
-        <w:t>consumer_protection.nonagreed_rent</w:t>
-      </w:r>
+      <w:proofErr w:type="spellStart"/>
+      <w:r>
+        <w:t>consumer_</w:t>
+      </w:r>
+      <w:proofErr w:type="gramStart"/>
+      <w:r>
+        <w:t>protection.nonagreed</w:t>
+      </w:r>
+      <w:proofErr w:type="gramEnd"/>
+      <w:r>
+        <w:t>_rent</w:t>
+      </w:r>
+      <w:proofErr w:type="spellEnd"/>
       <w:r>
         <w:t xml:space="preserve"> %}</w:t>
       </w:r>
@@ -5003,9 +6006,19 @@
       <w:r>
         <w:t xml:space="preserve">{%p if </w:t>
       </w:r>
-      <w:r>
-        <w:t>consumer_protection.unlawful_court_fees</w:t>
-      </w:r>
+      <w:proofErr w:type="spellStart"/>
+      <w:r>
+        <w:t>consumer_</w:t>
+      </w:r>
+      <w:proofErr w:type="gramStart"/>
+      <w:r>
+        <w:t>protection.unlawful</w:t>
+      </w:r>
+      <w:proofErr w:type="gramEnd"/>
+      <w:r>
+        <w:t>_court_fees</w:t>
+      </w:r>
+      <w:proofErr w:type="spellEnd"/>
       <w:r>
         <w:t xml:space="preserve"> %}</w:t>
       </w:r>
@@ -5033,9 +6046,19 @@
       <w:r>
         <w:t xml:space="preserve">{%p if </w:t>
       </w:r>
-      <w:r>
-        <w:t>consumer_protection.unlawful_lease_terms</w:t>
-      </w:r>
+      <w:proofErr w:type="spellStart"/>
+      <w:r>
+        <w:t>consumer_</w:t>
+      </w:r>
+      <w:proofErr w:type="gramStart"/>
+      <w:r>
+        <w:t>protection.unlawful</w:t>
+      </w:r>
+      <w:proofErr w:type="gramEnd"/>
+      <w:r>
+        <w:t>_lease_terms</w:t>
+      </w:r>
+      <w:proofErr w:type="spellEnd"/>
       <w:r>
         <w:t xml:space="preserve"> %}</w:t>
       </w:r>
@@ -5067,7 +6090,20 @@
         <w:pStyle w:val="LetterList2"/>
       </w:pPr>
       <w:r>
-        <w:t>{%p if consumer_protection.other %}</w:t>
+        <w:t xml:space="preserve">{%p if </w:t>
+      </w:r>
+      <w:proofErr w:type="spellStart"/>
+      <w:r>
+        <w:t>consumer_</w:t>
+      </w:r>
+      <w:proofErr w:type="gramStart"/>
+      <w:r>
+        <w:t>protection.other</w:t>
+      </w:r>
+      <w:proofErr w:type="spellEnd"/>
+      <w:proofErr w:type="gramEnd"/>
+      <w:r>
+        <w:t xml:space="preserve"> %}</w:t>
       </w:r>
     </w:p>
     <w:p>
@@ -5077,12 +6113,22 @@
       <w:r>
         <w:t xml:space="preserve">Other: </w:t>
       </w:r>
-      <w:r>
-        <w:t>{{ consumer_protection.other</w:t>
+      <w:proofErr w:type="gramStart"/>
+      <w:r>
+        <w:t xml:space="preserve">{{ </w:t>
+      </w:r>
+      <w:proofErr w:type="spellStart"/>
+      <w:r>
+        <w:t>consumer</w:t>
+      </w:r>
+      <w:proofErr w:type="gramEnd"/>
+      <w:r>
+        <w:t>_protection.other</w:t>
       </w:r>
       <w:r>
         <w:t>_reason</w:t>
       </w:r>
+      <w:proofErr w:type="spellEnd"/>
       <w:r>
         <w:t xml:space="preserve"> }}</w:t>
       </w:r>
@@ -5112,16 +6158,9 @@
         <w:t>is greater.</w:t>
       </w:r>
     </w:p>
-    <w:p/>
-    <w:p>
-      <w:r>
-        <w:t>{%</w:t>
-      </w:r>
-      <w:r>
-        <w:t>p</w:t>
-      </w:r>
-      <w:r>
-        <w:t xml:space="preserve"> endif %}</w:t>
+    <w:p>
+      <w:r>
+        <w:t>{% endif %}</w:t>
       </w:r>
     </w:p>
     <w:p>
@@ -5145,15 +6184,27 @@
         <w:t xml:space="preserve">{%p </w:t>
       </w:r>
       <w:r>
-        <w:t>if other.vendor_payments %}</w:t>
-      </w:r>
-    </w:p>
-    <w:p>
-      <w:pPr>
-        <w:pStyle w:val="ListNumber"/>
-      </w:pPr>
-      <w:r>
-        <w:lastRenderedPageBreak/>
+        <w:t xml:space="preserve">if </w:t>
+      </w:r>
+      <w:proofErr w:type="spellStart"/>
+      <w:proofErr w:type="gramStart"/>
+      <w:r>
+        <w:t>other.vendor</w:t>
+      </w:r>
+      <w:proofErr w:type="gramEnd"/>
+      <w:r>
+        <w:t>_payments</w:t>
+      </w:r>
+      <w:proofErr w:type="spellEnd"/>
+      <w:r>
+        <w:t xml:space="preserve"> %}</w:t>
+      </w:r>
+    </w:p>
+    <w:p>
+      <w:pPr>
+        <w:pStyle w:val="ListNumber"/>
+      </w:pPr>
+      <w:r>
         <w:t>My rent is paid by the Department of Transitional Assistance through vendor payments; therefore, I had no control over nonpayment of the rent.</w:t>
       </w:r>
       <w:r>
@@ -5179,7 +6230,20 @@
         <w:t xml:space="preserve">{%p </w:t>
       </w:r>
       <w:r>
-        <w:t>if other.repair_and_deduct_statute %}</w:t>
+        <w:t xml:space="preserve">if </w:t>
+      </w:r>
+      <w:proofErr w:type="spellStart"/>
+      <w:proofErr w:type="gramStart"/>
+      <w:r>
+        <w:t>other.repair</w:t>
+      </w:r>
+      <w:proofErr w:type="gramEnd"/>
+      <w:r>
+        <w:t>_and_deduct_statute</w:t>
+      </w:r>
+      <w:proofErr w:type="spellEnd"/>
+      <w:r>
+        <w:t xml:space="preserve"> %}</w:t>
       </w:r>
     </w:p>
     <w:p>
@@ -5212,7 +6276,20 @@
         <w:t xml:space="preserve">{%p </w:t>
       </w:r>
       <w:r>
-        <w:t>if other.water_violation %}</w:t>
+        <w:t xml:space="preserve">if </w:t>
+      </w:r>
+      <w:proofErr w:type="spellStart"/>
+      <w:proofErr w:type="gramStart"/>
+      <w:r>
+        <w:t>other.water</w:t>
+      </w:r>
+      <w:proofErr w:type="gramEnd"/>
+      <w:r>
+        <w:t>_violation</w:t>
+      </w:r>
+      <w:proofErr w:type="spellEnd"/>
+      <w:r>
+        <w:t xml:space="preserve"> %}</w:t>
       </w:r>
     </w:p>
     <w:p>
@@ -5245,7 +6322,11 @@
         <w:t xml:space="preserve">{%p </w:t>
       </w:r>
       <w:r>
-        <w:t>if post</w:t>
+        <w:t xml:space="preserve">if </w:t>
+      </w:r>
+      <w:proofErr w:type="spellStart"/>
+      <w:r>
+        <w:t>post</w:t>
       </w:r>
       <w:r>
         <w:t>foreclosure</w:t>
@@ -5253,6 +6334,7 @@
       <w:r>
         <w:t>.is_foreclosed</w:t>
       </w:r>
+      <w:proofErr w:type="spellEnd"/>
       <w:r>
         <w:t xml:space="preserve"> %}</w:t>
       </w:r>
@@ -5284,11 +6366,21 @@
       <w:r>
         <w:t xml:space="preserve">if </w:t>
       </w:r>
+      <w:proofErr w:type="spellStart"/>
+      <w:proofErr w:type="gramStart"/>
       <w:r>
         <w:t>post</w:t>
       </w:r>
       <w:r>
-        <w:t>foreclosure.failure_to_comply %}</w:t>
+        <w:t>foreclosure.failure</w:t>
+      </w:r>
+      <w:proofErr w:type="gramEnd"/>
+      <w:r>
+        <w:t>_to_comply</w:t>
+      </w:r>
+      <w:proofErr w:type="spellEnd"/>
+      <w:r>
+        <w:t xml:space="preserve"> %}</w:t>
       </w:r>
     </w:p>
     <w:p>
@@ -5311,7 +6403,15 @@
         <w:t xml:space="preserve">to failure to comply with the: </w:t>
       </w:r>
       <w:r>
-        <w:t>(i) power of sale in the mortgage contract, (ii) statutory or regulatory foreclosure requirements, and/or (iii) Note holding/transfer requirements pursuant to applicable law.</w:t>
+        <w:t>(</w:t>
+      </w:r>
+      <w:proofErr w:type="spellStart"/>
+      <w:r>
+        <w:t>i</w:t>
+      </w:r>
+      <w:proofErr w:type="spellEnd"/>
+      <w:r>
+        <w:t>) power of sale in the mortgage contract, (ii) statutory or regulatory foreclosure requirements, and/or (iii) Note holding/transfer requirements pursuant to applicable law.</w:t>
       </w:r>
       <w:r>
         <w:t xml:space="preserve"> </w:t>
@@ -5358,11 +6458,21 @@
       <w:r>
         <w:t xml:space="preserve">if </w:t>
       </w:r>
+      <w:proofErr w:type="spellStart"/>
+      <w:proofErr w:type="gramStart"/>
       <w:r>
         <w:t>post</w:t>
       </w:r>
       <w:r>
-        <w:t>foreclosure.unfair_loan_mod %}</w:t>
+        <w:t>foreclosure.unfair</w:t>
+      </w:r>
+      <w:proofErr w:type="gramEnd"/>
+      <w:r>
+        <w:t>_loan_mod</w:t>
+      </w:r>
+      <w:proofErr w:type="spellEnd"/>
+      <w:r>
+        <w:t xml:space="preserve"> %}</w:t>
       </w:r>
     </w:p>
     <w:p>
@@ -5430,11 +6540,21 @@
       <w:r>
         <w:t xml:space="preserve">if </w:t>
       </w:r>
+      <w:proofErr w:type="spellStart"/>
+      <w:proofErr w:type="gramStart"/>
       <w:r>
         <w:t>post</w:t>
       </w:r>
       <w:r>
-        <w:t>foreclosure.unfair_notices %}</w:t>
+        <w:t>foreclosure.unfair</w:t>
+      </w:r>
+      <w:proofErr w:type="gramEnd"/>
+      <w:r>
+        <w:t>_notices</w:t>
+      </w:r>
+      <w:proofErr w:type="spellEnd"/>
+      <w:r>
+        <w:t xml:space="preserve"> %}</w:t>
       </w:r>
     </w:p>
     <w:p>
@@ -5497,16 +6617,27 @@
         </w:tabs>
       </w:pPr>
       <w:r>
+        <w:lastRenderedPageBreak/>
         <w:t xml:space="preserve">{%p </w:t>
       </w:r>
       <w:r>
         <w:t xml:space="preserve">if </w:t>
       </w:r>
+      <w:proofErr w:type="spellStart"/>
+      <w:proofErr w:type="gramStart"/>
       <w:r>
         <w:t>post</w:t>
       </w:r>
       <w:r>
-        <w:t>foreclosure.unfair_loan_based_on_income %}</w:t>
+        <w:t>foreclosure.unfair</w:t>
+      </w:r>
+      <w:proofErr w:type="gramEnd"/>
+      <w:r>
+        <w:t>_loan_based_on_income</w:t>
+      </w:r>
+      <w:proofErr w:type="spellEnd"/>
+      <w:r>
+        <w:t xml:space="preserve"> %}</w:t>
       </w:r>
     </w:p>
     <w:p>
@@ -5573,12 +6704,22 @@
       <w:r>
         <w:t xml:space="preserve">if </w:t>
       </w:r>
-      <w:r>
-        <w:t>initial_defense.</w:t>
-      </w:r>
-      <w:r>
-        <w:t>custom_other</w:t>
-      </w:r>
+      <w:proofErr w:type="spellStart"/>
+      <w:r>
+        <w:t>initial_</w:t>
+      </w:r>
+      <w:proofErr w:type="gramStart"/>
+      <w:r>
+        <w:t>defense.</w:t>
+      </w:r>
+      <w:r>
+        <w:t>custom</w:t>
+      </w:r>
+      <w:proofErr w:type="gramEnd"/>
+      <w:r>
+        <w:t>_other</w:t>
+      </w:r>
+      <w:proofErr w:type="spellEnd"/>
       <w:r>
         <w:t xml:space="preserve"> </w:t>
       </w:r>
@@ -5609,12 +6750,22 @@
       <w:r>
         <w:t>{{</w:t>
       </w:r>
-      <w:r>
-        <w:t>initial_defense.</w:t>
-      </w:r>
-      <w:r>
-        <w:t>custom_other</w:t>
-      </w:r>
+      <w:proofErr w:type="spellStart"/>
+      <w:r>
+        <w:t>initial_</w:t>
+      </w:r>
+      <w:proofErr w:type="gramStart"/>
+      <w:r>
+        <w:t>defense.</w:t>
+      </w:r>
+      <w:r>
+        <w:t>custom</w:t>
+      </w:r>
+      <w:proofErr w:type="gramEnd"/>
+      <w:r>
+        <w:t>_other</w:t>
+      </w:r>
+      <w:proofErr w:type="spellEnd"/>
       <w:r>
         <w:t>}}</w:t>
       </w:r>
@@ -5649,7 +6800,11 @@
         </w:numPr>
       </w:pPr>
       <w:r>
-        <w:t>{%p if post</w:t>
+        <w:t xml:space="preserve">{%p if </w:t>
+      </w:r>
+      <w:proofErr w:type="spellStart"/>
+      <w:r>
+        <w:t>post</w:t>
       </w:r>
       <w:r>
         <w:t>foreclosure</w:t>
@@ -5657,11 +6812,11 @@
       <w:r>
         <w:t>.is_foreclosed</w:t>
       </w:r>
+      <w:proofErr w:type="spellEnd"/>
       <w:r>
         <w:t xml:space="preserve"> %}</w:t>
       </w:r>
     </w:p>
-    <w:p/>
     <w:p>
       <w:pPr>
         <w:pStyle w:val="CenterTitle3"/>
@@ -5742,7 +6897,23 @@
         <w:t xml:space="preserve">{%p </w:t>
       </w:r>
       <w:r>
-        <w:t>if postforeclosure.no_just_cause.bona_fide_protections %}</w:t>
+        <w:t xml:space="preserve">if </w:t>
+      </w:r>
+      <w:proofErr w:type="spellStart"/>
+      <w:r>
+        <w:t>postforeclosure.no_just_</w:t>
+      </w:r>
+      <w:proofErr w:type="gramStart"/>
+      <w:r>
+        <w:t>cause.bona</w:t>
+      </w:r>
+      <w:proofErr w:type="gramEnd"/>
+      <w:r>
+        <w:t>_fide_protections</w:t>
+      </w:r>
+      <w:proofErr w:type="spellEnd"/>
+      <w:r>
+        <w:t xml:space="preserve"> %}</w:t>
       </w:r>
     </w:p>
     <w:p>
@@ -5793,7 +6964,15 @@
         <w:t xml:space="preserve">{%p </w:t>
       </w:r>
       <w:r>
-        <w:t>if postforeclosure.no_just_cause.no_binding_purchase %}</w:t>
+        <w:t xml:space="preserve">if </w:t>
+      </w:r>
+      <w:proofErr w:type="spellStart"/>
+      <w:r>
+        <w:t>postforeclosure.no_just_cause.no_binding_purchase</w:t>
+      </w:r>
+      <w:proofErr w:type="spellEnd"/>
+      <w:r>
+        <w:t xml:space="preserve"> %}</w:t>
       </w:r>
     </w:p>
     <w:p>
@@ -5829,11 +7008,18 @@
         </w:tabs>
       </w:pPr>
       <w:r>
-        <w:lastRenderedPageBreak/>
-        <w:t xml:space="preserve">{%p </w:t>
-      </w:r>
-      <w:r>
-        <w:t>if postforeclosure.no_just_cause.ntq_or_other_actions %}</w:t>
+        <w:t xml:space="preserve">{%p </w:t>
+      </w:r>
+      <w:r>
+        <w:t xml:space="preserve">if </w:t>
+      </w:r>
+      <w:proofErr w:type="spellStart"/>
+      <w:r>
+        <w:t>postforeclosure.no_just_cause.ntq_or_other_actions</w:t>
+      </w:r>
+      <w:proofErr w:type="spellEnd"/>
+      <w:r>
+        <w:t xml:space="preserve"> %}</w:t>
       </w:r>
     </w:p>
     <w:p>
@@ -5879,7 +7065,23 @@
         <w:t xml:space="preserve">{%p </w:t>
       </w:r>
       <w:r>
-        <w:t>if postforeclosure.no_just_cause.possession_and_damages %}</w:t>
+        <w:t xml:space="preserve">if </w:t>
+      </w:r>
+      <w:proofErr w:type="spellStart"/>
+      <w:r>
+        <w:t>postforeclosure.no_just_</w:t>
+      </w:r>
+      <w:proofErr w:type="gramStart"/>
+      <w:r>
+        <w:t>cause.possession</w:t>
+      </w:r>
+      <w:proofErr w:type="gramEnd"/>
+      <w:r>
+        <w:t>_and_damages</w:t>
+      </w:r>
+      <w:proofErr w:type="spellEnd"/>
+      <w:r>
+        <w:t xml:space="preserve"> %}</w:t>
       </w:r>
     </w:p>
     <w:p>
@@ -6004,7 +7206,15 @@
         <w:t xml:space="preserve">{%p </w:t>
       </w:r>
       <w:r>
-        <w:t>if postforeclosure.notice_provisions.no_plaintiff_info %}</w:t>
+        <w:t xml:space="preserve">if </w:t>
+      </w:r>
+      <w:proofErr w:type="spellStart"/>
+      <w:r>
+        <w:t>postforeclosure.notice_provisions.no_plaintiff_info</w:t>
+      </w:r>
+      <w:proofErr w:type="spellEnd"/>
+      <w:r>
+        <w:t xml:space="preserve"> %}</w:t>
       </w:r>
     </w:p>
     <w:p>
@@ -6046,7 +7256,15 @@
         <w:t xml:space="preserve">{%p </w:t>
       </w:r>
       <w:r>
-        <w:t>if postforeclosure.notice_provisions.less_than_30_days %}</w:t>
+        <w:t xml:space="preserve">if </w:t>
+      </w:r>
+      <w:proofErr w:type="gramStart"/>
+      <w:r>
+        <w:t>postforeclosure.notice</w:t>
+      </w:r>
+      <w:proofErr w:type="gramEnd"/>
+      <w:r>
+        <w:t>_provisions.less_than_30_days %}</w:t>
       </w:r>
     </w:p>
     <w:p>
@@ -6071,6 +7289,7 @@
         </w:tabs>
       </w:pPr>
       <w:r>
+        <w:lastRenderedPageBreak/>
         <w:t xml:space="preserve">{%p </w:t>
       </w:r>
       <w:r>
@@ -6088,7 +7307,15 @@
         <w:t xml:space="preserve">{%p </w:t>
       </w:r>
       <w:r>
-        <w:t>if postforeclosure.notice_provisions.no_right_to_court_notice %}</w:t>
+        <w:t xml:space="preserve">if </w:t>
+      </w:r>
+      <w:proofErr w:type="spellStart"/>
+      <w:r>
+        <w:t>postforeclosure.notice_provisions.no_right_to_court_notice</w:t>
+      </w:r>
+      <w:proofErr w:type="spellEnd"/>
+      <w:r>
+        <w:t xml:space="preserve"> %}</w:t>
       </w:r>
     </w:p>
     <w:p>
@@ -6214,7 +7441,15 @@
         <w:t xml:space="preserve">{%p </w:t>
       </w:r>
       <w:r>
-        <w:t>if postforeclosure.notice_provisions.plaintiff_did_not_inform_amount %}</w:t>
+        <w:t xml:space="preserve">if </w:t>
+      </w:r>
+      <w:proofErr w:type="gramStart"/>
+      <w:r>
+        <w:t>postforeclosure.notice</w:t>
+      </w:r>
+      <w:proofErr w:type="gramEnd"/>
+      <w:r>
+        <w:t>_provisions.plaintiff_did_not_inform_amount %}</w:t>
       </w:r>
     </w:p>
     <w:p>
@@ -6256,7 +7491,15 @@
         <w:t xml:space="preserve">{%p </w:t>
       </w:r>
       <w:r>
-        <w:t>if postforeclosure.notice_provisions.plaintiff_did_not_comply_with_requirements %}</w:t>
+        <w:t xml:space="preserve">if </w:t>
+      </w:r>
+      <w:proofErr w:type="gramStart"/>
+      <w:r>
+        <w:t>postforeclosure.notice</w:t>
+      </w:r>
+      <w:proofErr w:type="gramEnd"/>
+      <w:r>
+        <w:t>_provisions.plaintiff_did_not_comply_with_requirements %}</w:t>
       </w:r>
     </w:p>
     <w:p>
@@ -6301,7 +7544,20 @@
         <w:t xml:space="preserve">{%p </w:t>
       </w:r>
       <w:r>
-        <w:t>if postforeclosure.notice_provisions.possession_and_damages %}</w:t>
+        <w:t xml:space="preserve">if </w:t>
+      </w:r>
+      <w:proofErr w:type="spellStart"/>
+      <w:proofErr w:type="gramStart"/>
+      <w:r>
+        <w:t>postforeclosure.notice</w:t>
+      </w:r>
+      <w:proofErr w:type="gramEnd"/>
+      <w:r>
+        <w:t>_provisions.possession_and_damages</w:t>
+      </w:r>
+      <w:proofErr w:type="spellEnd"/>
+      <w:r>
+        <w:t xml:space="preserve"> %}</w:t>
       </w:r>
     </w:p>
     <w:p>
@@ -6315,7 +7571,6 @@
         </w:rPr>
       </w:pPr>
       <w:r>
-        <w:lastRenderedPageBreak/>
         <w:t>This defense and counterclaim entitles me to possession and damages under G.L. c. 186, §14, and/or G.L. c. 93A.</w:t>
       </w:r>
       <w:r>
@@ -6393,7 +7648,15 @@
         <w:t xml:space="preserve">{%p </w:t>
       </w:r>
       <w:r>
-        <w:t>if postforeclosure.no_standing %}</w:t>
+        <w:t xml:space="preserve">if </w:t>
+      </w:r>
+      <w:proofErr w:type="spellStart"/>
+      <w:r>
+        <w:t>postforeclosure.no_standing</w:t>
+      </w:r>
+      <w:proofErr w:type="spellEnd"/>
+      <w:r>
+        <w:t xml:space="preserve"> %}</w:t>
       </w:r>
     </w:p>
     <w:p>
@@ -6447,6 +7710,16 @@
       <w:r>
         <w:t>{%p endif %} {# End foreclosure related defenses %}</w:t>
       </w:r>
+    </w:p>
+    <w:p>
+      <w:pPr>
+        <w:pStyle w:val="ListNumber"/>
+        <w:numPr>
+          <w:ilvl w:val="0"/>
+          <w:numId w:val="0"/>
+        </w:numPr>
+        <w:ind w:left="360"/>
+      </w:pPr>
       <w:r>
         <w:br/>
       </w:r>
@@ -6485,7 +7758,11 @@
         <w:pStyle w:val="ListNumber"/>
       </w:pPr>
       <w:r>
-        <w:t>{%p if post</w:t>
+        <w:t xml:space="preserve">{%p if </w:t>
+      </w:r>
+      <w:proofErr w:type="spellStart"/>
+      <w:r>
+        <w:t>post</w:t>
       </w:r>
       <w:r>
         <w:t>foreclosure</w:t>
@@ -6493,6 +7770,7 @@
       <w:r>
         <w:t>.is_foreclosed</w:t>
       </w:r>
+      <w:proofErr w:type="spellEnd"/>
       <w:r>
         <w:t xml:space="preserve"> %}</w:t>
       </w:r>
@@ -6539,6 +7817,9 @@
       </w:r>
       <w:r>
         <w:br/>
+      </w:r>
+      <w:r>
+        <w:lastRenderedPageBreak/>
         <w:t>_____________________________________________________________________________</w:t>
       </w:r>
       <w:r>
@@ -6553,10 +7834,17 @@
         <w:t>p</w:t>
       </w:r>
       <w:r>
-        <w:t xml:space="preserve"> if plead_counterclaims %}</w:t>
-      </w:r>
-    </w:p>
-    <w:p/>
+        <w:t xml:space="preserve"> if </w:t>
+      </w:r>
+      <w:proofErr w:type="spellStart"/>
+      <w:r>
+        <w:t>plead_counterclaims</w:t>
+      </w:r>
+      <w:proofErr w:type="spellEnd"/>
+      <w:r>
+        <w:t xml:space="preserve"> %}</w:t>
+      </w:r>
+    </w:p>
     <w:p>
       <w:pPr>
         <w:pStyle w:val="CenterTitle3"/>
@@ -6652,21 +7940,29 @@
           <w:tab w:val="left" w:pos="432"/>
           <w:tab w:val="left" w:pos="864"/>
         </w:tabs>
-      </w:pPr>
-      <w:r>
-        <w:t>{%p if bad_conditions.have_conditions %}</w:t>
-      </w:r>
-    </w:p>
-    <w:p>
-      <w:pPr>
-        <w:tabs>
-          <w:tab w:val="left" w:pos="432"/>
-          <w:tab w:val="left" w:pos="864"/>
-        </w:tabs>
         <w:rPr>
           <w:color w:val="000000"/>
         </w:rPr>
       </w:pPr>
+      <w:r>
+        <w:t xml:space="preserve">{%p if </w:t>
+      </w:r>
+      <w:proofErr w:type="spellStart"/>
+      <w:r>
+        <w:t>bad_</w:t>
+      </w:r>
+      <w:proofErr w:type="gramStart"/>
+      <w:r>
+        <w:t>conditions.have</w:t>
+      </w:r>
+      <w:proofErr w:type="gramEnd"/>
+      <w:r>
+        <w:t>_conditions</w:t>
+      </w:r>
+      <w:proofErr w:type="spellEnd"/>
+      <w:r>
+        <w:t xml:space="preserve"> %}</w:t>
+      </w:r>
     </w:p>
     <w:p>
       <w:pPr>
@@ -6681,7 +7977,6 @@
         <w:pStyle w:val="CenterTitle4"/>
       </w:pPr>
       <w:r>
-        <w:lastRenderedPageBreak/>
         <w:t>Mass. Gen. Laws c. 239, §8A (4th para.), and/or c. 111, §127I</w:t>
       </w:r>
     </w:p>
@@ -6723,14 +8018,15 @@
       <w:r>
         <w:t xml:space="preserve">{%p if </w:t>
       </w:r>
+      <w:proofErr w:type="spellStart"/>
       <w:r>
         <w:t>tenant.is_disabled</w:t>
       </w:r>
+      <w:proofErr w:type="spellEnd"/>
       <w:r>
         <w:t xml:space="preserve"> %}</w:t>
       </w:r>
     </w:p>
-    <w:p/>
     <w:p>
       <w:pPr>
         <w:pStyle w:val="CenterTitle3"/>
@@ -6772,20 +8068,32 @@
       <w:r>
         <w:t xml:space="preserve">{% if </w:t>
       </w:r>
-      <w:r>
-        <w:t>eviction_reason == "fault"</w:t>
+      <w:proofErr w:type="spellStart"/>
+      <w:r>
+        <w:t>eviction_reason</w:t>
+      </w:r>
+      <w:proofErr w:type="spellEnd"/>
+      <w:r>
+        <w:t xml:space="preserve"> == "fault"</w:t>
       </w:r>
       <w:r>
         <w:t xml:space="preserve"> %}</w:t>
       </w:r>
     </w:p>
-    <w:p/>
     <w:p>
       <w:pPr>
         <w:pStyle w:val="CenterTitle3"/>
       </w:pPr>
       <w:r>
-        <w:t xml:space="preserve">The Court Should Find That I Was Not At </w:t>
+        <w:t xml:space="preserve">The Court Should Find That I Was Not </w:t>
+      </w:r>
+      <w:proofErr w:type="gramStart"/>
+      <w:r>
+        <w:t>At</w:t>
+      </w:r>
+      <w:proofErr w:type="gramEnd"/>
+      <w:r>
+        <w:t xml:space="preserve"> </w:t>
       </w:r>
       <w:r>
         <w:rPr>
@@ -6822,7 +8130,6 @@
         <w:t>{% endif %}</w:t>
       </w:r>
     </w:p>
-    <w:p/>
     <w:p>
       <w:pPr>
         <w:pStyle w:val="CenterTitle3"/>
@@ -6874,7 +8181,11 @@
         <w:t>up to six months</w:t>
       </w:r>
       <w:r>
-        <w:t xml:space="preserve"> for any other tenant.)</w:t>
+        <w:t xml:space="preserve"> for </w:t>
+      </w:r>
+      <w:r>
+        <w:br/>
+        <w:t>any other tenant.)</w:t>
       </w:r>
     </w:p>
     <w:p>
@@ -6893,9 +8204,11 @@
       <w:r>
         <w:t xml:space="preserve">{%p if </w:t>
       </w:r>
+      <w:proofErr w:type="spellStart"/>
       <w:r>
         <w:t>tenant.is_disabled</w:t>
       </w:r>
+      <w:proofErr w:type="spellEnd"/>
       <w:r>
         <w:t xml:space="preserve"> or tenant.is_over60 %}</w:t>
       </w:r>
@@ -6909,9 +8222,9 @@
         </w:numPr>
         <w:tabs>
           <w:tab w:val="clear" w:pos="1008"/>
-          <w:tab w:val="num" w:pos="936"/>
-        </w:tabs>
-        <w:ind w:left="1296"/>
+          <w:tab w:val="num" w:pos="1584"/>
+        </w:tabs>
+        <w:ind w:left="1944"/>
       </w:pPr>
       <w:r>
         <w:t>I am and/or a member of my household is elderly (over 60) or disabled.</w:t>
@@ -6926,9 +8239,9 @@
         </w:numPr>
         <w:tabs>
           <w:tab w:val="clear" w:pos="1008"/>
-          <w:tab w:val="num" w:pos="936"/>
-        </w:tabs>
-        <w:ind w:left="1296"/>
+          <w:tab w:val="num" w:pos="1584"/>
+        </w:tabs>
+        <w:ind w:left="1944"/>
       </w:pPr>
       <w:r>
         <w:t>{%p endif %}</w:t>
@@ -6937,19 +8250,17 @@
     <w:p>
       <w:pPr>
         <w:pStyle w:val="LetterList2"/>
-        <w:numPr>
-          <w:ilvl w:val="0"/>
-          <w:numId w:val="0"/>
-        </w:numPr>
-        <w:tabs>
-          <w:tab w:val="num" w:pos="936"/>
-        </w:tabs>
-        <w:ind w:left="720"/>
+        <w:tabs>
+          <w:tab w:val="clear" w:pos="1008"/>
+          <w:tab w:val="num" w:pos="1584"/>
+        </w:tabs>
+        <w:ind w:left="1944"/>
         <w:rPr>
           <w:sz w:val="22"/>
         </w:rPr>
       </w:pPr>
       <w:r>
+        <w:lastRenderedPageBreak/>
         <w:sym w:font="Wingdings" w:char="F0A8"/>
       </w:r>
       <w:r>
@@ -6991,7 +8302,15 @@
         </w:numPr>
       </w:pPr>
       <w:r>
-        <w:t>{% if claim_jurytrial %}</w:t>
+        <w:t xml:space="preserve">{% if </w:t>
+      </w:r>
+      <w:proofErr w:type="spellStart"/>
+      <w:r>
+        <w:t>claim_jurytrial</w:t>
+      </w:r>
+      <w:proofErr w:type="spellEnd"/>
+      <w:r>
+        <w:t xml:space="preserve"> %}</w:t>
       </w:r>
     </w:p>
     <w:p>
@@ -7051,14 +8370,35 @@
         <w:rPr>
           <w:szCs w:val="24"/>
         </w:rPr>
-        <w:lastRenderedPageBreak/>
         <w:t xml:space="preserve">I hereby certify that I </w:t>
       </w:r>
+      <w:proofErr w:type="gramStart"/>
       <w:r>
         <w:rPr>
           <w:szCs w:val="24"/>
         </w:rPr>
-        <w:t xml:space="preserve">{{ method_of_service }} </w:t>
+        <w:t xml:space="preserve">{{ </w:t>
+      </w:r>
+      <w:proofErr w:type="spellStart"/>
+      <w:r>
+        <w:rPr>
+          <w:szCs w:val="24"/>
+        </w:rPr>
+        <w:t>method</w:t>
+      </w:r>
+      <w:proofErr w:type="gramEnd"/>
+      <w:r>
+        <w:rPr>
+          <w:szCs w:val="24"/>
+        </w:rPr>
+        <w:t>_of_service</w:t>
+      </w:r>
+      <w:proofErr w:type="spellEnd"/>
+      <w:r>
+        <w:rPr>
+          <w:szCs w:val="24"/>
+        </w:rPr>
+        <w:t xml:space="preserve"> }} </w:t>
       </w:r>
       <w:r>
         <w:rPr>
@@ -7077,7 +8417,21 @@
         <w:rPr>
           <w:szCs w:val="24"/>
         </w:rPr>
-        <w:t xml:space="preserve"> {{ service_date }}</w:t>
+        <w:t xml:space="preserve"> {{ </w:t>
+      </w:r>
+      <w:proofErr w:type="spellStart"/>
+      <w:r>
+        <w:rPr>
+          <w:szCs w:val="24"/>
+        </w:rPr>
+        <w:t>service_date</w:t>
+      </w:r>
+      <w:proofErr w:type="spellEnd"/>
+      <w:r>
+        <w:rPr>
+          <w:szCs w:val="24"/>
+        </w:rPr>
+        <w:t xml:space="preserve"> }}</w:t>
       </w:r>
       <w:r>
         <w:rPr>
@@ -7136,11 +8490,19 @@
           <w:szCs w:val="24"/>
         </w:rPr>
       </w:pPr>
+      <w:proofErr w:type="gramStart"/>
       <w:r>
         <w:rPr>
           <w:szCs w:val="24"/>
         </w:rPr>
-        <w:t>{{ tenant.name }}, DEFENDANT</w:t>
+        <w:t>{{ tenant.name</w:t>
+      </w:r>
+      <w:proofErr w:type="gramEnd"/>
+      <w:r>
+        <w:rPr>
+          <w:szCs w:val="24"/>
+        </w:rPr>
+        <w:t xml:space="preserve"> }}, DEFENDANT</w:t>
       </w:r>
     </w:p>
     <w:p>
@@ -7194,11 +8556,33 @@
           <w:szCs w:val="24"/>
         </w:rPr>
       </w:pPr>
+      <w:proofErr w:type="gramStart"/>
       <w:r>
         <w:rPr>
           <w:szCs w:val="24"/>
         </w:rPr>
-        <w:t>{{ tenant.signature }}</w:t>
+        <w:t xml:space="preserve">{{ </w:t>
+      </w:r>
+      <w:proofErr w:type="spellStart"/>
+      <w:r>
+        <w:rPr>
+          <w:szCs w:val="24"/>
+        </w:rPr>
+        <w:t>tenant</w:t>
+      </w:r>
+      <w:proofErr w:type="gramEnd"/>
+      <w:r>
+        <w:rPr>
+          <w:szCs w:val="24"/>
+        </w:rPr>
+        <w:t>.signature</w:t>
+      </w:r>
+      <w:proofErr w:type="spellEnd"/>
+      <w:r>
+        <w:rPr>
+          <w:szCs w:val="24"/>
+        </w:rPr>
+        <w:t xml:space="preserve"> }}</w:t>
       </w:r>
     </w:p>
     <w:p>
@@ -7258,11 +8642,33 @@
           <w:szCs w:val="24"/>
         </w:rPr>
       </w:pPr>
+      <w:proofErr w:type="gramStart"/>
       <w:r>
         <w:rPr>
           <w:szCs w:val="24"/>
         </w:rPr>
-        <w:t>{{ tenant.address_block() }}</w:t>
+        <w:t xml:space="preserve">{{ </w:t>
+      </w:r>
+      <w:proofErr w:type="spellStart"/>
+      <w:r>
+        <w:rPr>
+          <w:szCs w:val="24"/>
+        </w:rPr>
+        <w:t>tenant</w:t>
+      </w:r>
+      <w:proofErr w:type="gramEnd"/>
+      <w:r>
+        <w:rPr>
+          <w:szCs w:val="24"/>
+        </w:rPr>
+        <w:t>.address_block</w:t>
+      </w:r>
+      <w:proofErr w:type="spellEnd"/>
+      <w:r>
+        <w:rPr>
+          <w:szCs w:val="24"/>
+        </w:rPr>
+        <w:t>() }}</w:t>
       </w:r>
     </w:p>
     <w:p>
@@ -7290,16 +8696,38 @@
           <w:szCs w:val="24"/>
         </w:rPr>
       </w:pPr>
+      <w:proofErr w:type="gramStart"/>
       <w:r>
         <w:rPr>
           <w:szCs w:val="24"/>
         </w:rPr>
-        <w:t>{{ tenant.phone_number }}</w:t>
-      </w:r>
+        <w:t xml:space="preserve">{{ </w:t>
+      </w:r>
+      <w:proofErr w:type="spellStart"/>
       <w:r>
         <w:rPr>
           <w:szCs w:val="24"/>
         </w:rPr>
+        <w:t>tenant</w:t>
+      </w:r>
+      <w:proofErr w:type="gramEnd"/>
+      <w:r>
+        <w:rPr>
+          <w:szCs w:val="24"/>
+        </w:rPr>
+        <w:t>.phone_number</w:t>
+      </w:r>
+      <w:proofErr w:type="spellEnd"/>
+      <w:r>
+        <w:rPr>
+          <w:szCs w:val="24"/>
+        </w:rPr>
+        <w:t xml:space="preserve"> }}</w:t>
+      </w:r>
+      <w:r>
+        <w:rPr>
+          <w:szCs w:val="24"/>
+        </w:rPr>
         <w:tab/>
       </w:r>
       <w:r>
@@ -7335,9 +8763,10 @@
       <w:bookmarkEnd w:id="8"/>
     </w:p>
     <w:sectPr>
+      <w:footerReference w:type="default" r:id="rId8"/>
       <w:pgSz w:w="12240" w:h="15840" w:code="1"/>
       <w:pgMar w:top="864" w:right="990" w:bottom="720" w:left="1080" w:header="115" w:footer="475" w:gutter="360"/>
-      <w:pgNumType w:start="1"/>
+      <w:pgNumType w:start="459"/>
       <w:cols w:space="720"/>
       <w:noEndnote/>
       <w:docGrid w:linePitch="326"/>
@@ -7347,7 +8776,7 @@
 </file>
 
 <file path=word/endnotes.xml><?xml version="1.0" encoding="utf-8"?>
-<w:endnotes xmlns:wpc="http://schemas.microsoft.com/office/word/2010/wordprocessingCanvas" xmlns:cx="http://schemas.microsoft.com/office/drawing/2014/chartex" xmlns:cx1="http://schemas.microsoft.com/office/drawing/2015/9/8/chartex" xmlns:mc="http://schemas.openxmlformats.org/markup-compatibility/2006" xmlns:o="urn:schemas-microsoft-com:office:office" xmlns:r="http://schemas.openxmlformats.org/officeDocument/2006/relationships" xmlns:m="http://schemas.openxmlformats.org/officeDocument/2006/math" xmlns:v="urn:schemas-microsoft-com:vml" xmlns:wp14="http://schemas.microsoft.com/office/word/2010/wordprocessingDrawing" xmlns:wp="http://schemas.openxmlformats.org/drawingml/2006/wordprocessingDrawing" xmlns:w10="urn:schemas-microsoft-com:office:word" xmlns:w="http://schemas.openxmlformats.org/wordprocessingml/2006/main" xmlns:w14="http://schemas.microsoft.com/office/word/2010/wordml" xmlns:w15="http://schemas.microsoft.com/office/word/2012/wordml" xmlns:w16se="http://schemas.microsoft.com/office/word/2015/wordml/symex" xmlns:wpg="http://schemas.microsoft.com/office/word/2010/wordprocessingGroup" xmlns:wpi="http://schemas.microsoft.com/office/word/2010/wordprocessingInk" xmlns:wne="http://schemas.microsoft.com/office/word/2006/wordml" xmlns:wps="http://schemas.microsoft.com/office/word/2010/wordprocessingShape" mc:Ignorable="w14 w15 w16se wp14">
+<w:endnotes xmlns:wpc="http://schemas.microsoft.com/office/word/2010/wordprocessingCanvas" xmlns:cx="http://schemas.microsoft.com/office/drawing/2014/chartex" xmlns:cx1="http://schemas.microsoft.com/office/drawing/2015/9/8/chartex" xmlns:cx2="http://schemas.microsoft.com/office/drawing/2015/10/21/chartex" xmlns:cx3="http://schemas.microsoft.com/office/drawing/2016/5/9/chartex" xmlns:cx4="http://schemas.microsoft.com/office/drawing/2016/5/10/chartex" xmlns:cx5="http://schemas.microsoft.com/office/drawing/2016/5/11/chartex" xmlns:cx6="http://schemas.microsoft.com/office/drawing/2016/5/12/chartex" xmlns:cx7="http://schemas.microsoft.com/office/drawing/2016/5/13/chartex" xmlns:cx8="http://schemas.microsoft.com/office/drawing/2016/5/14/chartex" xmlns:mc="http://schemas.openxmlformats.org/markup-compatibility/2006" xmlns:aink="http://schemas.microsoft.com/office/drawing/2016/ink" xmlns:am3d="http://schemas.microsoft.com/office/drawing/2017/model3d" xmlns:o="urn:schemas-microsoft-com:office:office" xmlns:r="http://schemas.openxmlformats.org/officeDocument/2006/relationships" xmlns:m="http://schemas.openxmlformats.org/officeDocument/2006/math" xmlns:v="urn:schemas-microsoft-com:vml" xmlns:wp14="http://schemas.microsoft.com/office/word/2010/wordprocessingDrawing" xmlns:wp="http://schemas.openxmlformats.org/drawingml/2006/wordprocessingDrawing" xmlns:w10="urn:schemas-microsoft-com:office:word" xmlns:w="http://schemas.openxmlformats.org/wordprocessingml/2006/main" xmlns:w14="http://schemas.microsoft.com/office/word/2010/wordml" xmlns:w15="http://schemas.microsoft.com/office/word/2012/wordml" xmlns:w16cid="http://schemas.microsoft.com/office/word/2016/wordml/cid" xmlns:w16se="http://schemas.microsoft.com/office/word/2015/wordml/symex" xmlns:wpg="http://schemas.microsoft.com/office/word/2010/wordprocessingGroup" xmlns:wpi="http://schemas.microsoft.com/office/word/2010/wordprocessingInk" xmlns:wne="http://schemas.microsoft.com/office/word/2006/wordml" xmlns:wps="http://schemas.microsoft.com/office/word/2010/wordprocessingShape" mc:Ignorable="w14 w15 w16se w16cid wp14">
   <w:endnote w:type="separator" w:id="-1">
     <w:p>
       <w:r>
@@ -7366,60 +8795,68 @@
 </file>
 
 <file path=word/footer1.xml><?xml version="1.0" encoding="utf-8"?>
-<w:ftr xmlns:wpc="http://schemas.microsoft.com/office/word/2010/wordprocessingCanvas" xmlns:cx="http://schemas.microsoft.com/office/drawing/2014/chartex" xmlns:cx1="http://schemas.microsoft.com/office/drawing/2015/9/8/chartex" xmlns:mc="http://schemas.openxmlformats.org/markup-compatibility/2006" xmlns:o="urn:schemas-microsoft-com:office:office" xmlns:r="http://schemas.openxmlformats.org/officeDocument/2006/relationships" xmlns:m="http://schemas.openxmlformats.org/officeDocument/2006/math" xmlns:v="urn:schemas-microsoft-com:vml" xmlns:wp14="http://schemas.microsoft.com/office/word/2010/wordprocessingDrawing" xmlns:wp="http://schemas.openxmlformats.org/drawingml/2006/wordprocessingDrawing" xmlns:w10="urn:schemas-microsoft-com:office:word" xmlns:w="http://schemas.openxmlformats.org/wordprocessingml/2006/main" xmlns:w14="http://schemas.microsoft.com/office/word/2010/wordml" xmlns:w15="http://schemas.microsoft.com/office/word/2012/wordml" xmlns:w16se="http://schemas.microsoft.com/office/word/2015/wordml/symex" xmlns:wpg="http://schemas.microsoft.com/office/word/2010/wordprocessingGroup" xmlns:wpi="http://schemas.microsoft.com/office/word/2010/wordprocessingInk" xmlns:wne="http://schemas.microsoft.com/office/word/2006/wordml" xmlns:wps="http://schemas.microsoft.com/office/word/2010/wordprocessingShape" mc:Ignorable="w14 w15 w16se wp14">
-  <w:sdt>
-    <w:sdtPr>
-      <w:id w:val="2011096585"/>
-      <w:docPartObj>
-        <w:docPartGallery w:val="Page Numbers (Bottom of Page)"/>
-        <w:docPartUnique/>
-      </w:docPartObj>
-    </w:sdtPr>
-    <w:sdtEndPr>
+<w:ftr xmlns:wpc="http://schemas.microsoft.com/office/word/2010/wordprocessingCanvas" xmlns:cx="http://schemas.microsoft.com/office/drawing/2014/chartex" xmlns:cx1="http://schemas.microsoft.com/office/drawing/2015/9/8/chartex" xmlns:cx2="http://schemas.microsoft.com/office/drawing/2015/10/21/chartex" xmlns:cx3="http://schemas.microsoft.com/office/drawing/2016/5/9/chartex" xmlns:cx4="http://schemas.microsoft.com/office/drawing/2016/5/10/chartex" xmlns:cx5="http://schemas.microsoft.com/office/drawing/2016/5/11/chartex" xmlns:cx6="http://schemas.microsoft.com/office/drawing/2016/5/12/chartex" xmlns:cx7="http://schemas.microsoft.com/office/drawing/2016/5/13/chartex" xmlns:cx8="http://schemas.microsoft.com/office/drawing/2016/5/14/chartex" xmlns:mc="http://schemas.openxmlformats.org/markup-compatibility/2006" xmlns:aink="http://schemas.microsoft.com/office/drawing/2016/ink" xmlns:am3d="http://schemas.microsoft.com/office/drawing/2017/model3d" xmlns:o="urn:schemas-microsoft-com:office:office" xmlns:r="http://schemas.openxmlformats.org/officeDocument/2006/relationships" xmlns:m="http://schemas.openxmlformats.org/officeDocument/2006/math" xmlns:v="urn:schemas-microsoft-com:vml" xmlns:wp14="http://schemas.microsoft.com/office/word/2010/wordprocessingDrawing" xmlns:wp="http://schemas.openxmlformats.org/drawingml/2006/wordprocessingDrawing" xmlns:w10="urn:schemas-microsoft-com:office:word" xmlns:w="http://schemas.openxmlformats.org/wordprocessingml/2006/main" xmlns:w14="http://schemas.microsoft.com/office/word/2010/wordml" xmlns:w15="http://schemas.microsoft.com/office/word/2012/wordml" xmlns:w16cid="http://schemas.microsoft.com/office/word/2016/wordml/cid" xmlns:w16se="http://schemas.microsoft.com/office/word/2015/wordml/symex" xmlns:wpg="http://schemas.microsoft.com/office/word/2010/wordprocessingGroup" xmlns:wpi="http://schemas.microsoft.com/office/word/2010/wordprocessingInk" xmlns:wne="http://schemas.microsoft.com/office/word/2006/wordml" xmlns:wps="http://schemas.microsoft.com/office/word/2010/wordprocessingShape" mc:Ignorable="w14 w15 w16se w16cid wp14">
+  <w:p>
+    <w:pPr>
+      <w:pStyle w:val="FooterRight"/>
+    </w:pPr>
+    <w:r>
+      <w:t xml:space="preserve">Booklet </w:t>
+    </w:r>
+    <w:proofErr w:type="gramStart"/>
+    <w:r>
+      <w:t xml:space="preserve">3  </w:t>
+    </w:r>
+    <w:r>
       <w:rPr>
+        <w:rFonts w:ascii="Segoe UI" w:hAnsi="Segoe UI" w:cs="Segoe UI"/>
+      </w:rPr>
+      <w:t>▲</w:t>
+    </w:r>
+    <w:proofErr w:type="gramEnd"/>
+    <w:r>
+      <w:rPr>
+        <w:rFonts w:ascii="Segoe UI" w:hAnsi="Segoe UI" w:cs="Segoe UI"/>
+      </w:rPr>
+      <w:t xml:space="preserve">  </w:t>
+    </w:r>
+    <w:r>
+      <w:rPr>
+        <w:b/>
+      </w:rPr>
+      <w:fldChar w:fldCharType="begin"/>
+    </w:r>
+    <w:r>
+      <w:rPr>
+        <w:b/>
+      </w:rPr>
+      <w:instrText xml:space="preserve">PAGE </w:instrText>
+    </w:r>
+    <w:r>
+      <w:rPr>
+        <w:b/>
+      </w:rPr>
+      <w:fldChar w:fldCharType="separate"/>
+    </w:r>
+    <w:r>
+      <w:rPr>
+        <w:b/>
         <w:noProof/>
       </w:rPr>
-    </w:sdtEndPr>
-    <w:sdtContent>
-      <w:p>
-        <w:pPr>
-          <w:pStyle w:val="Footer"/>
-          <w:jc w:val="right"/>
-        </w:pPr>
-        <w:r>
-          <w:fldChar w:fldCharType="begin"/>
-        </w:r>
-        <w:r>
-          <w:instrText xml:space="preserve"> PAGE   \* MERGEFORMAT </w:instrText>
-        </w:r>
-        <w:r>
-          <w:fldChar w:fldCharType="separate"/>
-        </w:r>
-        <w:r>
-          <w:rPr>
-            <w:noProof/>
-          </w:rPr>
-          <w:t>8</w:t>
-        </w:r>
-        <w:r>
-          <w:rPr>
-            <w:noProof/>
-          </w:rPr>
-          <w:fldChar w:fldCharType="end"/>
-        </w:r>
-      </w:p>
-    </w:sdtContent>
-  </w:sdt>
-  <w:p>
-    <w:pPr>
-      <w:pStyle w:val="Footer"/>
-    </w:pPr>
+      <w:t>465</w:t>
+    </w:r>
+    <w:r>
+      <w:rPr>
+        <w:b/>
+      </w:rPr>
+      <w:fldChar w:fldCharType="end"/>
+    </w:r>
   </w:p>
 </w:ftr>
 </file>
 
 <file path=word/footnotes.xml><?xml version="1.0" encoding="utf-8"?>
-<w:footnotes xmlns:wpc="http://schemas.microsoft.com/office/word/2010/wordprocessingCanvas" xmlns:cx="http://schemas.microsoft.com/office/drawing/2014/chartex" xmlns:cx1="http://schemas.microsoft.com/office/drawing/2015/9/8/chartex" xmlns:mc="http://schemas.openxmlformats.org/markup-compatibility/2006" xmlns:o="urn:schemas-microsoft-com:office:office" xmlns:r="http://schemas.openxmlformats.org/officeDocument/2006/relationships" xmlns:m="http://schemas.openxmlformats.org/officeDocument/2006/math" xmlns:v="urn:schemas-microsoft-com:vml" xmlns:wp14="http://schemas.microsoft.com/office/word/2010/wordprocessingDrawing" xmlns:wp="http://schemas.openxmlformats.org/drawingml/2006/wordprocessingDrawing" xmlns:w10="urn:schemas-microsoft-com:office:word" xmlns:w="http://schemas.openxmlformats.org/wordprocessingml/2006/main" xmlns:w14="http://schemas.microsoft.com/office/word/2010/wordml" xmlns:w15="http://schemas.microsoft.com/office/word/2012/wordml" xmlns:w16se="http://schemas.microsoft.com/office/word/2015/wordml/symex" xmlns:wpg="http://schemas.microsoft.com/office/word/2010/wordprocessingGroup" xmlns:wpi="http://schemas.microsoft.com/office/word/2010/wordprocessingInk" xmlns:wne="http://schemas.microsoft.com/office/word/2006/wordml" xmlns:wps="http://schemas.microsoft.com/office/word/2010/wordprocessingShape" mc:Ignorable="w14 w15 w16se wp14">
+<w:footnotes xmlns:wpc="http://schemas.microsoft.com/office/word/2010/wordprocessingCanvas" xmlns:cx="http://schemas.microsoft.com/office/drawing/2014/chartex" xmlns:cx1="http://schemas.microsoft.com/office/drawing/2015/9/8/chartex" xmlns:cx2="http://schemas.microsoft.com/office/drawing/2015/10/21/chartex" xmlns:cx3="http://schemas.microsoft.com/office/drawing/2016/5/9/chartex" xmlns:cx4="http://schemas.microsoft.com/office/drawing/2016/5/10/chartex" xmlns:cx5="http://schemas.microsoft.com/office/drawing/2016/5/11/chartex" xmlns:cx6="http://schemas.microsoft.com/office/drawing/2016/5/12/chartex" xmlns:cx7="http://schemas.microsoft.com/office/drawing/2016/5/13/chartex" xmlns:cx8="http://schemas.microsoft.com/office/drawing/2016/5/14/chartex" xmlns:mc="http://schemas.openxmlformats.org/markup-compatibility/2006" xmlns:aink="http://schemas.microsoft.com/office/drawing/2016/ink" xmlns:am3d="http://schemas.microsoft.com/office/drawing/2017/model3d" xmlns:o="urn:schemas-microsoft-com:office:office" xmlns:r="http://schemas.openxmlformats.org/officeDocument/2006/relationships" xmlns:m="http://schemas.openxmlformats.org/officeDocument/2006/math" xmlns:v="urn:schemas-microsoft-com:vml" xmlns:wp14="http://schemas.microsoft.com/office/word/2010/wordprocessingDrawing" xmlns:wp="http://schemas.openxmlformats.org/drawingml/2006/wordprocessingDrawing" xmlns:w10="urn:schemas-microsoft-com:office:word" xmlns:w="http://schemas.openxmlformats.org/wordprocessingml/2006/main" xmlns:w14="http://schemas.microsoft.com/office/word/2010/wordml" xmlns:w15="http://schemas.microsoft.com/office/word/2012/wordml" xmlns:w16cid="http://schemas.microsoft.com/office/word/2016/wordml/cid" xmlns:w16se="http://schemas.microsoft.com/office/word/2015/wordml/symex" xmlns:wpg="http://schemas.microsoft.com/office/word/2010/wordprocessingGroup" xmlns:wpi="http://schemas.microsoft.com/office/word/2010/wordprocessingInk" xmlns:wne="http://schemas.microsoft.com/office/word/2006/wordml" xmlns:wps="http://schemas.microsoft.com/office/word/2010/wordprocessingShape" mc:Ignorable="w14 w15 w16se w16cid wp14">
   <w:footnote w:type="separator" w:id="-1">
     <w:p>
       <w:r>
@@ -7438,7 +8875,7 @@
 </file>
 
 <file path=word/numbering.xml><?xml version="1.0" encoding="utf-8"?>
-<w:numbering xmlns:wpc="http://schemas.microsoft.com/office/word/2010/wordprocessingCanvas" xmlns:cx="http://schemas.microsoft.com/office/drawing/2014/chartex" xmlns:cx1="http://schemas.microsoft.com/office/drawing/2015/9/8/chartex" xmlns:mc="http://schemas.openxmlformats.org/markup-compatibility/2006" xmlns:o="urn:schemas-microsoft-com:office:office" xmlns:r="http://schemas.openxmlformats.org/officeDocument/2006/relationships" xmlns:m="http://schemas.openxmlformats.org/officeDocument/2006/math" xmlns:v="urn:schemas-microsoft-com:vml" xmlns:wp14="http://schemas.microsoft.com/office/word/2010/wordprocessingDrawing" xmlns:wp="http://schemas.openxmlformats.org/drawingml/2006/wordprocessingDrawing" xmlns:w10="urn:schemas-microsoft-com:office:word" xmlns:w="http://schemas.openxmlformats.org/wordprocessingml/2006/main" xmlns:w14="http://schemas.microsoft.com/office/word/2010/wordml" xmlns:w15="http://schemas.microsoft.com/office/word/2012/wordml" xmlns:w16se="http://schemas.microsoft.com/office/word/2015/wordml/symex" xmlns:wpg="http://schemas.microsoft.com/office/word/2010/wordprocessingGroup" xmlns:wpi="http://schemas.microsoft.com/office/word/2010/wordprocessingInk" xmlns:wne="http://schemas.microsoft.com/office/word/2006/wordml" xmlns:wps="http://schemas.microsoft.com/office/word/2010/wordprocessingShape" mc:Ignorable="w14 w15 w16se wp14">
+<w:numbering xmlns:wpc="http://schemas.microsoft.com/office/word/2010/wordprocessingCanvas" xmlns:cx="http://schemas.microsoft.com/office/drawing/2014/chartex" xmlns:cx1="http://schemas.microsoft.com/office/drawing/2015/9/8/chartex" xmlns:cx2="http://schemas.microsoft.com/office/drawing/2015/10/21/chartex" xmlns:cx3="http://schemas.microsoft.com/office/drawing/2016/5/9/chartex" xmlns:cx4="http://schemas.microsoft.com/office/drawing/2016/5/10/chartex" xmlns:cx5="http://schemas.microsoft.com/office/drawing/2016/5/11/chartex" xmlns:cx6="http://schemas.microsoft.com/office/drawing/2016/5/12/chartex" xmlns:cx7="http://schemas.microsoft.com/office/drawing/2016/5/13/chartex" xmlns:cx8="http://schemas.microsoft.com/office/drawing/2016/5/14/chartex" xmlns:mc="http://schemas.openxmlformats.org/markup-compatibility/2006" xmlns:aink="http://schemas.microsoft.com/office/drawing/2016/ink" xmlns:am3d="http://schemas.microsoft.com/office/drawing/2017/model3d" xmlns:o="urn:schemas-microsoft-com:office:office" xmlns:r="http://schemas.openxmlformats.org/officeDocument/2006/relationships" xmlns:m="http://schemas.openxmlformats.org/officeDocument/2006/math" xmlns:v="urn:schemas-microsoft-com:vml" xmlns:wp14="http://schemas.microsoft.com/office/word/2010/wordprocessingDrawing" xmlns:wp="http://schemas.openxmlformats.org/drawingml/2006/wordprocessingDrawing" xmlns:w10="urn:schemas-microsoft-com:office:word" xmlns:w="http://schemas.openxmlformats.org/wordprocessingml/2006/main" xmlns:w14="http://schemas.microsoft.com/office/word/2010/wordml" xmlns:w15="http://schemas.microsoft.com/office/word/2012/wordml" xmlns:w16cid="http://schemas.microsoft.com/office/word/2016/wordml/cid" xmlns:w16se="http://schemas.microsoft.com/office/word/2015/wordml/symex" xmlns:wpg="http://schemas.microsoft.com/office/word/2010/wordprocessingGroup" xmlns:wpi="http://schemas.microsoft.com/office/word/2010/wordprocessingInk" xmlns:wne="http://schemas.microsoft.com/office/word/2006/wordml" xmlns:wps="http://schemas.microsoft.com/office/word/2010/wordprocessingShape" mc:Ignorable="w14 w15 w16se w16cid wp14">
   <w:abstractNum w:abstractNumId="0" w15:restartNumberingAfterBreak="0">
     <w:nsid w:val="FFFFFF89"/>
     <w:multiLevelType w:val="singleLevel"/>
@@ -8892,7 +10329,7 @@
 </file>
 
 <file path=word/styles.xml><?xml version="1.0" encoding="utf-8"?>
-<w:styles xmlns:mc="http://schemas.openxmlformats.org/markup-compatibility/2006" xmlns:r="http://schemas.openxmlformats.org/officeDocument/2006/relationships" xmlns:w="http://schemas.openxmlformats.org/wordprocessingml/2006/main" xmlns:w14="http://schemas.microsoft.com/office/word/2010/wordml" xmlns:w15="http://schemas.microsoft.com/office/word/2012/wordml" xmlns:w16se="http://schemas.microsoft.com/office/word/2015/wordml/symex" mc:Ignorable="w14 w15 w16se">
+<w:styles xmlns:mc="http://schemas.openxmlformats.org/markup-compatibility/2006" xmlns:r="http://schemas.openxmlformats.org/officeDocument/2006/relationships" xmlns:w="http://schemas.openxmlformats.org/wordprocessingml/2006/main" xmlns:w14="http://schemas.microsoft.com/office/word/2010/wordml" xmlns:w15="http://schemas.microsoft.com/office/word/2012/wordml" xmlns:w16cid="http://schemas.microsoft.com/office/word/2016/wordml/cid" xmlns:w16se="http://schemas.microsoft.com/office/word/2015/wordml/symex" mc:Ignorable="w14 w15 w16se w16cid">
   <w:docDefaults>
     <w:rPrDefault>
       <w:rPr>
@@ -8902,7 +10339,7 @@
     </w:rPrDefault>
     <w:pPrDefault/>
   </w:docDefaults>
-  <w:latentStyles w:defLockedState="0" w:defUIPriority="0" w:defSemiHidden="0" w:defUnhideWhenUsed="0" w:defQFormat="0" w:count="371">
+  <w:latentStyles w:defLockedState="0" w:defUIPriority="0" w:defSemiHidden="0" w:defUnhideWhenUsed="0" w:defQFormat="0" w:count="375">
     <w:lsdException w:name="Normal" w:qFormat="1"/>
     <w:lsdException w:name="heading 1" w:qFormat="1"/>
     <w:lsdException w:name="heading 2" w:qFormat="1"/>
@@ -8935,7 +10372,7 @@
     <w:lsdException w:name="footnote text" w:semiHidden="1" w:unhideWhenUsed="1"/>
     <w:lsdException w:name="annotation text" w:semiHidden="1" w:unhideWhenUsed="1"/>
     <w:lsdException w:name="header" w:semiHidden="1" w:unhideWhenUsed="1"/>
-    <w:lsdException w:name="footer" w:semiHidden="1" w:uiPriority="99" w:unhideWhenUsed="1"/>
+    <w:lsdException w:name="footer" w:semiHidden="1" w:unhideWhenUsed="1"/>
     <w:lsdException w:name="index heading" w:semiHidden="1" w:unhideWhenUsed="1"/>
     <w:lsdException w:name="caption" w:semiHidden="1" w:unhideWhenUsed="1" w:qFormat="1"/>
     <w:lsdException w:name="table of figures" w:semiHidden="1" w:unhideWhenUsed="1"/>
@@ -9267,6 +10704,10 @@
     <w:lsdException w:name="List Table 5 Dark Accent 6" w:uiPriority="50"/>
     <w:lsdException w:name="List Table 6 Colorful Accent 6" w:uiPriority="51"/>
     <w:lsdException w:name="List Table 7 Colorful Accent 6" w:uiPriority="52"/>
+    <w:lsdException w:name="Mention" w:semiHidden="1" w:uiPriority="99" w:unhideWhenUsed="1"/>
+    <w:lsdException w:name="Smart Hyperlink" w:semiHidden="1" w:uiPriority="99" w:unhideWhenUsed="1"/>
+    <w:lsdException w:name="Hashtag" w:semiHidden="1" w:uiPriority="99" w:unhideWhenUsed="1"/>
+    <w:lsdException w:name="Unresolved Mention" w:semiHidden="1" w:uiPriority="99" w:unhideWhenUsed="1"/>
   </w:latentStyles>
   <w:style w:type="paragraph" w:default="1" w:styleId="Normal">
     <w:name w:val="Normal"/>
@@ -9537,8 +10978,6 @@
   <w:style w:type="paragraph" w:styleId="Footer">
     <w:name w:val="footer"/>
     <w:basedOn w:val="Normal"/>
-    <w:link w:val="FooterChar"/>
-    <w:uiPriority w:val="99"/>
     <w:rsid w:val="00305576"/>
     <w:pPr>
       <w:pBdr>
@@ -11013,18 +12452,6 @@
       <w:contextualSpacing/>
     </w:pPr>
   </w:style>
-  <w:style w:type="character" w:customStyle="1" w:styleId="FooterChar">
-    <w:name w:val="Footer Char"/>
-    <w:basedOn w:val="DefaultParagraphFont"/>
-    <w:link w:val="Footer"/>
-    <w:uiPriority w:val="99"/>
-    <w:rsid w:val="00717845"/>
-    <w:rPr>
-      <w:rFonts w:ascii="Futura Lt BT" w:hAnsi="Futura Lt BT"/>
-      <w:i/>
-      <w:color w:val="000000"/>
-    </w:rPr>
-  </w:style>
 </w:styles>
 </file>
 
@@ -11316,7 +12743,7 @@
 </file>
 
 <file path=customXml/itemProps1.xml><?xml version="1.0" encoding="utf-8"?>
-<ds:datastoreItem xmlns:ds="http://schemas.openxmlformats.org/officeDocument/2006/customXml" ds:itemID="{4E73D494-C692-487A-8075-1E795D06F522}">
+<ds:datastoreItem xmlns:ds="http://schemas.openxmlformats.org/officeDocument/2006/customXml" ds:itemID="{C40A88CF-2776-40EF-AA41-BE82A1F9D0FD}">
   <ds:schemaRefs>
     <ds:schemaRef ds:uri="http://schemas.openxmlformats.org/officeDocument/2006/bibliography"/>
   </ds:schemaRefs>

</xml_diff>

<commit_message>
Fixed error with address one_line when geolocate fails
</commit_message>
<xml_diff>
--- a/docassemble/MAEvictionDefense/data/templates/SummaryProcessAnswer_Finaledit.docx
+++ b/docassemble/MAEvictionDefense/data/templates/SummaryProcessAnswer_Finaledit.docx
@@ -1063,8 +1063,28 @@
         <w:rPr>
           <w:b/>
         </w:rPr>
-        <w:t>.one_line</w:t>
-      </w:r>
+        <w:t>.</w:t>
+      </w:r>
+      <w:r>
+        <w:rPr>
+          <w:b/>
+        </w:rPr>
+        <w:t>on_</w:t>
+      </w:r>
+      <w:r>
+        <w:rPr>
+          <w:b/>
+        </w:rPr>
+        <w:t>one_line</w:t>
+      </w:r>
+      <w:r>
+        <w:rPr>
+          <w:b/>
+        </w:rPr>
+        <w:t>()</w:t>
+      </w:r>
+      <w:bookmarkStart w:id="5" w:name="_GoBack"/>
+      <w:bookmarkEnd w:id="5"/>
       <w:r>
         <w:rPr>
           <w:b/>
@@ -3301,14 +3321,14 @@
       <w:pPr>
         <w:ind w:left="1224"/>
       </w:pPr>
-      <w:bookmarkStart w:id="5" w:name="_Hlk495920767"/>
+      <w:bookmarkStart w:id="6" w:name="_Hlk495920767"/>
       <w:r>
         <w:t xml:space="preserve">{%p </w:t>
       </w:r>
       <w:r>
         <w:t>endif %}</w:t>
       </w:r>
-      <w:bookmarkEnd w:id="5"/>
+      <w:bookmarkEnd w:id="6"/>
     </w:p>
     <w:p>
       <w:r>
@@ -4663,8 +4683,6 @@
       <w:r>
         <w:t xml:space="preserve"> </w:t>
       </w:r>
-      <w:bookmarkStart w:id="6" w:name="_GoBack"/>
-      <w:bookmarkEnd w:id="6"/>
     </w:p>
     <w:p>
       <w:pPr>
@@ -7399,7 +7417,7 @@
           <w:rPr>
             <w:noProof/>
           </w:rPr>
-          <w:t>8</w:t>
+          <w:t>2</w:t>
         </w:r>
         <w:r>
           <w:rPr>
@@ -11316,7 +11334,7 @@
 </file>
 
 <file path=customXml/itemProps1.xml><?xml version="1.0" encoding="utf-8"?>
-<ds:datastoreItem xmlns:ds="http://schemas.openxmlformats.org/officeDocument/2006/customXml" ds:itemID="{4E73D494-C692-487A-8075-1E795D06F522}">
+<ds:datastoreItem xmlns:ds="http://schemas.openxmlformats.org/officeDocument/2006/customXml" ds:itemID="{AA407C14-D2BA-40FE-9053-1832F0689D61}">
   <ds:schemaRefs>
     <ds:schemaRef ds:uri="http://schemas.openxmlformats.org/officeDocument/2006/bibliography"/>
   </ds:schemaRefs>

</xml_diff>

<commit_message>
Modular caption and signature block
</commit_message>
<xml_diff>
--- a/docassemble/MAEvictionDefense/data/templates/SummaryProcessAnswer_Finaledit.docx
+++ b/docassemble/MAEvictionDefense/data/templates/SummaryProcessAnswer_Finaledit.docx
@@ -601,365 +601,56 @@
       </w:pPr>
     </w:p>
     <w:p>
-      <w:pPr>
-        <w:pStyle w:val="CenterTitle1"/>
-        <w:rPr>
-          <w:b w:val="0"/>
-          <w:smallCaps w:val="0"/>
-          <w:sz w:val="24"/>
-        </w:rPr>
-      </w:pPr>
-      <w:r>
-        <w:rPr>
-          <w:b w:val="0"/>
-          <w:smallCaps w:val="0"/>
-        </w:rPr>
+      <w:r>
         <w:lastRenderedPageBreak/>
-        <w:t>ANSWER FORM</w:t>
-      </w:r>
-    </w:p>
-    <w:p>
-      <w:pPr>
-        <w:pStyle w:val="CenterTitle2"/>
-      </w:pPr>
-      <w:r>
-        <w:t>COMMONWEALTH OF MASSACHUSETTS</w:t>
-      </w:r>
-      <w:r>
-        <w:br/>
-        <w:t>TRIAL COURT</w:t>
-      </w:r>
-    </w:p>
-    <w:p>
-      <w:pPr>
-        <w:pStyle w:val="CenterTitle3"/>
-        <w:jc w:val="both"/>
-        <w:rPr>
-          <w:b w:val="0"/>
-        </w:rPr>
-      </w:pPr>
-      <w:r>
-        <w:rPr>
-          <w:b w:val="0"/>
-        </w:rPr>
-        <w:tab/>
-      </w:r>
-      <w:r>
-        <w:rPr>
-          <w:b w:val="0"/>
-        </w:rPr>
-        <w:tab/>
-      </w:r>
-    </w:p>
-    <w:p>
-      <w:pPr>
-        <w:tabs>
-          <w:tab w:val="left" w:pos="5040"/>
-        </w:tabs>
-        <w:suppressAutoHyphens/>
-        <w:spacing w:line="240" w:lineRule="atLeast"/>
-        <w:ind w:left="5040" w:hanging="5040"/>
-        <w:contextualSpacing/>
-        <w:rPr>
-          <w:rFonts w:ascii="Times New Roman" w:hAnsi="Times New Roman"/>
-          <w:szCs w:val="24"/>
-        </w:rPr>
-      </w:pPr>
-      <w:r>
-        <w:rPr>
-          <w:rFonts w:ascii="Times New Roman" w:hAnsi="Times New Roman"/>
-          <w:szCs w:val="24"/>
-        </w:rPr>
-        <w:t>{{ court.county }}</w:t>
-      </w:r>
-      <w:r>
-        <w:rPr>
-          <w:rFonts w:ascii="Times New Roman" w:hAnsi="Times New Roman"/>
-          <w:szCs w:val="24"/>
-        </w:rPr>
-        <w:t>, ss</w:t>
-      </w:r>
-      <w:r>
-        <w:rPr>
-          <w:rFonts w:ascii="Times New Roman" w:hAnsi="Times New Roman"/>
-          <w:szCs w:val="24"/>
-        </w:rPr>
-        <w:tab/>
-      </w:r>
-      <w:r>
-        <w:rPr>
-          <w:rFonts w:ascii="Times New Roman" w:hAnsi="Times New Roman"/>
-          <w:szCs w:val="24"/>
-        </w:rPr>
-        <w:t>{{ court.name }}</w:t>
-      </w:r>
-    </w:p>
-    <w:p>
-      <w:pPr>
-        <w:suppressAutoHyphens/>
-        <w:spacing w:line="240" w:lineRule="atLeast"/>
-        <w:ind w:left="5040"/>
-        <w:contextualSpacing/>
-        <w:rPr>
-          <w:rFonts w:ascii="Times New Roman" w:hAnsi="Times New Roman"/>
-          <w:szCs w:val="24"/>
-        </w:rPr>
-      </w:pPr>
-    </w:p>
-    <w:p>
-      <w:pPr>
-        <w:suppressAutoHyphens/>
-        <w:spacing w:line="240" w:lineRule="atLeast"/>
-        <w:ind w:left="5040"/>
-        <w:contextualSpacing/>
-        <w:rPr>
-          <w:rFonts w:ascii="Times New Roman" w:hAnsi="Times New Roman"/>
-          <w:szCs w:val="24"/>
-        </w:rPr>
-      </w:pPr>
-      <w:r>
-        <w:rPr>
-          <w:rFonts w:ascii="Times New Roman" w:hAnsi="Times New Roman"/>
-          <w:szCs w:val="24"/>
-        </w:rPr>
-        <w:t xml:space="preserve">DOCKET NO: </w:t>
-      </w:r>
-    </w:p>
-    <w:p>
-      <w:pPr>
-        <w:suppressAutoHyphens/>
-        <w:spacing w:line="240" w:lineRule="atLeast"/>
-        <w:contextualSpacing/>
-        <w:rPr>
-          <w:rFonts w:ascii="Times New Roman" w:hAnsi="Times New Roman"/>
-          <w:szCs w:val="24"/>
-        </w:rPr>
-      </w:pPr>
-    </w:p>
-    <w:p>
-      <w:pPr>
-        <w:suppressAutoHyphens/>
-        <w:spacing w:line="240" w:lineRule="atLeast"/>
-        <w:contextualSpacing/>
-        <w:rPr>
-          <w:rFonts w:ascii="Times New Roman" w:hAnsi="Times New Roman"/>
-          <w:szCs w:val="24"/>
-        </w:rPr>
-      </w:pPr>
-      <w:r>
-        <w:rPr>
-          <w:rFonts w:ascii="Times New Roman" w:hAnsi="Times New Roman"/>
-          <w:szCs w:val="24"/>
-        </w:rPr>
-        <w:t>{{ landlord.name }}</w:t>
-      </w:r>
-      <w:r>
-        <w:rPr>
-          <w:rFonts w:ascii="Times New Roman" w:hAnsi="Times New Roman"/>
-          <w:szCs w:val="24"/>
-        </w:rPr>
-        <w:t>,</w:t>
-      </w:r>
-    </w:p>
-    <w:p>
-      <w:pPr>
-        <w:suppressAutoHyphens/>
-        <w:spacing w:line="240" w:lineRule="atLeast"/>
-        <w:contextualSpacing/>
-        <w:rPr>
-          <w:rFonts w:ascii="Times New Roman" w:hAnsi="Times New Roman"/>
-          <w:b/>
-          <w:szCs w:val="24"/>
-        </w:rPr>
-      </w:pPr>
-      <w:r>
-        <w:rPr>
-          <w:rFonts w:ascii="Times New Roman" w:hAnsi="Times New Roman"/>
-          <w:b/>
-          <w:szCs w:val="24"/>
-        </w:rPr>
-        <w:t>Plaintiff – Landlord(s)</w:t>
-      </w:r>
-    </w:p>
-    <w:p>
-      <w:pPr>
-        <w:suppressAutoHyphens/>
-        <w:spacing w:line="240" w:lineRule="atLeast"/>
-        <w:contextualSpacing/>
-        <w:rPr>
-          <w:rFonts w:ascii="Times New Roman" w:hAnsi="Times New Roman"/>
-          <w:szCs w:val="24"/>
-        </w:rPr>
-      </w:pPr>
-    </w:p>
-    <w:p>
-      <w:pPr>
-        <w:tabs>
-          <w:tab w:val="left" w:pos="5040"/>
-        </w:tabs>
-        <w:suppressAutoHyphens/>
-        <w:spacing w:line="240" w:lineRule="atLeast"/>
-        <w:ind w:left="5040" w:hanging="5040"/>
-        <w:contextualSpacing/>
-        <w:rPr>
-          <w:b/>
-        </w:rPr>
-      </w:pPr>
-      <w:r>
-        <w:rPr>
-          <w:rFonts w:ascii="Times New Roman" w:hAnsi="Times New Roman"/>
-          <w:szCs w:val="24"/>
-        </w:rPr>
-        <w:t>vs.</w:t>
-      </w:r>
-      <w:r>
-        <w:rPr>
-          <w:rFonts w:ascii="Times New Roman" w:hAnsi="Times New Roman"/>
-          <w:szCs w:val="24"/>
-        </w:rPr>
-        <w:tab/>
-      </w:r>
-      <w:r>
-        <w:rPr>
-          <w:b/>
-        </w:rPr>
-        <w:t xml:space="preserve">SUMMARY PROCESS ANSWER </w:t>
-      </w:r>
-    </w:p>
-    <w:p>
-      <w:pPr>
-        <w:tabs>
-          <w:tab w:val="left" w:pos="5040"/>
-        </w:tabs>
-        <w:suppressAutoHyphens/>
-        <w:spacing w:line="240" w:lineRule="atLeast"/>
-        <w:ind w:left="5040" w:hanging="5040"/>
-        <w:contextualSpacing/>
-        <w:rPr>
-          <w:b/>
-        </w:rPr>
-      </w:pPr>
-      <w:r>
-        <w:rPr>
-          <w:b/>
-        </w:rPr>
-        <w:t>{% if plead_counterclaims %}</w:t>
-      </w:r>
-      <w:r>
-        <w:rPr>
-          <w:b/>
-        </w:rPr>
-        <w:tab/>
-        <w:t>COUNTERCLAIMS</w:t>
-      </w:r>
-      <w:r>
-        <w:rPr>
-          <w:b/>
-        </w:rPr>
-        <w:t xml:space="preserve"> </w:t>
-      </w:r>
-      <w:r>
-        <w:rPr>
-          <w:b/>
-        </w:rPr>
-        <w:t>{% endif %}</w:t>
-      </w:r>
-    </w:p>
-    <w:p>
-      <w:pPr>
-        <w:tabs>
-          <w:tab w:val="left" w:pos="5040"/>
-        </w:tabs>
-        <w:suppressAutoHyphens/>
-        <w:spacing w:line="240" w:lineRule="atLeast"/>
-        <w:ind w:left="5040" w:hanging="5040"/>
-        <w:contextualSpacing/>
-        <w:rPr>
-          <w:rFonts w:ascii="Times New Roman" w:hAnsi="Times New Roman"/>
-          <w:szCs w:val="24"/>
-        </w:rPr>
-      </w:pPr>
-      <w:r>
-        <w:rPr>
-          <w:b/>
-        </w:rPr>
-        <w:t>{% if claim_jurytrial %}</w:t>
-      </w:r>
-      <w:r>
-        <w:rPr>
-          <w:b/>
-        </w:rPr>
-        <w:tab/>
-        <w:t>WITH JURY TRIAL REQUEST {% endif %}</w:t>
-      </w:r>
-    </w:p>
-    <w:p>
-      <w:pPr>
-        <w:tabs>
-          <w:tab w:val="left" w:pos="5040"/>
-        </w:tabs>
-        <w:suppressAutoHyphens/>
-        <w:spacing w:line="240" w:lineRule="atLeast"/>
-        <w:ind w:left="5040" w:hanging="5040"/>
-        <w:contextualSpacing/>
-        <w:rPr>
-          <w:rFonts w:ascii="Times New Roman" w:hAnsi="Times New Roman"/>
-          <w:szCs w:val="24"/>
-        </w:rPr>
-      </w:pPr>
-      <w:r>
-        <w:rPr>
-          <w:rFonts w:ascii="Times New Roman" w:hAnsi="Times New Roman"/>
-          <w:szCs w:val="24"/>
-        </w:rPr>
-        <w:t xml:space="preserve">{{ </w:t>
-      </w:r>
-      <w:r>
-        <w:rPr>
-          <w:rFonts w:ascii="Times New Roman" w:hAnsi="Times New Roman"/>
-          <w:szCs w:val="24"/>
-        </w:rPr>
-        <w:t>defendants_name</w:t>
-      </w:r>
-      <w:r>
-        <w:rPr>
-          <w:rFonts w:ascii="Times New Roman" w:hAnsi="Times New Roman"/>
-          <w:szCs w:val="24"/>
-        </w:rPr>
-        <w:t xml:space="preserve"> }}</w:t>
-      </w:r>
-    </w:p>
-    <w:p>
-      <w:pPr>
-        <w:tabs>
-          <w:tab w:val="left" w:pos="5040"/>
-        </w:tabs>
-        <w:suppressAutoHyphens/>
-        <w:spacing w:line="240" w:lineRule="atLeast"/>
-        <w:ind w:left="5040" w:hanging="5040"/>
-        <w:contextualSpacing/>
-        <w:rPr>
-          <w:rFonts w:ascii="Times New Roman" w:hAnsi="Times New Roman"/>
-          <w:b/>
-          <w:szCs w:val="24"/>
-        </w:rPr>
-      </w:pPr>
-      <w:r>
-        <w:rPr>
-          <w:rFonts w:ascii="Times New Roman" w:hAnsi="Times New Roman"/>
-          <w:b/>
-          <w:szCs w:val="24"/>
-        </w:rPr>
-        <w:t>Defendants(s) - Tenants</w:t>
-      </w:r>
-    </w:p>
-    <w:p>
-      <w:pPr>
-        <w:tabs>
-          <w:tab w:val="left" w:pos="-90"/>
-          <w:tab w:val="left" w:pos="0"/>
-        </w:tabs>
-      </w:pPr>
+        <w:t>{%p set answer_title = 'SUMMARY PROCESS ANSWER' %}</w:t>
+      </w:r>
+    </w:p>
+    <w:p>
+      <w:r>
+        <w:t>{%p if plead_counterclaims %}</w:t>
+      </w:r>
+    </w:p>
+    <w:p>
+      <w:r>
+        <w:t xml:space="preserve">{%p set answer_title = </w:t>
+      </w:r>
+      <w:r>
+        <w:t>answer_title + "\n</w:t>
+      </w:r>
+      <w:r>
+        <w:t xml:space="preserve">WITH </w:t>
+      </w:r>
+      <w:bookmarkStart w:id="5" w:name="_GoBack"/>
+      <w:bookmarkEnd w:id="5"/>
+      <w:r>
+        <w:t>COUNTERCLAIMS" %}</w:t>
+      </w:r>
+    </w:p>
+    <w:p>
+      <w:r>
+        <w:t>{%p endif %}</w:t>
+      </w:r>
+    </w:p>
+    <w:p>
+      <w:r>
+        <w:t>{%p if claim_jurytrial %}</w:t>
+      </w:r>
+    </w:p>
+    <w:p>
+      <w:r>
+        <w:t>{%p set answer_title = answer_title + "\nWITH JURY TRIAL REQUEST" %}</w:t>
+      </w:r>
+    </w:p>
+    <w:p>
+      <w:r>
+        <w:t>{%p endif %}</w:t>
+      </w:r>
+    </w:p>
+    <w:p>
+      <w:r>
+        <w:t>{{p include_docx_template('include_CaseCaption.docx',caption_title = 'ANSWER FORM',caption_subtitle=answer_title) }}</w:t>
+      </w:r>
     </w:p>
     <w:p>
       <w:pPr>
@@ -1406,7 +1097,6 @@
         </w:tabs>
       </w:pPr>
       <w:r>
-        <w:lastRenderedPageBreak/>
         <w:t>The landlord did not terminate my tenancy properly.</w:t>
       </w:r>
     </w:p>
@@ -1518,6 +1208,7 @@
         <w:pStyle w:val="ListNumber"/>
       </w:pPr>
       <w:r>
+        <w:lastRenderedPageBreak/>
         <w:t>The Summons and Complaint is defective and/or was not properly served/filed.</w:t>
       </w:r>
       <w:r>
@@ -2023,7 +1714,6 @@
         <w:pStyle w:val="LetterList2"/>
       </w:pPr>
       <w:r>
-        <w:lastRenderedPageBreak/>
         <w:t xml:space="preserve">I am a tenant in public or subsidized housing and the landlord did not give me my right to a grievance hearing or conference as required by the lease and/or program rules or I requested a </w:t>
       </w:r>
       <w:r>
@@ -2089,6 +1779,7 @@
         </w:numPr>
       </w:pPr>
       <w:r>
+        <w:lastRenderedPageBreak/>
         <w:t xml:space="preserve">{%p </w:t>
       </w:r>
       <w:r>
@@ -2634,6 +2325,7 @@
         <w:rPr>
           <w:i w:val="0"/>
         </w:rPr>
+        <w:lastRenderedPageBreak/>
         <w:t xml:space="preserve">{%p </w:t>
       </w:r>
       <w:r>
@@ -3248,7 +2940,6 @@
         </w:numPr>
       </w:pPr>
       <w:r>
-        <w:lastRenderedPageBreak/>
         <w:t>Terms of my tenancy were changed because of my res</w:t>
       </w:r>
       <w:r>
@@ -3319,14 +3010,14 @@
       <w:pPr>
         <w:ind w:left="1224"/>
       </w:pPr>
-      <w:bookmarkStart w:id="5" w:name="_Hlk495920767"/>
+      <w:bookmarkStart w:id="6" w:name="_Hlk495920767"/>
       <w:r>
         <w:t xml:space="preserve">{%p </w:t>
       </w:r>
       <w:r>
         <w:t>endif %}</w:t>
       </w:r>
-      <w:bookmarkEnd w:id="5"/>
+      <w:bookmarkEnd w:id="6"/>
     </w:p>
     <w:p>
       <w:r>
@@ -3741,7 +3432,6 @@
         <w:ind w:left="1008"/>
       </w:pPr>
       <w:r>
-        <w:lastRenderedPageBreak/>
         <w:t>{%p for condition in bad_conditions.landlord_notified.true_values() %}</w:t>
       </w:r>
     </w:p>
@@ -3805,7 +3495,14 @@
         <w:rPr>
           <w:rStyle w:val="Italic"/>
         </w:rPr>
-        <w:t>(If the rent is subsidized, the damages are calculated based on the full rental value and not just the tenant’s share.)</w:t>
+        <w:t xml:space="preserve">(If the rent is subsidized, the damages are calculated based on the full rental value and not just </w:t>
+      </w:r>
+      <w:r>
+        <w:rPr>
+          <w:rStyle w:val="Italic"/>
+        </w:rPr>
+        <w:lastRenderedPageBreak/>
+        <w:t>the tenant’s share.)</w:t>
       </w:r>
       <w:r>
         <w:t xml:space="preserve"> I am also entitled to damages for any other losses, injuries, or expenses resulting from bad conditions.</w:t>
@@ -4238,84 +3935,84 @@
         <w:pStyle w:val="LetterList2"/>
       </w:pPr>
       <w:r>
+        <w:t>Did not provide adequate hot wa</w:t>
+      </w:r>
+      <w:r>
+        <w:t>ter.</w:t>
+      </w:r>
+    </w:p>
+    <w:p>
+      <w:pPr>
+        <w:pStyle w:val="LetterList2"/>
+      </w:pPr>
+      <w:r>
+        <w:t xml:space="preserve">{%p </w:t>
+      </w:r>
+      <w:r>
+        <w:t>endif %}</w:t>
+      </w:r>
+    </w:p>
+    <w:p>
+      <w:pPr>
+        <w:pStyle w:val="LetterList2"/>
+      </w:pPr>
+      <w:r>
+        <w:t xml:space="preserve">{%p </w:t>
+      </w:r>
+      <w:r>
+        <w:t>if bqe.unpaid_utilities %}</w:t>
+      </w:r>
+    </w:p>
+    <w:p>
+      <w:pPr>
+        <w:pStyle w:val="LetterList2"/>
+      </w:pPr>
+      <w:r>
+        <w:t>Did not pay for utilities that were the landlord’s responsibility.</w:t>
+      </w:r>
+      <w:r>
+        <w:t xml:space="preserve"> </w:t>
+      </w:r>
+    </w:p>
+    <w:p>
+      <w:pPr>
+        <w:pStyle w:val="LetterList2"/>
+      </w:pPr>
+      <w:r>
+        <w:t xml:space="preserve">{%p </w:t>
+      </w:r>
+      <w:r>
+        <w:t>endif %}</w:t>
+      </w:r>
+    </w:p>
+    <w:p>
+      <w:pPr>
+        <w:pStyle w:val="LetterList2"/>
+      </w:pPr>
+      <w:r>
+        <w:t xml:space="preserve">{%p </w:t>
+      </w:r>
+      <w:r>
+        <w:t>if bqe.shutoff_utilities %}</w:t>
+      </w:r>
+    </w:p>
+    <w:p>
+      <w:pPr>
+        <w:pStyle w:val="LetterList2"/>
+      </w:pPr>
+      <w:r>
+        <w:t>Shut off my utilities.</w:t>
+      </w:r>
+      <w:r>
+        <w:t xml:space="preserve"> </w:t>
+      </w:r>
+    </w:p>
+    <w:p>
+      <w:pPr>
+        <w:pStyle w:val="LetterList2"/>
+      </w:pPr>
+      <w:r>
         <w:lastRenderedPageBreak/>
-        <w:t>Did not provide adequate hot wa</w:t>
-      </w:r>
-      <w:r>
-        <w:t>ter.</w:t>
-      </w:r>
-    </w:p>
-    <w:p>
-      <w:pPr>
-        <w:pStyle w:val="LetterList2"/>
-      </w:pPr>
-      <w:r>
-        <w:t xml:space="preserve">{%p </w:t>
-      </w:r>
-      <w:r>
-        <w:t>endif %}</w:t>
-      </w:r>
-    </w:p>
-    <w:p>
-      <w:pPr>
-        <w:pStyle w:val="LetterList2"/>
-      </w:pPr>
-      <w:r>
-        <w:t xml:space="preserve">{%p </w:t>
-      </w:r>
-      <w:r>
-        <w:t>if bqe.unpaid_utilities %}</w:t>
-      </w:r>
-    </w:p>
-    <w:p>
-      <w:pPr>
-        <w:pStyle w:val="LetterList2"/>
-      </w:pPr>
-      <w:r>
-        <w:t>Did not pay for utilities that were the landlord’s responsibility.</w:t>
-      </w:r>
-      <w:r>
-        <w:t xml:space="preserve"> </w:t>
-      </w:r>
-    </w:p>
-    <w:p>
-      <w:pPr>
-        <w:pStyle w:val="LetterList2"/>
-      </w:pPr>
-      <w:r>
-        <w:t xml:space="preserve">{%p </w:t>
-      </w:r>
-      <w:r>
-        <w:t>endif %}</w:t>
-      </w:r>
-    </w:p>
-    <w:p>
-      <w:pPr>
-        <w:pStyle w:val="LetterList2"/>
-      </w:pPr>
-      <w:r>
-        <w:t xml:space="preserve">{%p </w:t>
-      </w:r>
-      <w:r>
-        <w:t>if bqe.shutoff_utilities %}</w:t>
-      </w:r>
-    </w:p>
-    <w:p>
-      <w:pPr>
-        <w:pStyle w:val="LetterList2"/>
-      </w:pPr>
-      <w:r>
-        <w:t>Shut off my utilities.</w:t>
-      </w:r>
-      <w:r>
-        <w:t xml:space="preserve"> </w:t>
-      </w:r>
-    </w:p>
-    <w:p>
-      <w:pPr>
-        <w:pStyle w:val="LetterList2"/>
-      </w:pPr>
-      <w:r>
         <w:t xml:space="preserve">{%p </w:t>
       </w:r>
       <w:r>
@@ -4732,97 +4429,97 @@
         </w:tabs>
       </w:pPr>
       <w:r>
+        <w:t>The housing authority stopped payments to the landlord because repairs were not made.</w:t>
+      </w:r>
+      <w:r>
+        <w:t xml:space="preserve"> </w:t>
+      </w:r>
+    </w:p>
+    <w:p>
+      <w:pPr>
+        <w:pStyle w:val="ListNumber"/>
+        <w:tabs>
+          <w:tab w:val="num" w:pos="432"/>
+        </w:tabs>
+      </w:pPr>
+      <w:r>
+        <w:t xml:space="preserve">{%p </w:t>
+      </w:r>
+      <w:r>
+        <w:t>endif %}</w:t>
+      </w:r>
+    </w:p>
+    <w:p>
+      <w:pPr>
+        <w:pStyle w:val="ListNumber"/>
+        <w:tabs>
+          <w:tab w:val="num" w:pos="432"/>
+        </w:tabs>
+      </w:pPr>
+      <w:r>
+        <w:t xml:space="preserve">{%p </w:t>
+      </w:r>
+      <w:r>
+        <w:t>if sub</w:t>
+      </w:r>
+      <w:r>
+        <w:t>sidized_housing.improper_rent_</w:t>
+      </w:r>
+      <w:r>
+        <w:t>calculation %}</w:t>
+      </w:r>
+    </w:p>
+    <w:p>
+      <w:pPr>
+        <w:pStyle w:val="ListNumber"/>
+        <w:tabs>
+          <w:tab w:val="num" w:pos="432"/>
+        </w:tabs>
+      </w:pPr>
+      <w:r>
+        <w:t>The housing authority/owner failed to properly calculate rent or to adjust the rent, and therefore I am entitled to a recalculation of rent.</w:t>
+      </w:r>
+      <w:r>
+        <w:t xml:space="preserve"> </w:t>
+      </w:r>
+    </w:p>
+    <w:p>
+      <w:pPr>
+        <w:pStyle w:val="ListNumber"/>
+        <w:tabs>
+          <w:tab w:val="num" w:pos="432"/>
+        </w:tabs>
+      </w:pPr>
+      <w:r>
+        <w:t xml:space="preserve">{%p </w:t>
+      </w:r>
+      <w:r>
+        <w:t>endif %}</w:t>
+      </w:r>
+    </w:p>
+    <w:p>
+      <w:pPr>
+        <w:pStyle w:val="ListNumber"/>
+        <w:tabs>
+          <w:tab w:val="num" w:pos="432"/>
+        </w:tabs>
+      </w:pPr>
+      <w:r>
+        <w:t xml:space="preserve">{%p </w:t>
+      </w:r>
+      <w:r>
+        <w:t>if subsidized_housing.landlord_overcharged %}</w:t>
+      </w:r>
+    </w:p>
+    <w:p>
+      <w:pPr>
+        <w:pStyle w:val="ListNumber"/>
+        <w:tabs>
+          <w:tab w:val="num" w:pos="432"/>
+        </w:tabs>
+      </w:pPr>
+      <w:r>
         <w:lastRenderedPageBreak/>
-        <w:t>The housing authority stopped payments to the landlord because repairs were not made.</w:t>
-      </w:r>
-      <w:r>
-        <w:t xml:space="preserve"> </w:t>
-      </w:r>
-    </w:p>
-    <w:p>
-      <w:pPr>
-        <w:pStyle w:val="ListNumber"/>
-        <w:tabs>
-          <w:tab w:val="num" w:pos="432"/>
-        </w:tabs>
-      </w:pPr>
-      <w:r>
-        <w:t xml:space="preserve">{%p </w:t>
-      </w:r>
-      <w:r>
-        <w:t>endif %}</w:t>
-      </w:r>
-    </w:p>
-    <w:p>
-      <w:pPr>
-        <w:pStyle w:val="ListNumber"/>
-        <w:tabs>
-          <w:tab w:val="num" w:pos="432"/>
-        </w:tabs>
-      </w:pPr>
-      <w:r>
-        <w:t xml:space="preserve">{%p </w:t>
-      </w:r>
-      <w:r>
-        <w:t>if sub</w:t>
-      </w:r>
-      <w:r>
-        <w:t>sidized_housing.improper_rent_</w:t>
-      </w:r>
-      <w:r>
-        <w:t>calculation %}</w:t>
-      </w:r>
-    </w:p>
-    <w:p>
-      <w:pPr>
-        <w:pStyle w:val="ListNumber"/>
-        <w:tabs>
-          <w:tab w:val="num" w:pos="432"/>
-        </w:tabs>
-      </w:pPr>
-      <w:r>
-        <w:t>The housing authority/owner failed to properly calculate rent or to adjust the rent, and therefore I am entitled to a recalculation of rent.</w:t>
-      </w:r>
-      <w:r>
-        <w:t xml:space="preserve"> </w:t>
-      </w:r>
-    </w:p>
-    <w:p>
-      <w:pPr>
-        <w:pStyle w:val="ListNumber"/>
-        <w:tabs>
-          <w:tab w:val="num" w:pos="432"/>
-        </w:tabs>
-      </w:pPr>
-      <w:r>
-        <w:t xml:space="preserve">{%p </w:t>
-      </w:r>
-      <w:r>
-        <w:t>endif %}</w:t>
-      </w:r>
-    </w:p>
-    <w:p>
-      <w:pPr>
-        <w:pStyle w:val="ListNumber"/>
-        <w:tabs>
-          <w:tab w:val="num" w:pos="432"/>
-        </w:tabs>
-      </w:pPr>
-      <w:r>
-        <w:t xml:space="preserve">{%p </w:t>
-      </w:r>
-      <w:r>
-        <w:t>if subsidized_housing.landlord_overcharged %}</w:t>
-      </w:r>
-    </w:p>
-    <w:p>
-      <w:pPr>
-        <w:pStyle w:val="ListNumber"/>
-        <w:tabs>
-          <w:tab w:val="num" w:pos="432"/>
-        </w:tabs>
-      </w:pPr>
-      <w:r>
         <w:t>The landlord charged me more rent than the amount approved by the housing agency.</w:t>
       </w:r>
       <w:r>
@@ -5169,73 +4866,73 @@
         <w:pStyle w:val="ListNumber"/>
       </w:pPr>
       <w:r>
+        <w:t>My rent is paid by the Department of Transitional Assistance through vendor payments; therefore, I had no control over nonpayment of the rent.</w:t>
+      </w:r>
+      <w:r>
+        <w:t xml:space="preserve"> </w:t>
+      </w:r>
+    </w:p>
+    <w:p>
+      <w:pPr>
+        <w:pStyle w:val="ListNumber"/>
+      </w:pPr>
+      <w:r>
+        <w:t xml:space="preserve">{%p </w:t>
+      </w:r>
+      <w:r>
+        <w:t>endif %}</w:t>
+      </w:r>
+    </w:p>
+    <w:p>
+      <w:pPr>
+        <w:pStyle w:val="ListNumber"/>
+      </w:pPr>
+      <w:r>
+        <w:t xml:space="preserve">{%p </w:t>
+      </w:r>
+      <w:r>
+        <w:t>if other.repair_and_deduct_statute %}</w:t>
+      </w:r>
+    </w:p>
+    <w:p>
+      <w:pPr>
+        <w:pStyle w:val="ListNumber"/>
+      </w:pPr>
+      <w:r>
+        <w:t>I have exercised my rights under the repair and deduct statute (G.L. c. 111, §127L).</w:t>
+      </w:r>
+      <w:r>
+        <w:t xml:space="preserve"> </w:t>
+      </w:r>
+    </w:p>
+    <w:p>
+      <w:pPr>
+        <w:pStyle w:val="ListNumber"/>
+      </w:pPr>
+      <w:r>
+        <w:t xml:space="preserve">{%p </w:t>
+      </w:r>
+      <w:r>
+        <w:t>endif %}</w:t>
+      </w:r>
+    </w:p>
+    <w:p>
+      <w:pPr>
+        <w:pStyle w:val="ListNumber"/>
+      </w:pPr>
+      <w:r>
+        <w:t xml:space="preserve">{%p </w:t>
+      </w:r>
+      <w:r>
+        <w:t>if other.water_violation %}</w:t>
+      </w:r>
+    </w:p>
+    <w:p>
+      <w:pPr>
+        <w:pStyle w:val="ListNumber"/>
+      </w:pPr>
+      <w:r>
         <w:lastRenderedPageBreak/>
-        <w:t>My rent is paid by the Department of Transitional Assistance through vendor payments; therefore, I had no control over nonpayment of the rent.</w:t>
-      </w:r>
-      <w:r>
-        <w:t xml:space="preserve"> </w:t>
-      </w:r>
-    </w:p>
-    <w:p>
-      <w:pPr>
-        <w:pStyle w:val="ListNumber"/>
-      </w:pPr>
-      <w:r>
-        <w:t xml:space="preserve">{%p </w:t>
-      </w:r>
-      <w:r>
-        <w:t>endif %}</w:t>
-      </w:r>
-    </w:p>
-    <w:p>
-      <w:pPr>
-        <w:pStyle w:val="ListNumber"/>
-      </w:pPr>
-      <w:r>
-        <w:t xml:space="preserve">{%p </w:t>
-      </w:r>
-      <w:r>
-        <w:t>if other.repair_and_deduct_statute %}</w:t>
-      </w:r>
-    </w:p>
-    <w:p>
-      <w:pPr>
-        <w:pStyle w:val="ListNumber"/>
-      </w:pPr>
-      <w:r>
-        <w:t>I have exercised my rights under the repair and deduct statute (G.L. c. 111, §127L).</w:t>
-      </w:r>
-      <w:r>
-        <w:t xml:space="preserve"> </w:t>
-      </w:r>
-    </w:p>
-    <w:p>
-      <w:pPr>
-        <w:pStyle w:val="ListNumber"/>
-      </w:pPr>
-      <w:r>
-        <w:t xml:space="preserve">{%p </w:t>
-      </w:r>
-      <w:r>
-        <w:t>endif %}</w:t>
-      </w:r>
-    </w:p>
-    <w:p>
-      <w:pPr>
-        <w:pStyle w:val="ListNumber"/>
-      </w:pPr>
-      <w:r>
-        <w:t xml:space="preserve">{%p </w:t>
-      </w:r>
-      <w:r>
-        <w:t>if other.water_violation %}</w:t>
-      </w:r>
-    </w:p>
-    <w:p>
-      <w:pPr>
-        <w:pStyle w:val="ListNumber"/>
-      </w:pPr>
-      <w:r>
         <w:t>The landlord required me to pay for water in violation of G.L. c. 186, §22.</w:t>
       </w:r>
       <w:r>
@@ -5570,7 +5267,7 @@
       </w:r>
     </w:p>
     <w:p>
-      <w:bookmarkStart w:id="6" w:name="_Hlk496985765"/>
+      <w:bookmarkStart w:id="7" w:name="_Hlk496985765"/>
       <w:r>
         <w:t xml:space="preserve">{%p </w:t>
       </w:r>
@@ -5578,7 +5275,7 @@
         <w:t>endif %}</w:t>
       </w:r>
     </w:p>
-    <w:bookmarkEnd w:id="6"/>
+    <w:bookmarkEnd w:id="7"/>
     <w:p>
       <w:pPr>
         <w:pStyle w:val="ListNumber"/>
@@ -5845,7 +5542,6 @@
         </w:tabs>
       </w:pPr>
       <w:r>
-        <w:lastRenderedPageBreak/>
         <w:t xml:space="preserve">{%p </w:t>
       </w:r>
       <w:r>
@@ -5906,6 +5602,7 @@
         </w:tabs>
       </w:pPr>
       <w:r>
+        <w:lastRenderedPageBreak/>
         <w:t xml:space="preserve">This defense and counterclaim entitles me to possession and damages under </w:t>
       </w:r>
       <w:r>
@@ -6331,7 +6028,6 @@
         </w:rPr>
       </w:pPr>
       <w:r>
-        <w:lastRenderedPageBreak/>
         <w:t>This defense and counterclaim entitles me to possession and damages under G.L. c. 186, §14, and/or G.L. c. 93A.</w:t>
       </w:r>
       <w:r>
@@ -6406,6 +6102,7 @@
         </w:tabs>
       </w:pPr>
       <w:r>
+        <w:lastRenderedPageBreak/>
         <w:t xml:space="preserve">{%p </w:t>
       </w:r>
       <w:r>
@@ -6697,61 +6394,61 @@
         <w:pStyle w:val="CenterTitle4"/>
       </w:pPr>
       <w:r>
+        <w:t>Mass. Gen. Laws c. 239, §8A (4th para.), and/or c. 111, §127I</w:t>
+      </w:r>
+    </w:p>
+    <w:p>
+      <w:pPr>
+        <w:pStyle w:val="ListNumber"/>
+        <w:tabs>
+          <w:tab w:val="num" w:pos="432"/>
+        </w:tabs>
+      </w:pPr>
+      <w:r>
+        <w:t>I request the court to order the landlord to correct the defective conditions in my home.</w:t>
+      </w:r>
+      <w:r>
+        <w:t xml:space="preserve"> </w:t>
+      </w:r>
+    </w:p>
+    <w:p>
+      <w:pPr>
+        <w:pStyle w:val="ListNumber"/>
+        <w:tabs>
+          <w:tab w:val="num" w:pos="432"/>
+        </w:tabs>
+      </w:pPr>
+      <w:r>
+        <w:t xml:space="preserve">{%p </w:t>
+      </w:r>
+      <w:r>
+        <w:t>endif %}</w:t>
+      </w:r>
+    </w:p>
+    <w:p>
+      <w:r>
+        <w:t>{%p endif %}</w:t>
+      </w:r>
+    </w:p>
+    <w:p/>
+    <w:p>
+      <w:r>
+        <w:t xml:space="preserve">{%p if </w:t>
+      </w:r>
+      <w:r>
+        <w:t>tenant.is_disabled</w:t>
+      </w:r>
+      <w:r>
+        <w:t xml:space="preserve"> %}</w:t>
+      </w:r>
+    </w:p>
+    <w:p/>
+    <w:p>
+      <w:pPr>
+        <w:pStyle w:val="CenterTitle3"/>
+      </w:pPr>
+      <w:r>
         <w:lastRenderedPageBreak/>
-        <w:t>Mass. Gen. Laws c. 239, §8A (4th para.), and/or c. 111, §127I</w:t>
-      </w:r>
-    </w:p>
-    <w:p>
-      <w:pPr>
-        <w:pStyle w:val="ListNumber"/>
-        <w:tabs>
-          <w:tab w:val="num" w:pos="432"/>
-        </w:tabs>
-      </w:pPr>
-      <w:r>
-        <w:t>I request the court to order the landlord to correct the defective conditions in my home.</w:t>
-      </w:r>
-      <w:r>
-        <w:t xml:space="preserve"> </w:t>
-      </w:r>
-    </w:p>
-    <w:p>
-      <w:pPr>
-        <w:pStyle w:val="ListNumber"/>
-        <w:tabs>
-          <w:tab w:val="num" w:pos="432"/>
-        </w:tabs>
-      </w:pPr>
-      <w:r>
-        <w:t xml:space="preserve">{%p </w:t>
-      </w:r>
-      <w:r>
-        <w:t>endif %}</w:t>
-      </w:r>
-    </w:p>
-    <w:p>
-      <w:r>
-        <w:t>{%p endif %}</w:t>
-      </w:r>
-    </w:p>
-    <w:p/>
-    <w:p>
-      <w:r>
-        <w:t xml:space="preserve">{%p if </w:t>
-      </w:r>
-      <w:r>
-        <w:t>tenant.is_disabled</w:t>
-      </w:r>
-      <w:r>
-        <w:t xml:space="preserve"> %}</w:t>
-      </w:r>
-    </w:p>
-    <w:p/>
-    <w:p>
-      <w:pPr>
-        <w:pStyle w:val="CenterTitle3"/>
-      </w:pPr>
-      <w:r>
         <w:t>The Court Should Order the Landlord to Make Reasonable Accommodations</w:t>
       </w:r>
     </w:p>
@@ -7062,350 +6759,13 @@
           <w:szCs w:val="24"/>
         </w:rPr>
       </w:pPr>
-      <w:bookmarkStart w:id="7" w:name="_Hlk507956324"/>
+      <w:bookmarkStart w:id="8" w:name="_Hlk507956324"/>
       <w:r>
         <w:rPr>
           <w:szCs w:val="24"/>
         </w:rPr>
-        <w:lastRenderedPageBreak/>
-        <w:t xml:space="preserve">I hereby certify that I </w:t>
-      </w:r>
-      <w:r>
-        <w:rPr>
-          <w:szCs w:val="24"/>
-        </w:rPr>
-        <w:t xml:space="preserve">{{ method_of_service }} </w:t>
-      </w:r>
-      <w:r>
-        <w:rPr>
-          <w:szCs w:val="24"/>
-        </w:rPr>
-        <w:t xml:space="preserve">a copy of this Answer to the landlord </w:t>
-      </w:r>
-      <w:r>
-        <w:rPr>
-          <w:szCs w:val="24"/>
-        </w:rPr>
-        <w:br/>
-        <w:t>or his/her lawyer on</w:t>
-      </w:r>
-      <w:r>
-        <w:rPr>
-          <w:szCs w:val="24"/>
-        </w:rPr>
-        <w:t xml:space="preserve"> {{ service_date }}</w:t>
-      </w:r>
-      <w:r>
-        <w:rPr>
-          <w:szCs w:val="24"/>
-        </w:rPr>
-        <w:t>.</w:t>
-      </w:r>
-    </w:p>
-    <w:p>
-      <w:pPr>
-        <w:keepNext/>
-        <w:keepLines/>
-        <w:tabs>
-          <w:tab w:val="left" w:pos="270"/>
-          <w:tab w:val="left" w:pos="540"/>
-          <w:tab w:val="left" w:pos="810"/>
-          <w:tab w:val="left" w:pos="1080"/>
-          <w:tab w:val="left" w:pos="4230"/>
-          <w:tab w:val="left" w:pos="4500"/>
-          <w:tab w:val="left" w:pos="5130"/>
-          <w:tab w:val="left" w:pos="6660"/>
-          <w:tab w:val="left" w:pos="6930"/>
-          <w:tab w:val="left" w:pos="7290"/>
-          <w:tab w:val="left" w:pos="7830"/>
-          <w:tab w:val="left" w:pos="8550"/>
-          <w:tab w:val="left" w:pos="9270"/>
-          <w:tab w:val="left" w:pos="9990"/>
-        </w:tabs>
-        <w:rPr>
-          <w:szCs w:val="24"/>
-        </w:rPr>
-      </w:pPr>
-    </w:p>
-    <w:p>
-      <w:pPr>
-        <w:keepNext/>
-        <w:keepLines/>
-        <w:tabs>
-          <w:tab w:val="left" w:pos="270"/>
-          <w:tab w:val="left" w:pos="540"/>
-          <w:tab w:val="left" w:pos="810"/>
-          <w:tab w:val="left" w:pos="1080"/>
-          <w:tab w:val="left" w:pos="4230"/>
-          <w:tab w:val="left" w:pos="4500"/>
-          <w:tab w:val="left" w:pos="5130"/>
-          <w:tab w:val="left" w:pos="6660"/>
-          <w:tab w:val="left" w:pos="6930"/>
-          <w:tab w:val="left" w:pos="7290"/>
-          <w:tab w:val="left" w:pos="7830"/>
-          <w:tab w:val="left" w:pos="8550"/>
-          <w:tab w:val="left" w:pos="9270"/>
-          <w:tab w:val="left" w:pos="9990"/>
-        </w:tabs>
-        <w:ind w:left="5040"/>
-        <w:rPr>
-          <w:szCs w:val="24"/>
-        </w:rPr>
-      </w:pPr>
-      <w:r>
-        <w:rPr>
-          <w:szCs w:val="24"/>
-        </w:rPr>
-        <w:t>{{ tenant.name }}, DEFENDANT</w:t>
-      </w:r>
-    </w:p>
-    <w:p>
-      <w:pPr>
-        <w:keepNext/>
-        <w:keepLines/>
-        <w:tabs>
-          <w:tab w:val="left" w:pos="270"/>
-          <w:tab w:val="left" w:pos="540"/>
-          <w:tab w:val="left" w:pos="810"/>
-          <w:tab w:val="left" w:pos="1080"/>
-          <w:tab w:val="left" w:pos="4230"/>
-          <w:tab w:val="left" w:pos="4500"/>
-          <w:tab w:val="left" w:pos="5130"/>
-          <w:tab w:val="left" w:pos="6660"/>
-          <w:tab w:val="left" w:pos="6930"/>
-          <w:tab w:val="left" w:pos="7290"/>
-          <w:tab w:val="left" w:pos="7830"/>
-          <w:tab w:val="left" w:pos="8550"/>
-          <w:tab w:val="left" w:pos="9270"/>
-          <w:tab w:val="left" w:pos="9990"/>
-        </w:tabs>
-        <w:ind w:left="5040" w:firstLine="5130"/>
-        <w:rPr>
-          <w:szCs w:val="24"/>
-        </w:rPr>
-      </w:pPr>
-    </w:p>
-    <w:p>
-      <w:pPr>
-        <w:keepNext/>
-        <w:keepLines/>
-        <w:tabs>
-          <w:tab w:val="left" w:pos="270"/>
-          <w:tab w:val="left" w:pos="540"/>
-          <w:tab w:val="left" w:pos="810"/>
-          <w:tab w:val="left" w:pos="1080"/>
-          <w:tab w:val="left" w:pos="4230"/>
-          <w:tab w:val="left" w:pos="4500"/>
-          <w:tab w:val="left" w:pos="5130"/>
-          <w:tab w:val="left" w:pos="6660"/>
-          <w:tab w:val="left" w:pos="6930"/>
-          <w:tab w:val="left" w:pos="7290"/>
-          <w:tab w:val="left" w:pos="7830"/>
-          <w:tab w:val="left" w:pos="8550"/>
-          <w:tab w:val="left" w:pos="9270"/>
-          <w:tab w:val="left" w:pos="9990"/>
-        </w:tabs>
-        <w:ind w:left="5040"/>
-        <w:rPr>
-          <w:szCs w:val="24"/>
-        </w:rPr>
-      </w:pPr>
-      <w:r>
-        <w:rPr>
-          <w:szCs w:val="24"/>
-        </w:rPr>
-        <w:t>{{ tenant.signature }}</w:t>
-      </w:r>
-    </w:p>
-    <w:p>
-      <w:pPr>
-        <w:keepNext/>
-        <w:keepLines/>
-        <w:tabs>
-          <w:tab w:val="left" w:pos="270"/>
-          <w:tab w:val="left" w:pos="540"/>
-          <w:tab w:val="left" w:pos="810"/>
-          <w:tab w:val="left" w:pos="1080"/>
-          <w:tab w:val="left" w:pos="4230"/>
-          <w:tab w:val="left" w:pos="4500"/>
-          <w:tab w:val="left" w:pos="5130"/>
-          <w:tab w:val="left" w:pos="6660"/>
-          <w:tab w:val="left" w:pos="6930"/>
-          <w:tab w:val="left" w:pos="7290"/>
-          <w:tab w:val="left" w:pos="7830"/>
-          <w:tab w:val="left" w:pos="8550"/>
-          <w:tab w:val="left" w:pos="9270"/>
-          <w:tab w:val="left" w:pos="9990"/>
-        </w:tabs>
-        <w:ind w:left="5040"/>
-        <w:rPr>
-          <w:szCs w:val="24"/>
-        </w:rPr>
-      </w:pPr>
-      <w:r>
-        <w:rPr>
-          <w:szCs w:val="24"/>
-        </w:rPr>
-        <w:t>__________________________</w:t>
-      </w:r>
-    </w:p>
-    <w:p>
-      <w:pPr>
-        <w:keepNext/>
-        <w:keepLines/>
-        <w:tabs>
-          <w:tab w:val="left" w:pos="270"/>
-          <w:tab w:val="left" w:pos="540"/>
-          <w:tab w:val="left" w:pos="810"/>
-          <w:tab w:val="left" w:pos="1080"/>
-          <w:tab w:val="left" w:pos="4230"/>
-          <w:tab w:val="left" w:pos="4500"/>
-          <w:tab w:val="left" w:pos="5130"/>
-          <w:tab w:val="left" w:pos="6660"/>
-          <w:tab w:val="left" w:pos="6930"/>
-          <w:tab w:val="left" w:pos="7290"/>
-          <w:tab w:val="left" w:pos="7830"/>
-          <w:tab w:val="left" w:pos="8550"/>
-          <w:tab w:val="left" w:pos="9270"/>
-          <w:tab w:val="left" w:pos="9990"/>
-        </w:tabs>
-        <w:ind w:left="5040"/>
-        <w:rPr>
-          <w:szCs w:val="24"/>
-        </w:rPr>
-      </w:pPr>
-      <w:r>
-        <w:rPr>
-          <w:szCs w:val="24"/>
-        </w:rPr>
-        <w:t>{{ tenant.address_block() }}</w:t>
-      </w:r>
-    </w:p>
-    <w:p>
-      <w:pPr>
-        <w:keepNext/>
-        <w:keepLines/>
-        <w:tabs>
-          <w:tab w:val="left" w:pos="270"/>
-          <w:tab w:val="left" w:pos="540"/>
-          <w:tab w:val="left" w:pos="810"/>
-          <w:tab w:val="left" w:pos="1080"/>
-          <w:tab w:val="left" w:pos="4230"/>
-          <w:tab w:val="left" w:pos="4500"/>
-          <w:tab w:val="left" w:pos="5130"/>
-          <w:tab w:val="left" w:pos="6660"/>
-          <w:tab w:val="left" w:pos="6930"/>
-          <w:tab w:val="left" w:pos="7290"/>
-          <w:tab w:val="left" w:pos="7830"/>
-          <w:tab w:val="left" w:pos="8550"/>
-          <w:tab w:val="left" w:pos="9270"/>
-          <w:tab w:val="left" w:pos="9990"/>
-        </w:tabs>
-        <w:ind w:left="5040"/>
-        <w:rPr>
-          <w:szCs w:val="24"/>
-        </w:rPr>
-      </w:pPr>
-      <w:r>
-        <w:rPr>
-          <w:szCs w:val="24"/>
-        </w:rPr>
-        <w:t xml:space="preserve">{{ </w:t>
-      </w:r>
-      <w:r>
-        <w:rPr>
-          <w:szCs w:val="24"/>
-        </w:rPr>
-        <w:t>showifdef('</w:t>
-      </w:r>
-      <w:r>
-        <w:rPr>
-          <w:szCs w:val="24"/>
-        </w:rPr>
-        <w:t>tenant.phone_number</w:t>
-      </w:r>
-      <w:r>
-        <w:rPr>
-          <w:szCs w:val="24"/>
-        </w:rPr>
-        <w:t>')</w:t>
-      </w:r>
-      <w:r>
-        <w:rPr>
-          <w:szCs w:val="24"/>
-        </w:rPr>
-        <w:t xml:space="preserve"> }}</w:t>
-      </w:r>
-      <w:r>
-        <w:rPr>
-          <w:szCs w:val="24"/>
-        </w:rPr>
-        <w:tab/>
-      </w:r>
-      <w:r>
-        <w:rPr>
-          <w:szCs w:val="24"/>
-        </w:rPr>
-        <w:tab/>
-      </w:r>
-      <w:r>
-        <w:rPr>
-          <w:szCs w:val="24"/>
-        </w:rPr>
-        <w:tab/>
-      </w:r>
-      <w:r>
-        <w:rPr>
-          <w:szCs w:val="24"/>
-        </w:rPr>
-        <w:tab/>
-      </w:r>
-      <w:r>
-        <w:rPr>
-          <w:szCs w:val="24"/>
-        </w:rPr>
-        <w:tab/>
-      </w:r>
-      <w:r>
-        <w:rPr>
-          <w:szCs w:val="24"/>
-        </w:rPr>
-        <w:tab/>
-      </w:r>
-      <w:bookmarkEnd w:id="7"/>
-    </w:p>
-    <w:p>
-      <w:pPr>
-        <w:keepNext/>
-        <w:keepLines/>
-        <w:tabs>
-          <w:tab w:val="left" w:pos="270"/>
-          <w:tab w:val="left" w:pos="540"/>
-          <w:tab w:val="left" w:pos="810"/>
-          <w:tab w:val="left" w:pos="1080"/>
-          <w:tab w:val="left" w:pos="4230"/>
-          <w:tab w:val="left" w:pos="4500"/>
-          <w:tab w:val="left" w:pos="5130"/>
-          <w:tab w:val="left" w:pos="6660"/>
-          <w:tab w:val="left" w:pos="6930"/>
-          <w:tab w:val="left" w:pos="7290"/>
-          <w:tab w:val="left" w:pos="7830"/>
-          <w:tab w:val="left" w:pos="8550"/>
-          <w:tab w:val="left" w:pos="9270"/>
-          <w:tab w:val="left" w:pos="9990"/>
-        </w:tabs>
-        <w:ind w:left="5040"/>
-        <w:rPr>
-          <w:szCs w:val="24"/>
-        </w:rPr>
-      </w:pPr>
-      <w:r>
-        <w:rPr>
-          <w:szCs w:val="24"/>
-        </w:rPr>
-        <w:t>{{ showifdef('tenant.email') }}</w:t>
-      </w:r>
-      <w:bookmarkStart w:id="8" w:name="_GoBack"/>
+        <w:t>{{p include_docx_template('include_SignatureBlock.docx')}}</w:t>
+      </w:r>
       <w:bookmarkEnd w:id="8"/>
     </w:p>
     <w:sectPr>
@@ -7473,7 +6833,7 @@
           <w:rPr>
             <w:noProof/>
           </w:rPr>
-          <w:t>13</w:t>
+          <w:t>1</w:t>
         </w:r>
         <w:r>
           <w:rPr>
@@ -11390,7 +10750,7 @@
 </file>
 
 <file path=customXml/itemProps1.xml><?xml version="1.0" encoding="utf-8"?>
-<ds:datastoreItem xmlns:ds="http://schemas.openxmlformats.org/officeDocument/2006/customXml" ds:itemID="{34FAA325-C854-42FE-9E70-5807C232FE7C}">
+<ds:datastoreItem xmlns:ds="http://schemas.openxmlformats.org/officeDocument/2006/customXml" ds:itemID="{273F43BA-5B27-4048-B497-B673EC83A862}">
   <ds:schemaRefs>
     <ds:schemaRef ds:uri="http://schemas.openxmlformats.org/officeDocument/2006/bibliography"/>
   </ds:schemaRefs>

</xml_diff>

<commit_message>
Resolve issue #30, #27: prepared with assistance of counsel and modular case caption
</commit_message>
<xml_diff>
--- a/docassemble/MAEvictionDefense/data/templates/SummaryProcessAnswer_Finaledit.docx
+++ b/docassemble/MAEvictionDefense/data/templates/SummaryProcessAnswer_Finaledit.docx
@@ -621,536 +621,622 @@
       <w:r>
         <w:t xml:space="preserve">WITH </w:t>
       </w:r>
+      <w:r>
+        <w:t>COUNTERCLAIMS" %}</w:t>
+      </w:r>
+    </w:p>
+    <w:p>
+      <w:r>
+        <w:t>{%p endif %}</w:t>
+      </w:r>
+    </w:p>
+    <w:p>
+      <w:r>
+        <w:t>{%p if claim_jurytrial %}</w:t>
+      </w:r>
+    </w:p>
+    <w:p>
+      <w:r>
+        <w:t>{%p set answer_title = answer_title + "\nWITH JURY TRIAL REQUEST" %}</w:t>
+      </w:r>
+    </w:p>
+    <w:p>
+      <w:r>
+        <w:t>{%p endif %}</w:t>
+      </w:r>
+    </w:p>
+    <w:p>
+      <w:r>
+        <w:t>{{p include_docx_template('include_CaseCaption.docx',caption_title = 'ANSWER FORM',caption_subtitle=answer_title) }}</w:t>
+      </w:r>
+    </w:p>
+    <w:p>
+      <w:pPr>
+        <w:jc w:val="center"/>
+        <w:rPr>
+          <w:b/>
+        </w:rPr>
+      </w:pPr>
+    </w:p>
+    <w:p>
+      <w:r>
+        <w:rPr>
+          <w:b/>
+        </w:rPr>
+        <w:t>TRIAL DATE:</w:t>
+      </w:r>
+      <w:r>
+        <w:t xml:space="preserve"> </w:t>
+      </w:r>
+      <w:r>
+        <w:t>{% if c</w:t>
+      </w:r>
+      <w:r>
+        <w:t>ase.status == "late" %} {{case.original_date}}</w:t>
+      </w:r>
+      <w:r>
+        <w:t xml:space="preserve">(No </w:t>
+      </w:r>
+      <w:r>
+        <w:t>Discovery requested)</w:t>
+      </w:r>
+    </w:p>
+    <w:p>
+      <w:r>
+        <w:t>{% endif %}</w:t>
+      </w:r>
+      <w:r>
+        <w:t xml:space="preserve">{% if case.status == "summons" %}Rescheduled Trial </w:t>
+      </w:r>
+      <w:r>
+        <w:t xml:space="preserve">Date: {{case.rescheduled_date}} </w:t>
+      </w:r>
+      <w:r>
+        <w:t xml:space="preserve">(Discovery requested) </w:t>
+      </w:r>
+    </w:p>
+    <w:p>
+      <w:r>
+        <w:t>{% endif %}</w:t>
+      </w:r>
+    </w:p>
+    <w:p>
+      <w:pPr>
+        <w:pStyle w:val="CenterTitle3"/>
+        <w:jc w:val="left"/>
+      </w:pPr>
+    </w:p>
+    <w:p>
+      <w:pPr>
+        <w:pStyle w:val="CenterTitle3"/>
+      </w:pPr>
+    </w:p>
+    <w:p>
+      <w:pPr>
+        <w:pStyle w:val="CenterTitle3"/>
+      </w:pPr>
+      <w:r>
+        <w:t>Facts</w:t>
+      </w:r>
+    </w:p>
+    <w:p>
+      <w:pPr>
+        <w:pStyle w:val="ListNumber"/>
+        <w:tabs>
+          <w:tab w:val="num" w:pos="432"/>
+          <w:tab w:val="left" w:pos="600"/>
+        </w:tabs>
+      </w:pPr>
+      <w:r>
+        <w:t>My name is {{ tenant.name }}.</w:t>
+      </w:r>
+    </w:p>
+    <w:p>
+      <w:pPr>
+        <w:pStyle w:val="ListNumber"/>
+        <w:tabs>
+          <w:tab w:val="num" w:pos="432"/>
+          <w:tab w:val="left" w:pos="600"/>
+        </w:tabs>
+      </w:pPr>
+      <w:r>
+        <w:t xml:space="preserve">I live at </w:t>
+      </w:r>
+      <w:r>
+        <w:rPr>
+          <w:b/>
+        </w:rPr>
+        <w:t>{{ tenant.address</w:t>
+      </w:r>
+      <w:r>
+        <w:rPr>
+          <w:b/>
+        </w:rPr>
+        <w:t>.</w:t>
+      </w:r>
+      <w:r>
+        <w:rPr>
+          <w:b/>
+        </w:rPr>
+        <w:t>on_</w:t>
+      </w:r>
+      <w:r>
+        <w:rPr>
+          <w:b/>
+        </w:rPr>
+        <w:t>one_line</w:t>
+      </w:r>
+      <w:r>
+        <w:rPr>
+          <w:b/>
+        </w:rPr>
+        <w:t>()</w:t>
+      </w:r>
+      <w:r>
+        <w:rPr>
+          <w:b/>
+        </w:rPr>
+        <w:t xml:space="preserve"> }}</w:t>
+      </w:r>
+      <w:r>
+        <w:t xml:space="preserve">. I moved in on or about </w:t>
+      </w:r>
+      <w:r>
+        <w:t xml:space="preserve">{{ </w:t>
+      </w:r>
+      <w:r>
+        <w:t>facts.tenant_movein</w:t>
+      </w:r>
+      <w:r>
+        <w:t xml:space="preserve"> }}</w:t>
+      </w:r>
+      <w:r>
+        <w:t>.</w:t>
+      </w:r>
+    </w:p>
+    <w:p>
+      <w:pPr>
+        <w:pStyle w:val="ListNumber"/>
+        <w:tabs>
+          <w:tab w:val="num" w:pos="432"/>
+          <w:tab w:val="left" w:pos="600"/>
+        </w:tabs>
+      </w:pPr>
+      <w:r>
+        <w:t xml:space="preserve">I pay $ </w:t>
+      </w:r>
+      <w:r>
+        <w:rPr>
+          <w:b/>
+        </w:rPr>
+        <w:t xml:space="preserve">{{ </w:t>
+      </w:r>
+      <w:r>
+        <w:rPr>
+          <w:rFonts w:ascii="Arial" w:hAnsi="Arial" w:cs="Arial"/>
+          <w:sz w:val="20"/>
+        </w:rPr>
+        <w:t>facts.tenant_rent_share</w:t>
+      </w:r>
+      <w:r>
+        <w:rPr>
+          <w:b/>
+        </w:rPr>
+        <w:t>}}</w:t>
+      </w:r>
+      <w:r>
+        <w:t xml:space="preserve"> in rent per (month/week).</w:t>
+      </w:r>
+    </w:p>
+    <w:p>
+      <w:pPr>
+        <w:pStyle w:val="ListNumber"/>
+        <w:tabs>
+          <w:tab w:val="num" w:pos="432"/>
+          <w:tab w:val="left" w:pos="600"/>
+        </w:tabs>
+      </w:pPr>
+      <w:r>
+        <w:t xml:space="preserve">{%p </w:t>
+      </w:r>
+      <w:r>
+        <w:t>if facts.tenant_has_subsidy %}</w:t>
+      </w:r>
+    </w:p>
+    <w:p>
+      <w:pPr>
+        <w:pStyle w:val="ListNumber"/>
+        <w:tabs>
+          <w:tab w:val="num" w:pos="432"/>
+          <w:tab w:val="left" w:pos="600"/>
+        </w:tabs>
+      </w:pPr>
+      <w:r>
+        <w:t xml:space="preserve">I receive a rent subsidy. The full contract rent is $ </w:t>
+      </w:r>
+      <w:r>
+        <w:rPr>
+          <w:b/>
+        </w:rPr>
+        <w:t xml:space="preserve">{{ </w:t>
+      </w:r>
+      <w:r>
+        <w:rPr>
+          <w:b/>
+        </w:rPr>
+        <w:t>facts.tenant_contract_rent</w:t>
+      </w:r>
+      <w:r>
+        <w:rPr>
+          <w:b/>
+        </w:rPr>
+        <w:t xml:space="preserve"> }}</w:t>
+      </w:r>
+      <w:r>
+        <w:t>.</w:t>
+      </w:r>
+    </w:p>
+    <w:p>
+      <w:pPr>
+        <w:pStyle w:val="ListNumber"/>
+        <w:tabs>
+          <w:tab w:val="num" w:pos="432"/>
+          <w:tab w:val="left" w:pos="600"/>
+        </w:tabs>
+      </w:pPr>
+      <w:r>
+        <w:t xml:space="preserve">{%p </w:t>
+      </w:r>
+      <w:r>
+        <w:t>endif %}</w:t>
+      </w:r>
+    </w:p>
+    <w:p>
+      <w:pPr>
+        <w:pStyle w:val="ListNumber"/>
+        <w:tabs>
+          <w:tab w:val="num" w:pos="432"/>
+          <w:tab w:val="left" w:pos="600"/>
+        </w:tabs>
+      </w:pPr>
+      <w:r>
+        <w:t xml:space="preserve">{%p </w:t>
+      </w:r>
+      <w:r>
+        <w:t xml:space="preserve">if </w:t>
+      </w:r>
+      <w:r>
+        <w:rPr>
+          <w:rFonts w:ascii="Arial" w:hAnsi="Arial" w:cs="Arial"/>
+          <w:sz w:val="20"/>
+        </w:rPr>
+        <w:t xml:space="preserve">facts.tenant_has_lease %} </w:t>
+      </w:r>
+    </w:p>
+    <w:p>
+      <w:pPr>
+        <w:pStyle w:val="ListNumber"/>
+        <w:tabs>
+          <w:tab w:val="num" w:pos="432"/>
+          <w:tab w:val="left" w:pos="600"/>
+        </w:tabs>
+      </w:pPr>
+      <w:r>
+        <w:t>I have a written lease.</w:t>
+      </w:r>
+    </w:p>
+    <w:p>
+      <w:pPr>
+        <w:pStyle w:val="ListNumber"/>
+        <w:tabs>
+          <w:tab w:val="num" w:pos="432"/>
+          <w:tab w:val="left" w:pos="600"/>
+        </w:tabs>
+      </w:pPr>
+      <w:r>
+        <w:t xml:space="preserve">{%p </w:t>
+      </w:r>
+      <w:r>
+        <w:t>endif %}</w:t>
+      </w:r>
+    </w:p>
+    <w:p>
+      <w:pPr>
+        <w:pStyle w:val="ListNumber"/>
+        <w:tabs>
+          <w:tab w:val="num" w:pos="432"/>
+          <w:tab w:val="left" w:pos="600"/>
+        </w:tabs>
+      </w:pPr>
+      <w:r>
+        <w:t>I deny that I live in my home unlawfully and against the right of the landlord.</w:t>
+      </w:r>
+    </w:p>
+    <w:p>
+      <w:pPr>
+        <w:pStyle w:val="ListNumber"/>
+        <w:tabs>
+          <w:tab w:val="num" w:pos="432"/>
+          <w:tab w:val="left" w:pos="600"/>
+        </w:tabs>
+      </w:pPr>
+      <w:r>
+        <w:t xml:space="preserve">{%p </w:t>
+      </w:r>
+      <w:r>
+        <w:t>if eviction_reason== "nonpayment" %}</w:t>
+      </w:r>
+    </w:p>
+    <w:p>
+      <w:pPr>
+        <w:pStyle w:val="ListNumber"/>
+        <w:tabs>
+          <w:tab w:val="num" w:pos="432"/>
+          <w:tab w:val="left" w:pos="600"/>
+        </w:tabs>
+      </w:pPr>
+      <w:r>
+        <w:t xml:space="preserve">I deny that I owe the amount of rent or use and occupancy listed in the landlord’s complaint. </w:t>
+      </w:r>
+    </w:p>
+    <w:p>
+      <w:pPr>
+        <w:pStyle w:val="ListNumber"/>
+        <w:tabs>
+          <w:tab w:val="num" w:pos="432"/>
+          <w:tab w:val="left" w:pos="600"/>
+        </w:tabs>
+      </w:pPr>
+      <w:r>
+        <w:t xml:space="preserve">{%p </w:t>
+      </w:r>
+      <w:r>
+        <w:t>endif %}</w:t>
+      </w:r>
+    </w:p>
+    <w:p>
+      <w:pPr>
+        <w:pStyle w:val="6ptPadding"/>
+        <w:ind w:left="0"/>
+      </w:pPr>
+    </w:p>
+    <w:p>
+      <w:pPr>
+        <w:pStyle w:val="6ptPadding"/>
+        <w:ind w:left="0"/>
+      </w:pPr>
+    </w:p>
+    <w:p>
+      <w:pPr>
+        <w:pStyle w:val="CenterItal"/>
+      </w:pPr>
+      <w:r>
+        <w:t>Defense</w:t>
+      </w:r>
+    </w:p>
+    <w:p>
+      <w:pPr>
+        <w:pStyle w:val="CenterTitle3"/>
+      </w:pPr>
+      <w:r>
+        <w:t>Tenancy Not Properly Terminated and/or Case Not Properly Brought</w:t>
+      </w:r>
+    </w:p>
+    <w:p>
+      <w:pPr>
+        <w:pStyle w:val="CenterTitle4"/>
+      </w:pPr>
+      <w:r>
+        <w:t>Mass. Gen. Laws, c. 186, §§11-13, 17</w:t>
+      </w:r>
+    </w:p>
+    <w:p>
+      <w:pPr>
+        <w:pStyle w:val="ListNumber"/>
+        <w:tabs>
+          <w:tab w:val="num" w:pos="432"/>
+        </w:tabs>
+      </w:pPr>
+      <w:r>
+        <w:t xml:space="preserve">{%p </w:t>
+      </w:r>
+      <w:r>
+        <w:t xml:space="preserve">if eviction_reason == </w:t>
+      </w:r>
+      <w:r>
+        <w:t>"</w:t>
+      </w:r>
+      <w:r>
+        <w:t>nontq</w:t>
+      </w:r>
+      <w:r>
+        <w:t>"</w:t>
+      </w:r>
+      <w:r>
+        <w:t xml:space="preserve"> %}</w:t>
+      </w:r>
+    </w:p>
+    <w:p>
+      <w:pPr>
+        <w:pStyle w:val="ListNumber"/>
+        <w:tabs>
+          <w:tab w:val="num" w:pos="432"/>
+        </w:tabs>
+      </w:pPr>
+      <w:r>
+        <w:t xml:space="preserve">I </w:t>
+      </w:r>
+      <w:r>
+        <w:t>n</w:t>
+      </w:r>
+      <w:r>
+        <w:t>ever received a Notice to Quit.</w:t>
+      </w:r>
+    </w:p>
+    <w:p>
+      <w:pPr>
+        <w:pStyle w:val="ListNumber"/>
+        <w:tabs>
+          <w:tab w:val="num" w:pos="432"/>
+        </w:tabs>
+      </w:pPr>
+      <w:r>
+        <w:t xml:space="preserve">{%p </w:t>
+      </w:r>
+      <w:r>
+        <w:t>endif %}</w:t>
+      </w:r>
+    </w:p>
+    <w:p>
+      <w:pPr>
+        <w:pStyle w:val="ListNumber"/>
+        <w:tabs>
+          <w:tab w:val="num" w:pos="432"/>
+        </w:tabs>
+      </w:pPr>
+      <w:r>
+        <w:t>The landlord did not terminate my tenancy properly.</w:t>
+      </w:r>
+    </w:p>
+    <w:p>
+      <w:pPr>
+        <w:pStyle w:val="ListNumber"/>
+        <w:tabs>
+          <w:tab w:val="num" w:pos="432"/>
+        </w:tabs>
+      </w:pPr>
+      <w:r>
+        <w:t xml:space="preserve">{%p </w:t>
+      </w:r>
+      <w:r>
+        <w:t>i</w:t>
+      </w:r>
+      <w:r>
+        <w:t>f initial_defense.premature_commencement</w:t>
+      </w:r>
+      <w:r>
+        <w:t xml:space="preserve"> %}</w:t>
+      </w:r>
+    </w:p>
+    <w:p>
+      <w:pPr>
+        <w:pStyle w:val="ListNumber"/>
+      </w:pPr>
+      <w:r>
+        <w:t>The landlord started this case before the Notice to Quit expired.</w:t>
+      </w:r>
+      <w:r>
+        <w:rPr>
+          <w:rFonts w:ascii="Arial" w:hAnsi="Arial" w:cs="Arial"/>
+          <w:sz w:val="20"/>
+        </w:rPr>
+        <w:t xml:space="preserve"> </w:t>
+      </w:r>
+    </w:p>
+    <w:p>
+      <w:pPr>
+        <w:pStyle w:val="ListNumber"/>
+      </w:pPr>
+      <w:r>
+        <w:rPr>
+          <w:rFonts w:ascii="Arial" w:hAnsi="Arial" w:cs="Arial"/>
+          <w:sz w:val="20"/>
+        </w:rPr>
+        <w:t xml:space="preserve">{%p </w:t>
+      </w:r>
+      <w:r>
+        <w:rPr>
+          <w:rFonts w:ascii="Arial" w:hAnsi="Arial" w:cs="Arial"/>
+          <w:sz w:val="20"/>
+        </w:rPr>
+        <w:t>endif %}</w:t>
+      </w:r>
+    </w:p>
+    <w:p>
+      <w:pPr>
+        <w:pStyle w:val="ListNumber"/>
+      </w:pPr>
+      <w:r>
+        <w:t xml:space="preserve">{%p </w:t>
+      </w:r>
+      <w:r>
+        <w:t>if initial_defense.varney %}</w:t>
+      </w:r>
+    </w:p>
+    <w:p>
+      <w:pPr>
+        <w:pStyle w:val="ListNumber"/>
+      </w:pPr>
+      <w:r>
+        <w:t>The landlord is a corporation or other business entity and this case was not brought by an attorney so it should be dismissed.</w:t>
+      </w:r>
+    </w:p>
+    <w:p>
+      <w:pPr>
+        <w:pStyle w:val="ListNumber"/>
+      </w:pPr>
+      <w:r>
+        <w:rPr>
+          <w:rFonts w:ascii="Arial" w:hAnsi="Arial" w:cs="Arial"/>
+          <w:sz w:val="20"/>
+        </w:rPr>
+        <w:t xml:space="preserve">{%p </w:t>
+      </w:r>
+      <w:r>
+        <w:rPr>
+          <w:rFonts w:ascii="Arial" w:hAnsi="Arial" w:cs="Arial"/>
+          <w:sz w:val="20"/>
+        </w:rPr>
+        <w:t>endif %}</w:t>
+      </w:r>
+    </w:p>
+    <w:p>
+      <w:pPr>
+        <w:pStyle w:val="ListNumber"/>
+      </w:pPr>
+      <w:r>
+        <w:t xml:space="preserve">{%p </w:t>
+      </w:r>
+      <w:r>
+        <w:t>if initial_defense.def</w:t>
+      </w:r>
       <w:bookmarkStart w:id="5" w:name="_GoBack"/>
       <w:bookmarkEnd w:id="5"/>
       <w:r>
-        <w:t>COUNTERCLAIMS" %}</w:t>
-      </w:r>
-    </w:p>
-    <w:p>
-      <w:r>
-        <w:t>{%p endif %}</w:t>
-      </w:r>
-    </w:p>
-    <w:p>
-      <w:r>
-        <w:t>{%p if claim_jurytrial %}</w:t>
-      </w:r>
-    </w:p>
-    <w:p>
-      <w:r>
-        <w:t>{%p set answer_title = answer_title + "\nWITH JURY TRIAL REQUEST" %}</w:t>
-      </w:r>
-    </w:p>
-    <w:p>
-      <w:r>
-        <w:t>{%p endif %}</w:t>
-      </w:r>
-    </w:p>
-    <w:p>
-      <w:r>
-        <w:t>{{p include_docx_template('include_CaseCaption.docx',caption_title = 'ANSWER FORM',caption_subtitle=answer_title) }}</w:t>
-      </w:r>
-    </w:p>
-    <w:p>
-      <w:pPr>
-        <w:jc w:val="center"/>
-        <w:rPr>
-          <w:b/>
-        </w:rPr>
-      </w:pPr>
-    </w:p>
-    <w:p>
-      <w:r>
-        <w:rPr>
-          <w:b/>
-        </w:rPr>
-        <w:t>TRIAL DATE:</w:t>
-      </w:r>
-      <w:r>
-        <w:t xml:space="preserve"> </w:t>
-      </w:r>
-      <w:r>
-        <w:t>{% if c</w:t>
-      </w:r>
-      <w:r>
-        <w:t>ase.status == "late" %} {{case.original_date}}</w:t>
-      </w:r>
-      <w:r>
-        <w:t xml:space="preserve">(No </w:t>
-      </w:r>
-      <w:r>
-        <w:t>Discovery requested)</w:t>
-      </w:r>
-    </w:p>
-    <w:p>
-      <w:r>
-        <w:t>{% endif %}</w:t>
-      </w:r>
-      <w:r>
-        <w:t xml:space="preserve">{% if case.status == "summons" %}Rescheduled Trial </w:t>
-      </w:r>
-      <w:r>
-        <w:t xml:space="preserve">Date: {{case.rescheduled_date}} </w:t>
-      </w:r>
-      <w:r>
-        <w:t xml:space="preserve">(Discovery requested) </w:t>
-      </w:r>
-    </w:p>
-    <w:p>
-      <w:r>
-        <w:t>{% endif %}</w:t>
-      </w:r>
-    </w:p>
-    <w:p>
-      <w:pPr>
-        <w:pStyle w:val="CenterTitle3"/>
-        <w:jc w:val="left"/>
-      </w:pPr>
-    </w:p>
-    <w:p>
-      <w:pPr>
-        <w:pStyle w:val="CenterTitle3"/>
-      </w:pPr>
-    </w:p>
-    <w:p>
-      <w:pPr>
-        <w:pStyle w:val="CenterTitle3"/>
-      </w:pPr>
-      <w:r>
-        <w:t>Facts</w:t>
-      </w:r>
-    </w:p>
-    <w:p>
-      <w:pPr>
-        <w:pStyle w:val="ListNumber"/>
-        <w:tabs>
-          <w:tab w:val="num" w:pos="432"/>
-          <w:tab w:val="left" w:pos="600"/>
-        </w:tabs>
-      </w:pPr>
-      <w:r>
-        <w:t>My name is {{ tenant.name }}.</w:t>
-      </w:r>
-    </w:p>
-    <w:p>
-      <w:pPr>
-        <w:pStyle w:val="ListNumber"/>
-        <w:tabs>
-          <w:tab w:val="num" w:pos="432"/>
-          <w:tab w:val="left" w:pos="600"/>
-        </w:tabs>
-      </w:pPr>
-      <w:r>
-        <w:t xml:space="preserve">I live at </w:t>
-      </w:r>
-      <w:r>
-        <w:rPr>
-          <w:b/>
-        </w:rPr>
-        <w:t>{{ tenant.address</w:t>
-      </w:r>
-      <w:r>
-        <w:rPr>
-          <w:b/>
-        </w:rPr>
-        <w:t>.</w:t>
-      </w:r>
-      <w:r>
-        <w:rPr>
-          <w:b/>
-        </w:rPr>
-        <w:t>on_</w:t>
-      </w:r>
-      <w:r>
-        <w:rPr>
-          <w:b/>
-        </w:rPr>
-        <w:t>one_line</w:t>
-      </w:r>
-      <w:r>
-        <w:rPr>
-          <w:b/>
-        </w:rPr>
-        <w:t>()</w:t>
-      </w:r>
-      <w:r>
-        <w:rPr>
-          <w:b/>
-        </w:rPr>
-        <w:t xml:space="preserve"> }}</w:t>
-      </w:r>
-      <w:r>
-        <w:t xml:space="preserve">. I moved in on or about </w:t>
-      </w:r>
-      <w:r>
-        <w:t xml:space="preserve">{{ </w:t>
-      </w:r>
-      <w:r>
-        <w:t>facts.tenant_movein</w:t>
-      </w:r>
-      <w:r>
-        <w:t xml:space="preserve"> }}</w:t>
-      </w:r>
-      <w:r>
-        <w:t>.</w:t>
-      </w:r>
-    </w:p>
-    <w:p>
-      <w:pPr>
-        <w:pStyle w:val="ListNumber"/>
-        <w:tabs>
-          <w:tab w:val="num" w:pos="432"/>
-          <w:tab w:val="left" w:pos="600"/>
-        </w:tabs>
-      </w:pPr>
-      <w:r>
-        <w:t xml:space="preserve">I pay $ </w:t>
-      </w:r>
-      <w:r>
-        <w:rPr>
-          <w:b/>
-        </w:rPr>
-        <w:t xml:space="preserve">{{ </w:t>
+        <w:t>ective_summons %}</w:t>
+      </w:r>
+    </w:p>
+    <w:p>
+      <w:pPr>
+        <w:pStyle w:val="ListNumber"/>
+      </w:pPr>
+      <w:r>
+        <w:t>The Summons and Complaint is defective and/or was not properly served/filed.</w:t>
       </w:r>
       <w:r>
         <w:rPr>
           <w:rFonts w:ascii="Arial" w:hAnsi="Arial" w:cs="Arial"/>
           <w:sz w:val="20"/>
         </w:rPr>
-        <w:t>facts.tenant_rent_share</w:t>
-      </w:r>
-      <w:r>
-        <w:rPr>
-          <w:b/>
-        </w:rPr>
-        <w:t>}}</w:t>
-      </w:r>
-      <w:r>
-        <w:t xml:space="preserve"> in rent per (month/week).</w:t>
-      </w:r>
-    </w:p>
-    <w:p>
-      <w:pPr>
-        <w:pStyle w:val="ListNumber"/>
-        <w:tabs>
-          <w:tab w:val="num" w:pos="432"/>
-          <w:tab w:val="left" w:pos="600"/>
-        </w:tabs>
-      </w:pPr>
-      <w:r>
-        <w:t xml:space="preserve">{%p </w:t>
-      </w:r>
-      <w:r>
-        <w:t>if facts.tenant_has_subsidy %}</w:t>
-      </w:r>
-    </w:p>
-    <w:p>
-      <w:pPr>
-        <w:pStyle w:val="ListNumber"/>
-        <w:tabs>
-          <w:tab w:val="num" w:pos="432"/>
-          <w:tab w:val="left" w:pos="600"/>
-        </w:tabs>
-      </w:pPr>
-      <w:r>
-        <w:t xml:space="preserve">I receive a rent subsidy. The full contract rent is $ </w:t>
-      </w:r>
-      <w:r>
-        <w:rPr>
-          <w:b/>
-        </w:rPr>
-        <w:t xml:space="preserve">{{ </w:t>
-      </w:r>
-      <w:r>
-        <w:rPr>
-          <w:b/>
-        </w:rPr>
-        <w:t>facts.tenant_contract_rent</w:t>
-      </w:r>
-      <w:r>
-        <w:rPr>
-          <w:b/>
-        </w:rPr>
-        <w:t xml:space="preserve"> }}</w:t>
-      </w:r>
-      <w:r>
-        <w:t>.</w:t>
-      </w:r>
-    </w:p>
-    <w:p>
-      <w:pPr>
-        <w:pStyle w:val="ListNumber"/>
-        <w:tabs>
-          <w:tab w:val="num" w:pos="432"/>
-          <w:tab w:val="left" w:pos="600"/>
-        </w:tabs>
-      </w:pPr>
-      <w:r>
-        <w:t xml:space="preserve">{%p </w:t>
-      </w:r>
-      <w:r>
-        <w:t>endif %}</w:t>
-      </w:r>
-    </w:p>
-    <w:p>
-      <w:pPr>
-        <w:pStyle w:val="ListNumber"/>
-        <w:tabs>
-          <w:tab w:val="num" w:pos="432"/>
-          <w:tab w:val="left" w:pos="600"/>
-        </w:tabs>
-      </w:pPr>
-      <w:r>
-        <w:t xml:space="preserve">{%p </w:t>
-      </w:r>
-      <w:r>
-        <w:t xml:space="preserve">if </w:t>
-      </w:r>
+        <w:t xml:space="preserve"> </w:t>
+      </w:r>
+    </w:p>
+    <w:p>
+      <w:pPr>
+        <w:pStyle w:val="ListNumber"/>
+      </w:pPr>
       <w:r>
         <w:rPr>
           <w:rFonts w:ascii="Arial" w:hAnsi="Arial" w:cs="Arial"/>
           <w:sz w:val="20"/>
         </w:rPr>
-        <w:t xml:space="preserve">facts.tenant_has_lease %} </w:t>
-      </w:r>
-    </w:p>
-    <w:p>
-      <w:pPr>
-        <w:pStyle w:val="ListNumber"/>
-        <w:tabs>
-          <w:tab w:val="num" w:pos="432"/>
-          <w:tab w:val="left" w:pos="600"/>
-        </w:tabs>
-      </w:pPr>
-      <w:r>
-        <w:t>I have a written lease.</w:t>
-      </w:r>
-    </w:p>
-    <w:p>
-      <w:pPr>
-        <w:pStyle w:val="ListNumber"/>
-        <w:tabs>
-          <w:tab w:val="num" w:pos="432"/>
-          <w:tab w:val="left" w:pos="600"/>
-        </w:tabs>
-      </w:pPr>
-      <w:r>
-        <w:t xml:space="preserve">{%p </w:t>
-      </w:r>
-      <w:r>
-        <w:t>endif %}</w:t>
-      </w:r>
-    </w:p>
-    <w:p>
-      <w:pPr>
-        <w:pStyle w:val="ListNumber"/>
-        <w:tabs>
-          <w:tab w:val="num" w:pos="432"/>
-          <w:tab w:val="left" w:pos="600"/>
-        </w:tabs>
-      </w:pPr>
-      <w:r>
-        <w:t>I deny that I live in my home unlawfully and against the right of the landlord.</w:t>
-      </w:r>
-    </w:p>
-    <w:p>
-      <w:pPr>
-        <w:pStyle w:val="ListNumber"/>
-        <w:tabs>
-          <w:tab w:val="num" w:pos="432"/>
-          <w:tab w:val="left" w:pos="600"/>
-        </w:tabs>
-      </w:pPr>
-      <w:r>
-        <w:t xml:space="preserve">{%p </w:t>
-      </w:r>
-      <w:r>
-        <w:t>if eviction_reason== "nonpayment" %}</w:t>
-      </w:r>
-    </w:p>
-    <w:p>
-      <w:pPr>
-        <w:pStyle w:val="ListNumber"/>
-        <w:tabs>
-          <w:tab w:val="num" w:pos="432"/>
-          <w:tab w:val="left" w:pos="600"/>
-        </w:tabs>
-      </w:pPr>
-      <w:r>
-        <w:t xml:space="preserve">I deny that I owe the amount of rent or use and occupancy listed in the landlord’s complaint. </w:t>
-      </w:r>
-    </w:p>
-    <w:p>
-      <w:pPr>
-        <w:pStyle w:val="ListNumber"/>
-        <w:tabs>
-          <w:tab w:val="num" w:pos="432"/>
-          <w:tab w:val="left" w:pos="600"/>
-        </w:tabs>
-      </w:pPr>
-      <w:r>
-        <w:t xml:space="preserve">{%p </w:t>
-      </w:r>
-      <w:r>
-        <w:t>endif %}</w:t>
-      </w:r>
-    </w:p>
-    <w:p>
-      <w:pPr>
-        <w:pStyle w:val="6ptPadding"/>
-        <w:ind w:left="0"/>
-      </w:pPr>
-    </w:p>
-    <w:p>
-      <w:pPr>
-        <w:pStyle w:val="6ptPadding"/>
-        <w:ind w:left="0"/>
-      </w:pPr>
-    </w:p>
-    <w:p>
-      <w:pPr>
-        <w:pStyle w:val="CenterItal"/>
-      </w:pPr>
-      <w:r>
-        <w:t>Defense</w:t>
-      </w:r>
-    </w:p>
-    <w:p>
-      <w:pPr>
-        <w:pStyle w:val="CenterTitle3"/>
-      </w:pPr>
-      <w:r>
-        <w:t>Tenancy Not Properly Terminated and/or Case Not Properly Brought</w:t>
-      </w:r>
-    </w:p>
-    <w:p>
-      <w:pPr>
-        <w:pStyle w:val="CenterTitle4"/>
-      </w:pPr>
-      <w:r>
-        <w:t>Mass. Gen. Laws, c. 186, §§11-13, 17</w:t>
-      </w:r>
-    </w:p>
-    <w:p>
-      <w:pPr>
-        <w:pStyle w:val="ListNumber"/>
-        <w:tabs>
-          <w:tab w:val="num" w:pos="432"/>
-        </w:tabs>
-      </w:pPr>
-      <w:r>
-        <w:t xml:space="preserve">{%p </w:t>
-      </w:r>
-      <w:r>
-        <w:t xml:space="preserve">if eviction_reason == </w:t>
-      </w:r>
-      <w:r>
-        <w:t>"</w:t>
-      </w:r>
-      <w:r>
-        <w:t>nontq</w:t>
-      </w:r>
-      <w:r>
-        <w:t>"</w:t>
-      </w:r>
-      <w:r>
-        <w:t xml:space="preserve"> %}</w:t>
-      </w:r>
-    </w:p>
-    <w:p>
-      <w:pPr>
-        <w:pStyle w:val="ListNumber"/>
-        <w:tabs>
-          <w:tab w:val="num" w:pos="432"/>
-        </w:tabs>
-      </w:pPr>
-      <w:r>
-        <w:t xml:space="preserve">I </w:t>
-      </w:r>
-      <w:r>
-        <w:t>n</w:t>
-      </w:r>
-      <w:r>
-        <w:t>ever received a Notice to Quit.</w:t>
-      </w:r>
-    </w:p>
-    <w:p>
-      <w:pPr>
-        <w:pStyle w:val="ListNumber"/>
-        <w:tabs>
-          <w:tab w:val="num" w:pos="432"/>
-        </w:tabs>
-      </w:pPr>
-      <w:r>
-        <w:t xml:space="preserve">{%p </w:t>
-      </w:r>
-      <w:r>
-        <w:t>endif %}</w:t>
-      </w:r>
-    </w:p>
-    <w:p>
-      <w:pPr>
-        <w:pStyle w:val="ListNumber"/>
-        <w:tabs>
-          <w:tab w:val="num" w:pos="432"/>
-        </w:tabs>
-      </w:pPr>
-      <w:r>
-        <w:t>The landlord did not terminate my tenancy properly.</w:t>
-      </w:r>
-    </w:p>
-    <w:p>
-      <w:pPr>
-        <w:pStyle w:val="ListNumber"/>
-        <w:tabs>
-          <w:tab w:val="num" w:pos="432"/>
-        </w:tabs>
-      </w:pPr>
-      <w:r>
-        <w:t xml:space="preserve">{%p </w:t>
-      </w:r>
-      <w:r>
-        <w:t>i</w:t>
-      </w:r>
-      <w:r>
-        <w:t>f initial_defense.premature_commencement</w:t>
-      </w:r>
-      <w:r>
-        <w:t xml:space="preserve"> %}</w:t>
-      </w:r>
-    </w:p>
-    <w:p>
-      <w:pPr>
-        <w:pStyle w:val="ListNumber"/>
-      </w:pPr>
-      <w:r>
-        <w:t>The landlord started this case before the Notice to Quit expired.</w:t>
+        <w:t xml:space="preserve">{%p </w:t>
       </w:r>
       <w:r>
         <w:rPr>
           <w:rFonts w:ascii="Arial" w:hAnsi="Arial" w:cs="Arial"/>
           <w:sz w:val="20"/>
         </w:rPr>
-        <w:t xml:space="preserve"> </w:t>
-      </w:r>
-    </w:p>
-    <w:p>
-      <w:pPr>
-        <w:pStyle w:val="ListNumber"/>
-      </w:pPr>
-      <w:r>
-        <w:rPr>
-          <w:rFonts w:ascii="Arial" w:hAnsi="Arial" w:cs="Arial"/>
-          <w:sz w:val="20"/>
-        </w:rPr>
-        <w:t xml:space="preserve">{%p </w:t>
-      </w:r>
-      <w:r>
-        <w:rPr>
-          <w:rFonts w:ascii="Arial" w:hAnsi="Arial" w:cs="Arial"/>
-          <w:sz w:val="20"/>
-        </w:rPr>
         <w:t>endif %}</w:t>
       </w:r>
     </w:p>
@@ -1159,90 +1245,7 @@
         <w:pStyle w:val="ListNumber"/>
       </w:pPr>
       <w:r>
-        <w:t xml:space="preserve">{%p </w:t>
-      </w:r>
-      <w:r>
-        <w:t>if initial_defense.varney %}</w:t>
-      </w:r>
-    </w:p>
-    <w:p>
-      <w:pPr>
-        <w:pStyle w:val="ListNumber"/>
-      </w:pPr>
-      <w:r>
-        <w:t>The landlord is a corporation or other business entity and this case was not brought by an attorney so it should be dismissed.</w:t>
-      </w:r>
-    </w:p>
-    <w:p>
-      <w:pPr>
-        <w:pStyle w:val="ListNumber"/>
-      </w:pPr>
-      <w:r>
-        <w:rPr>
-          <w:rFonts w:ascii="Arial" w:hAnsi="Arial" w:cs="Arial"/>
-          <w:sz w:val="20"/>
-        </w:rPr>
-        <w:t xml:space="preserve">{%p </w:t>
-      </w:r>
-      <w:r>
-        <w:rPr>
-          <w:rFonts w:ascii="Arial" w:hAnsi="Arial" w:cs="Arial"/>
-          <w:sz w:val="20"/>
-        </w:rPr>
-        <w:t>endif %}</w:t>
-      </w:r>
-    </w:p>
-    <w:p>
-      <w:pPr>
-        <w:pStyle w:val="ListNumber"/>
-      </w:pPr>
-      <w:r>
-        <w:t xml:space="preserve">{%p </w:t>
-      </w:r>
-      <w:r>
-        <w:t>if initial_defense.defective_summons %}</w:t>
-      </w:r>
-    </w:p>
-    <w:p>
-      <w:pPr>
-        <w:pStyle w:val="ListNumber"/>
-      </w:pPr>
-      <w:r>
         <w:lastRenderedPageBreak/>
-        <w:t>The Summons and Complaint is defective and/or was not properly served/filed.</w:t>
-      </w:r>
-      <w:r>
-        <w:rPr>
-          <w:rFonts w:ascii="Arial" w:hAnsi="Arial" w:cs="Arial"/>
-          <w:sz w:val="20"/>
-        </w:rPr>
-        <w:t xml:space="preserve"> </w:t>
-      </w:r>
-    </w:p>
-    <w:p>
-      <w:pPr>
-        <w:pStyle w:val="ListNumber"/>
-      </w:pPr>
-      <w:r>
-        <w:rPr>
-          <w:rFonts w:ascii="Arial" w:hAnsi="Arial" w:cs="Arial"/>
-          <w:sz w:val="20"/>
-        </w:rPr>
-        <w:t xml:space="preserve">{%p </w:t>
-      </w:r>
-      <w:r>
-        <w:rPr>
-          <w:rFonts w:ascii="Arial" w:hAnsi="Arial" w:cs="Arial"/>
-          <w:sz w:val="20"/>
-        </w:rPr>
-        <w:t>endif %}</w:t>
-      </w:r>
-    </w:p>
-    <w:p>
-      <w:pPr>
-        <w:pStyle w:val="ListNumber"/>
-      </w:pPr>
-      <w:r>
         <w:t xml:space="preserve">{%p </w:t>
       </w:r>
       <w:r>
@@ -1779,38 +1782,38 @@
         </w:numPr>
       </w:pPr>
       <w:r>
+        <w:t xml:space="preserve">{%p </w:t>
+      </w:r>
+      <w:r>
+        <w:t>endif %}</w:t>
+      </w:r>
+    </w:p>
+    <w:p>
+      <w:r>
+        <w:t xml:space="preserve">{%p </w:t>
+      </w:r>
+      <w:r>
+        <w:t>if retaliation.is_retaliated %}</w:t>
+      </w:r>
+    </w:p>
+    <w:p/>
+    <w:p>
+      <w:pPr>
+        <w:pStyle w:val="CenterItal"/>
+      </w:pPr>
+      <w:r>
+        <w:t>Defense</w:t>
+      </w:r>
+      <w:r>
+        <w:t>{% if plead_counterclaims %} and Counterclaim{% endif %}</w:t>
+      </w:r>
+    </w:p>
+    <w:p>
+      <w:pPr>
+        <w:pStyle w:val="CenterTitle3"/>
+      </w:pPr>
+      <w:r>
         <w:lastRenderedPageBreak/>
-        <w:t xml:space="preserve">{%p </w:t>
-      </w:r>
-      <w:r>
-        <w:t>endif %}</w:t>
-      </w:r>
-    </w:p>
-    <w:p>
-      <w:r>
-        <w:t xml:space="preserve">{%p </w:t>
-      </w:r>
-      <w:r>
-        <w:t>if retaliation.is_retaliated %}</w:t>
-      </w:r>
-    </w:p>
-    <w:p/>
-    <w:p>
-      <w:pPr>
-        <w:pStyle w:val="CenterItal"/>
-      </w:pPr>
-      <w:r>
-        <w:t>Defense</w:t>
-      </w:r>
-      <w:r>
-        <w:t>{% if plead_counterclaims %} and Counterclaim{% endif %}</w:t>
-      </w:r>
-    </w:p>
-    <w:p>
-      <w:pPr>
-        <w:pStyle w:val="CenterTitle3"/>
-      </w:pPr>
-      <w:r>
         <w:t>Retaliation</w:t>
       </w:r>
     </w:p>
@@ -2325,7 +2328,6 @@
         <w:rPr>
           <w:i w:val="0"/>
         </w:rPr>
-        <w:lastRenderedPageBreak/>
         <w:t xml:space="preserve">{%p </w:t>
       </w:r>
       <w:r>
@@ -2402,6 +2404,7 @@
         <w:spacing w:after="120"/>
       </w:pPr>
       <w:r>
+        <w:lastRenderedPageBreak/>
         <w:t xml:space="preserve">Mass. Gen. Laws c. 239; c. 151B; </w:t>
       </w:r>
       <w:r>
@@ -3105,6 +3108,7 @@
         </w:tabs>
       </w:pPr>
       <w:r>
+        <w:lastRenderedPageBreak/>
         <w:t xml:space="preserve">{%p </w:t>
       </w:r>
       <w:r>
@@ -3495,14 +3499,7 @@
         <w:rPr>
           <w:rStyle w:val="Italic"/>
         </w:rPr>
-        <w:t xml:space="preserve">(If the rent is subsidized, the damages are calculated based on the full rental value and not just </w:t>
-      </w:r>
-      <w:r>
-        <w:rPr>
-          <w:rStyle w:val="Italic"/>
-        </w:rPr>
-        <w:lastRenderedPageBreak/>
-        <w:t>the tenant’s share.)</w:t>
+        <w:t>(If the rent is subsidized, the damages are calculated based on the full rental value and not just the tenant’s share.)</w:t>
       </w:r>
       <w:r>
         <w:t xml:space="preserve"> I am also entitled to damages for any other losses, injuries, or expenses resulting from bad conditions.</w:t>
@@ -3613,6 +3610,7 @@
         <w:spacing w:after="120"/>
       </w:pPr>
       <w:r>
+        <w:lastRenderedPageBreak/>
         <w:t>Mass. Gen. Laws c. 239, §8A; c. 186, §15B; and/or c. 93A</w:t>
       </w:r>
     </w:p>
@@ -4012,117 +4010,117 @@
         <w:pStyle w:val="LetterList2"/>
       </w:pPr>
       <w:r>
+        <w:t xml:space="preserve">{%p </w:t>
+      </w:r>
+      <w:r>
+        <w:t>endif %}</w:t>
+      </w:r>
+    </w:p>
+    <w:p>
+      <w:pPr>
+        <w:pStyle w:val="LetterList2"/>
+      </w:pPr>
+      <w:r>
+        <w:t xml:space="preserve">{%p </w:t>
+      </w:r>
+      <w:r>
+        <w:t>if bqe.locked_out %}</w:t>
+      </w:r>
+    </w:p>
+    <w:p>
+      <w:pPr>
+        <w:pStyle w:val="LetterList2"/>
+      </w:pPr>
+      <w:r>
+        <w:t>Locked me out of my home.</w:t>
+      </w:r>
+      <w:r>
+        <w:t xml:space="preserve"> </w:t>
+      </w:r>
+    </w:p>
+    <w:p>
+      <w:pPr>
+        <w:pStyle w:val="LetterList2"/>
+      </w:pPr>
+      <w:r>
+        <w:t xml:space="preserve">{%p </w:t>
+      </w:r>
+      <w:r>
+        <w:t>endif %}</w:t>
+      </w:r>
+    </w:p>
+    <w:p>
+      <w:pPr>
+        <w:pStyle w:val="LetterList2"/>
+      </w:pPr>
+      <w:r>
+        <w:t xml:space="preserve">{%p </w:t>
+      </w:r>
+      <w:r>
+        <w:t>if bqe.removed_possessions %}</w:t>
+      </w:r>
+    </w:p>
+    <w:p>
+      <w:pPr>
+        <w:pStyle w:val="LetterList2"/>
+      </w:pPr>
+      <w:r>
+        <w:t>Put my possessions out without a court order.</w:t>
+      </w:r>
+      <w:r>
+        <w:t xml:space="preserve"> </w:t>
+      </w:r>
+    </w:p>
+    <w:p>
+      <w:pPr>
+        <w:pStyle w:val="LetterList2"/>
+      </w:pPr>
+      <w:r>
+        <w:t xml:space="preserve">{%p </w:t>
+      </w:r>
+      <w:r>
+        <w:t>endif %}</w:t>
+      </w:r>
+    </w:p>
+    <w:p>
+      <w:pPr>
+        <w:pStyle w:val="LetterList2"/>
+      </w:pPr>
+      <w:r>
+        <w:t xml:space="preserve">{%p </w:t>
+      </w:r>
+      <w:r>
+        <w:t>if bqe.bad_conditions %}</w:t>
+      </w:r>
+    </w:p>
+    <w:p>
+      <w:pPr>
+        <w:pStyle w:val="LetterList2"/>
+      </w:pPr>
+      <w:r>
+        <w:t>Allowed bad conditions to exist in my home.</w:t>
+      </w:r>
+      <w:r>
+        <w:t xml:space="preserve"> </w:t>
+      </w:r>
+    </w:p>
+    <w:p>
+      <w:pPr>
+        <w:pStyle w:val="LetterList2"/>
+      </w:pPr>
+      <w:r>
+        <w:t xml:space="preserve">{%p </w:t>
+      </w:r>
+      <w:r>
+        <w:t>endif %}</w:t>
+      </w:r>
+    </w:p>
+    <w:p>
+      <w:pPr>
+        <w:pStyle w:val="LetterList2"/>
+      </w:pPr>
+      <w:r>
         <w:lastRenderedPageBreak/>
-        <w:t xml:space="preserve">{%p </w:t>
-      </w:r>
-      <w:r>
-        <w:t>endif %}</w:t>
-      </w:r>
-    </w:p>
-    <w:p>
-      <w:pPr>
-        <w:pStyle w:val="LetterList2"/>
-      </w:pPr>
-      <w:r>
-        <w:t xml:space="preserve">{%p </w:t>
-      </w:r>
-      <w:r>
-        <w:t>if bqe.locked_out %}</w:t>
-      </w:r>
-    </w:p>
-    <w:p>
-      <w:pPr>
-        <w:pStyle w:val="LetterList2"/>
-      </w:pPr>
-      <w:r>
-        <w:t>Locked me out of my home.</w:t>
-      </w:r>
-      <w:r>
-        <w:t xml:space="preserve"> </w:t>
-      </w:r>
-    </w:p>
-    <w:p>
-      <w:pPr>
-        <w:pStyle w:val="LetterList2"/>
-      </w:pPr>
-      <w:r>
-        <w:t xml:space="preserve">{%p </w:t>
-      </w:r>
-      <w:r>
-        <w:t>endif %}</w:t>
-      </w:r>
-    </w:p>
-    <w:p>
-      <w:pPr>
-        <w:pStyle w:val="LetterList2"/>
-      </w:pPr>
-      <w:r>
-        <w:t xml:space="preserve">{%p </w:t>
-      </w:r>
-      <w:r>
-        <w:t>if bqe.removed_possessions %}</w:t>
-      </w:r>
-    </w:p>
-    <w:p>
-      <w:pPr>
-        <w:pStyle w:val="LetterList2"/>
-      </w:pPr>
-      <w:r>
-        <w:t>Put my possessions out without a court order.</w:t>
-      </w:r>
-      <w:r>
-        <w:t xml:space="preserve"> </w:t>
-      </w:r>
-    </w:p>
-    <w:p>
-      <w:pPr>
-        <w:pStyle w:val="LetterList2"/>
-      </w:pPr>
-      <w:r>
-        <w:t xml:space="preserve">{%p </w:t>
-      </w:r>
-      <w:r>
-        <w:t>endif %}</w:t>
-      </w:r>
-    </w:p>
-    <w:p>
-      <w:pPr>
-        <w:pStyle w:val="LetterList2"/>
-      </w:pPr>
-      <w:r>
-        <w:t xml:space="preserve">{%p </w:t>
-      </w:r>
-      <w:r>
-        <w:t>if bqe.bad_conditions %}</w:t>
-      </w:r>
-    </w:p>
-    <w:p>
-      <w:pPr>
-        <w:pStyle w:val="LetterList2"/>
-      </w:pPr>
-      <w:r>
-        <w:t>Allowed bad conditions to exist in my home.</w:t>
-      </w:r>
-      <w:r>
-        <w:t xml:space="preserve"> </w:t>
-      </w:r>
-    </w:p>
-    <w:p>
-      <w:pPr>
-        <w:pStyle w:val="LetterList2"/>
-      </w:pPr>
-      <w:r>
-        <w:t xml:space="preserve">{%p </w:t>
-      </w:r>
-      <w:r>
-        <w:t>endif %}</w:t>
-      </w:r>
-    </w:p>
-    <w:p>
-      <w:pPr>
-        <w:pStyle w:val="LetterList2"/>
-      </w:pPr>
-      <w:r>
         <w:t xml:space="preserve">{%p </w:t>
       </w:r>
       <w:r>
@@ -4519,7 +4517,6 @@
         </w:tabs>
       </w:pPr>
       <w:r>
-        <w:lastRenderedPageBreak/>
         <w:t>The landlord charged me more rent than the amount approved by the housing agency.</w:t>
       </w:r>
       <w:r>
@@ -4608,6 +4605,7 @@
         <w:pStyle w:val="ListNumber"/>
       </w:pPr>
       <w:r>
+        <w:lastRenderedPageBreak/>
         <w:t xml:space="preserve">Each of the acts stated in this Answer/Counterclaims was unfair and/or deceptive. My landlord is covered by this law because she or he is not a housing authority or the owner-occupant of only a 2 or 3-family property in which I live. This pleading is a demand for </w:t>
       </w:r>
       <w:r>
@@ -4932,7 +4930,6 @@
         <w:pStyle w:val="ListNumber"/>
       </w:pPr>
       <w:r>
-        <w:lastRenderedPageBreak/>
         <w:t>The landlord required me to pay for water in violation of G.L. c. 186, §22.</w:t>
       </w:r>
       <w:r>
@@ -5166,6 +5163,7 @@
         </w:tabs>
       </w:pPr>
       <w:r>
+        <w:lastRenderedPageBreak/>
         <w:t>I was treated unfairly with respect to pre-foreclosure notices.</w:t>
       </w:r>
       <w:r>
@@ -5602,7 +5600,6 @@
         </w:tabs>
       </w:pPr>
       <w:r>
-        <w:lastRenderedPageBreak/>
         <w:t xml:space="preserve">This defense and counterclaim entitles me to possession and damages under </w:t>
       </w:r>
       <w:r>
@@ -5741,6 +5738,7 @@
         </w:numPr>
       </w:pPr>
       <w:r>
+        <w:lastRenderedPageBreak/>
         <w:t xml:space="preserve">{%p </w:t>
       </w:r>
       <w:r>
@@ -6102,7 +6100,6 @@
         </w:tabs>
       </w:pPr>
       <w:r>
-        <w:lastRenderedPageBreak/>
         <w:t xml:space="preserve">{%p </w:t>
       </w:r>
       <w:r>
@@ -6215,6 +6212,7 @@
         <w:pStyle w:val="ListNumber"/>
       </w:pPr>
       <w:r>
+        <w:lastRenderedPageBreak/>
         <w:t>On my claims and defenses, set aside and/or declare void the foreclosure upon my home, or grant other equitable and/or declaratory relief with respect to possession of my home.</w:t>
       </w:r>
     </w:p>
@@ -6448,7 +6446,6 @@
         <w:pStyle w:val="CenterTitle3"/>
       </w:pPr>
       <w:r>
-        <w:lastRenderedPageBreak/>
         <w:t>The Court Should Order the Landlord to Make Reasonable Accommodations</w:t>
       </w:r>
     </w:p>
@@ -6532,6 +6529,7 @@
     </w:p>
     <w:p>
       <w:r>
+        <w:lastRenderedPageBreak/>
         <w:t>{% endif %}</w:t>
       </w:r>
     </w:p>
@@ -6818,8 +6816,74 @@
       <w:p>
         <w:pPr>
           <w:pStyle w:val="Footer"/>
-          <w:jc w:val="right"/>
+          <w:jc w:val="center"/>
         </w:pPr>
+        <w:r>
+          <w:rPr>
+            <w:i w:val="0"/>
+          </w:rPr>
+          <w:t xml:space="preserve">{%if </w:t>
+        </w:r>
+        <w:r>
+          <w:rPr>
+            <w:i w:val="0"/>
+          </w:rPr>
+          <w:t>person_answering</w:t>
+        </w:r>
+        <w:r>
+          <w:rPr>
+            <w:i w:val="0"/>
+          </w:rPr>
+          <w:t xml:space="preserve"> == </w:t>
+        </w:r>
+        <w:r>
+          <w:rPr>
+            <w:i w:val="0"/>
+          </w:rPr>
+          <w:t>'attorney</w:t>
+        </w:r>
+        <w:r>
+          <w:rPr>
+            <w:i w:val="0"/>
+          </w:rPr>
+          <w:t>'</w:t>
+        </w:r>
+        <w:r>
+          <w:rPr>
+            <w:i w:val="0"/>
+          </w:rPr>
+          <w:t xml:space="preserve"> </w:t>
+        </w:r>
+        <w:r>
+          <w:rPr>
+            <w:i w:val="0"/>
+          </w:rPr>
+          <w:t>%}</w:t>
+        </w:r>
+        <w:r>
+          <w:rPr>
+            <w:i w:val="0"/>
+          </w:rPr>
+          <w:t>Prepared with Assistance of Counsel</w:t>
+        </w:r>
+        <w:r>
+          <w:tab/>
+        </w:r>
+        <w:r>
+          <w:tab/>
+        </w:r>
+        <w:r>
+          <w:tab/>
+        </w:r>
+        <w:r>
+          <w:rPr>
+            <w:i w:val="0"/>
+          </w:rPr>
+          <w:t>{% endif %}</w:t>
+        </w:r>
+        <w:r>
+          <w:t xml:space="preserve"> </w:t>
+        </w:r>
         <w:r>
           <w:fldChar w:fldCharType="begin"/>
         </w:r>
@@ -6833,7 +6897,7 @@
           <w:rPr>
             <w:noProof/>
           </w:rPr>
-          <w:t>1</w:t>
+          <w:t>2</w:t>
         </w:r>
         <w:r>
           <w:rPr>
@@ -6844,11 +6908,6 @@
       </w:p>
     </w:sdtContent>
   </w:sdt>
-  <w:p>
-    <w:pPr>
-      <w:pStyle w:val="Footer"/>
-    </w:pPr>
-  </w:p>
 </w:ftr>
 </file>
 
@@ -10750,7 +10809,7 @@
 </file>
 
 <file path=customXml/itemProps1.xml><?xml version="1.0" encoding="utf-8"?>
-<ds:datastoreItem xmlns:ds="http://schemas.openxmlformats.org/officeDocument/2006/customXml" ds:itemID="{273F43BA-5B27-4048-B497-B673EC83A862}">
+<ds:datastoreItem xmlns:ds="http://schemas.openxmlformats.org/officeDocument/2006/customXml" ds:itemID="{7A24E9A3-9A20-479C-8DF6-D45B04660A66}">
   <ds:schemaRefs>
     <ds:schemaRef ds:uri="http://schemas.openxmlformats.org/officeDocument/2006/bibliography"/>
   </ds:schemaRefs>

</xml_diff>

<commit_message>
Fixed error with contract rent
</commit_message>
<xml_diff>
--- a/docassemble/MAEvictionDefense/data/templates/SummaryProcessAnswer_Finaledit.docx
+++ b/docassemble/MAEvictionDefense/data/templates/SummaryProcessAnswer_Finaledit.docx
@@ -831,16 +831,53 @@
     <w:p>
       <w:pPr>
         <w:pStyle w:val="ListNumber"/>
+      </w:pPr>
+      <w:r>
+        <w:t xml:space="preserve">{%p </w:t>
+      </w:r>
+      <w:r>
+        <w:t xml:space="preserve">if </w:t>
+      </w:r>
+      <w:r>
+        <w:t xml:space="preserve">facts.tenant_has_subsidy and subsidy_type in ["Section 8 voucher","MRVP","HUD multi-family"] </w:t>
+      </w:r>
+      <w:r>
+        <w:t>%}</w:t>
+      </w:r>
+      <w:bookmarkStart w:id="5" w:name="_GoBack"/>
+      <w:bookmarkEnd w:id="5"/>
+    </w:p>
+    <w:p>
+      <w:pPr>
+        <w:pStyle w:val="ListNumber"/>
         <w:tabs>
           <w:tab w:val="num" w:pos="432"/>
           <w:tab w:val="left" w:pos="600"/>
         </w:tabs>
       </w:pPr>
       <w:r>
-        <w:t xml:space="preserve">{%p </w:t>
-      </w:r>
-      <w:r>
-        <w:t>if facts.tenant_has_subsidy %}</w:t>
+        <w:t xml:space="preserve">I receive a rent subsidy. The full contract rent is $ </w:t>
+      </w:r>
+      <w:r>
+        <w:rPr>
+          <w:b/>
+        </w:rPr>
+        <w:t xml:space="preserve">{{ </w:t>
+      </w:r>
+      <w:r>
+        <w:rPr>
+          <w:b/>
+        </w:rPr>
+        <w:t>facts.tenant_contract_rent</w:t>
+      </w:r>
+      <w:r>
+        <w:rPr>
+          <w:b/>
+        </w:rPr>
+        <w:t xml:space="preserve"> }}</w:t>
+      </w:r>
+      <w:r>
+        <w:t>.</w:t>
       </w:r>
     </w:p>
     <w:p>
@@ -852,28 +889,10 @@
         </w:tabs>
       </w:pPr>
       <w:r>
-        <w:t xml:space="preserve">I receive a rent subsidy. The full contract rent is $ </w:t>
-      </w:r>
-      <w:r>
-        <w:rPr>
-          <w:b/>
-        </w:rPr>
-        <w:t xml:space="preserve">{{ </w:t>
-      </w:r>
-      <w:r>
-        <w:rPr>
-          <w:b/>
-        </w:rPr>
-        <w:t>facts.tenant_contract_rent</w:t>
-      </w:r>
-      <w:r>
-        <w:rPr>
-          <w:b/>
-        </w:rPr>
-        <w:t xml:space="preserve"> }}</w:t>
-      </w:r>
-      <w:r>
-        <w:t>.</w:t>
+        <w:t xml:space="preserve">{%p </w:t>
+      </w:r>
+      <w:r>
+        <w:t>endif %}</w:t>
       </w:r>
     </w:p>
     <w:p>
@@ -888,7 +907,14 @@
         <w:t xml:space="preserve">{%p </w:t>
       </w:r>
       <w:r>
-        <w:t>endif %}</w:t>
+        <w:t xml:space="preserve">if </w:t>
+      </w:r>
+      <w:r>
+        <w:rPr>
+          <w:rFonts w:ascii="Arial" w:hAnsi="Arial" w:cs="Arial"/>
+          <w:sz w:val="20"/>
+        </w:rPr>
+        <w:t xml:space="preserve">facts.tenant_has_lease %} </w:t>
       </w:r>
     </w:p>
     <w:p>
@@ -900,343 +926,317 @@
         </w:tabs>
       </w:pPr>
       <w:r>
-        <w:t xml:space="preserve">{%p </w:t>
-      </w:r>
-      <w:r>
-        <w:t xml:space="preserve">if </w:t>
+        <w:t>I have a written lease.</w:t>
+      </w:r>
+    </w:p>
+    <w:p>
+      <w:pPr>
+        <w:pStyle w:val="ListNumber"/>
+        <w:tabs>
+          <w:tab w:val="num" w:pos="432"/>
+          <w:tab w:val="left" w:pos="600"/>
+        </w:tabs>
+      </w:pPr>
+      <w:r>
+        <w:t xml:space="preserve">{%p </w:t>
+      </w:r>
+      <w:r>
+        <w:t>endif %}</w:t>
+      </w:r>
+    </w:p>
+    <w:p>
+      <w:pPr>
+        <w:pStyle w:val="ListNumber"/>
+        <w:tabs>
+          <w:tab w:val="num" w:pos="432"/>
+          <w:tab w:val="left" w:pos="600"/>
+        </w:tabs>
+      </w:pPr>
+      <w:r>
+        <w:t>I deny that I live in my home unlawfully and against the right of the landlord.</w:t>
+      </w:r>
+    </w:p>
+    <w:p>
+      <w:pPr>
+        <w:pStyle w:val="ListNumber"/>
+        <w:tabs>
+          <w:tab w:val="num" w:pos="432"/>
+          <w:tab w:val="left" w:pos="600"/>
+        </w:tabs>
+      </w:pPr>
+      <w:r>
+        <w:t xml:space="preserve">{%p </w:t>
+      </w:r>
+      <w:r>
+        <w:t>if eviction_reason== "nonpayment" %}</w:t>
+      </w:r>
+    </w:p>
+    <w:p>
+      <w:pPr>
+        <w:pStyle w:val="ListNumber"/>
+        <w:tabs>
+          <w:tab w:val="num" w:pos="432"/>
+          <w:tab w:val="left" w:pos="600"/>
+        </w:tabs>
+      </w:pPr>
+      <w:r>
+        <w:t xml:space="preserve">I deny that I owe the amount of rent or use and occupancy listed in the landlord’s complaint. </w:t>
+      </w:r>
+    </w:p>
+    <w:p>
+      <w:pPr>
+        <w:pStyle w:val="ListNumber"/>
+        <w:tabs>
+          <w:tab w:val="num" w:pos="432"/>
+          <w:tab w:val="left" w:pos="600"/>
+        </w:tabs>
+      </w:pPr>
+      <w:r>
+        <w:t xml:space="preserve">{%p </w:t>
+      </w:r>
+      <w:r>
+        <w:t>endif %}</w:t>
+      </w:r>
+    </w:p>
+    <w:p>
+      <w:pPr>
+        <w:pStyle w:val="6ptPadding"/>
+        <w:ind w:left="0"/>
+      </w:pPr>
+    </w:p>
+    <w:p>
+      <w:pPr>
+        <w:pStyle w:val="6ptPadding"/>
+        <w:ind w:left="0"/>
+      </w:pPr>
+    </w:p>
+    <w:p>
+      <w:pPr>
+        <w:pStyle w:val="CenterItal"/>
+      </w:pPr>
+      <w:r>
+        <w:t>Defense</w:t>
+      </w:r>
+    </w:p>
+    <w:p>
+      <w:pPr>
+        <w:pStyle w:val="CenterTitle3"/>
+      </w:pPr>
+      <w:r>
+        <w:t>Tenancy Not Properly Terminated and/or Case Not Properly Brought</w:t>
+      </w:r>
+    </w:p>
+    <w:p>
+      <w:pPr>
+        <w:pStyle w:val="CenterTitle4"/>
+      </w:pPr>
+      <w:r>
+        <w:t>Mass. Gen. Laws, c. 186, §§11-13, 17</w:t>
+      </w:r>
+    </w:p>
+    <w:p>
+      <w:pPr>
+        <w:pStyle w:val="ListNumber"/>
+        <w:tabs>
+          <w:tab w:val="num" w:pos="432"/>
+        </w:tabs>
+      </w:pPr>
+      <w:r>
+        <w:t xml:space="preserve">{%p </w:t>
+      </w:r>
+      <w:r>
+        <w:t xml:space="preserve">if eviction_reason == </w:t>
+      </w:r>
+      <w:r>
+        <w:t>"</w:t>
+      </w:r>
+      <w:r>
+        <w:t>nontq</w:t>
+      </w:r>
+      <w:r>
+        <w:t>"</w:t>
+      </w:r>
+      <w:r>
+        <w:t xml:space="preserve"> %}</w:t>
+      </w:r>
+    </w:p>
+    <w:p>
+      <w:pPr>
+        <w:pStyle w:val="ListNumber"/>
+        <w:tabs>
+          <w:tab w:val="num" w:pos="432"/>
+        </w:tabs>
+      </w:pPr>
+      <w:r>
+        <w:t xml:space="preserve">I </w:t>
+      </w:r>
+      <w:r>
+        <w:t>n</w:t>
+      </w:r>
+      <w:r>
+        <w:t>ever received a Notice to Quit.</w:t>
+      </w:r>
+    </w:p>
+    <w:p>
+      <w:pPr>
+        <w:pStyle w:val="ListNumber"/>
+        <w:tabs>
+          <w:tab w:val="num" w:pos="432"/>
+        </w:tabs>
+      </w:pPr>
+      <w:r>
+        <w:t xml:space="preserve">{%p </w:t>
+      </w:r>
+      <w:r>
+        <w:t>endif %}</w:t>
+      </w:r>
+    </w:p>
+    <w:p>
+      <w:pPr>
+        <w:pStyle w:val="ListNumber"/>
+        <w:tabs>
+          <w:tab w:val="num" w:pos="432"/>
+        </w:tabs>
+      </w:pPr>
+      <w:r>
+        <w:t>The landlord did not terminate my tenancy properly.</w:t>
+      </w:r>
+    </w:p>
+    <w:p>
+      <w:pPr>
+        <w:pStyle w:val="ListNumber"/>
+        <w:tabs>
+          <w:tab w:val="num" w:pos="432"/>
+        </w:tabs>
+      </w:pPr>
+      <w:r>
+        <w:t xml:space="preserve">{%p </w:t>
+      </w:r>
+      <w:r>
+        <w:t>i</w:t>
+      </w:r>
+      <w:r>
+        <w:t>f initial_defense.premature_commencement</w:t>
+      </w:r>
+      <w:r>
+        <w:t xml:space="preserve"> %}</w:t>
+      </w:r>
+    </w:p>
+    <w:p>
+      <w:pPr>
+        <w:pStyle w:val="ListNumber"/>
+      </w:pPr>
+      <w:r>
+        <w:t>The landlord started this case before the Notice to Quit expired.</w:t>
       </w:r>
       <w:r>
         <w:rPr>
           <w:rFonts w:ascii="Arial" w:hAnsi="Arial" w:cs="Arial"/>
           <w:sz w:val="20"/>
         </w:rPr>
-        <w:t xml:space="preserve">facts.tenant_has_lease %} </w:t>
-      </w:r>
-    </w:p>
-    <w:p>
-      <w:pPr>
-        <w:pStyle w:val="ListNumber"/>
-        <w:tabs>
-          <w:tab w:val="num" w:pos="432"/>
-          <w:tab w:val="left" w:pos="600"/>
-        </w:tabs>
-      </w:pPr>
-      <w:r>
-        <w:t>I have a written lease.</w:t>
-      </w:r>
-    </w:p>
-    <w:p>
-      <w:pPr>
-        <w:pStyle w:val="ListNumber"/>
-        <w:tabs>
-          <w:tab w:val="num" w:pos="432"/>
-          <w:tab w:val="left" w:pos="600"/>
-        </w:tabs>
-      </w:pPr>
-      <w:r>
-        <w:t xml:space="preserve">{%p </w:t>
-      </w:r>
-      <w:r>
-        <w:t>endif %}</w:t>
-      </w:r>
-    </w:p>
-    <w:p>
-      <w:pPr>
-        <w:pStyle w:val="ListNumber"/>
-        <w:tabs>
-          <w:tab w:val="num" w:pos="432"/>
-          <w:tab w:val="left" w:pos="600"/>
-        </w:tabs>
-      </w:pPr>
-      <w:r>
-        <w:t>I deny that I live in my home unlawfully and against the right of the landlord.</w:t>
-      </w:r>
-    </w:p>
-    <w:p>
-      <w:pPr>
-        <w:pStyle w:val="ListNumber"/>
-        <w:tabs>
-          <w:tab w:val="num" w:pos="432"/>
-          <w:tab w:val="left" w:pos="600"/>
-        </w:tabs>
-      </w:pPr>
-      <w:r>
-        <w:t xml:space="preserve">{%p </w:t>
-      </w:r>
-      <w:r>
-        <w:t>if eviction_reason== "nonpayment" %}</w:t>
-      </w:r>
-    </w:p>
-    <w:p>
-      <w:pPr>
-        <w:pStyle w:val="ListNumber"/>
-        <w:tabs>
-          <w:tab w:val="num" w:pos="432"/>
-          <w:tab w:val="left" w:pos="600"/>
-        </w:tabs>
-      </w:pPr>
-      <w:r>
-        <w:t xml:space="preserve">I deny that I owe the amount of rent or use and occupancy listed in the landlord’s complaint. </w:t>
-      </w:r>
-    </w:p>
-    <w:p>
-      <w:pPr>
-        <w:pStyle w:val="ListNumber"/>
-        <w:tabs>
-          <w:tab w:val="num" w:pos="432"/>
-          <w:tab w:val="left" w:pos="600"/>
-        </w:tabs>
-      </w:pPr>
-      <w:r>
-        <w:t xml:space="preserve">{%p </w:t>
-      </w:r>
-      <w:r>
-        <w:t>endif %}</w:t>
-      </w:r>
-    </w:p>
-    <w:p>
-      <w:pPr>
-        <w:pStyle w:val="6ptPadding"/>
-        <w:ind w:left="0"/>
-      </w:pPr>
-    </w:p>
-    <w:p>
-      <w:pPr>
-        <w:pStyle w:val="6ptPadding"/>
-        <w:ind w:left="0"/>
-      </w:pPr>
-    </w:p>
-    <w:p>
-      <w:pPr>
-        <w:pStyle w:val="CenterItal"/>
-      </w:pPr>
-      <w:r>
-        <w:t>Defense</w:t>
-      </w:r>
-    </w:p>
-    <w:p>
-      <w:pPr>
-        <w:pStyle w:val="CenterTitle3"/>
-      </w:pPr>
-      <w:r>
-        <w:t>Tenancy Not Properly Terminated and/or Case Not Properly Brought</w:t>
-      </w:r>
-    </w:p>
-    <w:p>
-      <w:pPr>
-        <w:pStyle w:val="CenterTitle4"/>
-      </w:pPr>
-      <w:r>
-        <w:t>Mass. Gen. Laws, c. 186, §§11-13, 17</w:t>
-      </w:r>
-    </w:p>
-    <w:p>
-      <w:pPr>
-        <w:pStyle w:val="ListNumber"/>
-        <w:tabs>
-          <w:tab w:val="num" w:pos="432"/>
-        </w:tabs>
-      </w:pPr>
-      <w:r>
-        <w:t xml:space="preserve">{%p </w:t>
-      </w:r>
-      <w:r>
-        <w:t xml:space="preserve">if eviction_reason == </w:t>
-      </w:r>
-      <w:r>
-        <w:t>"</w:t>
-      </w:r>
-      <w:r>
-        <w:t>nontq</w:t>
-      </w:r>
-      <w:r>
-        <w:t>"</w:t>
-      </w:r>
-      <w:r>
-        <w:t xml:space="preserve"> %}</w:t>
-      </w:r>
-    </w:p>
-    <w:p>
-      <w:pPr>
-        <w:pStyle w:val="ListNumber"/>
-        <w:tabs>
-          <w:tab w:val="num" w:pos="432"/>
-        </w:tabs>
-      </w:pPr>
-      <w:r>
-        <w:t xml:space="preserve">I </w:t>
-      </w:r>
-      <w:r>
-        <w:t>n</w:t>
-      </w:r>
-      <w:r>
-        <w:t>ever received a Notice to Quit.</w:t>
-      </w:r>
-    </w:p>
-    <w:p>
-      <w:pPr>
-        <w:pStyle w:val="ListNumber"/>
-        <w:tabs>
-          <w:tab w:val="num" w:pos="432"/>
-        </w:tabs>
-      </w:pPr>
-      <w:r>
-        <w:t xml:space="preserve">{%p </w:t>
-      </w:r>
-      <w:r>
-        <w:t>endif %}</w:t>
-      </w:r>
-    </w:p>
-    <w:p>
-      <w:pPr>
-        <w:pStyle w:val="ListNumber"/>
-        <w:tabs>
-          <w:tab w:val="num" w:pos="432"/>
-        </w:tabs>
-      </w:pPr>
-      <w:r>
-        <w:t>The landlord did not terminate my tenancy properly.</w:t>
-      </w:r>
-    </w:p>
-    <w:p>
-      <w:pPr>
-        <w:pStyle w:val="ListNumber"/>
-        <w:tabs>
-          <w:tab w:val="num" w:pos="432"/>
-        </w:tabs>
-      </w:pPr>
-      <w:r>
-        <w:t xml:space="preserve">{%p </w:t>
-      </w:r>
-      <w:r>
-        <w:t>i</w:t>
-      </w:r>
-      <w:r>
-        <w:t>f initial_defense.premature_commencement</w:t>
-      </w:r>
-      <w:r>
-        <w:t xml:space="preserve"> %}</w:t>
-      </w:r>
-    </w:p>
-    <w:p>
-      <w:pPr>
-        <w:pStyle w:val="ListNumber"/>
-      </w:pPr>
-      <w:r>
-        <w:t>The landlord started this case before the Notice to Quit expired.</w:t>
-      </w:r>
+        <w:t xml:space="preserve"> </w:t>
+      </w:r>
+    </w:p>
+    <w:p>
+      <w:pPr>
+        <w:pStyle w:val="ListNumber"/>
+      </w:pPr>
       <w:r>
         <w:rPr>
           <w:rFonts w:ascii="Arial" w:hAnsi="Arial" w:cs="Arial"/>
           <w:sz w:val="20"/>
         </w:rPr>
-        <w:t xml:space="preserve"> </w:t>
-      </w:r>
-    </w:p>
-    <w:p>
-      <w:pPr>
-        <w:pStyle w:val="ListNumber"/>
-      </w:pPr>
+        <w:t xml:space="preserve">{%p </w:t>
+      </w:r>
       <w:r>
         <w:rPr>
           <w:rFonts w:ascii="Arial" w:hAnsi="Arial" w:cs="Arial"/>
           <w:sz w:val="20"/>
         </w:rPr>
-        <w:t xml:space="preserve">{%p </w:t>
-      </w:r>
+        <w:t>endif %}</w:t>
+      </w:r>
+    </w:p>
+    <w:p>
+      <w:pPr>
+        <w:pStyle w:val="ListNumber"/>
+      </w:pPr>
+      <w:r>
+        <w:t xml:space="preserve">{%p </w:t>
+      </w:r>
+      <w:r>
+        <w:t>if initial_defense.varney %}</w:t>
+      </w:r>
+    </w:p>
+    <w:p>
+      <w:pPr>
+        <w:pStyle w:val="ListNumber"/>
+      </w:pPr>
+      <w:r>
+        <w:t>The landlord is a corporation or other business entity and this case was not brought by an attorney so it should be dismissed.</w:t>
+      </w:r>
+    </w:p>
+    <w:p>
+      <w:pPr>
+        <w:pStyle w:val="ListNumber"/>
+      </w:pPr>
       <w:r>
         <w:rPr>
           <w:rFonts w:ascii="Arial" w:hAnsi="Arial" w:cs="Arial"/>
           <w:sz w:val="20"/>
         </w:rPr>
-        <w:t>endif %}</w:t>
-      </w:r>
-    </w:p>
-    <w:p>
-      <w:pPr>
-        <w:pStyle w:val="ListNumber"/>
-      </w:pPr>
-      <w:r>
-        <w:t xml:space="preserve">{%p </w:t>
-      </w:r>
-      <w:r>
-        <w:t>if initial_defense.varney %}</w:t>
-      </w:r>
-    </w:p>
-    <w:p>
-      <w:pPr>
-        <w:pStyle w:val="ListNumber"/>
-      </w:pPr>
-      <w:r>
-        <w:t>The landlord is a corporation or other business entity and this case was not brought by an attorney so it should be dismissed.</w:t>
-      </w:r>
-    </w:p>
-    <w:p>
-      <w:pPr>
-        <w:pStyle w:val="ListNumber"/>
-      </w:pPr>
+        <w:t xml:space="preserve">{%p </w:t>
+      </w:r>
       <w:r>
         <w:rPr>
           <w:rFonts w:ascii="Arial" w:hAnsi="Arial" w:cs="Arial"/>
           <w:sz w:val="20"/>
         </w:rPr>
-        <w:t xml:space="preserve">{%p </w:t>
+        <w:t>endif %}</w:t>
+      </w:r>
+    </w:p>
+    <w:p>
+      <w:pPr>
+        <w:pStyle w:val="ListNumber"/>
+      </w:pPr>
+      <w:r>
+        <w:t xml:space="preserve">{%p </w:t>
+      </w:r>
+      <w:r>
+        <w:t>if initial_defense.defective_summons %}</w:t>
+      </w:r>
+    </w:p>
+    <w:p>
+      <w:pPr>
+        <w:pStyle w:val="ListNumber"/>
+      </w:pPr>
+      <w:r>
+        <w:t>The Summons and Complaint is defective and/or was not properly served/filed.</w:t>
       </w:r>
       <w:r>
         <w:rPr>
           <w:rFonts w:ascii="Arial" w:hAnsi="Arial" w:cs="Arial"/>
           <w:sz w:val="20"/>
         </w:rPr>
-        <w:t>endif %}</w:t>
-      </w:r>
-    </w:p>
-    <w:p>
-      <w:pPr>
-        <w:pStyle w:val="ListNumber"/>
-      </w:pPr>
-      <w:r>
-        <w:t xml:space="preserve">{%p </w:t>
-      </w:r>
-      <w:r>
-        <w:t>if initial_defense.def</w:t>
-      </w:r>
-      <w:bookmarkStart w:id="5" w:name="_GoBack"/>
-      <w:bookmarkEnd w:id="5"/>
-      <w:r>
-        <w:t>ective_summons %}</w:t>
-      </w:r>
-    </w:p>
-    <w:p>
-      <w:pPr>
-        <w:pStyle w:val="ListNumber"/>
-      </w:pPr>
-      <w:r>
-        <w:t>The Summons and Complaint is defective and/or was not properly served/filed.</w:t>
-      </w:r>
+        <w:t xml:space="preserve"> </w:t>
+      </w:r>
+    </w:p>
+    <w:p>
+      <w:pPr>
+        <w:pStyle w:val="ListNumber"/>
+      </w:pPr>
       <w:r>
         <w:rPr>
           <w:rFonts w:ascii="Arial" w:hAnsi="Arial" w:cs="Arial"/>
           <w:sz w:val="20"/>
         </w:rPr>
-        <w:t xml:space="preserve"> </w:t>
-      </w:r>
-    </w:p>
-    <w:p>
-      <w:pPr>
-        <w:pStyle w:val="ListNumber"/>
-      </w:pPr>
+        <w:lastRenderedPageBreak/>
+        <w:t xml:space="preserve">{%p </w:t>
+      </w:r>
       <w:r>
         <w:rPr>
           <w:rFonts w:ascii="Arial" w:hAnsi="Arial" w:cs="Arial"/>
           <w:sz w:val="20"/>
         </w:rPr>
-        <w:t xml:space="preserve">{%p </w:t>
-      </w:r>
-      <w:r>
-        <w:rPr>
-          <w:rFonts w:ascii="Arial" w:hAnsi="Arial" w:cs="Arial"/>
-          <w:sz w:val="20"/>
-        </w:rPr>
         <w:t>endif %}</w:t>
       </w:r>
     </w:p>
@@ -1245,7 +1245,6 @@
         <w:pStyle w:val="ListNumber"/>
       </w:pPr>
       <w:r>
-        <w:lastRenderedPageBreak/>
         <w:t xml:space="preserve">{%p </w:t>
       </w:r>
       <w:r>
@@ -1802,6 +1801,7 @@
         <w:pStyle w:val="CenterItal"/>
       </w:pPr>
       <w:r>
+        <w:lastRenderedPageBreak/>
         <w:t>Defense</w:t>
       </w:r>
       <w:r>
@@ -1813,7 +1813,6 @@
         <w:pStyle w:val="CenterTitle3"/>
       </w:pPr>
       <w:r>
-        <w:lastRenderedPageBreak/>
         <w:t>Retaliation</w:t>
       </w:r>
     </w:p>
@@ -2395,6 +2394,7 @@
         <w:pStyle w:val="CenterTitle3"/>
       </w:pPr>
       <w:r>
+        <w:lastRenderedPageBreak/>
         <w:t>Discrimination</w:t>
       </w:r>
     </w:p>
@@ -2404,7 +2404,6 @@
         <w:spacing w:after="120"/>
       </w:pPr>
       <w:r>
-        <w:lastRenderedPageBreak/>
         <w:t xml:space="preserve">Mass. Gen. Laws c. 239; c. 151B; </w:t>
       </w:r>
       <w:r>
@@ -3094,6 +3093,7 @@
         </w:tabs>
       </w:pPr>
       <w:r>
+        <w:lastRenderedPageBreak/>
         <w:t xml:space="preserve">{%p </w:t>
       </w:r>
       <w:r>
@@ -3108,7 +3108,6 @@
         </w:tabs>
       </w:pPr>
       <w:r>
-        <w:lastRenderedPageBreak/>
         <w:t xml:space="preserve">{%p </w:t>
       </w:r>
       <w:r>
@@ -3601,6 +3600,7 @@
         <w:pStyle w:val="CenterTitle3"/>
       </w:pPr>
       <w:r>
+        <w:lastRenderedPageBreak/>
         <w:t>Violation of the Security Deposit Law</w:t>
       </w:r>
     </w:p>
@@ -3610,7 +3610,6 @@
         <w:spacing w:after="120"/>
       </w:pPr>
       <w:r>
-        <w:lastRenderedPageBreak/>
         <w:t>Mass. Gen. Laws c. 239, §8A; c. 186, §15B; and/or c. 93A</w:t>
       </w:r>
     </w:p>
@@ -4109,6 +4108,7 @@
         <w:pStyle w:val="LetterList2"/>
       </w:pPr>
       <w:r>
+        <w:lastRenderedPageBreak/>
         <w:t xml:space="preserve">{%p </w:t>
       </w:r>
       <w:r>
@@ -4120,7 +4120,6 @@
         <w:pStyle w:val="LetterList2"/>
       </w:pPr>
       <w:r>
-        <w:lastRenderedPageBreak/>
         <w:t xml:space="preserve">{%p </w:t>
       </w:r>
       <w:r>
@@ -4597,6 +4596,7 @@
         <w:pStyle w:val="CenterTitle4"/>
       </w:pPr>
       <w:r>
+        <w:lastRenderedPageBreak/>
         <w:t>Mass. Gen. Laws c. 239 §8A, and/or c. 93A</w:t>
       </w:r>
     </w:p>
@@ -4605,7 +4605,6 @@
         <w:pStyle w:val="ListNumber"/>
       </w:pPr>
       <w:r>
-        <w:lastRenderedPageBreak/>
         <w:t xml:space="preserve">Each of the acts stated in this Answer/Counterclaims was unfair and/or deceptive. My landlord is covered by this law because she or he is not a housing authority or the owner-occupant of only a 2 or 3-family property in which I live. This pleading is a demand for </w:t>
       </w:r>
       <w:r>
@@ -5135,6 +5134,7 @@
         </w:tabs>
       </w:pPr>
       <w:r>
+        <w:lastRenderedPageBreak/>
         <w:t xml:space="preserve">{%p </w:t>
       </w:r>
       <w:r>
@@ -5163,7 +5163,6 @@
         </w:tabs>
       </w:pPr>
       <w:r>
-        <w:lastRenderedPageBreak/>
         <w:t>I was treated unfairly with respect to pre-foreclosure notices.</w:t>
       </w:r>
       <w:r>
@@ -5726,6 +5725,7 @@
         </w:numPr>
       </w:pPr>
       <w:r>
+        <w:lastRenderedPageBreak/>
         <w:t>Within 30 days of foreclosure, the plaintiff did not post, deliver or slide under my door a notice giving the plaintiff’s contact information and information about who to call for repairs in violation of G.L. c. 186A, §§3 and 4.</w:t>
       </w:r>
     </w:p>
@@ -5738,7 +5738,6 @@
         </w:numPr>
       </w:pPr>
       <w:r>
-        <w:lastRenderedPageBreak/>
         <w:t xml:space="preserve">{%p </w:t>
       </w:r>
       <w:r>
@@ -6187,6 +6186,7 @@
         <w:pStyle w:val="ListNumber"/>
       </w:pPr>
       <w:r>
+        <w:lastRenderedPageBreak/>
         <w:t>On all claims and defenses, award me money damages, costs, attorney’s fees (where applicable), and such other relief as is fair.</w:t>
       </w:r>
     </w:p>
@@ -6212,7 +6212,6 @@
         <w:pStyle w:val="ListNumber"/>
       </w:pPr>
       <w:r>
-        <w:lastRenderedPageBreak/>
         <w:t>On my claims and defenses, set aside and/or declare void the foreclosure upon my home, or grant other equitable and/or declaratory relief with respect to possession of my home.</w:t>
       </w:r>
     </w:p>
@@ -6520,6 +6519,7 @@
         </w:tabs>
       </w:pPr>
       <w:r>
+        <w:lastRenderedPageBreak/>
         <w:t xml:space="preserve">The court should find that the landlord has not proven that I was at fault. This is a fault eviction case in which the landlord claimed I did something wrong (other than nonpayment </w:t>
       </w:r>
       <w:r>
@@ -6529,7 +6529,6 @@
     </w:p>
     <w:p>
       <w:r>
-        <w:lastRenderedPageBreak/>
         <w:t>{% endif %}</w:t>
       </w:r>
     </w:p>
@@ -6897,7 +6896,7 @@
           <w:rPr>
             <w:noProof/>
           </w:rPr>
-          <w:t>2</w:t>
+          <w:t>1</w:t>
         </w:r>
         <w:r>
           <w:rPr>
@@ -10809,7 +10808,7 @@
 </file>
 
 <file path=customXml/itemProps1.xml><?xml version="1.0" encoding="utf-8"?>
-<ds:datastoreItem xmlns:ds="http://schemas.openxmlformats.org/officeDocument/2006/customXml" ds:itemID="{7A24E9A3-9A20-479C-8DF6-D45B04660A66}">
+<ds:datastoreItem xmlns:ds="http://schemas.openxmlformats.org/officeDocument/2006/customXml" ds:itemID="{3EE1EC24-27DB-4403-BEA5-97557A478AFC}">
   <ds:schemaRefs>
     <ds:schemaRef ds:uri="http://schemas.openxmlformats.org/officeDocument/2006/bibliography"/>
   </ds:schemaRefs>

</xml_diff>

<commit_message>
Display an "other" field for conditions: resolve issue #43
</commit_message>
<xml_diff>
--- a/docassemble/MAEvictionDefense/data/templates/SummaryProcessAnswer_Finaledit.docx
+++ b/docassemble/MAEvictionDefense/data/templates/SummaryProcessAnswer_Finaledit.docx
@@ -4,6 +4,9 @@
   <w:body>
     <w:p>
       <w:bookmarkStart w:id="0" w:name="_Hlk507877183"/>
+      <w:r>
+        <w:t xml:space="preserve"> </w:t>
+      </w:r>
       <w:r>
         <w:t>{% if show_instructions %}</w:t>
       </w:r>
@@ -844,8 +847,6 @@
       <w:r>
         <w:t>%}</w:t>
       </w:r>
-      <w:bookmarkStart w:id="5" w:name="_GoBack"/>
-      <w:bookmarkEnd w:id="5"/>
     </w:p>
     <w:p>
       <w:pPr>
@@ -3012,14 +3013,14 @@
       <w:pPr>
         <w:ind w:left="1224"/>
       </w:pPr>
-      <w:bookmarkStart w:id="6" w:name="_Hlk495920767"/>
+      <w:bookmarkStart w:id="5" w:name="_Hlk495920767"/>
       <w:r>
         <w:t xml:space="preserve">{%p </w:t>
       </w:r>
       <w:r>
         <w:t>endif %}</w:t>
       </w:r>
-      <w:bookmarkEnd w:id="6"/>
+      <w:bookmarkEnd w:id="5"/>
     </w:p>
     <w:p>
       <w:r>
@@ -3296,7 +3297,13 @@
     </w:p>
     <w:p>
       <w:r>
-        <w:t xml:space="preserve">{% for condition in </w:t>
+        <w:t>{%</w:t>
+      </w:r>
+      <w:r>
+        <w:t>p</w:t>
+      </w:r>
+      <w:r>
+        <w:t xml:space="preserve"> for condition in </w:t>
       </w:r>
       <w:r>
         <w:t>bad_conditions.conditions.true_values() %}</w:t>
@@ -3316,18 +3323,89 @@
         <w:ind w:left="720"/>
       </w:pPr>
       <w:r>
+        <w:t>{{ condition }}</w:t>
+      </w:r>
+    </w:p>
+    <w:p>
+      <w:pPr>
+        <w:pStyle w:val="ListNumber"/>
+        <w:numPr>
+          <w:ilvl w:val="1"/>
+          <w:numId w:val="5"/>
+        </w:numPr>
+        <w:tabs>
+          <w:tab w:val="clear" w:pos="1512"/>
+          <w:tab w:val="num" w:pos="1152"/>
+        </w:tabs>
+        <w:ind w:left="720"/>
+      </w:pPr>
+      <w:r>
+        <w:t>{%p endfor %}</w:t>
+      </w:r>
+    </w:p>
+    <w:p>
+      <w:pPr>
+        <w:pStyle w:val="ListNumber"/>
+        <w:numPr>
+          <w:ilvl w:val="1"/>
+          <w:numId w:val="5"/>
+        </w:numPr>
+        <w:tabs>
+          <w:tab w:val="clear" w:pos="1512"/>
+          <w:tab w:val="num" w:pos="1152"/>
+        </w:tabs>
+        <w:ind w:left="720"/>
+      </w:pPr>
+      <w:r>
+        <w:t xml:space="preserve">{%p if </w:t>
+      </w:r>
+      <w:r>
+        <w:t xml:space="preserve">bad_conditions.conditions['other'] </w:t>
+      </w:r>
+      <w:r>
+        <w:t>%}</w:t>
+      </w:r>
+    </w:p>
+    <w:p>
+      <w:pPr>
+        <w:pStyle w:val="ListNumber"/>
+        <w:numPr>
+          <w:ilvl w:val="1"/>
+          <w:numId w:val="5"/>
+        </w:numPr>
+        <w:tabs>
+          <w:tab w:val="clear" w:pos="1512"/>
+          <w:tab w:val="num" w:pos="1152"/>
+        </w:tabs>
+        <w:ind w:left="720"/>
+      </w:pPr>
+      <w:r>
         <w:t xml:space="preserve">{{ </w:t>
       </w:r>
       <w:r>
-        <w:t>condition</w:t>
+        <w:t>bad_conditions.other_condition</w:t>
       </w:r>
       <w:r>
         <w:t xml:space="preserve"> }}</w:t>
       </w:r>
-    </w:p>
-    <w:p>
-      <w:r>
-        <w:t xml:space="preserve">       {% endfor %}</w:t>
+      <w:bookmarkStart w:id="6" w:name="_GoBack"/>
+      <w:bookmarkEnd w:id="6"/>
+    </w:p>
+    <w:p>
+      <w:pPr>
+        <w:pStyle w:val="ListNumber"/>
+        <w:numPr>
+          <w:ilvl w:val="1"/>
+          <w:numId w:val="5"/>
+        </w:numPr>
+        <w:tabs>
+          <w:tab w:val="clear" w:pos="1512"/>
+          <w:tab w:val="num" w:pos="1152"/>
+        </w:tabs>
+        <w:ind w:left="720"/>
+      </w:pPr>
+      <w:r>
+        <w:t>{%p endif %}</w:t>
       </w:r>
     </w:p>
     <w:p/>
@@ -3541,6 +3619,7 @@
         <w:rPr>
           <w:color w:val="000000"/>
         </w:rPr>
+        <w:lastRenderedPageBreak/>
         <w:t xml:space="preserve">{%p </w:t>
       </w:r>
       <w:r>
@@ -3600,7 +3679,6 @@
         <w:pStyle w:val="CenterTitle3"/>
       </w:pPr>
       <w:r>
-        <w:lastRenderedPageBreak/>
         <w:t>Violation of the Security Deposit Law</w:t>
       </w:r>
     </w:p>
@@ -4075,6 +4153,7 @@
         <w:pStyle w:val="LetterList2"/>
       </w:pPr>
       <w:r>
+        <w:lastRenderedPageBreak/>
         <w:t xml:space="preserve">{%p </w:t>
       </w:r>
       <w:r>
@@ -4108,7 +4187,6 @@
         <w:pStyle w:val="LetterList2"/>
       </w:pPr>
       <w:r>
-        <w:lastRenderedPageBreak/>
         <w:t xml:space="preserve">{%p </w:t>
       </w:r>
       <w:r>
@@ -4573,6 +4651,7 @@
         <w:rPr>
           <w:i/>
         </w:rPr>
+        <w:lastRenderedPageBreak/>
         <w:t>Defense &amp; Counterclaim</w:t>
       </w:r>
       <w:r>
@@ -4596,7 +4675,6 @@
         <w:pStyle w:val="CenterTitle4"/>
       </w:pPr>
       <w:r>
-        <w:lastRenderedPageBreak/>
         <w:t>Mass. Gen. Laws c. 239 §8A, and/or c. 93A</w:t>
       </w:r>
     </w:p>
@@ -5040,6 +5118,7 @@
         </w:tabs>
       </w:pPr>
       <w:r>
+        <w:lastRenderedPageBreak/>
         <w:t xml:space="preserve">{%p </w:t>
       </w:r>
       <w:r>
@@ -5134,7 +5213,6 @@
         </w:tabs>
       </w:pPr>
       <w:r>
-        <w:lastRenderedPageBreak/>
         <w:t xml:space="preserve">{%p </w:t>
       </w:r>
       <w:r>
@@ -5695,6 +5773,7 @@
         </w:numPr>
       </w:pPr>
       <w:r>
+        <w:lastRenderedPageBreak/>
         <w:t>I am a bona fide tenant entitled to t</w:t>
       </w:r>
       <w:r>
@@ -5725,7 +5804,6 @@
         </w:numPr>
       </w:pPr>
       <w:r>
-        <w:lastRenderedPageBreak/>
         <w:t>Within 30 days of foreclosure, the plaintiff did not post, deliver or slide under my door a notice giving the plaintiff’s contact information and information about who to call for repairs in violation of G.L. c. 186A, §§3 and 4.</w:t>
       </w:r>
     </w:p>
@@ -6186,7 +6264,6 @@
         <w:pStyle w:val="ListNumber"/>
       </w:pPr>
       <w:r>
-        <w:lastRenderedPageBreak/>
         <w:t>On all claims and defenses, award me money damages, costs, attorney’s fees (where applicable), and such other relief as is fair.</w:t>
       </w:r>
     </w:p>
@@ -6519,7 +6596,6 @@
         </w:tabs>
       </w:pPr>
       <w:r>
-        <w:lastRenderedPageBreak/>
         <w:t xml:space="preserve">The court should find that the landlord has not proven that I was at fault. This is a fault eviction case in which the landlord claimed I did something wrong (other than nonpayment </w:t>
       </w:r>
       <w:r>
@@ -6896,7 +6972,7 @@
           <w:rPr>
             <w:noProof/>
           </w:rPr>
-          <w:t>1</w:t>
+          <w:t>5</w:t>
         </w:r>
         <w:r>
           <w:rPr>
@@ -10808,7 +10884,7 @@
 </file>
 
 <file path=customXml/itemProps1.xml><?xml version="1.0" encoding="utf-8"?>
-<ds:datastoreItem xmlns:ds="http://schemas.openxmlformats.org/officeDocument/2006/customXml" ds:itemID="{3EE1EC24-27DB-4403-BEA5-97557A478AFC}">
+<ds:datastoreItem xmlns:ds="http://schemas.openxmlformats.org/officeDocument/2006/customXml" ds:itemID="{DC147DD3-1129-4AE5-A9F9-F0BC7887FF9E}">
   <ds:schemaRefs>
     <ds:schemaRef ds:uri="http://schemas.openxmlformats.org/officeDocument/2006/bibliography"/>
   </ds:schemaRefs>

</xml_diff>

<commit_message>
added edits from MLRI suggestions
</commit_message>
<xml_diff>
--- a/docassemble/MAEvictionDefense/data/templates/SummaryProcessAnswer_Finaledit.docx
+++ b/docassemble/MAEvictionDefense/data/templates/SummaryProcessAnswer_Finaledit.docx
@@ -4,9 +4,6 @@
   <w:body>
     <w:p>
       <w:bookmarkStart w:id="0" w:name="_Hlk507877183"/>
-      <w:r>
-        <w:t xml:space="preserve"> </w:t>
-      </w:r>
       <w:r>
         <w:t>{% if show_instructions %}</w:t>
       </w:r>
@@ -847,6 +844,8 @@
       <w:r>
         <w:t>%}</w:t>
       </w:r>
+      <w:bookmarkStart w:id="5" w:name="_GoBack"/>
+      <w:bookmarkEnd w:id="5"/>
     </w:p>
     <w:p>
       <w:pPr>
@@ -3013,14 +3012,14 @@
       <w:pPr>
         <w:ind w:left="1224"/>
       </w:pPr>
-      <w:bookmarkStart w:id="5" w:name="_Hlk495920767"/>
+      <w:bookmarkStart w:id="6" w:name="_Hlk495920767"/>
       <w:r>
         <w:t xml:space="preserve">{%p </w:t>
       </w:r>
       <w:r>
         <w:t>endif %}</w:t>
       </w:r>
-      <w:bookmarkEnd w:id="5"/>
+      <w:bookmarkEnd w:id="6"/>
     </w:p>
     <w:p>
       <w:r>
@@ -3297,13 +3296,7 @@
     </w:p>
     <w:p>
       <w:r>
-        <w:t>{%</w:t>
-      </w:r>
-      <w:r>
-        <w:t>p</w:t>
-      </w:r>
-      <w:r>
-        <w:t xml:space="preserve"> for condition in </w:t>
+        <w:t xml:space="preserve">{% for condition in </w:t>
       </w:r>
       <w:r>
         <w:t>bad_conditions.conditions.true_values() %}</w:t>
@@ -3323,89 +3316,18 @@
         <w:ind w:left="720"/>
       </w:pPr>
       <w:r>
-        <w:t>{{ condition }}</w:t>
-      </w:r>
-    </w:p>
-    <w:p>
-      <w:pPr>
-        <w:pStyle w:val="ListNumber"/>
-        <w:numPr>
-          <w:ilvl w:val="1"/>
-          <w:numId w:val="5"/>
-        </w:numPr>
-        <w:tabs>
-          <w:tab w:val="clear" w:pos="1512"/>
-          <w:tab w:val="num" w:pos="1152"/>
-        </w:tabs>
-        <w:ind w:left="720"/>
-      </w:pPr>
-      <w:r>
-        <w:t>{%p endfor %}</w:t>
-      </w:r>
-    </w:p>
-    <w:p>
-      <w:pPr>
-        <w:pStyle w:val="ListNumber"/>
-        <w:numPr>
-          <w:ilvl w:val="1"/>
-          <w:numId w:val="5"/>
-        </w:numPr>
-        <w:tabs>
-          <w:tab w:val="clear" w:pos="1512"/>
-          <w:tab w:val="num" w:pos="1152"/>
-        </w:tabs>
-        <w:ind w:left="720"/>
-      </w:pPr>
-      <w:r>
-        <w:t xml:space="preserve">{%p if </w:t>
-      </w:r>
-      <w:r>
-        <w:t xml:space="preserve">bad_conditions.conditions['other'] </w:t>
-      </w:r>
-      <w:r>
-        <w:t>%}</w:t>
-      </w:r>
-    </w:p>
-    <w:p>
-      <w:pPr>
-        <w:pStyle w:val="ListNumber"/>
-        <w:numPr>
-          <w:ilvl w:val="1"/>
-          <w:numId w:val="5"/>
-        </w:numPr>
-        <w:tabs>
-          <w:tab w:val="clear" w:pos="1512"/>
-          <w:tab w:val="num" w:pos="1152"/>
-        </w:tabs>
-        <w:ind w:left="720"/>
-      </w:pPr>
-      <w:r>
         <w:t xml:space="preserve">{{ </w:t>
       </w:r>
       <w:r>
-        <w:t>bad_conditions.other_condition</w:t>
+        <w:t>condition</w:t>
       </w:r>
       <w:r>
         <w:t xml:space="preserve"> }}</w:t>
       </w:r>
-      <w:bookmarkStart w:id="6" w:name="_GoBack"/>
-      <w:bookmarkEnd w:id="6"/>
-    </w:p>
-    <w:p>
-      <w:pPr>
-        <w:pStyle w:val="ListNumber"/>
-        <w:numPr>
-          <w:ilvl w:val="1"/>
-          <w:numId w:val="5"/>
-        </w:numPr>
-        <w:tabs>
-          <w:tab w:val="clear" w:pos="1512"/>
-          <w:tab w:val="num" w:pos="1152"/>
-        </w:tabs>
-        <w:ind w:left="720"/>
-      </w:pPr>
-      <w:r>
-        <w:t>{%p endif %}</w:t>
+    </w:p>
+    <w:p>
+      <w:r>
+        <w:t xml:space="preserve">       {% endfor %}</w:t>
       </w:r>
     </w:p>
     <w:p/>
@@ -3619,7 +3541,6 @@
         <w:rPr>
           <w:color w:val="000000"/>
         </w:rPr>
-        <w:lastRenderedPageBreak/>
         <w:t xml:space="preserve">{%p </w:t>
       </w:r>
       <w:r>
@@ -3679,6 +3600,7 @@
         <w:pStyle w:val="CenterTitle3"/>
       </w:pPr>
       <w:r>
+        <w:lastRenderedPageBreak/>
         <w:t>Violation of the Security Deposit Law</w:t>
       </w:r>
     </w:p>
@@ -4153,40 +4075,40 @@
         <w:pStyle w:val="LetterList2"/>
       </w:pPr>
       <w:r>
+        <w:t xml:space="preserve">{%p </w:t>
+      </w:r>
+      <w:r>
+        <w:t>endif %}</w:t>
+      </w:r>
+    </w:p>
+    <w:p>
+      <w:pPr>
+        <w:pStyle w:val="LetterList2"/>
+      </w:pPr>
+      <w:r>
+        <w:t xml:space="preserve">{%p </w:t>
+      </w:r>
+      <w:r>
+        <w:t>if bqe.bad_conditions %}</w:t>
+      </w:r>
+    </w:p>
+    <w:p>
+      <w:pPr>
+        <w:pStyle w:val="LetterList2"/>
+      </w:pPr>
+      <w:r>
+        <w:t>Allowed bad conditions to exist in my home.</w:t>
+      </w:r>
+      <w:r>
+        <w:t xml:space="preserve"> </w:t>
+      </w:r>
+    </w:p>
+    <w:p>
+      <w:pPr>
+        <w:pStyle w:val="LetterList2"/>
+      </w:pPr>
+      <w:r>
         <w:lastRenderedPageBreak/>
-        <w:t xml:space="preserve">{%p </w:t>
-      </w:r>
-      <w:r>
-        <w:t>endif %}</w:t>
-      </w:r>
-    </w:p>
-    <w:p>
-      <w:pPr>
-        <w:pStyle w:val="LetterList2"/>
-      </w:pPr>
-      <w:r>
-        <w:t xml:space="preserve">{%p </w:t>
-      </w:r>
-      <w:r>
-        <w:t>if bqe.bad_conditions %}</w:t>
-      </w:r>
-    </w:p>
-    <w:p>
-      <w:pPr>
-        <w:pStyle w:val="LetterList2"/>
-      </w:pPr>
-      <w:r>
-        <w:t>Allowed bad conditions to exist in my home.</w:t>
-      </w:r>
-      <w:r>
-        <w:t xml:space="preserve"> </w:t>
-      </w:r>
-    </w:p>
-    <w:p>
-      <w:pPr>
-        <w:pStyle w:val="LetterList2"/>
-      </w:pPr>
-      <w:r>
         <w:t xml:space="preserve">{%p </w:t>
       </w:r>
       <w:r>
@@ -4651,7 +4573,6 @@
         <w:rPr>
           <w:i/>
         </w:rPr>
-        <w:lastRenderedPageBreak/>
         <w:t>Defense &amp; Counterclaim</w:t>
       </w:r>
       <w:r>
@@ -4675,6 +4596,7 @@
         <w:pStyle w:val="CenterTitle4"/>
       </w:pPr>
       <w:r>
+        <w:lastRenderedPageBreak/>
         <w:t>Mass. Gen. Laws c. 239 §8A, and/or c. 93A</w:t>
       </w:r>
     </w:p>
@@ -5118,7 +5040,6 @@
         </w:tabs>
       </w:pPr>
       <w:r>
-        <w:lastRenderedPageBreak/>
         <w:t xml:space="preserve">{%p </w:t>
       </w:r>
       <w:r>
@@ -5213,6 +5134,7 @@
         </w:tabs>
       </w:pPr>
       <w:r>
+        <w:lastRenderedPageBreak/>
         <w:t xml:space="preserve">{%p </w:t>
       </w:r>
       <w:r>
@@ -5773,7 +5695,6 @@
         </w:numPr>
       </w:pPr>
       <w:r>
-        <w:lastRenderedPageBreak/>
         <w:t>I am a bona fide tenant entitled to t</w:t>
       </w:r>
       <w:r>
@@ -5804,6 +5725,7 @@
         </w:numPr>
       </w:pPr>
       <w:r>
+        <w:lastRenderedPageBreak/>
         <w:t>Within 30 days of foreclosure, the plaintiff did not post, deliver or slide under my door a notice giving the plaintiff’s contact information and information about who to call for repairs in violation of G.L. c. 186A, §§3 and 4.</w:t>
       </w:r>
     </w:p>
@@ -6264,6 +6186,7 @@
         <w:pStyle w:val="ListNumber"/>
       </w:pPr>
       <w:r>
+        <w:lastRenderedPageBreak/>
         <w:t>On all claims and defenses, award me money damages, costs, attorney’s fees (where applicable), and such other relief as is fair.</w:t>
       </w:r>
     </w:p>
@@ -6596,6 +6519,7 @@
         </w:tabs>
       </w:pPr>
       <w:r>
+        <w:lastRenderedPageBreak/>
         <w:t xml:space="preserve">The court should find that the landlord has not proven that I was at fault. This is a fault eviction case in which the landlord claimed I did something wrong (other than nonpayment </w:t>
       </w:r>
       <w:r>
@@ -6972,7 +6896,7 @@
           <w:rPr>
             <w:noProof/>
           </w:rPr>
-          <w:t>5</w:t>
+          <w:t>1</w:t>
         </w:r>
         <w:r>
           <w:rPr>
@@ -10884,7 +10808,7 @@
 </file>
 
 <file path=customXml/itemProps1.xml><?xml version="1.0" encoding="utf-8"?>
-<ds:datastoreItem xmlns:ds="http://schemas.openxmlformats.org/officeDocument/2006/customXml" ds:itemID="{DC147DD3-1129-4AE5-A9F9-F0BC7887FF9E}">
+<ds:datastoreItem xmlns:ds="http://schemas.openxmlformats.org/officeDocument/2006/customXml" ds:itemID="{3EE1EC24-27DB-4403-BEA5-97557A478AFC}">
   <ds:schemaRefs>
     <ds:schemaRef ds:uri="http://schemas.openxmlformats.org/officeDocument/2006/bibliography"/>
   </ds:schemaRefs>

</xml_diff>

<commit_message>
Fix cure question popping up at wrong time, close #42
</commit_message>
<xml_diff>
--- a/docassemble/MAEvictionDefense/data/templates/SummaryProcessAnswer_Finaledit.docx
+++ b/docassemble/MAEvictionDefense/data/templates/SummaryProcessAnswer_Finaledit.docx
@@ -4,6 +4,9 @@
   <w:body>
     <w:p>
       <w:bookmarkStart w:id="0" w:name="_Hlk507877183"/>
+      <w:r>
+        <w:t xml:space="preserve"> </w:t>
+      </w:r>
       <w:r>
         <w:t>{% if show_instructions %}</w:t>
       </w:r>
@@ -844,543 +847,555 @@
       <w:r>
         <w:t>%}</w:t>
       </w:r>
+    </w:p>
+    <w:p>
+      <w:pPr>
+        <w:pStyle w:val="ListNumber"/>
+        <w:tabs>
+          <w:tab w:val="num" w:pos="432"/>
+          <w:tab w:val="left" w:pos="600"/>
+        </w:tabs>
+      </w:pPr>
+      <w:r>
+        <w:t xml:space="preserve">I receive a rent subsidy. The full contract rent is $ </w:t>
+      </w:r>
+      <w:r>
+        <w:rPr>
+          <w:b/>
+        </w:rPr>
+        <w:t xml:space="preserve">{{ </w:t>
+      </w:r>
+      <w:r>
+        <w:rPr>
+          <w:b/>
+        </w:rPr>
+        <w:t>facts.tenant_contract_rent</w:t>
+      </w:r>
+      <w:r>
+        <w:rPr>
+          <w:b/>
+        </w:rPr>
+        <w:t xml:space="preserve"> }}</w:t>
+      </w:r>
+      <w:r>
+        <w:t>.</w:t>
+      </w:r>
+    </w:p>
+    <w:p>
+      <w:pPr>
+        <w:pStyle w:val="ListNumber"/>
+        <w:tabs>
+          <w:tab w:val="num" w:pos="432"/>
+          <w:tab w:val="left" w:pos="600"/>
+        </w:tabs>
+      </w:pPr>
+      <w:r>
+        <w:t xml:space="preserve">{%p </w:t>
+      </w:r>
+      <w:r>
+        <w:t>endif %}</w:t>
+      </w:r>
+    </w:p>
+    <w:p>
+      <w:pPr>
+        <w:pStyle w:val="ListNumber"/>
+        <w:tabs>
+          <w:tab w:val="num" w:pos="432"/>
+          <w:tab w:val="left" w:pos="600"/>
+        </w:tabs>
+      </w:pPr>
+      <w:r>
+        <w:t xml:space="preserve">{%p </w:t>
+      </w:r>
+      <w:r>
+        <w:t xml:space="preserve">if </w:t>
+      </w:r>
+      <w:r>
+        <w:rPr>
+          <w:rFonts w:ascii="Arial" w:hAnsi="Arial" w:cs="Arial"/>
+          <w:sz w:val="20"/>
+        </w:rPr>
+        <w:t xml:space="preserve">facts.tenant_has_lease %} </w:t>
+      </w:r>
+    </w:p>
+    <w:p>
+      <w:pPr>
+        <w:pStyle w:val="ListNumber"/>
+        <w:tabs>
+          <w:tab w:val="num" w:pos="432"/>
+          <w:tab w:val="left" w:pos="600"/>
+        </w:tabs>
+      </w:pPr>
+      <w:r>
+        <w:t>I have a written lease.</w:t>
+      </w:r>
+    </w:p>
+    <w:p>
+      <w:pPr>
+        <w:pStyle w:val="ListNumber"/>
+        <w:tabs>
+          <w:tab w:val="num" w:pos="432"/>
+          <w:tab w:val="left" w:pos="600"/>
+        </w:tabs>
+      </w:pPr>
+      <w:r>
+        <w:t xml:space="preserve">{%p </w:t>
+      </w:r>
+      <w:r>
+        <w:t>endif %}</w:t>
+      </w:r>
+    </w:p>
+    <w:p>
+      <w:pPr>
+        <w:pStyle w:val="ListNumber"/>
+        <w:tabs>
+          <w:tab w:val="num" w:pos="432"/>
+          <w:tab w:val="left" w:pos="600"/>
+        </w:tabs>
+      </w:pPr>
+      <w:r>
+        <w:t>I deny that I live in my home unlawfully and against the right of the landlord.</w:t>
+      </w:r>
+    </w:p>
+    <w:p>
+      <w:pPr>
+        <w:pStyle w:val="ListNumber"/>
+        <w:tabs>
+          <w:tab w:val="num" w:pos="432"/>
+          <w:tab w:val="left" w:pos="600"/>
+        </w:tabs>
+      </w:pPr>
+      <w:r>
+        <w:t xml:space="preserve">{%p </w:t>
+      </w:r>
+      <w:r>
+        <w:t>if eviction_reason== "nonpayment" %}</w:t>
+      </w:r>
+    </w:p>
+    <w:p>
+      <w:pPr>
+        <w:pStyle w:val="ListNumber"/>
+        <w:tabs>
+          <w:tab w:val="num" w:pos="432"/>
+          <w:tab w:val="left" w:pos="600"/>
+        </w:tabs>
+      </w:pPr>
+      <w:r>
+        <w:t xml:space="preserve">I deny that I owe the amount of rent or use and occupancy listed in the landlord’s complaint. </w:t>
+      </w:r>
+    </w:p>
+    <w:p>
+      <w:pPr>
+        <w:pStyle w:val="ListNumber"/>
+        <w:tabs>
+          <w:tab w:val="num" w:pos="432"/>
+          <w:tab w:val="left" w:pos="600"/>
+        </w:tabs>
+      </w:pPr>
+      <w:r>
+        <w:t xml:space="preserve">{%p </w:t>
+      </w:r>
+      <w:r>
+        <w:t>endif %}</w:t>
+      </w:r>
+    </w:p>
+    <w:p>
+      <w:pPr>
+        <w:pStyle w:val="6ptPadding"/>
+        <w:ind w:left="0"/>
+      </w:pPr>
+    </w:p>
+    <w:p>
+      <w:pPr>
+        <w:pStyle w:val="6ptPadding"/>
+        <w:ind w:left="0"/>
+      </w:pPr>
+    </w:p>
+    <w:p>
+      <w:pPr>
+        <w:pStyle w:val="CenterItal"/>
+      </w:pPr>
+      <w:r>
+        <w:t>Defense</w:t>
+      </w:r>
+    </w:p>
+    <w:p>
+      <w:pPr>
+        <w:pStyle w:val="CenterTitle3"/>
+      </w:pPr>
+      <w:r>
+        <w:t>Tenancy Not Properly Terminated and/or Case Not Properly Brought</w:t>
+      </w:r>
+    </w:p>
+    <w:p>
+      <w:pPr>
+        <w:pStyle w:val="CenterTitle4"/>
+      </w:pPr>
+      <w:r>
+        <w:t>Mass. Gen. Laws, c. 186, §§11-13, 17</w:t>
+      </w:r>
+    </w:p>
+    <w:p>
+      <w:pPr>
+        <w:pStyle w:val="ListNumber"/>
+        <w:tabs>
+          <w:tab w:val="num" w:pos="432"/>
+        </w:tabs>
+      </w:pPr>
+      <w:r>
+        <w:t xml:space="preserve">{%p </w:t>
+      </w:r>
+      <w:r>
+        <w:t xml:space="preserve">if eviction_reason == </w:t>
+      </w:r>
+      <w:r>
+        <w:t>"</w:t>
+      </w:r>
+      <w:r>
+        <w:t>nontq</w:t>
+      </w:r>
+      <w:r>
+        <w:t>"</w:t>
+      </w:r>
+      <w:r>
+        <w:t xml:space="preserve"> %}</w:t>
+      </w:r>
+    </w:p>
+    <w:p>
+      <w:pPr>
+        <w:pStyle w:val="ListNumber"/>
+        <w:tabs>
+          <w:tab w:val="num" w:pos="432"/>
+        </w:tabs>
+      </w:pPr>
+      <w:r>
+        <w:t xml:space="preserve">I </w:t>
+      </w:r>
+      <w:r>
+        <w:t>n</w:t>
+      </w:r>
+      <w:r>
+        <w:t>ever received a Notice to Quit.</w:t>
+      </w:r>
+    </w:p>
+    <w:p>
+      <w:pPr>
+        <w:pStyle w:val="ListNumber"/>
+        <w:tabs>
+          <w:tab w:val="num" w:pos="432"/>
+        </w:tabs>
+      </w:pPr>
+      <w:r>
+        <w:t xml:space="preserve">{%p </w:t>
+      </w:r>
+      <w:r>
+        <w:t>endif %}</w:t>
+      </w:r>
+    </w:p>
+    <w:p>
+      <w:pPr>
+        <w:pStyle w:val="ListNumber"/>
+        <w:tabs>
+          <w:tab w:val="num" w:pos="432"/>
+        </w:tabs>
+      </w:pPr>
+      <w:r>
+        <w:t>The landlord did not terminate my tenancy properly.</w:t>
+      </w:r>
+    </w:p>
+    <w:p>
+      <w:pPr>
+        <w:pStyle w:val="ListNumber"/>
+        <w:tabs>
+          <w:tab w:val="num" w:pos="432"/>
+        </w:tabs>
+      </w:pPr>
+      <w:r>
+        <w:t xml:space="preserve">{%p </w:t>
+      </w:r>
+      <w:r>
+        <w:t>i</w:t>
+      </w:r>
+      <w:r>
+        <w:t>f initial_defense.premature_commencement</w:t>
+      </w:r>
+      <w:r>
+        <w:t xml:space="preserve"> %}</w:t>
+      </w:r>
+    </w:p>
+    <w:p>
+      <w:pPr>
+        <w:pStyle w:val="ListNumber"/>
+      </w:pPr>
+      <w:r>
+        <w:t>The landlord started this case before the Notice to Quit expired.</w:t>
+      </w:r>
+      <w:r>
+        <w:rPr>
+          <w:rFonts w:ascii="Arial" w:hAnsi="Arial" w:cs="Arial"/>
+          <w:sz w:val="20"/>
+        </w:rPr>
+        <w:t xml:space="preserve"> </w:t>
+      </w:r>
+    </w:p>
+    <w:p>
+      <w:pPr>
+        <w:pStyle w:val="ListNumber"/>
+      </w:pPr>
+      <w:r>
+        <w:rPr>
+          <w:rFonts w:ascii="Arial" w:hAnsi="Arial" w:cs="Arial"/>
+          <w:sz w:val="20"/>
+        </w:rPr>
+        <w:t xml:space="preserve">{%p </w:t>
+      </w:r>
+      <w:r>
+        <w:rPr>
+          <w:rFonts w:ascii="Arial" w:hAnsi="Arial" w:cs="Arial"/>
+          <w:sz w:val="20"/>
+        </w:rPr>
+        <w:t>endif %}</w:t>
+      </w:r>
+    </w:p>
+    <w:p>
+      <w:pPr>
+        <w:pStyle w:val="ListNumber"/>
+      </w:pPr>
+      <w:r>
+        <w:t xml:space="preserve">{%p </w:t>
+      </w:r>
+      <w:r>
+        <w:t>if initial_defense.varney %}</w:t>
+      </w:r>
+    </w:p>
+    <w:p>
+      <w:pPr>
+        <w:pStyle w:val="ListNumber"/>
+      </w:pPr>
+      <w:r>
+        <w:t>The landlord is a corporation or other business entity and this case was not brought by an attorney so it should be dismissed.</w:t>
+      </w:r>
+    </w:p>
+    <w:p>
+      <w:pPr>
+        <w:pStyle w:val="ListNumber"/>
+      </w:pPr>
+      <w:r>
+        <w:rPr>
+          <w:rFonts w:ascii="Arial" w:hAnsi="Arial" w:cs="Arial"/>
+          <w:sz w:val="20"/>
+        </w:rPr>
+        <w:t xml:space="preserve">{%p </w:t>
+      </w:r>
+      <w:r>
+        <w:rPr>
+          <w:rFonts w:ascii="Arial" w:hAnsi="Arial" w:cs="Arial"/>
+          <w:sz w:val="20"/>
+        </w:rPr>
+        <w:t>endif %}</w:t>
+      </w:r>
+    </w:p>
+    <w:p>
+      <w:pPr>
+        <w:pStyle w:val="ListNumber"/>
+      </w:pPr>
+      <w:r>
+        <w:t xml:space="preserve">{%p </w:t>
+      </w:r>
+      <w:r>
+        <w:t>if initial_defense.defective_summons %}</w:t>
+      </w:r>
+    </w:p>
+    <w:p>
+      <w:pPr>
+        <w:pStyle w:val="ListNumber"/>
+      </w:pPr>
+      <w:r>
+        <w:t>The Summons and Complaint is defective and/or was not properly served/filed.</w:t>
+      </w:r>
+      <w:r>
+        <w:rPr>
+          <w:rFonts w:ascii="Arial" w:hAnsi="Arial" w:cs="Arial"/>
+          <w:sz w:val="20"/>
+        </w:rPr>
+        <w:t xml:space="preserve"> </w:t>
+      </w:r>
+    </w:p>
+    <w:p>
+      <w:pPr>
+        <w:pStyle w:val="ListNumber"/>
+      </w:pPr>
+      <w:r>
+        <w:rPr>
+          <w:rFonts w:ascii="Arial" w:hAnsi="Arial" w:cs="Arial"/>
+          <w:sz w:val="20"/>
+        </w:rPr>
+        <w:lastRenderedPageBreak/>
+        <w:t xml:space="preserve">{%p </w:t>
+      </w:r>
+      <w:r>
+        <w:rPr>
+          <w:rFonts w:ascii="Arial" w:hAnsi="Arial" w:cs="Arial"/>
+          <w:sz w:val="20"/>
+        </w:rPr>
+        <w:t>endif %}</w:t>
+      </w:r>
+    </w:p>
+    <w:p>
+      <w:pPr>
+        <w:pStyle w:val="ListNumber"/>
+      </w:pPr>
+      <w:r>
+        <w:t xml:space="preserve">{%p </w:t>
+      </w:r>
+      <w:r>
+        <w:t xml:space="preserve">if </w:t>
+      </w:r>
+      <w:r>
+        <w:t>eviction_reason == 'nonpayment'</w:t>
+      </w:r>
+      <w:r>
+        <w:t xml:space="preserve"> and </w:t>
+      </w:r>
+      <w:r>
+        <w:t>initial_defense.cure %}</w:t>
+      </w:r>
+    </w:p>
+    <w:p>
+      <w:pPr>
+        <w:pStyle w:val="ListNumber"/>
+      </w:pPr>
+      <w:r>
+        <w:t>If I have ever owed the landlord rent, I paid or offered to pay it all w</w:t>
+      </w:r>
+      <w:r>
+        <w:t xml:space="preserve">ithin the time allowed </w:t>
+      </w:r>
+      <w:r>
+        <w:br/>
+        <w:t>by law.</w:t>
+      </w:r>
+    </w:p>
+    <w:p>
+      <w:pPr>
+        <w:pStyle w:val="ListNumber"/>
+      </w:pPr>
+      <w:r>
+        <w:rPr>
+          <w:rFonts w:ascii="Arial" w:hAnsi="Arial" w:cs="Arial"/>
+          <w:sz w:val="20"/>
+        </w:rPr>
+        <w:t xml:space="preserve">{%p </w:t>
+      </w:r>
+      <w:r>
+        <w:rPr>
+          <w:rFonts w:ascii="Arial" w:hAnsi="Arial" w:cs="Arial"/>
+          <w:sz w:val="20"/>
+        </w:rPr>
+        <w:t>endif %}</w:t>
+      </w:r>
+    </w:p>
+    <w:p>
+      <w:pPr>
+        <w:pStyle w:val="ListNumber"/>
+      </w:pPr>
+      <w:r>
+        <w:t xml:space="preserve">{%p </w:t>
+      </w:r>
+      <w:r>
+        <w:t>if initial_defense.new_tenancy %}</w:t>
+      </w:r>
+    </w:p>
+    <w:p>
+      <w:pPr>
+        <w:pStyle w:val="ListNumber"/>
+      </w:pPr>
+      <w:r>
+        <w:t>Even if my tenancy was terminated, a new tenancy was cr</w:t>
+      </w:r>
+      <w:r>
+        <w:t>eated by my landlord’s conduct.</w:t>
+      </w:r>
+    </w:p>
+    <w:p>
+      <w:pPr>
+        <w:pStyle w:val="ListNumber"/>
+      </w:pPr>
+      <w:r>
+        <w:rPr>
+          <w:rFonts w:ascii="Arial" w:hAnsi="Arial" w:cs="Arial"/>
+          <w:sz w:val="20"/>
+        </w:rPr>
+        <w:t xml:space="preserve">{%p </w:t>
+      </w:r>
+      <w:r>
+        <w:rPr>
+          <w:rFonts w:ascii="Arial" w:hAnsi="Arial" w:cs="Arial"/>
+          <w:sz w:val="20"/>
+        </w:rPr>
+        <w:t>endif %}</w:t>
+      </w:r>
+    </w:p>
+    <w:p>
+      <w:pPr>
+        <w:pStyle w:val="ListNumber"/>
+      </w:pPr>
+      <w:r>
+        <w:t xml:space="preserve">{%p </w:t>
+      </w:r>
+      <w:r>
+        <w:t>if initial_defense.inconsistent_reasons %}</w:t>
+      </w:r>
+    </w:p>
+    <w:p>
+      <w:pPr>
+        <w:pStyle w:val="ListNumber"/>
+      </w:pPr>
+      <w:r>
+        <w:t>The Complaint and the Notice to Quit state inconsistent reasons for eviction.</w:t>
+      </w:r>
+    </w:p>
+    <w:p>
+      <w:pPr>
+        <w:pStyle w:val="ListNumber"/>
+      </w:pPr>
+      <w:r>
+        <w:rPr>
+          <w:rFonts w:ascii="Arial" w:hAnsi="Arial" w:cs="Arial"/>
+          <w:sz w:val="20"/>
+        </w:rPr>
+        <w:t xml:space="preserve">{%p </w:t>
+      </w:r>
+      <w:r>
+        <w:rPr>
+          <w:rFonts w:ascii="Arial" w:hAnsi="Arial" w:cs="Arial"/>
+          <w:sz w:val="20"/>
+        </w:rPr>
+        <w:t>endif %}</w:t>
+      </w:r>
+    </w:p>
+    <w:p>
+      <w:pPr>
+        <w:pStyle w:val="ListNumber"/>
+      </w:pPr>
+      <w:r>
+        <w:t xml:space="preserve">{%p </w:t>
+      </w:r>
+      <w:r>
+        <w:t>if initial_defense.no_standing %}</w:t>
+      </w:r>
+    </w:p>
+    <w:p>
+      <w:pPr>
+        <w:pStyle w:val="ListNumber"/>
+      </w:pPr>
+      <w:r>
+        <w:t>The landlord does not ha</w:t>
+      </w:r>
       <w:bookmarkStart w:id="5" w:name="_GoBack"/>
       <w:bookmarkEnd w:id="5"/>
-    </w:p>
-    <w:p>
-      <w:pPr>
-        <w:pStyle w:val="ListNumber"/>
-        <w:tabs>
-          <w:tab w:val="num" w:pos="432"/>
-          <w:tab w:val="left" w:pos="600"/>
-        </w:tabs>
-      </w:pPr>
-      <w:r>
-        <w:t xml:space="preserve">I receive a rent subsidy. The full contract rent is $ </w:t>
-      </w:r>
-      <w:r>
-        <w:rPr>
-          <w:b/>
-        </w:rPr>
-        <w:t xml:space="preserve">{{ </w:t>
-      </w:r>
-      <w:r>
-        <w:rPr>
-          <w:b/>
-        </w:rPr>
-        <w:t>facts.tenant_contract_rent</w:t>
-      </w:r>
-      <w:r>
-        <w:rPr>
-          <w:b/>
-        </w:rPr>
-        <w:t xml:space="preserve"> }}</w:t>
-      </w:r>
-      <w:r>
-        <w:t>.</w:t>
-      </w:r>
-    </w:p>
-    <w:p>
-      <w:pPr>
-        <w:pStyle w:val="ListNumber"/>
-        <w:tabs>
-          <w:tab w:val="num" w:pos="432"/>
-          <w:tab w:val="left" w:pos="600"/>
-        </w:tabs>
-      </w:pPr>
-      <w:r>
-        <w:t xml:space="preserve">{%p </w:t>
-      </w:r>
-      <w:r>
-        <w:t>endif %}</w:t>
-      </w:r>
-    </w:p>
-    <w:p>
-      <w:pPr>
-        <w:pStyle w:val="ListNumber"/>
-        <w:tabs>
-          <w:tab w:val="num" w:pos="432"/>
-          <w:tab w:val="left" w:pos="600"/>
-        </w:tabs>
-      </w:pPr>
-      <w:r>
-        <w:t xml:space="preserve">{%p </w:t>
-      </w:r>
-      <w:r>
-        <w:t xml:space="preserve">if </w:t>
-      </w:r>
-      <w:r>
-        <w:rPr>
-          <w:rFonts w:ascii="Arial" w:hAnsi="Arial" w:cs="Arial"/>
-          <w:sz w:val="20"/>
-        </w:rPr>
-        <w:t xml:space="preserve">facts.tenant_has_lease %} </w:t>
-      </w:r>
-    </w:p>
-    <w:p>
-      <w:pPr>
-        <w:pStyle w:val="ListNumber"/>
-        <w:tabs>
-          <w:tab w:val="num" w:pos="432"/>
-          <w:tab w:val="left" w:pos="600"/>
-        </w:tabs>
-      </w:pPr>
-      <w:r>
-        <w:t>I have a written lease.</w:t>
-      </w:r>
-    </w:p>
-    <w:p>
-      <w:pPr>
-        <w:pStyle w:val="ListNumber"/>
-        <w:tabs>
-          <w:tab w:val="num" w:pos="432"/>
-          <w:tab w:val="left" w:pos="600"/>
-        </w:tabs>
-      </w:pPr>
-      <w:r>
-        <w:t xml:space="preserve">{%p </w:t>
-      </w:r>
-      <w:r>
-        <w:t>endif %}</w:t>
-      </w:r>
-    </w:p>
-    <w:p>
-      <w:pPr>
-        <w:pStyle w:val="ListNumber"/>
-        <w:tabs>
-          <w:tab w:val="num" w:pos="432"/>
-          <w:tab w:val="left" w:pos="600"/>
-        </w:tabs>
-      </w:pPr>
-      <w:r>
-        <w:t>I deny that I live in my home unlawfully and against the right of the landlord.</w:t>
-      </w:r>
-    </w:p>
-    <w:p>
-      <w:pPr>
-        <w:pStyle w:val="ListNumber"/>
-        <w:tabs>
-          <w:tab w:val="num" w:pos="432"/>
-          <w:tab w:val="left" w:pos="600"/>
-        </w:tabs>
-      </w:pPr>
-      <w:r>
-        <w:t xml:space="preserve">{%p </w:t>
-      </w:r>
-      <w:r>
-        <w:t>if eviction_reason== "nonpayment" %}</w:t>
-      </w:r>
-    </w:p>
-    <w:p>
-      <w:pPr>
-        <w:pStyle w:val="ListNumber"/>
-        <w:tabs>
-          <w:tab w:val="num" w:pos="432"/>
-          <w:tab w:val="left" w:pos="600"/>
-        </w:tabs>
-      </w:pPr>
-      <w:r>
-        <w:t xml:space="preserve">I deny that I owe the amount of rent or use and occupancy listed in the landlord’s complaint. </w:t>
-      </w:r>
-    </w:p>
-    <w:p>
-      <w:pPr>
-        <w:pStyle w:val="ListNumber"/>
-        <w:tabs>
-          <w:tab w:val="num" w:pos="432"/>
-          <w:tab w:val="left" w:pos="600"/>
-        </w:tabs>
-      </w:pPr>
-      <w:r>
-        <w:t xml:space="preserve">{%p </w:t>
-      </w:r>
-      <w:r>
-        <w:t>endif %}</w:t>
-      </w:r>
-    </w:p>
-    <w:p>
-      <w:pPr>
-        <w:pStyle w:val="6ptPadding"/>
-        <w:ind w:left="0"/>
-      </w:pPr>
-    </w:p>
-    <w:p>
-      <w:pPr>
-        <w:pStyle w:val="6ptPadding"/>
-        <w:ind w:left="0"/>
-      </w:pPr>
-    </w:p>
-    <w:p>
-      <w:pPr>
-        <w:pStyle w:val="CenterItal"/>
-      </w:pPr>
-      <w:r>
-        <w:t>Defense</w:t>
-      </w:r>
-    </w:p>
-    <w:p>
-      <w:pPr>
-        <w:pStyle w:val="CenterTitle3"/>
-      </w:pPr>
-      <w:r>
-        <w:t>Tenancy Not Properly Terminated and/or Case Not Properly Brought</w:t>
-      </w:r>
-    </w:p>
-    <w:p>
-      <w:pPr>
-        <w:pStyle w:val="CenterTitle4"/>
-      </w:pPr>
-      <w:r>
-        <w:t>Mass. Gen. Laws, c. 186, §§11-13, 17</w:t>
-      </w:r>
-    </w:p>
-    <w:p>
-      <w:pPr>
-        <w:pStyle w:val="ListNumber"/>
-        <w:tabs>
-          <w:tab w:val="num" w:pos="432"/>
-        </w:tabs>
-      </w:pPr>
-      <w:r>
-        <w:t xml:space="preserve">{%p </w:t>
-      </w:r>
-      <w:r>
-        <w:t xml:space="preserve">if eviction_reason == </w:t>
-      </w:r>
-      <w:r>
-        <w:t>"</w:t>
-      </w:r>
-      <w:r>
-        <w:t>nontq</w:t>
-      </w:r>
-      <w:r>
-        <w:t>"</w:t>
-      </w:r>
-      <w:r>
-        <w:t xml:space="preserve"> %}</w:t>
-      </w:r>
-    </w:p>
-    <w:p>
-      <w:pPr>
-        <w:pStyle w:val="ListNumber"/>
-        <w:tabs>
-          <w:tab w:val="num" w:pos="432"/>
-        </w:tabs>
-      </w:pPr>
-      <w:r>
-        <w:t xml:space="preserve">I </w:t>
-      </w:r>
-      <w:r>
-        <w:t>n</w:t>
-      </w:r>
-      <w:r>
-        <w:t>ever received a Notice to Quit.</w:t>
-      </w:r>
-    </w:p>
-    <w:p>
-      <w:pPr>
-        <w:pStyle w:val="ListNumber"/>
-        <w:tabs>
-          <w:tab w:val="num" w:pos="432"/>
-        </w:tabs>
-      </w:pPr>
-      <w:r>
-        <w:t xml:space="preserve">{%p </w:t>
-      </w:r>
-      <w:r>
-        <w:t>endif %}</w:t>
-      </w:r>
-    </w:p>
-    <w:p>
-      <w:pPr>
-        <w:pStyle w:val="ListNumber"/>
-        <w:tabs>
-          <w:tab w:val="num" w:pos="432"/>
-        </w:tabs>
-      </w:pPr>
-      <w:r>
-        <w:t>The landlord did not terminate my tenancy properly.</w:t>
-      </w:r>
-    </w:p>
-    <w:p>
-      <w:pPr>
-        <w:pStyle w:val="ListNumber"/>
-        <w:tabs>
-          <w:tab w:val="num" w:pos="432"/>
-        </w:tabs>
-      </w:pPr>
-      <w:r>
-        <w:t xml:space="preserve">{%p </w:t>
-      </w:r>
-      <w:r>
-        <w:t>i</w:t>
-      </w:r>
-      <w:r>
-        <w:t>f initial_defense.premature_commencement</w:t>
-      </w:r>
-      <w:r>
-        <w:t xml:space="preserve"> %}</w:t>
-      </w:r>
-    </w:p>
-    <w:p>
-      <w:pPr>
-        <w:pStyle w:val="ListNumber"/>
-      </w:pPr>
-      <w:r>
-        <w:t>The landlord started this case before the Notice to Quit expired.</w:t>
-      </w:r>
-      <w:r>
-        <w:rPr>
-          <w:rFonts w:ascii="Arial" w:hAnsi="Arial" w:cs="Arial"/>
-          <w:sz w:val="20"/>
-        </w:rPr>
-        <w:t xml:space="preserve"> </w:t>
-      </w:r>
-    </w:p>
-    <w:p>
-      <w:pPr>
-        <w:pStyle w:val="ListNumber"/>
-      </w:pPr>
-      <w:r>
-        <w:rPr>
-          <w:rFonts w:ascii="Arial" w:hAnsi="Arial" w:cs="Arial"/>
-          <w:sz w:val="20"/>
-        </w:rPr>
-        <w:t xml:space="preserve">{%p </w:t>
-      </w:r>
-      <w:r>
-        <w:rPr>
-          <w:rFonts w:ascii="Arial" w:hAnsi="Arial" w:cs="Arial"/>
-          <w:sz w:val="20"/>
-        </w:rPr>
-        <w:t>endif %}</w:t>
-      </w:r>
-    </w:p>
-    <w:p>
-      <w:pPr>
-        <w:pStyle w:val="ListNumber"/>
-      </w:pPr>
-      <w:r>
-        <w:t xml:space="preserve">{%p </w:t>
-      </w:r>
-      <w:r>
-        <w:t>if initial_defense.varney %}</w:t>
-      </w:r>
-    </w:p>
-    <w:p>
-      <w:pPr>
-        <w:pStyle w:val="ListNumber"/>
-      </w:pPr>
-      <w:r>
-        <w:t>The landlord is a corporation or other business entity and this case was not brought by an attorney so it should be dismissed.</w:t>
-      </w:r>
-    </w:p>
-    <w:p>
-      <w:pPr>
-        <w:pStyle w:val="ListNumber"/>
-      </w:pPr>
-      <w:r>
-        <w:rPr>
-          <w:rFonts w:ascii="Arial" w:hAnsi="Arial" w:cs="Arial"/>
-          <w:sz w:val="20"/>
-        </w:rPr>
-        <w:t xml:space="preserve">{%p </w:t>
-      </w:r>
-      <w:r>
-        <w:rPr>
-          <w:rFonts w:ascii="Arial" w:hAnsi="Arial" w:cs="Arial"/>
-          <w:sz w:val="20"/>
-        </w:rPr>
-        <w:t>endif %}</w:t>
-      </w:r>
-    </w:p>
-    <w:p>
-      <w:pPr>
-        <w:pStyle w:val="ListNumber"/>
-      </w:pPr>
-      <w:r>
-        <w:t xml:space="preserve">{%p </w:t>
-      </w:r>
-      <w:r>
-        <w:t>if initial_defense.defective_summons %}</w:t>
-      </w:r>
-    </w:p>
-    <w:p>
-      <w:pPr>
-        <w:pStyle w:val="ListNumber"/>
-      </w:pPr>
-      <w:r>
-        <w:t>The Summons and Complaint is defective and/or was not properly served/filed.</w:t>
-      </w:r>
-      <w:r>
-        <w:rPr>
-          <w:rFonts w:ascii="Arial" w:hAnsi="Arial" w:cs="Arial"/>
-          <w:sz w:val="20"/>
-        </w:rPr>
-        <w:t xml:space="preserve"> </w:t>
-      </w:r>
-    </w:p>
-    <w:p>
-      <w:pPr>
-        <w:pStyle w:val="ListNumber"/>
-      </w:pPr>
-      <w:r>
-        <w:rPr>
-          <w:rFonts w:ascii="Arial" w:hAnsi="Arial" w:cs="Arial"/>
-          <w:sz w:val="20"/>
-        </w:rPr>
-        <w:lastRenderedPageBreak/>
-        <w:t xml:space="preserve">{%p </w:t>
-      </w:r>
-      <w:r>
-        <w:rPr>
-          <w:rFonts w:ascii="Arial" w:hAnsi="Arial" w:cs="Arial"/>
-          <w:sz w:val="20"/>
-        </w:rPr>
-        <w:t>endif %}</w:t>
-      </w:r>
-    </w:p>
-    <w:p>
-      <w:pPr>
-        <w:pStyle w:val="ListNumber"/>
-      </w:pPr>
-      <w:r>
-        <w:t xml:space="preserve">{%p </w:t>
-      </w:r>
-      <w:r>
-        <w:t>if initial_defense.cure %}</w:t>
-      </w:r>
-    </w:p>
-    <w:p>
-      <w:pPr>
-        <w:pStyle w:val="ListNumber"/>
-      </w:pPr>
-      <w:r>
-        <w:t>If I have ever owed the landlord rent, I paid or offered to pay it all w</w:t>
-      </w:r>
-      <w:r>
-        <w:t xml:space="preserve">ithin the time allowed </w:t>
-      </w:r>
-      <w:r>
-        <w:br/>
-        <w:t>by law.</w:t>
-      </w:r>
-    </w:p>
-    <w:p>
-      <w:pPr>
-        <w:pStyle w:val="ListNumber"/>
-      </w:pPr>
-      <w:r>
-        <w:rPr>
-          <w:rFonts w:ascii="Arial" w:hAnsi="Arial" w:cs="Arial"/>
-          <w:sz w:val="20"/>
-        </w:rPr>
-        <w:t xml:space="preserve">{%p </w:t>
-      </w:r>
-      <w:r>
-        <w:rPr>
-          <w:rFonts w:ascii="Arial" w:hAnsi="Arial" w:cs="Arial"/>
-          <w:sz w:val="20"/>
-        </w:rPr>
-        <w:t>endif %}</w:t>
-      </w:r>
-    </w:p>
-    <w:p>
-      <w:pPr>
-        <w:pStyle w:val="ListNumber"/>
-      </w:pPr>
-      <w:r>
-        <w:t xml:space="preserve">{%p </w:t>
-      </w:r>
-      <w:r>
-        <w:t>if initial_defense.new_tenancy %}</w:t>
-      </w:r>
-    </w:p>
-    <w:p>
-      <w:pPr>
-        <w:pStyle w:val="ListNumber"/>
-      </w:pPr>
-      <w:r>
-        <w:t>Even if my tenancy was terminated, a new tenancy was cr</w:t>
-      </w:r>
-      <w:r>
-        <w:t>eated by my landlord’s conduct.</w:t>
-      </w:r>
-    </w:p>
-    <w:p>
-      <w:pPr>
-        <w:pStyle w:val="ListNumber"/>
-      </w:pPr>
-      <w:r>
-        <w:rPr>
-          <w:rFonts w:ascii="Arial" w:hAnsi="Arial" w:cs="Arial"/>
-          <w:sz w:val="20"/>
-        </w:rPr>
-        <w:t xml:space="preserve">{%p </w:t>
-      </w:r>
-      <w:r>
-        <w:rPr>
-          <w:rFonts w:ascii="Arial" w:hAnsi="Arial" w:cs="Arial"/>
-          <w:sz w:val="20"/>
-        </w:rPr>
-        <w:t>endif %}</w:t>
-      </w:r>
-    </w:p>
-    <w:p>
-      <w:pPr>
-        <w:pStyle w:val="ListNumber"/>
-      </w:pPr>
-      <w:r>
-        <w:t xml:space="preserve">{%p </w:t>
-      </w:r>
-      <w:r>
-        <w:t>if initial_defense.inconsistent_reasons %}</w:t>
-      </w:r>
-    </w:p>
-    <w:p>
-      <w:pPr>
-        <w:pStyle w:val="ListNumber"/>
-      </w:pPr>
-      <w:r>
-        <w:t>The Complaint and the Notice to Quit state inconsistent reasons for eviction.</w:t>
-      </w:r>
-    </w:p>
-    <w:p>
-      <w:pPr>
-        <w:pStyle w:val="ListNumber"/>
-      </w:pPr>
-      <w:r>
-        <w:rPr>
-          <w:rFonts w:ascii="Arial" w:hAnsi="Arial" w:cs="Arial"/>
-          <w:sz w:val="20"/>
-        </w:rPr>
-        <w:t xml:space="preserve">{%p </w:t>
-      </w:r>
-      <w:r>
-        <w:rPr>
-          <w:rFonts w:ascii="Arial" w:hAnsi="Arial" w:cs="Arial"/>
-          <w:sz w:val="20"/>
-        </w:rPr>
-        <w:t>endif %}</w:t>
-      </w:r>
-    </w:p>
-    <w:p>
-      <w:pPr>
-        <w:pStyle w:val="ListNumber"/>
-      </w:pPr>
-      <w:r>
-        <w:t xml:space="preserve">{%p </w:t>
-      </w:r>
-      <w:r>
-        <w:t>if initial_defense.no_standing %}</w:t>
-      </w:r>
-    </w:p>
-    <w:p>
-      <w:pPr>
-        <w:pStyle w:val="ListNumber"/>
-      </w:pPr>
-      <w:r>
-        <w:t>The landlord does not have a superior right to possession and/or does not have standing to brin</w:t>
+      <w:r>
+        <w:t>ve a superior right to possession and/or does not have standing to brin</w:t>
       </w:r>
       <w:r>
         <w:t>g this action.</w:t>
@@ -3296,7 +3311,13 @@
     </w:p>
     <w:p>
       <w:r>
-        <w:t xml:space="preserve">{% for condition in </w:t>
+        <w:t>{%</w:t>
+      </w:r>
+      <w:r>
+        <w:t>p</w:t>
+      </w:r>
+      <w:r>
+        <w:t xml:space="preserve"> for condition in </w:t>
       </w:r>
       <w:r>
         <w:t>bad_conditions.conditions.true_values() %}</w:t>
@@ -3316,18 +3337,87 @@
         <w:ind w:left="720"/>
       </w:pPr>
       <w:r>
+        <w:t>{{ condition }}</w:t>
+      </w:r>
+    </w:p>
+    <w:p>
+      <w:pPr>
+        <w:pStyle w:val="ListNumber"/>
+        <w:numPr>
+          <w:ilvl w:val="1"/>
+          <w:numId w:val="5"/>
+        </w:numPr>
+        <w:tabs>
+          <w:tab w:val="clear" w:pos="1512"/>
+          <w:tab w:val="num" w:pos="1152"/>
+        </w:tabs>
+        <w:ind w:left="720"/>
+      </w:pPr>
+      <w:r>
+        <w:t>{%p endfor %}</w:t>
+      </w:r>
+    </w:p>
+    <w:p>
+      <w:pPr>
+        <w:pStyle w:val="ListNumber"/>
+        <w:numPr>
+          <w:ilvl w:val="1"/>
+          <w:numId w:val="5"/>
+        </w:numPr>
+        <w:tabs>
+          <w:tab w:val="clear" w:pos="1512"/>
+          <w:tab w:val="num" w:pos="1152"/>
+        </w:tabs>
+        <w:ind w:left="720"/>
+      </w:pPr>
+      <w:r>
+        <w:t xml:space="preserve">{%p if </w:t>
+      </w:r>
+      <w:r>
+        <w:t xml:space="preserve">bad_conditions.conditions['other'] </w:t>
+      </w:r>
+      <w:r>
+        <w:t>%}</w:t>
+      </w:r>
+    </w:p>
+    <w:p>
+      <w:pPr>
+        <w:pStyle w:val="ListNumber"/>
+        <w:numPr>
+          <w:ilvl w:val="1"/>
+          <w:numId w:val="5"/>
+        </w:numPr>
+        <w:tabs>
+          <w:tab w:val="clear" w:pos="1512"/>
+          <w:tab w:val="num" w:pos="1152"/>
+        </w:tabs>
+        <w:ind w:left="720"/>
+      </w:pPr>
+      <w:r>
         <w:t xml:space="preserve">{{ </w:t>
       </w:r>
       <w:r>
-        <w:t>condition</w:t>
+        <w:t>bad_conditions.other_condition</w:t>
       </w:r>
       <w:r>
         <w:t xml:space="preserve"> }}</w:t>
       </w:r>
     </w:p>
     <w:p>
-      <w:r>
-        <w:t xml:space="preserve">       {% endfor %}</w:t>
+      <w:pPr>
+        <w:pStyle w:val="ListNumber"/>
+        <w:numPr>
+          <w:ilvl w:val="1"/>
+          <w:numId w:val="5"/>
+        </w:numPr>
+        <w:tabs>
+          <w:tab w:val="clear" w:pos="1512"/>
+          <w:tab w:val="num" w:pos="1152"/>
+        </w:tabs>
+        <w:ind w:left="720"/>
+      </w:pPr>
+      <w:r>
+        <w:t>{%p endif %}</w:t>
       </w:r>
     </w:p>
     <w:p/>
@@ -3541,6 +3631,7 @@
         <w:rPr>
           <w:color w:val="000000"/>
         </w:rPr>
+        <w:lastRenderedPageBreak/>
         <w:t xml:space="preserve">{%p </w:t>
       </w:r>
       <w:r>
@@ -3600,7 +3691,6 @@
         <w:pStyle w:val="CenterTitle3"/>
       </w:pPr>
       <w:r>
-        <w:lastRenderedPageBreak/>
         <w:t>Violation of the Security Deposit Law</w:t>
       </w:r>
     </w:p>
@@ -4075,6 +4165,7 @@
         <w:pStyle w:val="LetterList2"/>
       </w:pPr>
       <w:r>
+        <w:lastRenderedPageBreak/>
         <w:t xml:space="preserve">{%p </w:t>
       </w:r>
       <w:r>
@@ -4108,7 +4199,6 @@
         <w:pStyle w:val="LetterList2"/>
       </w:pPr>
       <w:r>
-        <w:lastRenderedPageBreak/>
         <w:t xml:space="preserve">{%p </w:t>
       </w:r>
       <w:r>
@@ -4573,6 +4663,7 @@
         <w:rPr>
           <w:i/>
         </w:rPr>
+        <w:lastRenderedPageBreak/>
         <w:t>Defense &amp; Counterclaim</w:t>
       </w:r>
       <w:r>
@@ -4596,7 +4687,6 @@
         <w:pStyle w:val="CenterTitle4"/>
       </w:pPr>
       <w:r>
-        <w:lastRenderedPageBreak/>
         <w:t>Mass. Gen. Laws c. 239 §8A, and/or c. 93A</w:t>
       </w:r>
     </w:p>
@@ -5040,6 +5130,7 @@
         </w:tabs>
       </w:pPr>
       <w:r>
+        <w:lastRenderedPageBreak/>
         <w:t xml:space="preserve">{%p </w:t>
       </w:r>
       <w:r>
@@ -5134,7 +5225,6 @@
         </w:tabs>
       </w:pPr>
       <w:r>
-        <w:lastRenderedPageBreak/>
         <w:t xml:space="preserve">{%p </w:t>
       </w:r>
       <w:r>
@@ -5695,6 +5785,7 @@
         </w:numPr>
       </w:pPr>
       <w:r>
+        <w:lastRenderedPageBreak/>
         <w:t>I am a bona fide tenant entitled to t</w:t>
       </w:r>
       <w:r>
@@ -5725,7 +5816,6 @@
         </w:numPr>
       </w:pPr>
       <w:r>
-        <w:lastRenderedPageBreak/>
         <w:t>Within 30 days of foreclosure, the plaintiff did not post, deliver or slide under my door a notice giving the plaintiff’s contact information and information about who to call for repairs in violation of G.L. c. 186A, §§3 and 4.</w:t>
       </w:r>
     </w:p>
@@ -6186,7 +6276,6 @@
         <w:pStyle w:val="ListNumber"/>
       </w:pPr>
       <w:r>
-        <w:lastRenderedPageBreak/>
         <w:t>On all claims and defenses, award me money damages, costs, attorney’s fees (where applicable), and such other relief as is fair.</w:t>
       </w:r>
     </w:p>
@@ -6519,7 +6608,6 @@
         </w:tabs>
       </w:pPr>
       <w:r>
-        <w:lastRenderedPageBreak/>
         <w:t xml:space="preserve">The court should find that the landlord has not proven that I was at fault. This is a fault eviction case in which the landlord claimed I did something wrong (other than nonpayment </w:t>
       </w:r>
       <w:r>
@@ -6896,7 +6984,7 @@
           <w:rPr>
             <w:noProof/>
           </w:rPr>
-          <w:t>1</w:t>
+          <w:t>2</w:t>
         </w:r>
         <w:r>
           <w:rPr>
@@ -10808,7 +10896,7 @@
 </file>
 
 <file path=customXml/itemProps1.xml><?xml version="1.0" encoding="utf-8"?>
-<ds:datastoreItem xmlns:ds="http://schemas.openxmlformats.org/officeDocument/2006/customXml" ds:itemID="{3EE1EC24-27DB-4403-BEA5-97557A478AFC}">
+<ds:datastoreItem xmlns:ds="http://schemas.openxmlformats.org/officeDocument/2006/customXml" ds:itemID="{5B09F3EF-B0F9-4F12-BAD4-87F96C8A3E97}">
   <ds:schemaRefs>
     <ds:schemaRef ds:uri="http://schemas.openxmlformats.org/officeDocument/2006/bibliography"/>
   </ds:schemaRefs>

</xml_diff>